<commit_message>
NOT COMPLETED - added some parte
</commit_message>
<xml_diff>
--- a/Documents/specs/GME_HW_Requirements.docx
+++ b/Documents/specs/GME_HW_Requirements.docx
@@ -894,7 +894,7 @@
         </w:rPr>
       </w:pPr>
       <w:bookmarkStart w:id="1" w:name="_Toc197230190"/>
-      <w:bookmarkStart w:id="2" w:name="_Toc20386588"/>
+      <w:bookmarkStart w:id="2" w:name="_Toc20401698"/>
       <w:r>
         <w:rPr>
           <w:rFonts w:ascii="Verdana" w:hAnsi="Verdana"/>
@@ -946,7 +946,7 @@
         </w:rPr>
         <w:fldChar w:fldCharType="separate"/>
       </w:r>
-      <w:hyperlink w:anchor="_Toc20386588" w:history="1">
+      <w:hyperlink w:anchor="_Toc20401698" w:history="1">
         <w:r>
           <w:rPr>
             <w:rStyle w:val="Collegamentoipertestuale"/>
@@ -974,7 +974,7 @@
             <w:noProof/>
             <w:webHidden/>
           </w:rPr>
-          <w:instrText xml:space="preserve"> PAGEREF _Toc20386588 \h </w:instrText>
+          <w:instrText xml:space="preserve"> PAGEREF _Toc20401698 \h </w:instrText>
         </w:r>
         <w:r>
           <w:rPr>
@@ -1021,7 +1021,7 @@
           <w:lang w:val="it-IT" w:eastAsia="it-IT"/>
         </w:rPr>
       </w:pPr>
-      <w:hyperlink w:anchor="_Toc20386589" w:history="1">
+      <w:hyperlink w:anchor="_Toc20401699" w:history="1">
         <w:r>
           <w:rPr>
             <w:rStyle w:val="Collegamentoipertestuale"/>
@@ -1049,7 +1049,7 @@
             <w:noProof/>
             <w:webHidden/>
           </w:rPr>
-          <w:instrText xml:space="preserve"> PAGEREF _Toc20386589 \h </w:instrText>
+          <w:instrText xml:space="preserve"> PAGEREF _Toc20401699 \h </w:instrText>
         </w:r>
         <w:r>
           <w:rPr>
@@ -1096,7 +1096,7 @@
           <w:lang w:val="it-IT" w:eastAsia="it-IT"/>
         </w:rPr>
       </w:pPr>
-      <w:hyperlink w:anchor="_Toc20386590" w:history="1">
+      <w:hyperlink w:anchor="_Toc20401700" w:history="1">
         <w:r>
           <w:rPr>
             <w:rStyle w:val="Collegamentoipertestuale"/>
@@ -1123,7 +1123,7 @@
             <w:noProof/>
             <w:webHidden/>
           </w:rPr>
-          <w:instrText xml:space="preserve"> PAGEREF _Toc20386590 \h </w:instrText>
+          <w:instrText xml:space="preserve"> PAGEREF _Toc20401700 \h </w:instrText>
         </w:r>
         <w:r>
           <w:rPr>
@@ -1171,7 +1171,7 @@
           <w:lang w:val="it-IT" w:eastAsia="it-IT"/>
         </w:rPr>
       </w:pPr>
-      <w:hyperlink w:anchor="_Toc20386591" w:history="1">
+      <w:hyperlink w:anchor="_Toc20401701" w:history="1">
         <w:r>
           <w:rPr>
             <w:rStyle w:val="Collegamentoipertestuale"/>
@@ -1217,7 +1217,7 @@
             <w:noProof/>
             <w:webHidden/>
           </w:rPr>
-          <w:instrText xml:space="preserve"> PAGEREF _Toc20386591 \h </w:instrText>
+          <w:instrText xml:space="preserve"> PAGEREF _Toc20401701 \h </w:instrText>
         </w:r>
         <w:r>
           <w:rPr>
@@ -1265,7 +1265,7 @@
           <w:lang w:val="it-IT" w:eastAsia="it-IT"/>
         </w:rPr>
       </w:pPr>
-      <w:hyperlink w:anchor="_Toc20386592" w:history="1">
+      <w:hyperlink w:anchor="_Toc20401702" w:history="1">
         <w:r>
           <w:rPr>
             <w:rStyle w:val="Collegamentoipertestuale"/>
@@ -1317,7 +1317,7 @@
             <w:noProof/>
             <w:webHidden/>
           </w:rPr>
-          <w:instrText xml:space="preserve"> PAGEREF _Toc20386592 \h </w:instrText>
+          <w:instrText xml:space="preserve"> PAGEREF _Toc20401702 \h </w:instrText>
         </w:r>
         <w:r>
           <w:rPr>
@@ -1365,7 +1365,7 @@
           <w:lang w:val="it-IT" w:eastAsia="it-IT"/>
         </w:rPr>
       </w:pPr>
-      <w:hyperlink w:anchor="_Toc20386593" w:history="1">
+      <w:hyperlink w:anchor="_Toc20401703" w:history="1">
         <w:r>
           <w:rPr>
             <w:rStyle w:val="Collegamentoipertestuale"/>
@@ -1411,7 +1411,7 @@
             <w:noProof/>
             <w:webHidden/>
           </w:rPr>
-          <w:instrText xml:space="preserve"> PAGEREF _Toc20386593 \h </w:instrText>
+          <w:instrText xml:space="preserve"> PAGEREF _Toc20401703 \h </w:instrText>
         </w:r>
         <w:r>
           <w:rPr>
@@ -1459,7 +1459,7 @@
           <w:lang w:val="it-IT" w:eastAsia="it-IT"/>
         </w:rPr>
       </w:pPr>
-      <w:hyperlink w:anchor="_Toc20386594" w:history="1">
+      <w:hyperlink w:anchor="_Toc20401704" w:history="1">
         <w:r>
           <w:rPr>
             <w:rStyle w:val="Collegamentoipertestuale"/>
@@ -1511,7 +1511,7 @@
             <w:noProof/>
             <w:webHidden/>
           </w:rPr>
-          <w:instrText xml:space="preserve"> PAGEREF _Toc20386594 \h </w:instrText>
+          <w:instrText xml:space="preserve"> PAGEREF _Toc20401704 \h </w:instrText>
         </w:r>
         <w:r>
           <w:rPr>
@@ -1559,7 +1559,7 @@
           <w:lang w:val="it-IT" w:eastAsia="it-IT"/>
         </w:rPr>
       </w:pPr>
-      <w:hyperlink w:anchor="_Toc20386595" w:history="1">
+      <w:hyperlink w:anchor="_Toc20401705" w:history="1">
         <w:r>
           <w:rPr>
             <w:rStyle w:val="Collegamentoipertestuale"/>
@@ -1611,7 +1611,7 @@
             <w:noProof/>
             <w:webHidden/>
           </w:rPr>
-          <w:instrText xml:space="preserve"> PAGEREF _Toc20386595 \h </w:instrText>
+          <w:instrText xml:space="preserve"> PAGEREF _Toc20401705 \h </w:instrText>
         </w:r>
         <w:r>
           <w:rPr>
@@ -1659,7 +1659,7 @@
           <w:lang w:val="it-IT" w:eastAsia="it-IT"/>
         </w:rPr>
       </w:pPr>
-      <w:hyperlink w:anchor="_Toc20386596" w:history="1">
+      <w:hyperlink w:anchor="_Toc20401706" w:history="1">
         <w:r>
           <w:rPr>
             <w:rStyle w:val="Collegamentoipertestuale"/>
@@ -1711,7 +1711,7 @@
             <w:noProof/>
             <w:webHidden/>
           </w:rPr>
-          <w:instrText xml:space="preserve"> PAGEREF _Toc20386596 \h </w:instrText>
+          <w:instrText xml:space="preserve"> PAGEREF _Toc20401706 \h </w:instrText>
         </w:r>
         <w:r>
           <w:rPr>
@@ -1759,8 +1759,6 @@
         </w:rPr>
         <w:fldChar w:fldCharType="end"/>
       </w:r>
-      <w:bookmarkStart w:id="3" w:name="_GoBack"/>
-      <w:bookmarkEnd w:id="3"/>
     </w:p>
     <w:p>
       <w:pPr>
@@ -1775,9 +1773,9 @@
           <w:lang w:val="en-GB"/>
         </w:rPr>
       </w:pPr>
-      <w:bookmarkStart w:id="4" w:name="_Toc114033215"/>
-      <w:bookmarkStart w:id="5" w:name="_Toc115152125"/>
-      <w:bookmarkStart w:id="6" w:name="_Toc197230191"/>
+      <w:bookmarkStart w:id="3" w:name="_Toc114033215"/>
+      <w:bookmarkStart w:id="4" w:name="_Toc115152125"/>
+      <w:bookmarkStart w:id="5" w:name="_Toc197230191"/>
       <w:r>
         <w:rPr>
           <w:rFonts w:ascii="Verdana" w:hAnsi="Verdana"/>
@@ -1788,7 +1786,7 @@
         <w:lastRenderedPageBreak/>
         <w:br/>
       </w:r>
-      <w:bookmarkStart w:id="7" w:name="_Toc20386589"/>
+      <w:bookmarkStart w:id="6" w:name="_Toc20401699"/>
       <w:r>
         <w:rPr>
           <w:rFonts w:ascii="Verdana" w:hAnsi="Verdana"/>
@@ -1796,17 +1794,17 @@
         </w:rPr>
         <w:t>Revisi</w:t>
       </w:r>
+      <w:bookmarkEnd w:id="3"/>
       <w:bookmarkEnd w:id="4"/>
+      <w:r>
+        <w:rPr>
+          <w:rFonts w:ascii="Verdana" w:hAnsi="Verdana"/>
+          <w:lang w:val="en-GB"/>
+        </w:rPr>
+        <w:t>on</w:t>
+      </w:r>
       <w:bookmarkEnd w:id="5"/>
-      <w:r>
-        <w:rPr>
-          <w:rFonts w:ascii="Verdana" w:hAnsi="Verdana"/>
-          <w:lang w:val="en-GB"/>
-        </w:rPr>
-        <w:t>on</w:t>
-      </w:r>
       <w:bookmarkEnd w:id="6"/>
-      <w:bookmarkEnd w:id="7"/>
     </w:p>
     <w:p>
       <w:pPr>
@@ -3281,6 +3279,8 @@
           <w:docGrid w:linePitch="360"/>
         </w:sectPr>
       </w:pPr>
+      <w:bookmarkStart w:id="7" w:name="_GoBack"/>
+      <w:bookmarkEnd w:id="7"/>
     </w:p>
     <w:p>
       <w:pPr>
@@ -3292,7 +3292,7 @@
         </w:rPr>
       </w:pPr>
       <w:bookmarkStart w:id="8" w:name="_Toc197230195"/>
-      <w:bookmarkStart w:id="9" w:name="_Toc20386590"/>
+      <w:bookmarkStart w:id="9" w:name="_Toc20401700"/>
       <w:r>
         <w:lastRenderedPageBreak/>
         <w:t>Definitions, acronyms, and abbreviations</w:t>
@@ -3347,31 +3347,11 @@
           <w:lang w:val="en-GB"/>
         </w:rPr>
         <w:br/>
-        <w:t>GSM</w:t>
-      </w:r>
-      <w:r>
-        <w:rPr>
-          <w:lang w:val="en-GB"/>
-        </w:rPr>
-        <w:tab/>
-      </w:r>
-      <w:r>
-        <w:rPr>
-          <w:lang w:val="en-GB"/>
-        </w:rPr>
-        <w:tab/>
-      </w:r>
-      <w:r>
-        <w:rPr>
-          <w:lang w:val="en-GB"/>
-        </w:rPr>
-        <w:t>= refer to 2G connection</w:t>
-      </w:r>
-      <w:r>
-        <w:rPr>
-          <w:lang w:val="en-GB"/>
-        </w:rPr>
-        <w:br/>
+      </w:r>
+      <w:r>
+        <w:rPr>
+          <w:lang w:val="en-GB"/>
+        </w:rPr>
         <w:t>FW</w:t>
       </w:r>
       <w:r>
@@ -3436,22 +3416,12 @@
           <w:lang w:val="en-GB"/>
         </w:rPr>
       </w:pPr>
-      <w:bookmarkStart w:id="11" w:name="MonDev"/>
-      <w:proofErr w:type="spellStart"/>
-      <w:r>
-        <w:rPr>
-          <w:lang w:val="en-GB"/>
-        </w:rPr>
-        <w:t>MonDev</w:t>
-      </w:r>
-      <w:proofErr w:type="spellEnd"/>
-      <w:r>
-        <w:rPr>
-          <w:lang w:val="en-GB"/>
-        </w:rPr>
-        <w:t xml:space="preserve"> </w:t>
-      </w:r>
-      <w:bookmarkEnd w:id="11"/>
+      <w:r>
+        <w:rPr>
+          <w:lang w:val="en-GB"/>
+        </w:rPr>
+        <w:t>OTA</w:t>
+      </w:r>
       <w:r>
         <w:rPr>
           <w:lang w:val="en-GB"/>
@@ -3462,7 +3432,39 @@
         <w:rPr>
           <w:lang w:val="en-GB"/>
         </w:rPr>
-        <w:t>= the device connected to the GME through the RS485 interface</w:t>
+        <w:tab/>
+      </w:r>
+      <w:r>
+        <w:rPr>
+          <w:lang w:val="en-GB"/>
+        </w:rPr>
+        <w:t>= O</w:t>
+      </w:r>
+      <w:r>
+        <w:rPr>
+          <w:lang w:val="en-GB"/>
+        </w:rPr>
+        <w:t>v</w:t>
+      </w:r>
+      <w:r>
+        <w:rPr>
+          <w:lang w:val="en-GB"/>
+        </w:rPr>
+        <w:t xml:space="preserve">er </w:t>
+      </w:r>
+      <w:proofErr w:type="gramStart"/>
+      <w:r>
+        <w:rPr>
+          <w:lang w:val="en-GB"/>
+        </w:rPr>
+        <w:t>The</w:t>
+      </w:r>
+      <w:proofErr w:type="gramEnd"/>
+      <w:r>
+        <w:rPr>
+          <w:lang w:val="en-GB"/>
+        </w:rPr>
+        <w:t xml:space="preserve"> Air</w:t>
       </w:r>
     </w:p>
     <w:p>
@@ -3477,7 +3479,7 @@
         <w:rPr>
           <w:lang w:val="en-GB"/>
         </w:rPr>
-        <w:t>OTA</w:t>
+        <w:t>SW</w:t>
       </w:r>
       <w:r>
         <w:rPr>
@@ -3495,33 +3497,7 @@
         <w:rPr>
           <w:lang w:val="en-GB"/>
         </w:rPr>
-        <w:t>= O</w:t>
-      </w:r>
-      <w:r>
-        <w:rPr>
-          <w:lang w:val="en-GB"/>
-        </w:rPr>
-        <w:t>v</w:t>
-      </w:r>
-      <w:r>
-        <w:rPr>
-          <w:lang w:val="en-GB"/>
-        </w:rPr>
-        <w:t xml:space="preserve">er </w:t>
-      </w:r>
-      <w:proofErr w:type="gramStart"/>
-      <w:r>
-        <w:rPr>
-          <w:lang w:val="en-GB"/>
-        </w:rPr>
-        <w:t>The</w:t>
-      </w:r>
-      <w:proofErr w:type="gramEnd"/>
-      <w:r>
-        <w:rPr>
-          <w:lang w:val="en-GB"/>
-        </w:rPr>
-        <w:t xml:space="preserve"> Air</w:t>
+        <w:t>= software</w:t>
       </w:r>
     </w:p>
     <w:p>
@@ -3536,39 +3512,6 @@
         <w:rPr>
           <w:lang w:val="en-GB"/>
         </w:rPr>
-        <w:t>SW</w:t>
-      </w:r>
-      <w:r>
-        <w:rPr>
-          <w:lang w:val="en-GB"/>
-        </w:rPr>
-        <w:tab/>
-      </w:r>
-      <w:r>
-        <w:rPr>
-          <w:lang w:val="en-GB"/>
-        </w:rPr>
-        <w:tab/>
-      </w:r>
-      <w:r>
-        <w:rPr>
-          <w:lang w:val="en-GB"/>
-        </w:rPr>
-        <w:t>= software</w:t>
-      </w:r>
-    </w:p>
-    <w:p>
-      <w:pPr>
-        <w:pStyle w:val="NormaleRS"/>
-        <w:jc w:val="left"/>
-        <w:rPr>
-          <w:lang w:val="en-GB"/>
-        </w:rPr>
-      </w:pPr>
-      <w:r>
-        <w:rPr>
-          <w:lang w:val="en-GB"/>
-        </w:rPr>
         <w:t>CAREL server</w:t>
       </w:r>
       <w:r>
@@ -3584,14 +3527,14 @@
         </w:rPr>
         <w:br/>
       </w:r>
-      <w:bookmarkStart w:id="12" w:name="CCL"/>
+      <w:bookmarkStart w:id="11" w:name="CCL"/>
       <w:r>
         <w:rPr>
           <w:lang w:val="en-US"/>
         </w:rPr>
         <w:t xml:space="preserve">CCL               </w:t>
       </w:r>
-      <w:bookmarkEnd w:id="12"/>
+      <w:bookmarkEnd w:id="11"/>
       <w:r>
         <w:rPr>
           <w:lang w:val="en-US"/>
@@ -3625,14 +3568,14 @@
           <w:numId w:val="2"/>
         </w:numPr>
       </w:pPr>
-      <w:bookmarkStart w:id="13" w:name="_Toc197230193"/>
-      <w:bookmarkStart w:id="14" w:name="_Toc20386591"/>
+      <w:bookmarkStart w:id="12" w:name="_Toc197230193"/>
+      <w:bookmarkStart w:id="13" w:name="_Toc20401701"/>
       <w:r>
         <w:lastRenderedPageBreak/>
         <w:t>Introduction</w:t>
       </w:r>
+      <w:bookmarkEnd w:id="12"/>
       <w:bookmarkEnd w:id="13"/>
-      <w:bookmarkEnd w:id="14"/>
     </w:p>
     <w:p>
       <w:pPr>
@@ -3647,16 +3590,16 @@
         </w:tabs>
         <w:ind w:left="860"/>
       </w:pPr>
-      <w:bookmarkStart w:id="15" w:name="_Toc197230194"/>
-      <w:bookmarkStart w:id="16" w:name="_Toc20386592"/>
+      <w:bookmarkStart w:id="14" w:name="_Toc197230194"/>
+      <w:bookmarkStart w:id="15" w:name="_Toc20401702"/>
       <w:r>
         <w:t>Scope</w:t>
       </w:r>
+      <w:bookmarkEnd w:id="14"/>
+      <w:r>
+        <w:t xml:space="preserve"> of RS</w:t>
+      </w:r>
       <w:bookmarkEnd w:id="15"/>
-      <w:r>
-        <w:t xml:space="preserve"> of RS</w:t>
-      </w:r>
-      <w:bookmarkEnd w:id="16"/>
     </w:p>
     <w:p>
       <w:pPr>
@@ -3928,6 +3871,46 @@
           <w:lang w:val="en"/>
         </w:rPr>
       </w:pPr>
+      <w:r>
+        <w:rPr>
+          <w:lang w:val="en"/>
+        </w:rPr>
+        <w:drawing>
+          <wp:inline distT="0" distB="0" distL="0" distR="0" wp14:anchorId="14721F4F" wp14:editId="1A7EA8A0">
+            <wp:extent cx="5166808" cy="2263336"/>
+            <wp:effectExtent l="0" t="0" r="0" b="3810"/>
+            <wp:docPr id="4" name="Immagine 4"/>
+            <wp:cNvGraphicFramePr>
+              <a:graphicFrameLocks xmlns:a="http://schemas.openxmlformats.org/drawingml/2006/main" noChangeAspect="1"/>
+            </wp:cNvGraphicFramePr>
+            <a:graphic xmlns:a="http://schemas.openxmlformats.org/drawingml/2006/main">
+              <a:graphicData uri="http://schemas.openxmlformats.org/drawingml/2006/picture">
+                <pic:pic xmlns:pic="http://schemas.openxmlformats.org/drawingml/2006/picture">
+                  <pic:nvPicPr>
+                    <pic:cNvPr id="1" name=""/>
+                    <pic:cNvPicPr/>
+                  </pic:nvPicPr>
+                  <pic:blipFill>
+                    <a:blip r:embed="rId11"/>
+                    <a:stretch>
+                      <a:fillRect/>
+                    </a:stretch>
+                  </pic:blipFill>
+                  <pic:spPr>
+                    <a:xfrm>
+                      <a:off x="0" y="0"/>
+                      <a:ext cx="5166808" cy="2263336"/>
+                    </a:xfrm>
+                    <a:prstGeom prst="rect">
+                      <a:avLst/>
+                    </a:prstGeom>
+                  </pic:spPr>
+                </pic:pic>
+              </a:graphicData>
+            </a:graphic>
+          </wp:inline>
+        </w:drawing>
+      </w:r>
     </w:p>
     <w:p>
       <w:pPr>
@@ -3937,8 +3920,8 @@
           <w:numId w:val="2"/>
         </w:numPr>
       </w:pPr>
-      <w:bookmarkStart w:id="17" w:name="_Toc197230219"/>
-      <w:bookmarkStart w:id="18" w:name="_Toc20386593"/>
+      <w:bookmarkStart w:id="16" w:name="_Toc197230219"/>
+      <w:bookmarkStart w:id="17" w:name="_Toc20401703"/>
       <w:r>
         <w:lastRenderedPageBreak/>
         <w:t xml:space="preserve">Hardware </w:t>
@@ -3946,11 +3929,11 @@
       <w:r>
         <w:t>Requirement</w:t>
       </w:r>
+      <w:bookmarkEnd w:id="16"/>
+      <w:r>
+        <w:t xml:space="preserve"> Specification</w:t>
+      </w:r>
       <w:bookmarkEnd w:id="17"/>
-      <w:r>
-        <w:t xml:space="preserve"> Specification</w:t>
-      </w:r>
-      <w:bookmarkEnd w:id="18"/>
     </w:p>
     <w:p>
       <w:pPr>
@@ -3965,11 +3948,11 @@
         </w:tabs>
         <w:ind w:left="860"/>
       </w:pPr>
-      <w:bookmarkStart w:id="19" w:name="_Toc20386594"/>
+      <w:bookmarkStart w:id="18" w:name="_Toc20401704"/>
       <w:r>
         <w:t>Memory summary</w:t>
       </w:r>
-      <w:bookmarkEnd w:id="19"/>
+      <w:bookmarkEnd w:id="18"/>
     </w:p>
     <w:p>
       <w:pPr>
@@ -4126,7 +4109,13 @@
               <w:rPr>
                 <w:lang w:val="en-US"/>
               </w:rPr>
-              <w:t>4K bytes (2</w:t>
+              <w:t>8</w:t>
+            </w:r>
+            <w:r>
+              <w:rPr>
+                <w:lang w:val="en-US"/>
+              </w:rPr>
+              <w:t>K bytes (2</w:t>
             </w:r>
             <w:r>
               <w:rPr>
@@ -4138,7 +4127,19 @@
               <w:rPr>
                 <w:lang w:val="en-US"/>
               </w:rPr>
-              <w:t xml:space="preserve"> x 2K bytes)</w:t>
+              <w:t xml:space="preserve"> x </w:t>
+            </w:r>
+            <w:r>
+              <w:rPr>
+                <w:lang w:val="en-US"/>
+              </w:rPr>
+              <w:t>4</w:t>
+            </w:r>
+            <w:r>
+              <w:rPr>
+                <w:lang w:val="en-US"/>
+              </w:rPr>
+              <w:t>K bytes)</w:t>
             </w:r>
           </w:p>
         </w:tc>
@@ -4253,12 +4254,16 @@
             <w:pPr>
               <w:pStyle w:val="NormaleRS"/>
               <w:rPr>
+                <w:sz w:val="18"/>
+                <w:szCs w:val="18"/>
                 <w:lang w:val="en-US"/>
               </w:rPr>
             </w:pPr>
             <w:r>
               <w:rPr>
                 <w:color w:val="FF0000"/>
+                <w:sz w:val="18"/>
+                <w:szCs w:val="18"/>
                 <w:lang w:val="en-US"/>
               </w:rPr>
               <w:t xml:space="preserve">TBD: USR give us available </w:t>
@@ -4266,6 +4271,8 @@
             <w:r>
               <w:rPr>
                 <w:color w:val="FF0000"/>
+                <w:sz w:val="18"/>
+                <w:szCs w:val="18"/>
                 <w:lang w:val="en-US"/>
               </w:rPr>
               <w:t xml:space="preserve">maximum </w:t>
@@ -4273,6 +4280,8 @@
             <w:r>
               <w:rPr>
                 <w:color w:val="FF0000"/>
+                <w:sz w:val="18"/>
+                <w:szCs w:val="18"/>
                 <w:lang w:val="en-US"/>
               </w:rPr>
               <w:t>space</w:t>
@@ -4280,22 +4289,53 @@
             <w:r>
               <w:rPr>
                 <w:color w:val="FF0000"/>
+                <w:sz w:val="18"/>
+                <w:szCs w:val="18"/>
                 <w:lang w:val="en-US"/>
               </w:rPr>
-              <w:t xml:space="preserve">, today CAREL require </w:t>
+              <w:t xml:space="preserve">, right now </w:t>
             </w:r>
-            <w:proofErr w:type="spellStart"/>
             <w:r>
               <w:rPr>
                 <w:color w:val="FF0000"/>
+                <w:sz w:val="18"/>
+                <w:szCs w:val="18"/>
                 <w:lang w:val="en-US"/>
               </w:rPr>
-              <w:t>xxxx</w:t>
+              <w:t>CAREL require</w:t>
             </w:r>
-            <w:proofErr w:type="spellEnd"/>
             <w:r>
               <w:rPr>
                 <w:color w:val="FF0000"/>
+                <w:sz w:val="18"/>
+                <w:szCs w:val="18"/>
+                <w:lang w:val="en-US"/>
+              </w:rPr>
+              <w:t xml:space="preserve"> no less than</w:t>
+            </w:r>
+            <w:r>
+              <w:rPr>
+                <w:color w:val="FF0000"/>
+                <w:sz w:val="18"/>
+                <w:szCs w:val="18"/>
+                <w:lang w:val="en-US"/>
+              </w:rPr>
+              <w:t xml:space="preserve"> </w:t>
+            </w:r>
+            <w:r>
+              <w:rPr>
+                <w:color w:val="FF0000"/>
+                <w:sz w:val="18"/>
+                <w:szCs w:val="18"/>
+                <w:lang w:val="en-US"/>
+              </w:rPr>
+              <w:t>512</w:t>
+            </w:r>
+            <w:r>
+              <w:rPr>
+                <w:color w:val="FF0000"/>
+                <w:sz w:val="18"/>
+                <w:szCs w:val="18"/>
                 <w:lang w:val="en-US"/>
               </w:rPr>
               <w:t xml:space="preserve"> bytes of space.</w:t>
@@ -4317,11 +4357,11 @@
         </w:tabs>
         <w:ind w:left="860"/>
       </w:pPr>
-      <w:bookmarkStart w:id="20" w:name="_Toc20386595"/>
+      <w:bookmarkStart w:id="19" w:name="_Toc20401705"/>
       <w:r>
         <w:t>2G Model</w:t>
       </w:r>
-      <w:bookmarkEnd w:id="20"/>
+      <w:bookmarkEnd w:id="19"/>
     </w:p>
     <w:p>
       <w:pPr>
@@ -4604,7 +4644,7 @@
         </w:rPr>
         <w:t xml:space="preserve"> </w:t>
       </w:r>
-      <w:hyperlink r:id="rId11" w:history="1">
+      <w:hyperlink r:id="rId12" w:history="1">
         <w:r>
           <w:rPr>
             <w:rStyle w:val="Collegamentoipertestuale"/>
@@ -4794,14 +4834,12 @@
         </w:rPr>
         <w:t xml:space="preserve">There are </w:t>
       </w:r>
-      <w:proofErr w:type="gramStart"/>
-      <w:r>
-        <w:rPr>
-          <w:lang w:val="en-GB"/>
-        </w:rPr>
-        <w:t>two models :</w:t>
-      </w:r>
-      <w:proofErr w:type="gramEnd"/>
+      <w:r>
+        <w:rPr>
+          <w:lang w:val="en-GB"/>
+        </w:rPr>
+        <w:t xml:space="preserve">two models: </w:t>
+      </w:r>
       <w:r>
         <w:rPr>
           <w:lang w:val="en-GB"/>
@@ -4820,21 +4858,19 @@
           <w:lang w:val="en-GB"/>
         </w:rPr>
         <w:br/>
-        <w:t xml:space="preserve">b. One </w:t>
-      </w:r>
-      <w:proofErr w:type="spellStart"/>
-      <w:r>
-        <w:rPr>
-          <w:lang w:val="en-GB"/>
-        </w:rPr>
-        <w:t>witouth</w:t>
-      </w:r>
-      <w:proofErr w:type="spellEnd"/>
-      <w:r>
-        <w:rPr>
-          <w:lang w:val="en-GB"/>
-        </w:rPr>
-        <w:t xml:space="preserve"> any pre-installed SIM</w:t>
+        <w:t>b. One wit</w:t>
+      </w:r>
+      <w:r>
+        <w:rPr>
+          <w:lang w:val="en-GB"/>
+        </w:rPr>
+        <w:t>h</w:t>
+      </w:r>
+      <w:r>
+        <w:rPr>
+          <w:lang w:val="en-GB"/>
+        </w:rPr>
+        <w:t>out any pre-installed SIM</w:t>
       </w:r>
       <w:r>
         <w:rPr>
@@ -4910,7 +4946,7 @@
         </w:tabs>
         <w:ind w:left="860"/>
       </w:pPr>
-      <w:bookmarkStart w:id="21" w:name="_Toc20386596"/>
+      <w:bookmarkStart w:id="20" w:name="_Toc20401706"/>
       <w:proofErr w:type="spellStart"/>
       <w:r>
         <w:t>WiFi</w:t>
@@ -4919,7 +4955,7 @@
       <w:r>
         <w:t xml:space="preserve"> Model</w:t>
       </w:r>
-      <w:bookmarkEnd w:id="21"/>
+      <w:bookmarkEnd w:id="20"/>
     </w:p>
     <w:p>
       <w:pPr>
@@ -5054,7 +5090,7 @@
         </w:rPr>
         <w:t xml:space="preserve"> </w:t>
       </w:r>
-      <w:hyperlink r:id="rId12" w:history="1">
+      <w:hyperlink r:id="rId13" w:history="1">
         <w:r>
           <w:rPr>
             <w:rStyle w:val="Collegamentoipertestuale"/>
@@ -5304,16 +5340,14 @@
         </w:rPr>
         <w:t xml:space="preserve"> said that is possible to extend the current </w:t>
       </w:r>
-      <w:proofErr w:type="spellStart"/>
       <w:r>
         <w:rPr>
           <w:rStyle w:val="tlid-translation"/>
           <w:color w:val="FF0000"/>
           <w:lang w:val="en"/>
         </w:rPr>
-        <w:t>omologation</w:t>
-      </w:r>
-      <w:proofErr w:type="spellEnd"/>
+        <w:t>homologation</w:t>
+      </w:r>
       <w:r>
         <w:rPr>
           <w:rStyle w:val="tlid-translation"/>
@@ -5336,22 +5370,14 @@
           <w:color w:val="FF0000"/>
           <w:lang w:val="en-GB"/>
         </w:rPr>
-        <w:t xml:space="preserve">CE/RED and FCC/IC </w:t>
+        <w:t>CE/RED and FCC/IC</w:t>
       </w:r>
       <w:r>
         <w:rPr>
           <w:color w:val="FF0000"/>
           <w:lang w:val="en-GB"/>
         </w:rPr>
-        <w:t xml:space="preserve">is it </w:t>
-      </w:r>
-      <w:r>
-        <w:rPr>
-          <w:rStyle w:val="tlid-translation"/>
-          <w:color w:val="FF0000"/>
-          <w:lang w:val="en"/>
-        </w:rPr>
-        <w:t>confirmed ?</w:t>
+        <w:t>, we have understand right ?</w:t>
       </w:r>
       <w:r>
         <w:rPr>
@@ -5666,7 +5692,7 @@
               <w:sz w:val="16"/>
               <w:lang w:val="en-GB"/>
             </w:rPr>
-            <w:t>2</w:t>
+            <w:t>7</w:t>
           </w:r>
           <w:r>
             <w:rPr>
@@ -5791,7 +5817,15 @@
               <w:sz w:val="16"/>
               <w:lang w:val="en-GB"/>
             </w:rPr>
-            <w:t>Date: 01</w:t>
+            <w:t xml:space="preserve">Date: </w:t>
+          </w:r>
+          <w:r>
+            <w:rPr>
+              <w:rFonts w:ascii="Verdana" w:hAnsi="Verdana"/>
+              <w:sz w:val="16"/>
+              <w:lang w:val="en-GB"/>
+            </w:rPr>
+            <w:t>26</w:t>
           </w:r>
           <w:r>
             <w:rPr>
@@ -5800,7 +5834,34 @@
               <w:sz w:val="16"/>
               <w:lang w:val="en-GB"/>
             </w:rPr>
-            <w:t>.10.2018</w:t>
+            <w:t>.</w:t>
+          </w:r>
+          <w:r>
+            <w:rPr>
+              <w:rFonts w:ascii="Verdana" w:hAnsi="Verdana"/>
+              <w:i/>
+              <w:sz w:val="16"/>
+              <w:lang w:val="en-GB"/>
+            </w:rPr>
+            <w:t>09</w:t>
+          </w:r>
+          <w:r>
+            <w:rPr>
+              <w:rFonts w:ascii="Verdana" w:hAnsi="Verdana"/>
+              <w:i/>
+              <w:sz w:val="16"/>
+              <w:lang w:val="en-GB"/>
+            </w:rPr>
+            <w:t>.201</w:t>
+          </w:r>
+          <w:r>
+            <w:rPr>
+              <w:rFonts w:ascii="Verdana" w:hAnsi="Verdana"/>
+              <w:i/>
+              <w:sz w:val="16"/>
+              <w:lang w:val="en-GB"/>
+            </w:rPr>
+            <w:t>9</w:t>
           </w:r>
         </w:p>
       </w:tc>
@@ -9640,7 +9701,7 @@
 </file>
 
 <file path=customXml/itemProps1.xml><?xml version="1.0" encoding="utf-8"?>
-<ds:datastoreItem xmlns:ds="http://schemas.openxmlformats.org/officeDocument/2006/customXml" ds:itemID="{E6D8588A-365A-43A5-998D-C94971068255}">
+<ds:datastoreItem xmlns:ds="http://schemas.openxmlformats.org/officeDocument/2006/customXml" ds:itemID="{6E6AB8A1-81B3-474F-9FBA-9D4FAC0DE5E2}">
   <ds:schemaRefs>
     <ds:schemaRef ds:uri="http://schemas.openxmlformats.org/officeDocument/2006/bibliography"/>
   </ds:schemaRefs>

</xml_diff>

<commit_message>
V.0.04 draft; modified to match the new HW cfg ESP32 + Quectel
</commit_message>
<xml_diff>
--- a/Documents/specs/GME_HW_Requirements.docx
+++ b/Documents/specs/GME_HW_Requirements.docx
@@ -259,6 +259,24 @@
         </w:rPr>
         <w:t>d</w:t>
       </w:r>
+      <w:r>
+        <w:rPr>
+          <w:rFonts w:ascii="Verdana" w:hAnsi="Verdana"/>
+          <w:sz w:val="32"/>
+          <w:szCs w:val="40"/>
+          <w:lang w:val="nl-NL"/>
+        </w:rPr>
+        <w:br/>
+        <w:t>rev. 0.04</w:t>
+      </w:r>
+    </w:p>
+    <w:p>
+      <w:pPr>
+        <w:pStyle w:val="Datapubblicazione"/>
+        <w:rPr>
+          <w:lang w:val="nl-NL"/>
+        </w:rPr>
+      </w:pPr>
     </w:p>
     <w:p>
       <w:pPr>
@@ -281,34 +299,7 @@
           <w:szCs w:val="40"/>
           <w:lang w:val="nl-NL"/>
         </w:rPr>
-        <w:t xml:space="preserve"> rev. </w:t>
-      </w:r>
-      <w:r>
-        <w:rPr>
-          <w:rFonts w:ascii="Verdana" w:hAnsi="Verdana"/>
-          <w:sz w:val="32"/>
-          <w:szCs w:val="40"/>
-          <w:lang w:val="nl-NL"/>
-        </w:rPr>
-        <w:t>0</w:t>
-      </w:r>
-      <w:r>
-        <w:rPr>
-          <w:rFonts w:ascii="Verdana" w:hAnsi="Verdana"/>
-          <w:sz w:val="32"/>
-          <w:szCs w:val="40"/>
-          <w:lang w:val="nl-NL"/>
-        </w:rPr>
-        <w:t>.</w:t>
-      </w:r>
-      <w:r>
-        <w:rPr>
-          <w:rFonts w:ascii="Verdana" w:hAnsi="Verdana"/>
-          <w:sz w:val="32"/>
-          <w:szCs w:val="40"/>
-          <w:lang w:val="nl-NL"/>
-        </w:rPr>
-        <w:t>02</w:t>
+        <w:t xml:space="preserve"> </w:t>
       </w:r>
     </w:p>
     <w:p>
@@ -936,9 +927,15 @@
       </w:r>
       <w:r>
         <w:rPr>
+          <w:lang w:val="en-GB"/>
+        </w:rPr>
+        <w:instrText xml:space="preserve"> Inferiore: (Singola C</w:instrText>
+      </w:r>
+      <w:r>
+        <w:rPr>
           <w:lang w:val="it-IT"/>
         </w:rPr>
-        <w:instrText xml:space="preserve"> Inferiore: (Singola Colore personalizzato(RGB(204...;1;Heading Sommario;1;Titolo 1 RS;1;Titolo 2 RS;2;Titolo 3 RS;3" </w:instrText>
+        <w:instrText xml:space="preserve">olore personalizzato(RGB(204...;1;Heading Sommario;1;Titolo 1 RS;1;Titolo 2 RS;2;Titolo 3 RS;3" </w:instrText>
       </w:r>
       <w:r>
         <w:rPr>
@@ -2587,14 +2584,7 @@
                 <w:rFonts w:ascii="Verdana" w:hAnsi="Verdana"/>
                 <w:lang w:val="en-GB"/>
               </w:rPr>
-              <w:t>10</w:t>
-            </w:r>
-            <w:r>
-              <w:rPr>
-                <w:rFonts w:ascii="Verdana" w:hAnsi="Verdana"/>
-                <w:lang w:val="en-GB"/>
-              </w:rPr>
-              <w:t>/10/2019</w:t>
+              <w:t>10/10/2019</w:t>
             </w:r>
           </w:p>
         </w:tc>
@@ -2646,6 +2636,131 @@
         </w:tc>
       </w:tr>
       <w:tr>
+        <w:tc>
+          <w:tcPr>
+            <w:tcW w:w="1418" w:type="dxa"/>
+          </w:tcPr>
+          <w:p>
+            <w:pPr>
+              <w:pStyle w:val="Testotabella"/>
+              <w:rPr>
+                <w:rFonts w:ascii="Verdana" w:hAnsi="Verdana"/>
+                <w:lang w:val="en-GB"/>
+              </w:rPr>
+            </w:pPr>
+            <w:r>
+              <w:rPr>
+                <w:rFonts w:ascii="Verdana" w:hAnsi="Verdana"/>
+                <w:lang w:val="en-GB"/>
+              </w:rPr>
+              <w:t>0.04</w:t>
+            </w:r>
+          </w:p>
+        </w:tc>
+        <w:tc>
+          <w:tcPr>
+            <w:tcW w:w="2002" w:type="dxa"/>
+          </w:tcPr>
+          <w:p>
+            <w:pPr>
+              <w:pStyle w:val="Testotabella"/>
+              <w:rPr>
+                <w:rFonts w:ascii="Verdana" w:hAnsi="Verdana"/>
+                <w:lang w:val="en-GB"/>
+              </w:rPr>
+            </w:pPr>
+            <w:r>
+              <w:rPr>
+                <w:rFonts w:ascii="Verdana" w:hAnsi="Verdana"/>
+                <w:lang w:val="en-GB"/>
+              </w:rPr>
+              <w:t>02/01/2020</w:t>
+            </w:r>
+          </w:p>
+        </w:tc>
+        <w:tc>
+          <w:tcPr>
+            <w:tcW w:w="2880" w:type="dxa"/>
+          </w:tcPr>
+          <w:p>
+            <w:pPr>
+              <w:pStyle w:val="Testotabella"/>
+              <w:rPr>
+                <w:rFonts w:ascii="Verdana" w:hAnsi="Verdana"/>
+                <w:lang w:val="en-GB"/>
+              </w:rPr>
+            </w:pPr>
+            <w:proofErr w:type="spellStart"/>
+            <w:r>
+              <w:rPr>
+                <w:rFonts w:ascii="Verdana" w:hAnsi="Verdana"/>
+                <w:lang w:val="en-GB"/>
+              </w:rPr>
+              <w:t>A.Bilato</w:t>
+            </w:r>
+            <w:proofErr w:type="spellEnd"/>
+          </w:p>
+        </w:tc>
+        <w:tc>
+          <w:tcPr>
+            <w:tcW w:w="2700" w:type="dxa"/>
+          </w:tcPr>
+          <w:p>
+            <w:pPr>
+              <w:pStyle w:val="Testotabella"/>
+              <w:jc w:val="left"/>
+              <w:rPr>
+                <w:rFonts w:ascii="Verdana" w:hAnsi="Verdana"/>
+                <w:lang w:val="en-GB"/>
+              </w:rPr>
+            </w:pPr>
+            <w:r>
+              <w:rPr>
+                <w:rFonts w:ascii="Verdana" w:hAnsi="Verdana"/>
+                <w:lang w:val="en-GB"/>
+              </w:rPr>
+              <w:t>Revised due to some decision</w:t>
+            </w:r>
+            <w:r>
+              <w:rPr>
+                <w:rFonts w:ascii="Verdana" w:hAnsi="Verdana"/>
+                <w:lang w:val="en-GB"/>
+              </w:rPr>
+              <w:br/>
+              <w:t xml:space="preserve">- use  2 PCB, </w:t>
+            </w:r>
+            <w:proofErr w:type="spellStart"/>
+            <w:r>
+              <w:rPr>
+                <w:rFonts w:ascii="Verdana" w:hAnsi="Verdana"/>
+                <w:lang w:val="en-GB"/>
+              </w:rPr>
+              <w:t>WiFi</w:t>
+            </w:r>
+            <w:proofErr w:type="spellEnd"/>
+            <w:r>
+              <w:rPr>
+                <w:rFonts w:ascii="Verdana" w:hAnsi="Verdana"/>
+                <w:lang w:val="en-GB"/>
+              </w:rPr>
+              <w:t xml:space="preserve"> and 2G </w:t>
+            </w:r>
+            <w:r>
+              <w:rPr>
+                <w:rFonts w:ascii="Verdana" w:hAnsi="Verdana"/>
+                <w:lang w:val="en-GB"/>
+              </w:rPr>
+              <w:br/>
+              <w:t>- ESP32 chip</w:t>
+            </w:r>
+          </w:p>
+        </w:tc>
+      </w:tr>
+      <w:tr>
+        <w:trPr>
+          <w:cantSplit/>
+          <w:trHeight w:val="176"/>
+        </w:trPr>
         <w:tc>
           <w:tcPr>
             <w:tcW w:w="1418" w:type="dxa"/>
@@ -3523,207 +3638,7 @@
           </w:p>
         </w:tc>
       </w:tr>
-      <w:tr>
-        <w:trPr>
-          <w:cantSplit/>
-          <w:trHeight w:val="176"/>
-        </w:trPr>
-        <w:tc>
-          <w:tcPr>
-            <w:tcW w:w="1418" w:type="dxa"/>
-          </w:tcPr>
-          <w:p>
-            <w:pPr>
-              <w:pStyle w:val="Testotabella"/>
-              <w:rPr>
-                <w:rFonts w:ascii="Verdana" w:hAnsi="Verdana"/>
-                <w:lang w:val="en-GB"/>
-              </w:rPr>
-            </w:pPr>
-          </w:p>
-        </w:tc>
-        <w:tc>
-          <w:tcPr>
-            <w:tcW w:w="2002" w:type="dxa"/>
-          </w:tcPr>
-          <w:p>
-            <w:pPr>
-              <w:pStyle w:val="Testotabella"/>
-              <w:rPr>
-                <w:rFonts w:ascii="Verdana" w:hAnsi="Verdana"/>
-                <w:lang w:val="en-GB"/>
-              </w:rPr>
-            </w:pPr>
-          </w:p>
-        </w:tc>
-        <w:tc>
-          <w:tcPr>
-            <w:tcW w:w="2880" w:type="dxa"/>
-          </w:tcPr>
-          <w:p>
-            <w:pPr>
-              <w:pStyle w:val="Testotabella"/>
-              <w:rPr>
-                <w:rFonts w:ascii="Verdana" w:hAnsi="Verdana"/>
-                <w:lang w:val="en-GB"/>
-              </w:rPr>
-            </w:pPr>
-          </w:p>
-        </w:tc>
-        <w:tc>
-          <w:tcPr>
-            <w:tcW w:w="2700" w:type="dxa"/>
-          </w:tcPr>
-          <w:p>
-            <w:pPr>
-              <w:pStyle w:val="Testotabella"/>
-              <w:jc w:val="left"/>
-              <w:rPr>
-                <w:rFonts w:ascii="Verdana" w:hAnsi="Verdana"/>
-                <w:lang w:val="en-GB"/>
-              </w:rPr>
-            </w:pPr>
-          </w:p>
-        </w:tc>
-      </w:tr>
-      <w:tr>
-        <w:trPr>
-          <w:cantSplit/>
-          <w:trHeight w:val="176"/>
-        </w:trPr>
-        <w:tc>
-          <w:tcPr>
-            <w:tcW w:w="1418" w:type="dxa"/>
-          </w:tcPr>
-          <w:p>
-            <w:pPr>
-              <w:pStyle w:val="Testotabella"/>
-              <w:rPr>
-                <w:rFonts w:ascii="Verdana" w:hAnsi="Verdana"/>
-                <w:lang w:val="en-GB"/>
-              </w:rPr>
-            </w:pPr>
-          </w:p>
-        </w:tc>
-        <w:tc>
-          <w:tcPr>
-            <w:tcW w:w="2002" w:type="dxa"/>
-          </w:tcPr>
-          <w:p>
-            <w:pPr>
-              <w:pStyle w:val="Testotabella"/>
-              <w:rPr>
-                <w:rFonts w:ascii="Verdana" w:hAnsi="Verdana"/>
-                <w:lang w:val="en-GB"/>
-              </w:rPr>
-            </w:pPr>
-          </w:p>
-        </w:tc>
-        <w:tc>
-          <w:tcPr>
-            <w:tcW w:w="2880" w:type="dxa"/>
-          </w:tcPr>
-          <w:p>
-            <w:pPr>
-              <w:pStyle w:val="Testotabella"/>
-              <w:rPr>
-                <w:rFonts w:ascii="Verdana" w:hAnsi="Verdana"/>
-                <w:lang w:val="en-GB"/>
-              </w:rPr>
-            </w:pPr>
-          </w:p>
-        </w:tc>
-        <w:tc>
-          <w:tcPr>
-            <w:tcW w:w="2700" w:type="dxa"/>
-          </w:tcPr>
-          <w:p>
-            <w:pPr>
-              <w:pStyle w:val="Testotabella"/>
-              <w:jc w:val="left"/>
-              <w:rPr>
-                <w:rFonts w:ascii="Verdana" w:hAnsi="Verdana"/>
-                <w:lang w:val="en-GB"/>
-              </w:rPr>
-            </w:pPr>
-          </w:p>
-        </w:tc>
-      </w:tr>
-      <w:tr>
-        <w:trPr>
-          <w:cantSplit/>
-          <w:trHeight w:val="176"/>
-        </w:trPr>
-        <w:tc>
-          <w:tcPr>
-            <w:tcW w:w="1418" w:type="dxa"/>
-          </w:tcPr>
-          <w:p>
-            <w:pPr>
-              <w:pStyle w:val="Testotabella"/>
-              <w:rPr>
-                <w:rFonts w:ascii="Verdana" w:hAnsi="Verdana"/>
-                <w:lang w:val="en-GB"/>
-              </w:rPr>
-            </w:pPr>
-          </w:p>
-        </w:tc>
-        <w:tc>
-          <w:tcPr>
-            <w:tcW w:w="2002" w:type="dxa"/>
-          </w:tcPr>
-          <w:p>
-            <w:pPr>
-              <w:pStyle w:val="Testotabella"/>
-              <w:rPr>
-                <w:rFonts w:ascii="Verdana" w:hAnsi="Verdana"/>
-                <w:lang w:val="en-GB"/>
-              </w:rPr>
-            </w:pPr>
-          </w:p>
-        </w:tc>
-        <w:tc>
-          <w:tcPr>
-            <w:tcW w:w="2880" w:type="dxa"/>
-          </w:tcPr>
-          <w:p>
-            <w:pPr>
-              <w:pStyle w:val="Testotabella"/>
-              <w:rPr>
-                <w:rFonts w:ascii="Verdana" w:hAnsi="Verdana"/>
-                <w:lang w:val="en-GB"/>
-              </w:rPr>
-            </w:pPr>
-          </w:p>
-        </w:tc>
-        <w:tc>
-          <w:tcPr>
-            <w:tcW w:w="2700" w:type="dxa"/>
-          </w:tcPr>
-          <w:p>
-            <w:pPr>
-              <w:pStyle w:val="Testotabella"/>
-              <w:jc w:val="left"/>
-              <w:rPr>
-                <w:rFonts w:ascii="Verdana" w:hAnsi="Verdana"/>
-                <w:lang w:val="en-GB"/>
-              </w:rPr>
-            </w:pPr>
-          </w:p>
-        </w:tc>
-      </w:tr>
     </w:tbl>
-    <w:p>
-      <w:pPr>
-        <w:tabs>
-          <w:tab w:val="right" w:leader="dot" w:pos="8280"/>
-        </w:tabs>
-        <w:rPr>
-          <w:rFonts w:ascii="Verdana" w:hAnsi="Verdana"/>
-          <w:lang w:val="en-GB"/>
-        </w:rPr>
-      </w:pPr>
-    </w:p>
     <w:p>
       <w:pPr>
         <w:pStyle w:val="Titolo1RS"/>
@@ -4797,84 +4712,9 @@
             </w:pPr>
             <w:r>
               <w:rPr>
-                <w:color w:val="FF0000"/>
-                <w:sz w:val="18"/>
-                <w:szCs w:val="18"/>
                 <w:lang w:val="en-US"/>
               </w:rPr>
-              <w:t xml:space="preserve">TBD: USR give us available </w:t>
-            </w:r>
-            <w:r>
-              <w:rPr>
-                <w:color w:val="FF0000"/>
-                <w:sz w:val="18"/>
-                <w:szCs w:val="18"/>
-                <w:lang w:val="en-US"/>
-              </w:rPr>
-              <w:t xml:space="preserve">maximum </w:t>
-            </w:r>
-            <w:r>
-              <w:rPr>
-                <w:color w:val="FF0000"/>
-                <w:sz w:val="18"/>
-                <w:szCs w:val="18"/>
-                <w:lang w:val="en-US"/>
-              </w:rPr>
-              <w:t>space</w:t>
-            </w:r>
-            <w:r>
-              <w:rPr>
-                <w:color w:val="FF0000"/>
-                <w:sz w:val="18"/>
-                <w:szCs w:val="18"/>
-                <w:lang w:val="en-US"/>
-              </w:rPr>
-              <w:t xml:space="preserve">, right now </w:t>
-            </w:r>
-            <w:r>
-              <w:rPr>
-                <w:color w:val="FF0000"/>
-                <w:sz w:val="18"/>
-                <w:szCs w:val="18"/>
-                <w:lang w:val="en-US"/>
-              </w:rPr>
-              <w:t>CAREL require</w:t>
-            </w:r>
-            <w:r>
-              <w:rPr>
-                <w:color w:val="FF0000"/>
-                <w:sz w:val="18"/>
-                <w:szCs w:val="18"/>
-                <w:lang w:val="en-US"/>
-              </w:rPr>
-              <w:t xml:space="preserve"> no less than</w:t>
-            </w:r>
-            <w:r>
-              <w:rPr>
-                <w:color w:val="FF0000"/>
-                <w:sz w:val="18"/>
-                <w:szCs w:val="18"/>
-                <w:lang w:val="en-US"/>
-              </w:rPr>
-              <w:t xml:space="preserve"> </w:t>
-            </w:r>
-            <w:r>
-              <w:rPr>
-                <w:color w:val="FF0000"/>
-                <w:sz w:val="18"/>
-                <w:szCs w:val="18"/>
-                <w:lang w:val="en-US"/>
-              </w:rPr>
-              <w:t>512</w:t>
-            </w:r>
-            <w:r>
-              <w:rPr>
-                <w:color w:val="FF0000"/>
-                <w:sz w:val="18"/>
-                <w:szCs w:val="18"/>
-                <w:lang w:val="en-US"/>
-              </w:rPr>
-              <w:t xml:space="preserve"> bytes of space.</w:t>
+              <w:t>This limit was eliminated due to the use of the ESP32</w:t>
             </w:r>
           </w:p>
         </w:tc>
@@ -4911,170 +4751,90 @@
         <w:rPr>
           <w:lang w:val="en-GB"/>
         </w:rPr>
-        <w:t xml:space="preserve">As </w:t>
-      </w:r>
-      <w:r>
-        <w:rPr>
-          <w:lang w:val="en-GB"/>
-        </w:rPr>
-        <w:t>already</w:t>
-      </w:r>
-      <w:r>
-        <w:rPr>
-          <w:lang w:val="en-GB"/>
-        </w:rPr>
-        <w:t xml:space="preserve"> agree</w:t>
-      </w:r>
-      <w:r>
-        <w:rPr>
-          <w:lang w:val="en-GB"/>
-        </w:rPr>
-        <w:t>d</w:t>
-      </w:r>
-      <w:r>
-        <w:rPr>
-          <w:lang w:val="en-GB"/>
-        </w:rPr>
-        <w:t xml:space="preserve"> with USR the idea is to implement a device </w:t>
-      </w:r>
-      <w:r>
-        <w:rPr>
-          <w:lang w:val="en-GB"/>
-        </w:rPr>
-        <w:t>based</w:t>
-      </w:r>
-      <w:r>
-        <w:rPr>
-          <w:lang w:val="en-GB"/>
-        </w:rPr>
-        <w:t>/like</w:t>
-      </w:r>
-      <w:r>
-        <w:rPr>
-          <w:lang w:val="en-GB"/>
-        </w:rPr>
-        <w:t xml:space="preserve"> </w:t>
-      </w:r>
-      <w:r>
-        <w:rPr>
-          <w:lang w:val="en-GB"/>
-        </w:rPr>
-        <w:t xml:space="preserve">the </w:t>
-      </w:r>
-      <w:r>
-        <w:rPr>
-          <w:lang w:val="en-GB"/>
-        </w:rPr>
-        <w:t xml:space="preserve">USR-GPRS-730 </w:t>
-      </w:r>
-      <w:r>
-        <w:rPr>
-          <w:lang w:val="en-GB"/>
-        </w:rPr>
-        <w:t xml:space="preserve">model </w:t>
-      </w:r>
-      <w:r>
-        <w:rPr>
-          <w:lang w:val="en-GB"/>
-        </w:rPr>
-        <w:t xml:space="preserve">but </w:t>
-      </w:r>
-      <w:r>
-        <w:rPr>
-          <w:lang w:val="en-GB"/>
-        </w:rPr>
-        <w:t>with the GM35/V2</w:t>
-      </w:r>
-      <w:r>
-        <w:rPr>
-          <w:lang w:val="en-GB"/>
-        </w:rPr>
-        <w:t xml:space="preserve"> (</w:t>
+        <w:t>As agreed the new device will be based on a new design with an ESP32</w:t>
+      </w:r>
+      <w:r>
+        <w:rPr>
+          <w:lang w:val="en-GB"/>
+        </w:rPr>
+        <w:t>-WROVER</w:t>
+      </w:r>
+      <w:r>
+        <w:rPr>
+          <w:lang w:val="en-GB"/>
+        </w:rPr>
+        <w:t xml:space="preserve"> used a processor</w:t>
+      </w:r>
+    </w:p>
+    <w:p>
+      <w:pPr>
+        <w:pStyle w:val="NormaleRS"/>
+        <w:jc w:val="left"/>
+        <w:rPr>
+          <w:lang w:val="en-GB"/>
+        </w:rPr>
+      </w:pPr>
+      <w:proofErr w:type="gramStart"/>
+      <w:r>
+        <w:rPr>
+          <w:lang w:val="en-GB"/>
+        </w:rPr>
+        <w:t>and</w:t>
+      </w:r>
+      <w:proofErr w:type="gramEnd"/>
+      <w:r>
+        <w:rPr>
+          <w:lang w:val="en-GB"/>
+        </w:rPr>
+        <w:t xml:space="preserve"> a </w:t>
       </w:r>
       <w:proofErr w:type="spellStart"/>
       <w:r>
         <w:rPr>
-          <w:lang w:val="en-GB"/>
-        </w:rPr>
-        <w:t>Nota</w:t>
+          <w:rStyle w:val="il"/>
+          <w:lang w:val="en-GB"/>
+        </w:rPr>
+        <w:t>Quectel</w:t>
       </w:r>
       <w:proofErr w:type="spellEnd"/>
       <w:r>
         <w:rPr>
           <w:lang w:val="en-GB"/>
         </w:rPr>
-        <w:t xml:space="preserve"> A</w:t>
-      </w:r>
-      <w:proofErr w:type="gramStart"/>
-      <w:r>
-        <w:rPr>
-          <w:lang w:val="en-GB"/>
-        </w:rPr>
-        <w:t xml:space="preserve">) </w:t>
-      </w:r>
-      <w:r>
-        <w:rPr>
-          <w:lang w:val="en-GB"/>
-        </w:rPr>
-        <w:t xml:space="preserve"> module</w:t>
-      </w:r>
-      <w:proofErr w:type="gramEnd"/>
-      <w:r>
-        <w:rPr>
-          <w:lang w:val="en-GB"/>
-        </w:rPr>
-        <w:t xml:space="preserve"> </w:t>
-      </w:r>
-      <w:r>
-        <w:rPr>
-          <w:lang w:val="en-GB"/>
-        </w:rPr>
-        <w:t>inside, this to meet the memory requirement needed to fit our application</w:t>
-      </w:r>
-      <w:r>
-        <w:rPr>
-          <w:lang w:val="en-GB"/>
-        </w:rPr>
-        <w:t xml:space="preserve"> (</w:t>
-      </w:r>
-      <w:proofErr w:type="spellStart"/>
-      <w:r>
-        <w:rPr>
-          <w:lang w:val="en-GB"/>
-        </w:rPr>
-        <w:t>ie</w:t>
-      </w:r>
-      <w:proofErr w:type="spellEnd"/>
-      <w:r>
-        <w:rPr>
-          <w:lang w:val="en-GB"/>
-        </w:rPr>
-        <w:t>. OTA</w:t>
-      </w:r>
-      <w:r>
-        <w:rPr>
-          <w:lang w:val="en-GB"/>
-        </w:rPr>
-        <w:t xml:space="preserve"> upgrade</w:t>
-      </w:r>
-      <w:r>
-        <w:rPr>
-          <w:lang w:val="en-GB"/>
-        </w:rPr>
-        <w:t>)</w:t>
-      </w:r>
-      <w:r>
-        <w:rPr>
-          <w:lang w:val="en-GB"/>
-        </w:rPr>
-        <w:t>.</w:t>
-      </w:r>
+        <w:t xml:space="preserve"> M95FA-03-STDN</w:t>
+      </w:r>
+      <w:r>
+        <w:rPr>
+          <w:lang w:val="en-GB"/>
+        </w:rPr>
+        <w:t xml:space="preserve"> as a modem via AT commands.</w:t>
+      </w:r>
+    </w:p>
+    <w:p>
+      <w:pPr>
+        <w:pStyle w:val="NormaleRS"/>
+        <w:jc w:val="left"/>
+        <w:rPr>
+          <w:lang w:val="en-GB"/>
+        </w:rPr>
+      </w:pPr>
       <w:r>
         <w:rPr>
           <w:lang w:val="en-GB"/>
         </w:rPr>
         <w:br/>
-        <w:t>Other requirements are:</w:t>
+      </w:r>
+      <w:r>
+        <w:rPr>
+          <w:lang w:val="en-GB"/>
+        </w:rPr>
+        <w:t xml:space="preserve">The </w:t>
+      </w:r>
+      <w:r>
+        <w:rPr>
+          <w:lang w:val="en-GB"/>
+        </w:rPr>
+        <w:t>requirements are:</w:t>
       </w:r>
     </w:p>
     <w:p>
@@ -5093,8 +4853,24 @@
         <w:rPr>
           <w:lang w:val="en-GB"/>
         </w:rPr>
-        <w:t>A new polycarbonate (graphic design by CAREL)</w:t>
-      </w:r>
+        <w:t>A</w:t>
+      </w:r>
+      <w:r>
+        <w:rPr>
+          <w:lang w:val="en-GB"/>
+        </w:rPr>
+        <w:t xml:space="preserve"> form factor like the USR-GPRS-730 model this to meet the requirements of CAREL customer in term of size.</w:t>
+      </w:r>
+    </w:p>
+    <w:p>
+      <w:pPr>
+        <w:pStyle w:val="NormaleRS"/>
+        <w:ind w:left="720"/>
+        <w:jc w:val="left"/>
+        <w:rPr>
+          <w:lang w:val="en-GB"/>
+        </w:rPr>
+      </w:pPr>
     </w:p>
     <w:p>
       <w:pPr>
@@ -5110,76 +4886,13 @@
       </w:pPr>
       <w:r>
         <w:rPr>
-          <w:lang w:val="en-US"/>
-        </w:rPr>
-        <w:t xml:space="preserve">RS485 with </w:t>
-      </w:r>
-      <w:r>
-        <w:rPr>
-          <w:lang w:val="en-US"/>
-        </w:rPr>
-        <w:t>3 pole</w:t>
-      </w:r>
-      <w:r>
-        <w:rPr>
-          <w:lang w:val="en-US"/>
-        </w:rPr>
-        <w:t xml:space="preserve"> </w:t>
-      </w:r>
-      <w:r>
-        <w:rPr>
-          <w:lang w:val="en-US"/>
-        </w:rPr>
-        <w:t>removable screw terminal 3.81mm type (or 5.08mm</w:t>
-      </w:r>
-      <w:proofErr w:type="gramStart"/>
-      <w:r>
-        <w:rPr>
-          <w:lang w:val="en-US"/>
-        </w:rPr>
-        <w:t>)</w:t>
-      </w:r>
-      <w:proofErr w:type="gramEnd"/>
-      <w:r>
-        <w:rPr>
-          <w:lang w:val="en-US"/>
-        </w:rPr>
-        <w:br/>
-        <w:t xml:space="preserve">CAREL standard. </w:t>
-      </w:r>
-      <w:r>
-        <w:rPr>
-          <w:lang w:val="en-US"/>
-        </w:rPr>
-        <w:t>Th</w:t>
-      </w:r>
-      <w:r>
-        <w:rPr>
-          <w:lang w:val="en-US"/>
-        </w:rPr>
-        <w:t>e RS232 port is not required</w:t>
-      </w:r>
-      <w:r>
-        <w:rPr>
-          <w:lang w:val="en-US"/>
-        </w:rPr>
-        <w:t>, as previously agree</w:t>
-      </w:r>
-      <w:r>
-        <w:rPr>
-          <w:lang w:val="en-US"/>
-        </w:rPr>
-        <w:t>d</w:t>
-      </w:r>
-      <w:r>
-        <w:rPr>
-          <w:lang w:val="en-US"/>
-        </w:rPr>
-        <w:t xml:space="preserve">. </w:t>
-      </w:r>
-      <w:r>
-        <w:rPr>
-          <w:lang w:val="en-US"/>
+          <w:lang w:val="en-GB"/>
+        </w:rPr>
+        <w:t>A new polycarbonate (graphic design by CAREL)</w:t>
+      </w:r>
+      <w:r>
+        <w:rPr>
+          <w:lang w:val="en-GB"/>
         </w:rPr>
         <w:br/>
       </w:r>
@@ -5193,6 +4906,75 @@
         </w:numPr>
         <w:jc w:val="left"/>
         <w:rPr>
+          <w:lang w:val="en-GB"/>
+        </w:rPr>
+      </w:pPr>
+      <w:r>
+        <w:rPr>
+          <w:lang w:val="en-US"/>
+        </w:rPr>
+        <w:t xml:space="preserve">RS485 with </w:t>
+      </w:r>
+      <w:r>
+        <w:rPr>
+          <w:lang w:val="en-US"/>
+        </w:rPr>
+        <w:t>3 pole</w:t>
+      </w:r>
+      <w:r>
+        <w:rPr>
+          <w:lang w:val="en-US"/>
+        </w:rPr>
+        <w:t xml:space="preserve"> </w:t>
+      </w:r>
+      <w:r>
+        <w:rPr>
+          <w:lang w:val="en-US"/>
+        </w:rPr>
+        <w:t>removable screw terminal 3.81mm type (or 5.08mm)</w:t>
+      </w:r>
+      <w:proofErr w:type="gramStart"/>
+      <w:r>
+        <w:rPr>
+          <w:lang w:val="en-US"/>
+        </w:rPr>
+        <w:t>,</w:t>
+      </w:r>
+      <w:proofErr w:type="gramEnd"/>
+      <w:r>
+        <w:rPr>
+          <w:lang w:val="en-US"/>
+        </w:rPr>
+        <w:br/>
+      </w:r>
+      <w:r>
+        <w:rPr>
+          <w:lang w:val="en-US"/>
+        </w:rPr>
+        <w:t xml:space="preserve">green color as </w:t>
+      </w:r>
+      <w:r>
+        <w:rPr>
+          <w:lang w:val="en-US"/>
+        </w:rPr>
+        <w:t xml:space="preserve">CAREL standard.  </w:t>
+      </w:r>
+      <w:r>
+        <w:rPr>
+          <w:lang w:val="en-US"/>
+        </w:rPr>
+        <w:br/>
+      </w:r>
+    </w:p>
+    <w:p>
+      <w:pPr>
+        <w:pStyle w:val="NormaleRS"/>
+        <w:numPr>
+          <w:ilvl w:val="0"/>
+          <w:numId w:val="21"/>
+        </w:numPr>
+        <w:jc w:val="left"/>
+        <w:rPr>
           <w:color w:val="FF0000"/>
           <w:lang w:val="en-GB"/>
         </w:rPr>
@@ -5202,21 +4984,6 @@
           <w:color w:val="FF0000"/>
           <w:lang w:val="en-US"/>
         </w:rPr>
-        <w:t>A new request to USR is the possibility to have</w:t>
-      </w:r>
-      <w:r>
-        <w:rPr>
-          <w:color w:val="FF0000"/>
-          <w:lang w:val="en-US"/>
-        </w:rPr>
-        <w:t>, please give us a feedback if it is possible.</w:t>
-      </w:r>
-      <w:r>
-        <w:rPr>
-          <w:color w:val="FF0000"/>
-          <w:lang w:val="en-US"/>
-        </w:rPr>
-        <w:br/>
         <w:t xml:space="preserve">A TTL serial port with the same pin out of the </w:t>
       </w:r>
       <w:r>
@@ -5281,15 +5048,14 @@
           <w:color w:val="FF0000"/>
           <w:lang w:val="en-US"/>
         </w:rPr>
-        <w:t xml:space="preserve">Via SW, via an MQTT message (not via SMS due to the fact that some </w:t>
+        <w:t>through</w:t>
       </w:r>
       <w:r>
         <w:rPr>
           <w:color w:val="FF0000"/>
           <w:lang w:val="en-US"/>
         </w:rPr>
-        <w:br/>
-        <w:t xml:space="preserve">data SIM   don’t have the support for the SMS) </w:t>
+        <w:t xml:space="preserve"> SW, via an MQTT message  </w:t>
       </w:r>
     </w:p>
     <w:p>
@@ -5304,28 +5070,42 @@
           <w:lang w:val="en-GB"/>
         </w:rPr>
       </w:pPr>
+      <w:proofErr w:type="gramStart"/>
       <w:r>
         <w:rPr>
           <w:color w:val="FF0000"/>
           <w:lang w:val="en-GB"/>
         </w:rPr>
-        <w:t xml:space="preserve">Via </w:t>
-      </w:r>
-      <w:proofErr w:type="gramStart"/>
+        <w:t>through</w:t>
+      </w:r>
+      <w:proofErr w:type="gramEnd"/>
       <w:r>
         <w:rPr>
           <w:color w:val="FF0000"/>
           <w:lang w:val="en-GB"/>
         </w:rPr>
-        <w:t>DIP switch</w:t>
-      </w:r>
-      <w:proofErr w:type="gramEnd"/>
+        <w:t xml:space="preserve"> a </w:t>
+      </w:r>
       <w:r>
         <w:rPr>
           <w:color w:val="FF0000"/>
           <w:lang w:val="en-GB"/>
         </w:rPr>
-        <w:t>, this is more simple also for the user.</w:t>
+        <w:t>DIP switch, this is more simple also for the user</w:t>
+      </w:r>
+      <w:r>
+        <w:rPr>
+          <w:color w:val="FF0000"/>
+          <w:lang w:val="en-GB"/>
+        </w:rPr>
+        <w:t xml:space="preserve">, but we need to understand if the spaced in the metal box </w:t>
+      </w:r>
+      <w:r>
+        <w:rPr>
+          <w:color w:val="FF0000"/>
+          <w:lang w:val="en-GB"/>
+        </w:rPr>
+        <w:t>.</w:t>
       </w:r>
       <w:r>
         <w:rPr>
@@ -5349,6 +5129,267 @@
         </w:rPr>
         <w:t xml:space="preserve"> </w:t>
       </w:r>
+    </w:p>
+    <w:p>
+      <w:pPr>
+        <w:pStyle w:val="NormaleRS"/>
+        <w:numPr>
+          <w:ilvl w:val="0"/>
+          <w:numId w:val="21"/>
+        </w:numPr>
+        <w:jc w:val="left"/>
+        <w:rPr>
+          <w:lang w:val="en-GB"/>
+        </w:rPr>
+      </w:pPr>
+      <w:r>
+        <w:rPr>
+          <w:lang w:val="en-GB"/>
+        </w:rPr>
+        <w:t xml:space="preserve">The </w:t>
+      </w:r>
+      <w:proofErr w:type="spellStart"/>
+      <w:r>
+        <w:rPr>
+          <w:lang w:val="en-GB"/>
+        </w:rPr>
+        <w:t>leds</w:t>
+      </w:r>
+      <w:proofErr w:type="spellEnd"/>
+      <w:r>
+        <w:rPr>
+          <w:lang w:val="en-GB"/>
+        </w:rPr>
+        <w:t>.</w:t>
+      </w:r>
+      <w:r>
+        <w:rPr>
+          <w:lang w:val="en-GB"/>
+        </w:rPr>
+        <w:br/>
+        <w:t xml:space="preserve">The </w:t>
+      </w:r>
+      <w:r>
+        <w:rPr>
+          <w:lang w:val="en-GB"/>
+        </w:rPr>
+        <w:t>USR-GPRS-730</w:t>
+      </w:r>
+      <w:r>
+        <w:rPr>
+          <w:lang w:val="en-GB"/>
+        </w:rPr>
+        <w:t xml:space="preserve"> enclosure have 5 holes for the </w:t>
+      </w:r>
+      <w:proofErr w:type="spellStart"/>
+      <w:r>
+        <w:rPr>
+          <w:lang w:val="en-GB"/>
+        </w:rPr>
+        <w:t>leds</w:t>
+      </w:r>
+      <w:proofErr w:type="spellEnd"/>
+      <w:r>
+        <w:rPr>
+          <w:lang w:val="en-GB"/>
+        </w:rPr>
+        <w:t xml:space="preserve">, we refer below to the name of </w:t>
+      </w:r>
+      <w:proofErr w:type="gramStart"/>
+      <w:r>
+        <w:rPr>
+          <w:lang w:val="en-GB"/>
+        </w:rPr>
+        <w:t xml:space="preserve">these </w:t>
+      </w:r>
+      <w:proofErr w:type="spellStart"/>
+      <w:r>
+        <w:rPr>
+          <w:lang w:val="en-GB"/>
+        </w:rPr>
+        <w:t>leds</w:t>
+      </w:r>
+      <w:proofErr w:type="spellEnd"/>
+      <w:r>
+        <w:rPr>
+          <w:lang w:val="en-GB"/>
+        </w:rPr>
+        <w:t xml:space="preserve"> :</w:t>
+      </w:r>
+      <w:proofErr w:type="gramEnd"/>
+      <w:r>
+        <w:rPr>
+          <w:lang w:val="en-GB"/>
+        </w:rPr>
+        <w:br/>
+        <w:t>- POWER : connected to the internal power supply indicate that the unit is powered and also that the internal power supply is running properly.</w:t>
+      </w:r>
+      <w:r>
+        <w:rPr>
+          <w:lang w:val="en-GB"/>
+        </w:rPr>
+        <w:br/>
+      </w:r>
+      <w:r>
+        <w:rPr>
+          <w:lang w:val="en-GB"/>
+        </w:rPr>
+        <w:br/>
+        <w:t xml:space="preserve">- </w:t>
+      </w:r>
+      <w:proofErr w:type="gramStart"/>
+      <w:r>
+        <w:rPr>
+          <w:lang w:val="en-GB"/>
+        </w:rPr>
+        <w:t>GPRS :</w:t>
+      </w:r>
+      <w:proofErr w:type="gramEnd"/>
+      <w:r>
+        <w:rPr>
+          <w:lang w:val="en-GB"/>
+        </w:rPr>
+        <w:t xml:space="preserve">  this led is connected to the </w:t>
+      </w:r>
+      <w:proofErr w:type="spellStart"/>
+      <w:r>
+        <w:rPr>
+          <w:rStyle w:val="il"/>
+          <w:lang w:val="en-GB"/>
+        </w:rPr>
+        <w:t>Quectel</w:t>
+      </w:r>
+      <w:proofErr w:type="spellEnd"/>
+      <w:r>
+        <w:rPr>
+          <w:lang w:val="en-GB"/>
+        </w:rPr>
+        <w:t xml:space="preserve"> M95FA</w:t>
+      </w:r>
+      <w:r>
+        <w:rPr>
+          <w:lang w:val="en-GB"/>
+        </w:rPr>
+        <w:t xml:space="preserve"> pin </w:t>
+      </w:r>
+      <w:r>
+        <w:rPr>
+          <w:highlight w:val="red"/>
+          <w:lang w:val="en-GB"/>
+        </w:rPr>
+        <w:t>XXXX</w:t>
+      </w:r>
+      <w:r>
+        <w:rPr>
+          <w:lang w:val="en-GB"/>
+        </w:rPr>
+        <w:t xml:space="preserve"> and indicate that the connection to the GSM network is established.</w:t>
+      </w:r>
+      <w:r>
+        <w:rPr>
+          <w:lang w:val="en-GB"/>
+        </w:rPr>
+        <w:br/>
+      </w:r>
+      <w:r>
+        <w:rPr>
+          <w:lang w:val="en-GB"/>
+        </w:rPr>
+        <w:br/>
+        <w:t>-WORK/LINK_A/LINK_B : are connected to the ESP32-WROVER chip to the pins</w:t>
+      </w:r>
+      <w:r>
+        <w:rPr>
+          <w:lang w:val="en-GB"/>
+        </w:rPr>
+        <w:br/>
+      </w:r>
+      <w:r>
+        <w:rPr>
+          <w:highlight w:val="red"/>
+          <w:lang w:val="en-GB"/>
+        </w:rPr>
+        <w:t>XXXX</w:t>
+      </w:r>
+      <w:r>
+        <w:rPr>
+          <w:lang w:val="en-GB"/>
+        </w:rPr>
+        <w:t xml:space="preserve"> </w:t>
+      </w:r>
+      <w:r>
+        <w:rPr>
+          <w:lang w:val="en-GB"/>
+        </w:rPr>
+        <w:br/>
+      </w:r>
+    </w:p>
+    <w:p>
+      <w:pPr>
+        <w:pStyle w:val="NormaleRS"/>
+        <w:ind w:left="720"/>
+        <w:jc w:val="left"/>
+        <w:rPr>
+          <w:lang w:val="en-GB"/>
+        </w:rPr>
+      </w:pPr>
+    </w:p>
+    <w:p>
+      <w:pPr>
+        <w:pStyle w:val="NormaleRS"/>
+        <w:ind w:left="720"/>
+        <w:jc w:val="left"/>
+        <w:rPr>
+          <w:lang w:val="en-GB"/>
+        </w:rPr>
+      </w:pPr>
+    </w:p>
+    <w:p>
+      <w:pPr>
+        <w:pStyle w:val="NormaleRS"/>
+        <w:ind w:left="720"/>
+        <w:jc w:val="left"/>
+        <w:rPr>
+          <w:lang w:val="en-GB"/>
+        </w:rPr>
+      </w:pPr>
+    </w:p>
+    <w:p>
+      <w:pPr>
+        <w:pStyle w:val="NormaleRS"/>
+        <w:numPr>
+          <w:ilvl w:val="0"/>
+          <w:numId w:val="21"/>
+        </w:numPr>
+        <w:jc w:val="left"/>
+        <w:rPr>
+          <w:lang w:val="en-GB"/>
+        </w:rPr>
+      </w:pPr>
+      <w:r>
+        <w:rPr>
+          <w:lang w:val="en-GB"/>
+        </w:rPr>
+        <w:lastRenderedPageBreak/>
+        <w:t xml:space="preserve">The factory reset button is connected to the ESP32-WROVER chip to the pins </w:t>
+      </w:r>
+      <w:r>
+        <w:rPr>
+          <w:highlight w:val="red"/>
+          <w:lang w:val="en-GB"/>
+        </w:rPr>
+        <w:t>XXXX</w:t>
+      </w:r>
+    </w:p>
+    <w:p>
+      <w:pPr>
+        <w:pStyle w:val="NormaleRS"/>
+        <w:ind w:left="720"/>
+        <w:jc w:val="left"/>
+        <w:rPr>
+          <w:lang w:val="en-GB"/>
+        </w:rPr>
+      </w:pPr>
     </w:p>
     <w:p>
       <w:pPr>
@@ -5524,7 +5565,37 @@
         <w:rPr>
           <w:lang w:val="en-GB"/>
         </w:rPr>
-        <w:t>All the rest of the characteristics are the same of the USR-GPRS-730</w:t>
+        <w:t>Power supply 5..</w:t>
+      </w:r>
+      <w:r>
+        <w:rPr>
+          <w:lang w:val="en-GB"/>
+        </w:rPr>
+        <w:t>36</w:t>
+      </w:r>
+      <w:r>
+        <w:rPr>
+          <w:lang w:val="en-GB"/>
+        </w:rPr>
+        <w:t xml:space="preserve">VDC (like the </w:t>
+      </w:r>
+      <w:r>
+        <w:rPr>
+          <w:lang w:val="en-GB"/>
+        </w:rPr>
+        <w:t>USR-GPRS-730</w:t>
+      </w:r>
+      <w:r>
+        <w:rPr>
+          <w:lang w:val="en-GB"/>
+        </w:rPr>
+        <w:t>)</w:t>
+      </w:r>
+      <w:r>
+        <w:rPr>
+          <w:lang w:val="en-GB"/>
+        </w:rPr>
+        <w:br/>
       </w:r>
     </w:p>
     <w:p>
@@ -5543,25 +5614,149 @@
         <w:rPr>
           <w:lang w:val="en-GB"/>
         </w:rPr>
-        <w:t>A</w:t>
-      </w:r>
-      <w:r>
-        <w:rPr>
-          <w:lang w:val="en-GB"/>
-        </w:rPr>
-        <w:t xml:space="preserve"> magnetic</w:t>
-      </w:r>
-      <w:r>
-        <w:rPr>
-          <w:lang w:val="en-GB"/>
-        </w:rPr>
-        <w:t xml:space="preserve"> antenna with up to 3 meters of cable is part of the offer</w:t>
-      </w:r>
-      <w:r>
-        <w:rPr>
-          <w:lang w:val="en-GB"/>
+        <w:t xml:space="preserve">Power connector 2 pole removable connector </w:t>
+      </w:r>
+      <w:r>
+        <w:rPr>
+          <w:lang w:val="en-US"/>
+        </w:rPr>
+        <w:t>5.08mm</w:t>
+      </w:r>
+      <w:r>
+        <w:rPr>
+          <w:lang w:val="en-US"/>
+        </w:rPr>
+        <w:t xml:space="preserve"> orange color</w:t>
+      </w:r>
+      <w:r>
+        <w:rPr>
+          <w:lang w:val="en-US"/>
+        </w:rPr>
+        <w:t xml:space="preserve"> (if possible)</w:t>
+      </w:r>
+      <w:r>
+        <w:rPr>
+          <w:lang w:val="en-US"/>
+        </w:rPr>
+        <w:t xml:space="preserve"> (Fig.1-A)</w:t>
+      </w:r>
+      <w:r>
+        <w:rPr>
+          <w:lang w:val="en-US"/>
+        </w:rPr>
+        <w:t>,</w:t>
+      </w:r>
+      <w:r>
+        <w:rPr>
+          <w:lang w:val="en-US"/>
+        </w:rPr>
+        <w:t xml:space="preserve"> </w:t>
+      </w:r>
+      <w:r>
+        <w:rPr>
+          <w:lang w:val="en-US"/>
+        </w:rPr>
+        <w:t>take into account the polarity.</w:t>
+      </w:r>
+    </w:p>
+    <w:p>
+      <w:pPr>
+        <w:pStyle w:val="NormaleRS"/>
+        <w:ind w:left="720"/>
+        <w:jc w:val="left"/>
+        <w:rPr>
+          <w:lang w:val="en-GB"/>
+        </w:rPr>
+      </w:pPr>
+      <w:r>
+        <w:rPr>
+          <w:lang w:val="en-GB"/>
+        </w:rPr>
+        <w:t>We maintain</w:t>
+      </w:r>
+      <w:r>
+        <w:rPr>
+          <w:lang w:val="en-GB"/>
+        </w:rPr>
+        <w:t>,</w:t>
+      </w:r>
+      <w:r>
+        <w:rPr>
+          <w:lang w:val="en-GB"/>
+        </w:rPr>
+        <w:t xml:space="preserve"> </w:t>
+      </w:r>
+      <w:r>
+        <w:rPr>
+          <w:lang w:val="en-GB"/>
+        </w:rPr>
+        <w:t xml:space="preserve">also, </w:t>
+      </w:r>
+      <w:r>
+        <w:rPr>
+          <w:lang w:val="en-GB"/>
+        </w:rPr>
+        <w:t>the</w:t>
+      </w:r>
+      <w:r>
+        <w:rPr>
+          <w:lang w:val="en-GB"/>
+        </w:rPr>
+        <w:t xml:space="preserve"> </w:t>
+      </w:r>
+      <w:r>
+        <w:rPr>
+          <w:lang w:val="en-GB"/>
+        </w:rPr>
+        <w:t xml:space="preserve">power </w:t>
+      </w:r>
+      <w:r>
+        <w:rPr>
+          <w:lang w:val="en-GB"/>
+        </w:rPr>
+        <w:t xml:space="preserve">connector </w:t>
+      </w:r>
+      <w:r>
+        <w:rPr>
+          <w:lang w:val="en-US"/>
+        </w:rPr>
+        <w:t>(Fig.1-</w:t>
+      </w:r>
+      <w:r>
+        <w:rPr>
+          <w:lang w:val="en-US"/>
+        </w:rPr>
+        <w:t>B</w:t>
+      </w:r>
+      <w:r>
+        <w:rPr>
+          <w:lang w:val="en-US"/>
+        </w:rPr>
+        <w:t>)</w:t>
+      </w:r>
+      <w:r>
+        <w:rPr>
+          <w:lang w:val="en-US"/>
+        </w:rPr>
+        <w:t>, positive polarity at center</w:t>
+      </w:r>
+      <w:r>
+        <w:rPr>
+          <w:lang w:val="en-US"/>
         </w:rPr>
         <w:t>.</w:t>
+      </w:r>
+      <w:r>
+        <w:rPr>
+          <w:lang w:val="en-GB"/>
+        </w:rPr>
+        <w:t xml:space="preserve">    </w:t>
+      </w:r>
+      <w:r>
+        <w:rPr>
+          <w:lang w:val="en-GB"/>
+        </w:rPr>
+        <w:br/>
       </w:r>
     </w:p>
     <w:p>
@@ -5578,73 +5773,97 @@
       </w:pPr>
       <w:r>
         <w:rPr>
-          <w:lang w:val="en-GB"/>
-        </w:rPr>
-        <w:t xml:space="preserve">There are </w:t>
-      </w:r>
-      <w:r>
-        <w:rPr>
-          <w:lang w:val="en-GB"/>
-        </w:rPr>
-        <w:t xml:space="preserve">two models: </w:t>
-      </w:r>
-      <w:r>
-        <w:rPr>
-          <w:lang w:val="en-GB"/>
-        </w:rPr>
-        <w:br/>
-        <w:t>a. One with a</w:t>
-      </w:r>
-      <w:r>
-        <w:rPr>
-          <w:lang w:val="en-GB"/>
-        </w:rPr>
-        <w:t xml:space="preserve"> SIM card provided by CAREL and installed by USR.</w:t>
-      </w:r>
-      <w:r>
-        <w:rPr>
-          <w:lang w:val="en-GB"/>
-        </w:rPr>
-        <w:br/>
-        <w:t xml:space="preserve">    The model part number is </w:t>
-      </w:r>
-      <w:r>
-        <w:rPr>
-          <w:lang w:val="en-GB"/>
-        </w:rPr>
-        <w:t>GTW000MGP0</w:t>
-      </w:r>
-      <w:r>
-        <w:rPr>
-          <w:lang w:val="en-GB"/>
-        </w:rPr>
-        <w:br/>
-        <w:t>b. One wit</w:t>
-      </w:r>
-      <w:r>
-        <w:rPr>
-          <w:lang w:val="en-GB"/>
-        </w:rPr>
-        <w:t>h</w:t>
-      </w:r>
-      <w:r>
-        <w:rPr>
-          <w:lang w:val="en-GB"/>
-        </w:rPr>
-        <w:t>out any pre-installed SIM</w:t>
-      </w:r>
-      <w:r>
-        <w:rPr>
-          <w:lang w:val="en-GB"/>
-        </w:rPr>
-        <w:br/>
-        <w:t xml:space="preserve">    The model part number is </w:t>
-      </w:r>
-      <w:r>
-        <w:rPr>
-          <w:lang w:val="en-GB"/>
-        </w:rPr>
-        <w:t>GTW000MGT0</w:t>
+          <w:color w:val="FF0000"/>
+          <w:lang w:val="en-GB"/>
+        </w:rPr>
+        <w:t xml:space="preserve">The USB connector </w:t>
+      </w:r>
+      <w:r>
+        <w:rPr>
+          <w:color w:val="FF0000"/>
+          <w:lang w:val="en-US"/>
+        </w:rPr>
+        <w:t>(Fig.1-</w:t>
+      </w:r>
+      <w:r>
+        <w:rPr>
+          <w:color w:val="FF0000"/>
+          <w:lang w:val="en-US"/>
+        </w:rPr>
+        <w:t>C</w:t>
+      </w:r>
+      <w:r>
+        <w:rPr>
+          <w:color w:val="FF0000"/>
+          <w:lang w:val="en-US"/>
+        </w:rPr>
+        <w:t>)</w:t>
+      </w:r>
+      <w:r>
+        <w:rPr>
+          <w:color w:val="FF0000"/>
+          <w:lang w:val="en-GB"/>
+        </w:rPr>
+        <w:t xml:space="preserve">, we </w:t>
+      </w:r>
+      <w:r>
+        <w:rPr>
+          <w:color w:val="FF0000"/>
+          <w:lang w:val="en-GB"/>
+        </w:rPr>
+        <w:t>jointly</w:t>
+      </w:r>
+      <w:r>
+        <w:rPr>
+          <w:color w:val="FF0000"/>
+          <w:lang w:val="en-GB"/>
+        </w:rPr>
+        <w:t xml:space="preserve"> decide if connect it to the </w:t>
+      </w:r>
+      <w:proofErr w:type="spellStart"/>
+      <w:r>
+        <w:rPr>
+          <w:rStyle w:val="il"/>
+          <w:color w:val="FF0000"/>
+          <w:lang w:val="en-GB"/>
+        </w:rPr>
+        <w:t>Quectel</w:t>
+      </w:r>
+      <w:proofErr w:type="spellEnd"/>
+      <w:r>
+        <w:rPr>
+          <w:color w:val="FF0000"/>
+          <w:lang w:val="en-GB"/>
+        </w:rPr>
+        <w:t xml:space="preserve"> M95</w:t>
+      </w:r>
+      <w:r>
+        <w:rPr>
+          <w:color w:val="FF0000"/>
+          <w:lang w:val="en-GB"/>
+        </w:rPr>
+        <w:t xml:space="preserve"> to upgrade the AT command FW or use </w:t>
+      </w:r>
+      <w:r>
+        <w:rPr>
+          <w:color w:val="FF0000"/>
+          <w:lang w:val="en-GB"/>
+        </w:rPr>
+        <w:t xml:space="preserve">it </w:t>
+      </w:r>
+      <w:r>
+        <w:rPr>
+          <w:color w:val="FF0000"/>
+          <w:lang w:val="en-GB"/>
+        </w:rPr>
+        <w:t>to upgrade the ESP32</w:t>
+      </w:r>
+      <w:r>
+        <w:rPr>
+          <w:color w:val="FF0000"/>
+          <w:lang w:val="en-GB"/>
+        </w:rPr>
+        <w:t>.</w:t>
       </w:r>
       <w:r>
         <w:rPr>
@@ -5669,6 +5888,132 @@
         <w:rPr>
           <w:lang w:val="en-GB"/>
         </w:rPr>
+        <w:t>A</w:t>
+      </w:r>
+      <w:r>
+        <w:rPr>
+          <w:lang w:val="en-GB"/>
+        </w:rPr>
+        <w:t xml:space="preserve"> magnetic</w:t>
+      </w:r>
+      <w:r>
+        <w:rPr>
+          <w:lang w:val="en-GB"/>
+        </w:rPr>
+        <w:t xml:space="preserve"> antenna with up to 3 meters of cable is part of the offer</w:t>
+      </w:r>
+      <w:r>
+        <w:rPr>
+          <w:lang w:val="en-GB"/>
+        </w:rPr>
+        <w:t>.</w:t>
+      </w:r>
+    </w:p>
+    <w:p>
+      <w:pPr>
+        <w:pStyle w:val="NormaleRS"/>
+        <w:numPr>
+          <w:ilvl w:val="0"/>
+          <w:numId w:val="21"/>
+        </w:numPr>
+        <w:jc w:val="left"/>
+        <w:rPr>
+          <w:lang w:val="en-GB"/>
+        </w:rPr>
+      </w:pPr>
+      <w:r>
+        <w:rPr>
+          <w:lang w:val="en-GB"/>
+        </w:rPr>
+        <w:t xml:space="preserve">There are </w:t>
+      </w:r>
+      <w:r>
+        <w:rPr>
+          <w:lang w:val="en-GB"/>
+        </w:rPr>
+        <w:t xml:space="preserve">two models: </w:t>
+      </w:r>
+      <w:r>
+        <w:rPr>
+          <w:lang w:val="en-GB"/>
+        </w:rPr>
+        <w:br/>
+        <w:t>a. One with a</w:t>
+      </w:r>
+      <w:r>
+        <w:rPr>
+          <w:lang w:val="en-GB"/>
+        </w:rPr>
+        <w:t xml:space="preserve"> SIM card provided by CAREL and installed by USR.</w:t>
+      </w:r>
+      <w:r>
+        <w:rPr>
+          <w:lang w:val="en-GB"/>
+        </w:rPr>
+        <w:br/>
+        <w:t xml:space="preserve">    The model part number is </w:t>
+      </w:r>
+      <w:r>
+        <w:rPr>
+          <w:lang w:val="en-GB"/>
+        </w:rPr>
+        <w:t>GTW000MGP0</w:t>
+      </w:r>
+      <w:r>
+        <w:rPr>
+          <w:lang w:val="en-GB"/>
+        </w:rPr>
+        <w:br/>
+        <w:t>b. One wit</w:t>
+      </w:r>
+      <w:r>
+        <w:rPr>
+          <w:lang w:val="en-GB"/>
+        </w:rPr>
+        <w:t>h</w:t>
+      </w:r>
+      <w:r>
+        <w:rPr>
+          <w:lang w:val="en-GB"/>
+        </w:rPr>
+        <w:t>out any pre-installed SIM</w:t>
+      </w:r>
+      <w:r>
+        <w:rPr>
+          <w:lang w:val="en-GB"/>
+        </w:rPr>
+        <w:br/>
+        <w:t xml:space="preserve">    The model part number is </w:t>
+      </w:r>
+      <w:r>
+        <w:rPr>
+          <w:lang w:val="en-GB"/>
+        </w:rPr>
+        <w:t>GTW000MGT0</w:t>
+      </w:r>
+      <w:r>
+        <w:rPr>
+          <w:lang w:val="en-GB"/>
+        </w:rPr>
+        <w:br/>
+      </w:r>
+    </w:p>
+    <w:p>
+      <w:pPr>
+        <w:pStyle w:val="NormaleRS"/>
+        <w:numPr>
+          <w:ilvl w:val="0"/>
+          <w:numId w:val="21"/>
+        </w:numPr>
+        <w:jc w:val="left"/>
+        <w:rPr>
+          <w:lang w:val="en-GB"/>
+        </w:rPr>
+      </w:pPr>
+      <w:r>
+        <w:rPr>
+          <w:lang w:val="en-GB"/>
+        </w:rPr>
         <w:t xml:space="preserve">The HW </w:t>
       </w:r>
       <w:proofErr w:type="gramStart"/>
@@ -5724,6 +6069,52 @@
           <w:lang w:val="en-GB"/>
         </w:rPr>
       </w:pPr>
+      <w:r>
+        <w:rPr>
+          <w:noProof/>
+        </w:rPr>
+        <w:drawing>
+          <wp:inline distT="0" distB="0" distL="0" distR="0">
+            <wp:extent cx="5760085" cy="2023745"/>
+            <wp:effectExtent l="0" t="0" r="0" b="0"/>
+            <wp:docPr id="3" name="Immagine 3"/>
+            <wp:cNvGraphicFramePr>
+              <a:graphicFrameLocks xmlns:a="http://schemas.openxmlformats.org/drawingml/2006/main" noChangeAspect="1"/>
+            </wp:cNvGraphicFramePr>
+            <a:graphic xmlns:a="http://schemas.openxmlformats.org/drawingml/2006/main">
+              <a:graphicData uri="http://schemas.openxmlformats.org/drawingml/2006/picture">
+                <pic:pic xmlns:pic="http://schemas.openxmlformats.org/drawingml/2006/picture">
+                  <pic:nvPicPr>
+                    <pic:cNvPr id="3" name="USR-GPRS-730_A_with_tag.jpg"/>
+                    <pic:cNvPicPr/>
+                  </pic:nvPicPr>
+                  <pic:blipFill>
+                    <a:blip r:embed="rId11" cstate="print">
+                      <a:extLst>
+                        <a:ext uri="{28A0092B-C50C-407E-A947-70E740481C1C}">
+                          <a14:useLocalDpi xmlns:a14="http://schemas.microsoft.com/office/drawing/2010/main" val="0"/>
+                        </a:ext>
+                      </a:extLst>
+                    </a:blip>
+                    <a:stretch>
+                      <a:fillRect/>
+                    </a:stretch>
+                  </pic:blipFill>
+                  <pic:spPr>
+                    <a:xfrm>
+                      <a:off x="0" y="0"/>
+                      <a:ext cx="5760085" cy="2023745"/>
+                    </a:xfrm>
+                    <a:prstGeom prst="rect">
+                      <a:avLst/>
+                    </a:prstGeom>
+                  </pic:spPr>
+                </pic:pic>
+              </a:graphicData>
+            </a:graphic>
+          </wp:inline>
+        </w:drawing>
+      </w:r>
     </w:p>
     <w:p>
       <w:pPr>
@@ -5737,45 +6128,7 @@
         <w:rPr>
           <w:lang w:val="en-GB"/>
         </w:rPr>
-        <w:t xml:space="preserve">Nota </w:t>
-      </w:r>
-      <w:proofErr w:type="gramStart"/>
-      <w:r>
-        <w:rPr>
-          <w:lang w:val="en-GB"/>
-        </w:rPr>
-        <w:t>A</w:t>
-      </w:r>
-      <w:proofErr w:type="gramEnd"/>
-      <w:r>
-        <w:rPr>
-          <w:lang w:val="en-GB"/>
-        </w:rPr>
-        <w:br/>
-      </w:r>
-      <w:r>
-        <w:rPr>
-          <w:lang w:val="en-GB"/>
-        </w:rPr>
-        <w:t>GM35</w:t>
-      </w:r>
-      <w:r>
-        <w:rPr>
-          <w:lang w:val="en-GB"/>
-        </w:rPr>
-        <w:t>/V2</w:t>
-      </w:r>
-      <w:r>
-        <w:rPr>
-          <w:lang w:val="en-GB"/>
-        </w:rPr>
-        <w:t xml:space="preserve"> use RDA8955L, (32Mb+32Mb)</w:t>
-      </w:r>
-      <w:r>
-        <w:rPr>
-          <w:lang w:val="en-GB"/>
-        </w:rPr>
-        <w:t xml:space="preserve"> </w:t>
+        <w:t>Fig. 1</w:t>
       </w:r>
     </w:p>
     <w:p>
@@ -5786,8 +6139,87 @@
           <w:lang w:val="en-GB"/>
         </w:rPr>
       </w:pPr>
-      <w:bookmarkStart w:id="19" w:name="_GoBack"/>
-      <w:bookmarkEnd w:id="19"/>
+    </w:p>
+    <w:p>
+      <w:pPr>
+        <w:pStyle w:val="NormaleRS"/>
+        <w:jc w:val="left"/>
+        <w:rPr>
+          <w:lang w:val="en-GB"/>
+        </w:rPr>
+      </w:pPr>
+    </w:p>
+    <w:p>
+      <w:pPr>
+        <w:pStyle w:val="NormaleRS"/>
+        <w:jc w:val="left"/>
+        <w:rPr>
+          <w:lang w:val="en-GB"/>
+        </w:rPr>
+      </w:pPr>
+    </w:p>
+    <w:p>
+      <w:pPr>
+        <w:pStyle w:val="NormaleRS"/>
+        <w:jc w:val="left"/>
+        <w:rPr>
+          <w:lang w:val="en-GB"/>
+        </w:rPr>
+      </w:pPr>
+    </w:p>
+    <w:p>
+      <w:pPr>
+        <w:pStyle w:val="NormaleRS"/>
+        <w:jc w:val="left"/>
+        <w:rPr>
+          <w:lang w:val="en-GB"/>
+        </w:rPr>
+      </w:pPr>
+    </w:p>
+    <w:p>
+      <w:pPr>
+        <w:pStyle w:val="NormaleRS"/>
+        <w:jc w:val="left"/>
+        <w:rPr>
+          <w:lang w:val="en-GB"/>
+        </w:rPr>
+      </w:pPr>
+    </w:p>
+    <w:p>
+      <w:pPr>
+        <w:pStyle w:val="NormaleRS"/>
+        <w:jc w:val="left"/>
+        <w:rPr>
+          <w:lang w:val="en-GB"/>
+        </w:rPr>
+      </w:pPr>
+    </w:p>
+    <w:p>
+      <w:pPr>
+        <w:pStyle w:val="NormaleRS"/>
+        <w:jc w:val="left"/>
+        <w:rPr>
+          <w:lang w:val="en-GB"/>
+        </w:rPr>
+      </w:pPr>
+    </w:p>
+    <w:p>
+      <w:pPr>
+        <w:pStyle w:val="NormaleRS"/>
+        <w:jc w:val="left"/>
+        <w:rPr>
+          <w:lang w:val="en-GB"/>
+        </w:rPr>
+      </w:pPr>
+    </w:p>
+    <w:p>
+      <w:pPr>
+        <w:pStyle w:val="NormaleRS"/>
+        <w:jc w:val="left"/>
+        <w:rPr>
+          <w:lang w:val="en-GB"/>
+        </w:rPr>
+      </w:pPr>
     </w:p>
     <w:p>
       <w:pPr>
@@ -5802,7 +6234,7 @@
         </w:tabs>
         <w:ind w:left="860"/>
       </w:pPr>
-      <w:bookmarkStart w:id="20" w:name="_Toc20987308"/>
+      <w:bookmarkStart w:id="19" w:name="_Toc20987308"/>
       <w:proofErr w:type="spellStart"/>
       <w:r>
         <w:t>WiFi</w:t>
@@ -5811,7 +6243,7 @@
       <w:r>
         <w:t xml:space="preserve"> Model</w:t>
       </w:r>
-      <w:bookmarkEnd w:id="20"/>
+      <w:bookmarkEnd w:id="19"/>
     </w:p>
     <w:p>
       <w:pPr>
@@ -5845,38 +6277,35 @@
         <w:rPr>
           <w:lang w:val="en-GB"/>
         </w:rPr>
-        <w:t>will use</w:t>
-      </w:r>
-      <w:r>
-        <w:rPr>
-          <w:lang w:val="en-GB"/>
-        </w:rPr>
-        <w:t xml:space="preserve"> the current </w:t>
-      </w:r>
-      <w:r>
-        <w:rPr>
-          <w:lang w:val="en-GB"/>
-        </w:rPr>
-        <w:t xml:space="preserve">HW of the </w:t>
-      </w:r>
-      <w:r>
-        <w:rPr>
-          <w:lang w:val="en-GB"/>
-        </w:rPr>
-        <w:t xml:space="preserve">model GTW000WT. </w:t>
-      </w:r>
+        <w:t xml:space="preserve">will </w:t>
+      </w:r>
+      <w:r>
+        <w:rPr>
+          <w:lang w:val="en-GB"/>
+        </w:rPr>
+        <w:t>mount the ESP32-WROVER module with 4MB of FLASH.</w:t>
+      </w:r>
+    </w:p>
+    <w:p>
+      <w:pPr>
+        <w:pStyle w:val="NormaleRS"/>
+        <w:jc w:val="left"/>
+        <w:rPr>
+          <w:lang w:val="en-GB"/>
+        </w:rPr>
+      </w:pPr>
       <w:r>
         <w:rPr>
           <w:lang w:val="en-GB"/>
         </w:rPr>
         <w:br/>
-      </w:r>
-      <w:r>
-        <w:rPr>
-          <w:lang w:val="en-GB"/>
-        </w:rPr>
-        <w:br/>
-        <w:t>Other requirements are:</w:t>
+        <w:t xml:space="preserve">The </w:t>
+      </w:r>
+      <w:r>
+        <w:rPr>
+          <w:lang w:val="en-GB"/>
+        </w:rPr>
+        <w:t>requirements are:</w:t>
       </w:r>
     </w:p>
     <w:p>
@@ -5895,13 +6324,25 @@
         <w:rPr>
           <w:lang w:val="en-GB"/>
         </w:rPr>
-        <w:t>A new polycarbonate (graphic design by CAREL)</w:t>
-      </w:r>
-      <w:r>
-        <w:rPr>
-          <w:lang w:val="en-US"/>
-        </w:rPr>
-        <w:t xml:space="preserve"> </w:t>
+        <w:t xml:space="preserve">A form factor like the </w:t>
+      </w:r>
+      <w:r>
+        <w:rPr>
+          <w:lang w:val="en-GB"/>
+        </w:rPr>
+        <w:t>GTW000WT</w:t>
+      </w:r>
+      <w:r>
+        <w:rPr>
+          <w:lang w:val="en-GB"/>
+        </w:rPr>
+        <w:t xml:space="preserve"> model this to meet the requirements of CAREL customer in term of size.</w:t>
+      </w:r>
+      <w:r>
+        <w:rPr>
+          <w:lang w:val="en-GB"/>
+        </w:rPr>
+        <w:br/>
       </w:r>
     </w:p>
     <w:p>
@@ -5920,6 +6361,344 @@
         <w:rPr>
           <w:lang w:val="en-GB"/>
         </w:rPr>
+        <w:t xml:space="preserve">The same connectors of the </w:t>
+      </w:r>
+      <w:r>
+        <w:rPr>
+          <w:lang w:val="en-GB"/>
+        </w:rPr>
+        <w:t>GTW000WT</w:t>
+      </w:r>
+      <w:r>
+        <w:rPr>
+          <w:lang w:val="en-GB"/>
+        </w:rPr>
+        <w:t xml:space="preserve"> (see Fig.2)</w:t>
+      </w:r>
+      <w:r>
+        <w:rPr>
+          <w:lang w:val="en-GB"/>
+        </w:rPr>
+        <w:t>, RS485 and serial TTL</w:t>
+      </w:r>
+      <w:r>
+        <w:rPr>
+          <w:lang w:val="en-GB"/>
+        </w:rPr>
+        <w:t>.</w:t>
+      </w:r>
+      <w:r>
+        <w:rPr>
+          <w:lang w:val="en-GB"/>
+        </w:rPr>
+        <w:br/>
+      </w:r>
+    </w:p>
+    <w:p>
+      <w:pPr>
+        <w:pStyle w:val="NormaleRS"/>
+        <w:numPr>
+          <w:ilvl w:val="0"/>
+          <w:numId w:val="22"/>
+        </w:numPr>
+        <w:jc w:val="left"/>
+        <w:rPr>
+          <w:lang w:val="en-GB"/>
+        </w:rPr>
+      </w:pPr>
+      <w:r>
+        <w:rPr>
+          <w:lang w:val="en-GB"/>
+        </w:rPr>
+        <w:t xml:space="preserve">The </w:t>
+      </w:r>
+      <w:proofErr w:type="spellStart"/>
+      <w:r>
+        <w:rPr>
+          <w:lang w:val="en-GB"/>
+        </w:rPr>
+        <w:t>leds</w:t>
+      </w:r>
+      <w:proofErr w:type="spellEnd"/>
+      <w:r>
+        <w:rPr>
+          <w:lang w:val="en-GB"/>
+        </w:rPr>
+        <w:t>.</w:t>
+      </w:r>
+      <w:r>
+        <w:rPr>
+          <w:lang w:val="en-GB"/>
+        </w:rPr>
+        <w:br/>
+        <w:t xml:space="preserve">The </w:t>
+      </w:r>
+      <w:r>
+        <w:rPr>
+          <w:lang w:val="en-GB"/>
+        </w:rPr>
+        <w:t>GTW000WT</w:t>
+      </w:r>
+      <w:r>
+        <w:rPr>
+          <w:lang w:val="en-GB"/>
+        </w:rPr>
+        <w:t xml:space="preserve"> </w:t>
+      </w:r>
+      <w:r>
+        <w:rPr>
+          <w:lang w:val="en-GB"/>
+        </w:rPr>
+        <w:t xml:space="preserve">enclosure have </w:t>
+      </w:r>
+      <w:r>
+        <w:rPr>
+          <w:lang w:val="en-GB"/>
+        </w:rPr>
+        <w:t>2</w:t>
+      </w:r>
+      <w:r>
+        <w:rPr>
+          <w:lang w:val="en-GB"/>
+        </w:rPr>
+        <w:t xml:space="preserve"> holes for the </w:t>
+      </w:r>
+      <w:proofErr w:type="spellStart"/>
+      <w:r>
+        <w:rPr>
+          <w:lang w:val="en-GB"/>
+        </w:rPr>
+        <w:t>leds</w:t>
+      </w:r>
+      <w:proofErr w:type="spellEnd"/>
+      <w:r>
+        <w:rPr>
+          <w:lang w:val="en-GB"/>
+        </w:rPr>
+        <w:t xml:space="preserve">, we refer below to the name of </w:t>
+      </w:r>
+      <w:proofErr w:type="gramStart"/>
+      <w:r>
+        <w:rPr>
+          <w:lang w:val="en-GB"/>
+        </w:rPr>
+        <w:t xml:space="preserve">these </w:t>
+      </w:r>
+      <w:proofErr w:type="spellStart"/>
+      <w:r>
+        <w:rPr>
+          <w:lang w:val="en-GB"/>
+        </w:rPr>
+        <w:t>leds</w:t>
+      </w:r>
+      <w:proofErr w:type="spellEnd"/>
+      <w:r>
+        <w:rPr>
+          <w:lang w:val="en-GB"/>
+        </w:rPr>
+        <w:t xml:space="preserve"> :</w:t>
+      </w:r>
+      <w:proofErr w:type="gramEnd"/>
+      <w:r>
+        <w:rPr>
+          <w:lang w:val="en-GB"/>
+        </w:rPr>
+        <w:br/>
+        <w:t>- POWER : connected to the internal power supply indicate that the unit is powered and also that the internal power supply is running properly.</w:t>
+      </w:r>
+    </w:p>
+    <w:p>
+      <w:pPr>
+        <w:pStyle w:val="NormaleRS"/>
+        <w:numPr>
+          <w:ilvl w:val="0"/>
+          <w:numId w:val="28"/>
+        </w:numPr>
+        <w:jc w:val="left"/>
+        <w:rPr>
+          <w:lang w:val="en-GB"/>
+        </w:rPr>
+      </w:pPr>
+      <w:r>
+        <w:rPr>
+          <w:lang w:val="en-GB"/>
+        </w:rPr>
+        <w:t>LINK : is</w:t>
+      </w:r>
+      <w:r>
+        <w:rPr>
+          <w:lang w:val="en-GB"/>
+        </w:rPr>
+        <w:t xml:space="preserve"> connected to the ESP32-WROVER chip to the pins</w:t>
+      </w:r>
+      <w:r>
+        <w:rPr>
+          <w:lang w:val="en-GB"/>
+        </w:rPr>
+        <w:t xml:space="preserve"> </w:t>
+      </w:r>
+      <w:r>
+        <w:rPr>
+          <w:highlight w:val="red"/>
+          <w:lang w:val="en-GB"/>
+        </w:rPr>
+        <w:t>XXXX</w:t>
+      </w:r>
+      <w:r>
+        <w:rPr>
+          <w:lang w:val="en-GB"/>
+        </w:rPr>
+        <w:t xml:space="preserve"> </w:t>
+      </w:r>
+    </w:p>
+    <w:p>
+      <w:pPr>
+        <w:pStyle w:val="NormaleRS"/>
+        <w:ind w:left="720"/>
+        <w:jc w:val="left"/>
+        <w:rPr>
+          <w:lang w:val="en-GB"/>
+        </w:rPr>
+      </w:pPr>
+    </w:p>
+    <w:p>
+      <w:pPr>
+        <w:pStyle w:val="NormaleRS"/>
+        <w:numPr>
+          <w:ilvl w:val="0"/>
+          <w:numId w:val="22"/>
+        </w:numPr>
+        <w:jc w:val="left"/>
+        <w:rPr>
+          <w:lang w:val="en-GB"/>
+        </w:rPr>
+      </w:pPr>
+      <w:r>
+        <w:rPr>
+          <w:lang w:val="en-GB"/>
+        </w:rPr>
+        <w:t xml:space="preserve">The factory reset button </w:t>
+      </w:r>
+      <w:r>
+        <w:rPr>
+          <w:lang w:val="en-GB"/>
+        </w:rPr>
+        <w:t xml:space="preserve">is connected to the ESP32-WROVER chip to the pins </w:t>
+      </w:r>
+      <w:r>
+        <w:rPr>
+          <w:highlight w:val="red"/>
+          <w:lang w:val="en-GB"/>
+        </w:rPr>
+        <w:t>XXXX</w:t>
+      </w:r>
+    </w:p>
+    <w:p>
+      <w:pPr>
+        <w:pStyle w:val="NormaleRS"/>
+        <w:ind w:left="720"/>
+        <w:jc w:val="left"/>
+        <w:rPr>
+          <w:lang w:val="en-GB"/>
+        </w:rPr>
+      </w:pPr>
+    </w:p>
+    <w:p>
+      <w:pPr>
+        <w:pStyle w:val="NormaleRS"/>
+        <w:numPr>
+          <w:ilvl w:val="0"/>
+          <w:numId w:val="22"/>
+        </w:numPr>
+        <w:jc w:val="left"/>
+        <w:rPr>
+          <w:lang w:val="en-GB"/>
+        </w:rPr>
+      </w:pPr>
+      <w:r>
+        <w:rPr>
+          <w:lang w:val="en-GB"/>
+        </w:rPr>
+        <w:t>Power supply 5..</w:t>
+      </w:r>
+      <w:r>
+        <w:rPr>
+          <w:lang w:val="en-GB"/>
+        </w:rPr>
+        <w:t>36</w:t>
+      </w:r>
+      <w:r>
+        <w:rPr>
+          <w:lang w:val="en-GB"/>
+        </w:rPr>
+        <w:t xml:space="preserve">VDC (like the </w:t>
+      </w:r>
+      <w:r>
+        <w:rPr>
+          <w:lang w:val="en-GB"/>
+        </w:rPr>
+        <w:t>GTW000WT</w:t>
+      </w:r>
+      <w:r>
+        <w:rPr>
+          <w:lang w:val="en-GB"/>
+        </w:rPr>
+        <w:t>)</w:t>
+      </w:r>
+      <w:r>
+        <w:rPr>
+          <w:lang w:val="en-GB"/>
+        </w:rPr>
+        <w:br/>
+      </w:r>
+    </w:p>
+    <w:p>
+      <w:pPr>
+        <w:pStyle w:val="NormaleRS"/>
+        <w:numPr>
+          <w:ilvl w:val="0"/>
+          <w:numId w:val="22"/>
+        </w:numPr>
+        <w:jc w:val="left"/>
+        <w:rPr>
+          <w:lang w:val="en-GB"/>
+        </w:rPr>
+      </w:pPr>
+      <w:r>
+        <w:rPr>
+          <w:lang w:val="en-GB"/>
+        </w:rPr>
+        <w:t>A new polycarbonate (graphic design by CAREL)</w:t>
+      </w:r>
+      <w:r>
+        <w:rPr>
+          <w:lang w:val="en-US"/>
+        </w:rPr>
+        <w:t xml:space="preserve"> </w:t>
+      </w:r>
+      <w:r>
+        <w:rPr>
+          <w:lang w:val="en-US"/>
+        </w:rPr>
+        <w:br/>
+      </w:r>
+    </w:p>
+    <w:p>
+      <w:pPr>
+        <w:pStyle w:val="NormaleRS"/>
+        <w:numPr>
+          <w:ilvl w:val="0"/>
+          <w:numId w:val="22"/>
+        </w:numPr>
+        <w:jc w:val="left"/>
+        <w:rPr>
+          <w:lang w:val="en-GB"/>
+        </w:rPr>
+      </w:pPr>
+      <w:r>
+        <w:rPr>
+          <w:lang w:val="en-GB"/>
+        </w:rPr>
         <w:t>A</w:t>
       </w:r>
       <w:r>
@@ -5946,7 +6725,7 @@
         </w:rPr>
         <w:t xml:space="preserve"> </w:t>
       </w:r>
-      <w:hyperlink r:id="rId11" w:history="1">
+      <w:hyperlink r:id="rId12" w:history="1">
         <w:r>
           <w:rPr>
             <w:rStyle w:val="Collegamentoipertestuale"/>
@@ -6062,83 +6841,11 @@
     <w:p>
       <w:pPr>
         <w:pStyle w:val="NormaleRS"/>
-        <w:numPr>
-          <w:ilvl w:val="0"/>
-          <w:numId w:val="22"/>
-        </w:numPr>
         <w:jc w:val="left"/>
         <w:rPr>
           <w:lang w:val="en"/>
         </w:rPr>
       </w:pPr>
-      <w:r>
-        <w:rPr>
-          <w:lang w:val="en-GB"/>
-        </w:rPr>
-        <w:t>The HW</w:t>
-      </w:r>
-      <w:r>
-        <w:rPr>
-          <w:lang w:val="en-GB"/>
-        </w:rPr>
-        <w:t xml:space="preserve"> </w:t>
-      </w:r>
-      <w:proofErr w:type="gramStart"/>
-      <w:r>
-        <w:rPr>
-          <w:lang w:val="en-GB"/>
-        </w:rPr>
-        <w:t>is already certified</w:t>
-      </w:r>
-      <w:proofErr w:type="gramEnd"/>
-      <w:r>
-        <w:rPr>
-          <w:lang w:val="en-GB"/>
-        </w:rPr>
-        <w:t xml:space="preserve"> CE/RED and FCC/I</w:t>
-      </w:r>
-      <w:r>
-        <w:rPr>
-          <w:lang w:val="en-GB"/>
-        </w:rPr>
-        <w:t>C</w:t>
-      </w:r>
-      <w:r>
-        <w:rPr>
-          <w:lang w:val="en-GB"/>
-        </w:rPr>
-        <w:t xml:space="preserve"> but w</w:t>
-      </w:r>
-      <w:proofErr w:type="spellStart"/>
-      <w:r>
-        <w:rPr>
-          <w:rStyle w:val="tlid-translation"/>
-          <w:lang w:val="en"/>
-        </w:rPr>
-        <w:t>e</w:t>
-      </w:r>
-      <w:proofErr w:type="spellEnd"/>
-      <w:r>
-        <w:rPr>
-          <w:rStyle w:val="tlid-translation"/>
-          <w:lang w:val="en"/>
-        </w:rPr>
-        <w:t xml:space="preserve"> wish to be reassured that there are no certification problems when changing FW and product code.</w:t>
-      </w:r>
-      <w:r>
-        <w:rPr>
-          <w:rStyle w:val="tlid-translation"/>
-          <w:lang w:val="en"/>
-        </w:rPr>
-        <w:br/>
-      </w:r>
-      <w:r>
-        <w:rPr>
-          <w:color w:val="FF0000"/>
-          <w:lang w:val="en-GB"/>
-        </w:rPr>
-        <w:br/>
-      </w:r>
     </w:p>
     <w:p>
       <w:pPr>
@@ -6149,6 +6856,94 @@
         </w:numPr>
         <w:jc w:val="left"/>
         <w:rPr>
+          <w:lang w:val="en"/>
+        </w:rPr>
+      </w:pPr>
+      <w:r>
+        <w:rPr>
+          <w:lang w:val="en-GB"/>
+        </w:rPr>
+        <w:t xml:space="preserve">The </w:t>
+      </w:r>
+      <w:r>
+        <w:rPr>
+          <w:lang w:val="en-GB"/>
+        </w:rPr>
+        <w:t xml:space="preserve">ESP32-WROVER </w:t>
+      </w:r>
+      <w:r>
+        <w:rPr>
+          <w:lang w:val="en-GB"/>
+        </w:rPr>
+        <w:t xml:space="preserve">module already certified but we need to do the delta test </w:t>
+      </w:r>
+      <w:proofErr w:type="gramStart"/>
+      <w:r>
+        <w:rPr>
+          <w:lang w:val="en-GB"/>
+        </w:rPr>
+        <w:t xml:space="preserve">so </w:t>
+      </w:r>
+      <w:r>
+        <w:rPr>
+          <w:lang w:val="en-GB"/>
+        </w:rPr>
+        <w:t xml:space="preserve"> </w:t>
+      </w:r>
+      <w:r>
+        <w:rPr>
+          <w:lang w:val="en-GB"/>
+        </w:rPr>
+        <w:t>we</w:t>
+      </w:r>
+      <w:proofErr w:type="gramEnd"/>
+      <w:r>
+        <w:rPr>
+          <w:lang w:val="en-GB"/>
+        </w:rPr>
+        <w:t xml:space="preserve"> need to be c</w:t>
+      </w:r>
+      <w:r>
+        <w:rPr>
+          <w:lang w:val="en-GB"/>
+        </w:rPr>
+        <w:t>ertified</w:t>
+      </w:r>
+      <w:r>
+        <w:rPr>
+          <w:lang w:val="en-GB"/>
+        </w:rPr>
+        <w:t xml:space="preserve"> CE/RED and FCC/I</w:t>
+      </w:r>
+      <w:r>
+        <w:rPr>
+          <w:lang w:val="en-GB"/>
+        </w:rPr>
+        <w:t>C</w:t>
+      </w:r>
+      <w:r>
+        <w:rPr>
+          <w:lang w:val="en-GB"/>
+        </w:rPr>
+        <w:t>.</w:t>
+      </w:r>
+      <w:r>
+        <w:rPr>
+          <w:color w:val="FF0000"/>
+          <w:lang w:val="en-GB"/>
+        </w:rPr>
+        <w:br/>
+      </w:r>
+    </w:p>
+    <w:p>
+      <w:pPr>
+        <w:pStyle w:val="NormaleRS"/>
+        <w:numPr>
+          <w:ilvl w:val="0"/>
+          <w:numId w:val="22"/>
+        </w:numPr>
+        <w:jc w:val="left"/>
+        <w:rPr>
           <w:rStyle w:val="tlid-translation"/>
           <w:lang w:val="en"/>
         </w:rPr>
@@ -6157,7 +6952,19 @@
         <w:rPr>
           <w:lang w:val="en-GB"/>
         </w:rPr>
-        <w:t xml:space="preserve">The model part number is </w:t>
+        <w:t>The model part number</w:t>
+      </w:r>
+      <w:r>
+        <w:rPr>
+          <w:lang w:val="en-GB"/>
+        </w:rPr>
+        <w:t xml:space="preserve"> of this new device </w:t>
+      </w:r>
+      <w:r>
+        <w:rPr>
+          <w:lang w:val="en-GB"/>
+        </w:rPr>
+        <w:t xml:space="preserve">is </w:t>
       </w:r>
       <w:r>
         <w:rPr>
@@ -6214,12 +7021,12 @@
           <w:numId w:val="2"/>
         </w:numPr>
       </w:pPr>
-      <w:bookmarkStart w:id="21" w:name="_Toc20987309"/>
+      <w:bookmarkStart w:id="20" w:name="_Toc20987309"/>
       <w:r>
         <w:lastRenderedPageBreak/>
         <w:t>Production</w:t>
       </w:r>
-      <w:bookmarkEnd w:id="21"/>
+      <w:bookmarkEnd w:id="20"/>
     </w:p>
     <w:p>
       <w:pPr>
@@ -6244,11 +7051,11 @@
         </w:tabs>
         <w:ind w:left="860"/>
       </w:pPr>
-      <w:bookmarkStart w:id="22" w:name="_Toc20987310"/>
+      <w:bookmarkStart w:id="21" w:name="_Toc20987310"/>
       <w:r>
         <w:t>Labels</w:t>
       </w:r>
-      <w:bookmarkEnd w:id="22"/>
+      <w:bookmarkEnd w:id="21"/>
     </w:p>
     <w:p>
       <w:pPr>
@@ -6320,11 +7127,11 @@
         </w:tabs>
         <w:ind w:left="860"/>
       </w:pPr>
-      <w:bookmarkStart w:id="23" w:name="_Toc20987311"/>
+      <w:bookmarkStart w:id="22" w:name="_Toc20987311"/>
       <w:r>
         <w:t>Packaging</w:t>
       </w:r>
-      <w:bookmarkEnd w:id="23"/>
+      <w:bookmarkEnd w:id="22"/>
     </w:p>
     <w:p>
       <w:pPr>
@@ -6358,6 +7165,8 @@
         </w:rPr>
         <w:t xml:space="preserve"> special packaging requirements</w:t>
       </w:r>
+      <w:bookmarkStart w:id="23" w:name="_GoBack"/>
+      <w:bookmarkEnd w:id="23"/>
     </w:p>
     <w:p>
       <w:pPr>
@@ -6681,10 +7490,17 @@
       </w:r>
       <w:r>
         <w:rPr>
+          <w:highlight w:val="red"/>
+          <w:lang w:val="en-GB"/>
+        </w:rPr>
+        <w:t>XX</w:t>
+      </w:r>
+      <w:r>
+        <w:rPr>
           <w:color w:val="FF0000"/>
           <w:lang w:val="en-GB"/>
         </w:rPr>
-        <w:t xml:space="preserve">xx </w:t>
+        <w:t xml:space="preserve"> </w:t>
       </w:r>
       <w:r>
         <w:rPr>
@@ -6840,7 +7656,19 @@
         <w:rPr>
           <w:lang w:val="en-GB"/>
         </w:rPr>
-        <w:t xml:space="preserve">An error in the installation of the SIM Card or problem with the SIM </w:t>
+        <w:t>An error in the installation of the SIM Card</w:t>
+      </w:r>
+      <w:r>
+        <w:rPr>
+          <w:lang w:val="en-GB"/>
+        </w:rPr>
+        <w:t>,</w:t>
+      </w:r>
+      <w:r>
+        <w:rPr>
+          <w:lang w:val="en-GB"/>
+        </w:rPr>
+        <w:t xml:space="preserve"> or problem with the SIM </w:t>
       </w:r>
       <w:proofErr w:type="gramStart"/>
       <w:r>
@@ -6979,6 +7807,27 @@
         <w:rPr>
           <w:lang w:val="en-GB"/>
         </w:rPr>
+        <w:t xml:space="preserve"> </w:t>
+      </w:r>
+      <w:r>
+        <w:rPr>
+          <w:lang w:val="en-GB"/>
+        </w:rPr>
+        <w:br/>
+        <w:t>(</w:t>
+      </w:r>
+      <w:r>
+        <w:rPr>
+          <w:color w:val="FF0000"/>
+          <w:lang w:val="en-GB"/>
+        </w:rPr>
+        <w:t>NOTE : the CAREL SIM use the 2G cellular network please be sure that the USR production line is covered by this type of cellular network)</w:t>
+      </w:r>
+      <w:r>
+        <w:rPr>
+          <w:color w:val="FF0000"/>
+          <w:lang w:val="en-GB"/>
+        </w:rPr>
         <w:t>.</w:t>
       </w:r>
     </w:p>
@@ -7044,28 +7893,26 @@
           <w:rStyle w:val="tlid-translation"/>
           <w:lang w:val="en-GB"/>
         </w:rPr>
-        <w:t xml:space="preserve">, </w:t>
-      </w:r>
-      <w:proofErr w:type="gramStart"/>
+        <w:t xml:space="preserve">, nothing </w:t>
+      </w:r>
       <w:r>
         <w:rPr>
           <w:rStyle w:val="tlid-translation"/>
           <w:lang w:val="en-GB"/>
         </w:rPr>
-        <w:t>nothing ,ore</w:t>
-      </w:r>
-      <w:proofErr w:type="gramEnd"/>
+        <w:t>m</w:t>
+      </w:r>
       <w:r>
         <w:rPr>
           <w:rStyle w:val="tlid-translation"/>
           <w:lang w:val="en-GB"/>
         </w:rPr>
-        <w:t>.</w:t>
+        <w:t>ore.</w:t>
       </w:r>
     </w:p>
     <w:sectPr>
-      <w:headerReference w:type="default" r:id="rId12"/>
-      <w:footerReference w:type="default" r:id="rId13"/>
+      <w:headerReference w:type="default" r:id="rId13"/>
+      <w:footerReference w:type="default" r:id="rId14"/>
       <w:pgSz w:w="11906" w:h="16838"/>
       <w:pgMar w:top="1418" w:right="1134" w:bottom="2552" w:left="1701" w:header="708" w:footer="708" w:gutter="0"/>
       <w:cols w:space="708"/>
@@ -7192,7 +8039,15 @@
               <w:sz w:val="16"/>
               <w:lang w:val="en-GB"/>
             </w:rPr>
-            <w:t>Rev. : see history</w:t>
+            <w:t xml:space="preserve">Rev. : see </w:t>
+          </w:r>
+          <w:r>
+            <w:rPr>
+              <w:rFonts w:ascii="Verdana" w:hAnsi="Verdana"/>
+              <w:sz w:val="16"/>
+              <w:lang w:val="en-GB"/>
+            </w:rPr>
+            <w:t>revision</w:t>
           </w:r>
         </w:p>
       </w:tc>
@@ -7363,7 +8218,7 @@
               <w:sz w:val="16"/>
               <w:lang w:val="en-GB"/>
             </w:rPr>
-            <w:t>8</w:t>
+            <w:t>9</w:t>
           </w:r>
           <w:r>
             <w:rPr>
@@ -7912,6 +8767,119 @@
     </w:lvl>
   </w:abstractNum>
   <w:abstractNum w:abstractNumId="3">
+    <w:nsid w:val="0F9E5421"/>
+    <w:multiLevelType w:val="hybridMultilevel"/>
+    <w:tmpl w:val="EF24F2B4"/>
+    <w:lvl w:ilvl="0" w:tplc="CD0E100C">
+      <w:start w:val="1"/>
+      <w:numFmt w:val="bullet"/>
+      <w:lvlText w:val="-"/>
+      <w:lvlJc w:val="left"/>
+      <w:pPr>
+        <w:ind w:left="1080" w:hanging="360"/>
+      </w:pPr>
+      <w:rPr>
+        <w:rFonts w:ascii="Verdana" w:eastAsia="Times New Roman" w:hAnsi="Verdana" w:cs="Times New Roman" w:hint="default"/>
+      </w:rPr>
+    </w:lvl>
+    <w:lvl w:ilvl="1" w:tplc="04100003" w:tentative="1">
+      <w:start w:val="1"/>
+      <w:numFmt w:val="bullet"/>
+      <w:lvlText w:val="o"/>
+      <w:lvlJc w:val="left"/>
+      <w:pPr>
+        <w:ind w:left="1800" w:hanging="360"/>
+      </w:pPr>
+      <w:rPr>
+        <w:rFonts w:ascii="Courier New" w:hAnsi="Courier New" w:cs="Courier New" w:hint="default"/>
+      </w:rPr>
+    </w:lvl>
+    <w:lvl w:ilvl="2" w:tplc="04100005" w:tentative="1">
+      <w:start w:val="1"/>
+      <w:numFmt w:val="bullet"/>
+      <w:lvlText w:val=""/>
+      <w:lvlJc w:val="left"/>
+      <w:pPr>
+        <w:ind w:left="2520" w:hanging="360"/>
+      </w:pPr>
+      <w:rPr>
+        <w:rFonts w:ascii="Wingdings" w:hAnsi="Wingdings" w:hint="default"/>
+      </w:rPr>
+    </w:lvl>
+    <w:lvl w:ilvl="3" w:tplc="04100001" w:tentative="1">
+      <w:start w:val="1"/>
+      <w:numFmt w:val="bullet"/>
+      <w:lvlText w:val=""/>
+      <w:lvlJc w:val="left"/>
+      <w:pPr>
+        <w:ind w:left="3240" w:hanging="360"/>
+      </w:pPr>
+      <w:rPr>
+        <w:rFonts w:ascii="Symbol" w:hAnsi="Symbol" w:hint="default"/>
+      </w:rPr>
+    </w:lvl>
+    <w:lvl w:ilvl="4" w:tplc="04100003" w:tentative="1">
+      <w:start w:val="1"/>
+      <w:numFmt w:val="bullet"/>
+      <w:lvlText w:val="o"/>
+      <w:lvlJc w:val="left"/>
+      <w:pPr>
+        <w:ind w:left="3960" w:hanging="360"/>
+      </w:pPr>
+      <w:rPr>
+        <w:rFonts w:ascii="Courier New" w:hAnsi="Courier New" w:cs="Courier New" w:hint="default"/>
+      </w:rPr>
+    </w:lvl>
+    <w:lvl w:ilvl="5" w:tplc="04100005" w:tentative="1">
+      <w:start w:val="1"/>
+      <w:numFmt w:val="bullet"/>
+      <w:lvlText w:val=""/>
+      <w:lvlJc w:val="left"/>
+      <w:pPr>
+        <w:ind w:left="4680" w:hanging="360"/>
+      </w:pPr>
+      <w:rPr>
+        <w:rFonts w:ascii="Wingdings" w:hAnsi="Wingdings" w:hint="default"/>
+      </w:rPr>
+    </w:lvl>
+    <w:lvl w:ilvl="6" w:tplc="04100001" w:tentative="1">
+      <w:start w:val="1"/>
+      <w:numFmt w:val="bullet"/>
+      <w:lvlText w:val=""/>
+      <w:lvlJc w:val="left"/>
+      <w:pPr>
+        <w:ind w:left="5400" w:hanging="360"/>
+      </w:pPr>
+      <w:rPr>
+        <w:rFonts w:ascii="Symbol" w:hAnsi="Symbol" w:hint="default"/>
+      </w:rPr>
+    </w:lvl>
+    <w:lvl w:ilvl="7" w:tplc="04100003" w:tentative="1">
+      <w:start w:val="1"/>
+      <w:numFmt w:val="bullet"/>
+      <w:lvlText w:val="o"/>
+      <w:lvlJc w:val="left"/>
+      <w:pPr>
+        <w:ind w:left="6120" w:hanging="360"/>
+      </w:pPr>
+      <w:rPr>
+        <w:rFonts w:ascii="Courier New" w:hAnsi="Courier New" w:cs="Courier New" w:hint="default"/>
+      </w:rPr>
+    </w:lvl>
+    <w:lvl w:ilvl="8" w:tplc="04100005" w:tentative="1">
+      <w:start w:val="1"/>
+      <w:numFmt w:val="bullet"/>
+      <w:lvlText w:val=""/>
+      <w:lvlJc w:val="left"/>
+      <w:pPr>
+        <w:ind w:left="6840" w:hanging="360"/>
+      </w:pPr>
+      <w:rPr>
+        <w:rFonts w:ascii="Wingdings" w:hAnsi="Wingdings" w:hint="default"/>
+      </w:rPr>
+    </w:lvl>
+  </w:abstractNum>
+  <w:abstractNum w:abstractNumId="4">
     <w:nsid w:val="18CC6F95"/>
     <w:multiLevelType w:val="hybridMultilevel"/>
     <w:tmpl w:val="09FED080"/>
@@ -7997,7 +8965,7 @@
       </w:pPr>
     </w:lvl>
   </w:abstractNum>
-  <w:abstractNum w:abstractNumId="4">
+  <w:abstractNum w:abstractNumId="5">
     <w:nsid w:val="209A747F"/>
     <w:multiLevelType w:val="multilevel"/>
     <w:tmpl w:val="9DF43F8C"/>
@@ -8159,7 +9127,7 @@
       </w:pPr>
     </w:lvl>
   </w:abstractNum>
-  <w:abstractNum w:abstractNumId="5">
+  <w:abstractNum w:abstractNumId="6">
     <w:nsid w:val="270E0B38"/>
     <w:multiLevelType w:val="hybridMultilevel"/>
     <w:tmpl w:val="4F0A916C"/>
@@ -8245,7 +9213,7 @@
       </w:pPr>
     </w:lvl>
   </w:abstractNum>
-  <w:abstractNum w:abstractNumId="6">
+  <w:abstractNum w:abstractNumId="7">
     <w:nsid w:val="28C96E0F"/>
     <w:multiLevelType w:val="hybridMultilevel"/>
     <w:tmpl w:val="15BE675C"/>
@@ -8358,7 +9326,7 @@
       </w:rPr>
     </w:lvl>
   </w:abstractNum>
-  <w:abstractNum w:abstractNumId="7">
+  <w:abstractNum w:abstractNumId="8">
     <w:nsid w:val="2BB86052"/>
     <w:multiLevelType w:val="hybridMultilevel"/>
     <w:tmpl w:val="E9FE3D94"/>
@@ -8471,7 +9439,7 @@
       </w:rPr>
     </w:lvl>
   </w:abstractNum>
-  <w:abstractNum w:abstractNumId="8">
+  <w:abstractNum w:abstractNumId="9">
     <w:nsid w:val="2CFB4B61"/>
     <w:multiLevelType w:val="hybridMultilevel"/>
     <w:tmpl w:val="23ACD9AA"/>
@@ -8557,7 +9525,7 @@
       </w:pPr>
     </w:lvl>
   </w:abstractNum>
-  <w:abstractNum w:abstractNumId="9">
+  <w:abstractNum w:abstractNumId="10">
     <w:nsid w:val="2EEE1309"/>
     <w:multiLevelType w:val="hybridMultilevel"/>
     <w:tmpl w:val="15BE675C"/>
@@ -8670,7 +9638,7 @@
       </w:rPr>
     </w:lvl>
   </w:abstractNum>
-  <w:abstractNum w:abstractNumId="10">
+  <w:abstractNum w:abstractNumId="11">
     <w:nsid w:val="46432E6E"/>
     <w:multiLevelType w:val="hybridMultilevel"/>
     <w:tmpl w:val="80D2599E"/>
@@ -8759,7 +9727,120 @@
       </w:pPr>
     </w:lvl>
   </w:abstractNum>
-  <w:abstractNum w:abstractNumId="11">
+  <w:abstractNum w:abstractNumId="12">
+    <w:nsid w:val="4B2F0B4F"/>
+    <w:multiLevelType w:val="hybridMultilevel"/>
+    <w:tmpl w:val="1E4A7A4C"/>
+    <w:lvl w:ilvl="0" w:tplc="9FB67202">
+      <w:start w:val="1"/>
+      <w:numFmt w:val="bullet"/>
+      <w:lvlText w:val="-"/>
+      <w:lvlJc w:val="left"/>
+      <w:pPr>
+        <w:ind w:left="1080" w:hanging="360"/>
+      </w:pPr>
+      <w:rPr>
+        <w:rFonts w:ascii="Verdana" w:eastAsia="Times New Roman" w:hAnsi="Verdana" w:cs="Times New Roman" w:hint="default"/>
+      </w:rPr>
+    </w:lvl>
+    <w:lvl w:ilvl="1" w:tplc="04100003" w:tentative="1">
+      <w:start w:val="1"/>
+      <w:numFmt w:val="bullet"/>
+      <w:lvlText w:val="o"/>
+      <w:lvlJc w:val="left"/>
+      <w:pPr>
+        <w:ind w:left="1800" w:hanging="360"/>
+      </w:pPr>
+      <w:rPr>
+        <w:rFonts w:ascii="Courier New" w:hAnsi="Courier New" w:cs="Courier New" w:hint="default"/>
+      </w:rPr>
+    </w:lvl>
+    <w:lvl w:ilvl="2" w:tplc="04100005" w:tentative="1">
+      <w:start w:val="1"/>
+      <w:numFmt w:val="bullet"/>
+      <w:lvlText w:val=""/>
+      <w:lvlJc w:val="left"/>
+      <w:pPr>
+        <w:ind w:left="2520" w:hanging="360"/>
+      </w:pPr>
+      <w:rPr>
+        <w:rFonts w:ascii="Wingdings" w:hAnsi="Wingdings" w:hint="default"/>
+      </w:rPr>
+    </w:lvl>
+    <w:lvl w:ilvl="3" w:tplc="04100001" w:tentative="1">
+      <w:start w:val="1"/>
+      <w:numFmt w:val="bullet"/>
+      <w:lvlText w:val=""/>
+      <w:lvlJc w:val="left"/>
+      <w:pPr>
+        <w:ind w:left="3240" w:hanging="360"/>
+      </w:pPr>
+      <w:rPr>
+        <w:rFonts w:ascii="Symbol" w:hAnsi="Symbol" w:hint="default"/>
+      </w:rPr>
+    </w:lvl>
+    <w:lvl w:ilvl="4" w:tplc="04100003" w:tentative="1">
+      <w:start w:val="1"/>
+      <w:numFmt w:val="bullet"/>
+      <w:lvlText w:val="o"/>
+      <w:lvlJc w:val="left"/>
+      <w:pPr>
+        <w:ind w:left="3960" w:hanging="360"/>
+      </w:pPr>
+      <w:rPr>
+        <w:rFonts w:ascii="Courier New" w:hAnsi="Courier New" w:cs="Courier New" w:hint="default"/>
+      </w:rPr>
+    </w:lvl>
+    <w:lvl w:ilvl="5" w:tplc="04100005" w:tentative="1">
+      <w:start w:val="1"/>
+      <w:numFmt w:val="bullet"/>
+      <w:lvlText w:val=""/>
+      <w:lvlJc w:val="left"/>
+      <w:pPr>
+        <w:ind w:left="4680" w:hanging="360"/>
+      </w:pPr>
+      <w:rPr>
+        <w:rFonts w:ascii="Wingdings" w:hAnsi="Wingdings" w:hint="default"/>
+      </w:rPr>
+    </w:lvl>
+    <w:lvl w:ilvl="6" w:tplc="04100001" w:tentative="1">
+      <w:start w:val="1"/>
+      <w:numFmt w:val="bullet"/>
+      <w:lvlText w:val=""/>
+      <w:lvlJc w:val="left"/>
+      <w:pPr>
+        <w:ind w:left="5400" w:hanging="360"/>
+      </w:pPr>
+      <w:rPr>
+        <w:rFonts w:ascii="Symbol" w:hAnsi="Symbol" w:hint="default"/>
+      </w:rPr>
+    </w:lvl>
+    <w:lvl w:ilvl="7" w:tplc="04100003" w:tentative="1">
+      <w:start w:val="1"/>
+      <w:numFmt w:val="bullet"/>
+      <w:lvlText w:val="o"/>
+      <w:lvlJc w:val="left"/>
+      <w:pPr>
+        <w:ind w:left="6120" w:hanging="360"/>
+      </w:pPr>
+      <w:rPr>
+        <w:rFonts w:ascii="Courier New" w:hAnsi="Courier New" w:cs="Courier New" w:hint="default"/>
+      </w:rPr>
+    </w:lvl>
+    <w:lvl w:ilvl="8" w:tplc="04100005" w:tentative="1">
+      <w:start w:val="1"/>
+      <w:numFmt w:val="bullet"/>
+      <w:lvlText w:val=""/>
+      <w:lvlJc w:val="left"/>
+      <w:pPr>
+        <w:ind w:left="6840" w:hanging="360"/>
+      </w:pPr>
+      <w:rPr>
+        <w:rFonts w:ascii="Wingdings" w:hAnsi="Wingdings" w:hint="default"/>
+      </w:rPr>
+    </w:lvl>
+  </w:abstractNum>
+  <w:abstractNum w:abstractNumId="13">
     <w:nsid w:val="4FB22A5F"/>
     <w:multiLevelType w:val="hybridMultilevel"/>
     <w:tmpl w:val="510A730E"/>
@@ -8845,7 +9926,7 @@
       </w:pPr>
     </w:lvl>
   </w:abstractNum>
-  <w:abstractNum w:abstractNumId="12">
+  <w:abstractNum w:abstractNumId="14">
     <w:nsid w:val="5DB64F7A"/>
     <w:multiLevelType w:val="multilevel"/>
     <w:tmpl w:val="AFE69964"/>
@@ -9032,7 +10113,7 @@
       </w:rPr>
     </w:lvl>
   </w:abstractNum>
-  <w:abstractNum w:abstractNumId="13">
+  <w:abstractNum w:abstractNumId="15">
     <w:nsid w:val="5E2619D8"/>
     <w:multiLevelType w:val="hybridMultilevel"/>
     <w:tmpl w:val="15BE675C"/>
@@ -9145,7 +10226,7 @@
       </w:rPr>
     </w:lvl>
   </w:abstractNum>
-  <w:abstractNum w:abstractNumId="14">
+  <w:abstractNum w:abstractNumId="16">
     <w:nsid w:val="64490665"/>
     <w:multiLevelType w:val="hybridMultilevel"/>
     <w:tmpl w:val="15BE675C"/>
@@ -9258,7 +10339,7 @@
       </w:rPr>
     </w:lvl>
   </w:abstractNum>
-  <w:abstractNum w:abstractNumId="15">
+  <w:abstractNum w:abstractNumId="17">
     <w:nsid w:val="66550C76"/>
     <w:multiLevelType w:val="hybridMultilevel"/>
     <w:tmpl w:val="5B24F130"/>
@@ -9371,7 +10452,7 @@
       </w:rPr>
     </w:lvl>
   </w:abstractNum>
-  <w:abstractNum w:abstractNumId="16">
+  <w:abstractNum w:abstractNumId="18">
     <w:nsid w:val="67766496"/>
     <w:multiLevelType w:val="hybridMultilevel"/>
     <w:tmpl w:val="1D687ADC"/>
@@ -9484,7 +10565,7 @@
       </w:rPr>
     </w:lvl>
   </w:abstractNum>
-  <w:abstractNum w:abstractNumId="17">
+  <w:abstractNum w:abstractNumId="19">
     <w:nsid w:val="6C815590"/>
     <w:multiLevelType w:val="hybridMultilevel"/>
     <w:tmpl w:val="0EF051D6"/>
@@ -9573,7 +10654,7 @@
       </w:pPr>
     </w:lvl>
   </w:abstractNum>
-  <w:abstractNum w:abstractNumId="18">
+  <w:abstractNum w:abstractNumId="20">
     <w:nsid w:val="70540702"/>
     <w:multiLevelType w:val="hybridMultilevel"/>
     <w:tmpl w:val="15BE675C"/>
@@ -9686,7 +10767,7 @@
       </w:rPr>
     </w:lvl>
   </w:abstractNum>
-  <w:abstractNum w:abstractNumId="19">
+  <w:abstractNum w:abstractNumId="21">
     <w:nsid w:val="73420D4F"/>
     <w:multiLevelType w:val="hybridMultilevel"/>
     <w:tmpl w:val="38A2EB0C"/>
@@ -9799,7 +10880,7 @@
       </w:rPr>
     </w:lvl>
   </w:abstractNum>
-  <w:abstractNum w:abstractNumId="20">
+  <w:abstractNum w:abstractNumId="22">
     <w:nsid w:val="76BC63DD"/>
     <w:multiLevelType w:val="hybridMultilevel"/>
     <w:tmpl w:val="4F0A916C"/>
@@ -9886,37 +10967,37 @@
     </w:lvl>
   </w:abstractNum>
   <w:num w:numId="1">
-    <w:abstractNumId w:val="4"/>
+    <w:abstractNumId w:val="5"/>
   </w:num>
   <w:num w:numId="2">
-    <w:abstractNumId w:val="12"/>
+    <w:abstractNumId w:val="14"/>
   </w:num>
   <w:num w:numId="3">
-    <w:abstractNumId w:val="9"/>
+    <w:abstractNumId w:val="10"/>
   </w:num>
   <w:num w:numId="4">
-    <w:abstractNumId w:val="19"/>
+    <w:abstractNumId w:val="21"/>
   </w:num>
   <w:num w:numId="5">
     <w:abstractNumId w:val="0"/>
   </w:num>
   <w:num w:numId="6">
-    <w:abstractNumId w:val="3"/>
+    <w:abstractNumId w:val="4"/>
   </w:num>
   <w:num w:numId="7">
-    <w:abstractNumId w:val="11"/>
+    <w:abstractNumId w:val="13"/>
   </w:num>
   <w:num w:numId="8">
-    <w:abstractNumId w:val="8"/>
+    <w:abstractNumId w:val="9"/>
   </w:num>
   <w:num w:numId="9">
-    <w:abstractNumId w:val="12"/>
+    <w:abstractNumId w:val="14"/>
   </w:num>
   <w:num w:numId="10">
-    <w:abstractNumId w:val="17"/>
+    <w:abstractNumId w:val="19"/>
   </w:num>
   <w:num w:numId="11">
-    <w:abstractNumId w:val="12"/>
+    <w:abstractNumId w:val="14"/>
     <w:lvlOverride w:ilvl="0">
       <w:startOverride w:val="1"/>
     </w:lvlOverride>
@@ -9946,7 +11027,7 @@
     </w:lvlOverride>
   </w:num>
   <w:num w:numId="12">
-    <w:abstractNumId w:val="10"/>
+    <w:abstractNumId w:val="11"/>
   </w:num>
   <w:num w:numId="13">
     <w:abstractNumId w:val="2"/>
@@ -9955,7 +11036,7 @@
     <w:abstractNumId w:val="1"/>
   </w:num>
   <w:num w:numId="15">
-    <w:abstractNumId w:val="12"/>
+    <w:abstractNumId w:val="14"/>
     <w:lvlOverride w:ilvl="0">
       <w:startOverride w:val="1"/>
     </w:lvlOverride>
@@ -9985,7 +11066,7 @@
     </w:lvlOverride>
   </w:num>
   <w:num w:numId="16">
-    <w:abstractNumId w:val="12"/>
+    <w:abstractNumId w:val="14"/>
     <w:lvlOverride w:ilvl="0">
       <w:startOverride w:val="1"/>
     </w:lvlOverride>
@@ -10015,34 +11096,34 @@
     </w:lvlOverride>
   </w:num>
   <w:num w:numId="17">
-    <w:abstractNumId w:val="5"/>
+    <w:abstractNumId w:val="6"/>
   </w:num>
   <w:num w:numId="18">
-    <w:abstractNumId w:val="14"/>
+    <w:abstractNumId w:val="16"/>
   </w:num>
   <w:num w:numId="19">
+    <w:abstractNumId w:val="20"/>
+  </w:num>
+  <w:num w:numId="20">
+    <w:abstractNumId w:val="22"/>
+  </w:num>
+  <w:num w:numId="21">
+    <w:abstractNumId w:val="15"/>
+  </w:num>
+  <w:num w:numId="22">
+    <w:abstractNumId w:val="7"/>
+  </w:num>
+  <w:num w:numId="23">
+    <w:abstractNumId w:val="8"/>
+  </w:num>
+  <w:num w:numId="24">
+    <w:abstractNumId w:val="17"/>
+  </w:num>
+  <w:num w:numId="25">
     <w:abstractNumId w:val="18"/>
   </w:num>
-  <w:num w:numId="20">
-    <w:abstractNumId w:val="20"/>
-  </w:num>
-  <w:num w:numId="21">
-    <w:abstractNumId w:val="13"/>
-  </w:num>
-  <w:num w:numId="22">
-    <w:abstractNumId w:val="6"/>
-  </w:num>
-  <w:num w:numId="23">
-    <w:abstractNumId w:val="7"/>
-  </w:num>
-  <w:num w:numId="24">
-    <w:abstractNumId w:val="15"/>
-  </w:num>
-  <w:num w:numId="25">
-    <w:abstractNumId w:val="16"/>
-  </w:num>
   <w:num w:numId="26">
-    <w:abstractNumId w:val="12"/>
+    <w:abstractNumId w:val="14"/>
     <w:lvlOverride w:ilvl="0">
       <w:startOverride w:val="1"/>
     </w:lvlOverride>
@@ -10070,6 +11151,12 @@
     <w:lvlOverride w:ilvl="8">
       <w:startOverride w:val="1"/>
     </w:lvlOverride>
+  </w:num>
+  <w:num w:numId="27">
+    <w:abstractNumId w:val="3"/>
+  </w:num>
+  <w:num w:numId="28">
+    <w:abstractNumId w:val="12"/>
   </w:num>
   <w:numIdMacAtCleanup w:val="10"/>
 </w:numbering>
@@ -11477,6 +12564,11 @@
     <w:basedOn w:val="Carpredefinitoparagrafo"/>
     <w:rsid w:val="00E22D52"/>
   </w:style>
+  <w:style w:type="character" w:customStyle="1" w:styleId="il">
+    <w:name w:val="il"/>
+    <w:basedOn w:val="Carpredefinitoparagrafo"/>
+    <w:rsid w:val="002E3685"/>
+  </w:style>
 </w:styles>
 </file>
 
@@ -11770,7 +12862,7 @@
 </file>
 
 <file path=customXml/itemProps1.xml><?xml version="1.0" encoding="utf-8"?>
-<ds:datastoreItem xmlns:ds="http://schemas.openxmlformats.org/officeDocument/2006/customXml" ds:itemID="{D5F8D7A3-58FA-4A03-865F-9865D7DA64B0}">
+<ds:datastoreItem xmlns:ds="http://schemas.openxmlformats.org/officeDocument/2006/customXml" ds:itemID="{4F4FD64C-D218-42B4-BCA3-0318ECD59331}">
   <ds:schemaRefs>
     <ds:schemaRef ds:uri="http://schemas.openxmlformats.org/officeDocument/2006/bibliography"/>
   </ds:schemaRefs>

</xml_diff>

<commit_message>
added details like temperature humidity etc.
</commit_message>
<xml_diff>
--- a/Documents/specs/GME_HW_Requirements.docx
+++ b/Documents/specs/GME_HW_Requirements.docx
@@ -223,7 +223,7 @@
           <w:rFonts w:ascii="Verdana" w:hAnsi="Verdana"/>
           <w:sz w:val="40"/>
           <w:szCs w:val="40"/>
-          <w:lang w:val="nl-NL"/>
+          <w:lang w:val="en-GB"/>
         </w:rPr>
       </w:pPr>
     </w:p>
@@ -267,7 +267,7 @@
           <w:lang w:val="nl-NL"/>
         </w:rPr>
         <w:br/>
-        <w:t>rev. 0.04</w:t>
+        <w:t>rev. 0.05</w:t>
       </w:r>
     </w:p>
     <w:p>
@@ -885,7 +885,7 @@
         </w:rPr>
       </w:pPr>
       <w:bookmarkStart w:id="1" w:name="_Toc197230190"/>
-      <w:bookmarkStart w:id="2" w:name="_Toc20987300"/>
+      <w:bookmarkStart w:id="2" w:name="_Toc31638613"/>
       <w:r>
         <w:rPr>
           <w:rFonts w:ascii="Verdana" w:hAnsi="Verdana"/>
@@ -901,7 +901,7 @@
       <w:pPr>
         <w:pStyle w:val="Sommario1"/>
         <w:tabs>
-          <w:tab w:val="right" w:leader="dot" w:pos="9062"/>
+          <w:tab w:val="right" w:leader="dot" w:pos="9061"/>
         </w:tabs>
         <w:rPr>
           <w:rFonts w:asciiTheme="minorHAnsi" w:eastAsiaTheme="minorEastAsia" w:hAnsiTheme="minorHAnsi" w:cstheme="minorBidi"/>
@@ -943,7 +943,7 @@
         </w:rPr>
         <w:fldChar w:fldCharType="separate"/>
       </w:r>
-      <w:hyperlink w:anchor="_Toc20987300" w:history="1">
+      <w:hyperlink w:anchor="_Toc31638613" w:history="1">
         <w:r>
           <w:rPr>
             <w:rStyle w:val="Collegamentoipertestuale"/>
@@ -971,7 +971,7 @@
             <w:noProof/>
             <w:webHidden/>
           </w:rPr>
-          <w:instrText xml:space="preserve"> PAGEREF _Toc20987300 \h </w:instrText>
+          <w:instrText xml:space="preserve"> PAGEREF _Toc31638613 \h </w:instrText>
         </w:r>
         <w:r>
           <w:rPr>
@@ -1006,7 +1006,7 @@
       <w:pPr>
         <w:pStyle w:val="Sommario1"/>
         <w:tabs>
-          <w:tab w:val="right" w:leader="dot" w:pos="9062"/>
+          <w:tab w:val="right" w:leader="dot" w:pos="9061"/>
         </w:tabs>
         <w:rPr>
           <w:rFonts w:asciiTheme="minorHAnsi" w:eastAsiaTheme="minorEastAsia" w:hAnsiTheme="minorHAnsi" w:cstheme="minorBidi"/>
@@ -1018,7 +1018,7 @@
           <w:lang w:val="it-IT" w:eastAsia="it-IT"/>
         </w:rPr>
       </w:pPr>
-      <w:hyperlink w:anchor="_Toc20987301" w:history="1">
+      <w:hyperlink w:anchor="_Toc31638614" w:history="1">
         <w:r>
           <w:rPr>
             <w:rStyle w:val="Collegamentoipertestuale"/>
@@ -1046,7 +1046,7 @@
             <w:noProof/>
             <w:webHidden/>
           </w:rPr>
-          <w:instrText xml:space="preserve"> PAGEREF _Toc20987301 \h </w:instrText>
+          <w:instrText xml:space="preserve"> PAGEREF _Toc31638614 \h </w:instrText>
         </w:r>
         <w:r>
           <w:rPr>
@@ -1081,7 +1081,7 @@
       <w:pPr>
         <w:pStyle w:val="Sommario1"/>
         <w:tabs>
-          <w:tab w:val="right" w:leader="dot" w:pos="9062"/>
+          <w:tab w:val="right" w:leader="dot" w:pos="9061"/>
         </w:tabs>
         <w:rPr>
           <w:rFonts w:asciiTheme="minorHAnsi" w:eastAsiaTheme="minorEastAsia" w:hAnsiTheme="minorHAnsi" w:cstheme="minorBidi"/>
@@ -1093,7 +1093,7 @@
           <w:lang w:val="it-IT" w:eastAsia="it-IT"/>
         </w:rPr>
       </w:pPr>
-      <w:hyperlink w:anchor="_Toc20987302" w:history="1">
+      <w:hyperlink w:anchor="_Toc31638615" w:history="1">
         <w:r>
           <w:rPr>
             <w:rStyle w:val="Collegamentoipertestuale"/>
@@ -1120,7 +1120,7 @@
             <w:noProof/>
             <w:webHidden/>
           </w:rPr>
-          <w:instrText xml:space="preserve"> PAGEREF _Toc20987302 \h </w:instrText>
+          <w:instrText xml:space="preserve"> PAGEREF _Toc31638615 \h </w:instrText>
         </w:r>
         <w:r>
           <w:rPr>
@@ -1156,7 +1156,7 @@
         <w:pStyle w:val="Sommario1"/>
         <w:tabs>
           <w:tab w:val="left" w:pos="480"/>
-          <w:tab w:val="right" w:leader="dot" w:pos="9062"/>
+          <w:tab w:val="right" w:leader="dot" w:pos="9061"/>
         </w:tabs>
         <w:rPr>
           <w:rFonts w:asciiTheme="minorHAnsi" w:eastAsiaTheme="minorEastAsia" w:hAnsiTheme="minorHAnsi" w:cstheme="minorBidi"/>
@@ -1168,7 +1168,7 @@
           <w:lang w:val="it-IT" w:eastAsia="it-IT"/>
         </w:rPr>
       </w:pPr>
-      <w:hyperlink w:anchor="_Toc20987303" w:history="1">
+      <w:hyperlink w:anchor="_Toc31638616" w:history="1">
         <w:r>
           <w:rPr>
             <w:rStyle w:val="Collegamentoipertestuale"/>
@@ -1214,7 +1214,7 @@
             <w:noProof/>
             <w:webHidden/>
           </w:rPr>
-          <w:instrText xml:space="preserve"> PAGEREF _Toc20987303 \h </w:instrText>
+          <w:instrText xml:space="preserve"> PAGEREF _Toc31638616 \h </w:instrText>
         </w:r>
         <w:r>
           <w:rPr>
@@ -1250,7 +1250,7 @@
         <w:pStyle w:val="Sommario2"/>
         <w:tabs>
           <w:tab w:val="left" w:pos="960"/>
-          <w:tab w:val="right" w:leader="dot" w:pos="9062"/>
+          <w:tab w:val="right" w:leader="dot" w:pos="9061"/>
         </w:tabs>
         <w:rPr>
           <w:rFonts w:asciiTheme="minorHAnsi" w:eastAsiaTheme="minorEastAsia" w:hAnsiTheme="minorHAnsi" w:cstheme="minorBidi"/>
@@ -1262,7 +1262,7 @@
           <w:lang w:val="it-IT" w:eastAsia="it-IT"/>
         </w:rPr>
       </w:pPr>
-      <w:hyperlink w:anchor="_Toc20987304" w:history="1">
+      <w:hyperlink w:anchor="_Toc31638617" w:history="1">
         <w:r>
           <w:rPr>
             <w:rStyle w:val="Collegamentoipertestuale"/>
@@ -1314,7 +1314,7 @@
             <w:noProof/>
             <w:webHidden/>
           </w:rPr>
-          <w:instrText xml:space="preserve"> PAGEREF _Toc20987304 \h </w:instrText>
+          <w:instrText xml:space="preserve"> PAGEREF _Toc31638617 \h </w:instrText>
         </w:r>
         <w:r>
           <w:rPr>
@@ -1350,7 +1350,7 @@
         <w:pStyle w:val="Sommario1"/>
         <w:tabs>
           <w:tab w:val="left" w:pos="480"/>
-          <w:tab w:val="right" w:leader="dot" w:pos="9062"/>
+          <w:tab w:val="right" w:leader="dot" w:pos="9061"/>
         </w:tabs>
         <w:rPr>
           <w:rFonts w:asciiTheme="minorHAnsi" w:eastAsiaTheme="minorEastAsia" w:hAnsiTheme="minorHAnsi" w:cstheme="minorBidi"/>
@@ -1362,7 +1362,7 @@
           <w:lang w:val="it-IT" w:eastAsia="it-IT"/>
         </w:rPr>
       </w:pPr>
-      <w:hyperlink w:anchor="_Toc20987305" w:history="1">
+      <w:hyperlink w:anchor="_Toc31638618" w:history="1">
         <w:r>
           <w:rPr>
             <w:rStyle w:val="Collegamentoipertestuale"/>
@@ -1408,7 +1408,7 @@
             <w:noProof/>
             <w:webHidden/>
           </w:rPr>
-          <w:instrText xml:space="preserve"> PAGEREF _Toc20987305 \h </w:instrText>
+          <w:instrText xml:space="preserve"> PAGEREF _Toc31638618 \h </w:instrText>
         </w:r>
         <w:r>
           <w:rPr>
@@ -1444,7 +1444,7 @@
         <w:pStyle w:val="Sommario2"/>
         <w:tabs>
           <w:tab w:val="left" w:pos="960"/>
-          <w:tab w:val="right" w:leader="dot" w:pos="9062"/>
+          <w:tab w:val="right" w:leader="dot" w:pos="9061"/>
         </w:tabs>
         <w:rPr>
           <w:rFonts w:asciiTheme="minorHAnsi" w:eastAsiaTheme="minorEastAsia" w:hAnsiTheme="minorHAnsi" w:cstheme="minorBidi"/>
@@ -1456,7 +1456,7 @@
           <w:lang w:val="it-IT" w:eastAsia="it-IT"/>
         </w:rPr>
       </w:pPr>
-      <w:hyperlink w:anchor="_Toc20987306" w:history="1">
+      <w:hyperlink w:anchor="_Toc31638619" w:history="1">
         <w:r>
           <w:rPr>
             <w:rStyle w:val="Collegamentoipertestuale"/>
@@ -1469,106 +1469,6 @@
             </w14:scene3d>
           </w:rPr>
           <w:t>2.1</w:t>
-        </w:r>
-        <w:r>
-          <w:rPr>
-            <w:rFonts w:asciiTheme="minorHAnsi" w:eastAsiaTheme="minorEastAsia" w:hAnsiTheme="minorHAnsi" w:cstheme="minorBidi"/>
-            <w:i w:val="0"/>
-            <w:iCs w:val="0"/>
-            <w:noProof/>
-            <w:sz w:val="22"/>
-            <w:szCs w:val="22"/>
-            <w:lang w:val="it-IT" w:eastAsia="it-IT"/>
-          </w:rPr>
-          <w:tab/>
-        </w:r>
-        <w:r>
-          <w:rPr>
-            <w:rStyle w:val="Collegamentoipertestuale"/>
-            <w:noProof/>
-          </w:rPr>
-          <w:t>Memory summary</w:t>
-        </w:r>
-        <w:r>
-          <w:rPr>
-            <w:noProof/>
-            <w:webHidden/>
-          </w:rPr>
-          <w:tab/>
-        </w:r>
-        <w:r>
-          <w:rPr>
-            <w:noProof/>
-            <w:webHidden/>
-          </w:rPr>
-          <w:fldChar w:fldCharType="begin"/>
-        </w:r>
-        <w:r>
-          <w:rPr>
-            <w:noProof/>
-            <w:webHidden/>
-          </w:rPr>
-          <w:instrText xml:space="preserve"> PAGEREF _Toc20987306 \h </w:instrText>
-        </w:r>
-        <w:r>
-          <w:rPr>
-            <w:noProof/>
-            <w:webHidden/>
-          </w:rPr>
-        </w:r>
-        <w:r>
-          <w:rPr>
-            <w:noProof/>
-            <w:webHidden/>
-          </w:rPr>
-          <w:fldChar w:fldCharType="separate"/>
-        </w:r>
-        <w:r>
-          <w:rPr>
-            <w:noProof/>
-            <w:webHidden/>
-          </w:rPr>
-          <w:t>6</w:t>
-        </w:r>
-        <w:r>
-          <w:rPr>
-            <w:noProof/>
-            <w:webHidden/>
-          </w:rPr>
-          <w:fldChar w:fldCharType="end"/>
-        </w:r>
-      </w:hyperlink>
-    </w:p>
-    <w:p>
-      <w:pPr>
-        <w:pStyle w:val="Sommario2"/>
-        <w:tabs>
-          <w:tab w:val="left" w:pos="960"/>
-          <w:tab w:val="right" w:leader="dot" w:pos="9062"/>
-        </w:tabs>
-        <w:rPr>
-          <w:rFonts w:asciiTheme="minorHAnsi" w:eastAsiaTheme="minorEastAsia" w:hAnsiTheme="minorHAnsi" w:cstheme="minorBidi"/>
-          <w:i w:val="0"/>
-          <w:iCs w:val="0"/>
-          <w:noProof/>
-          <w:sz w:val="22"/>
-          <w:szCs w:val="22"/>
-          <w:lang w:val="it-IT" w:eastAsia="it-IT"/>
-        </w:rPr>
-      </w:pPr>
-      <w:hyperlink w:anchor="_Toc20987307" w:history="1">
-        <w:r>
-          <w:rPr>
-            <w:rStyle w:val="Collegamentoipertestuale"/>
-            <w:noProof/>
-            <w14:scene3d>
-              <w14:camera w14:prst="orthographicFront"/>
-              <w14:lightRig w14:rig="threePt" w14:dir="t">
-                <w14:rot w14:lat="0" w14:lon="0" w14:rev="0"/>
-              </w14:lightRig>
-            </w14:scene3d>
-          </w:rPr>
-          <w:t>2.2</w:t>
         </w:r>
         <w:r>
           <w:rPr>
@@ -1608,7 +1508,7 @@
             <w:noProof/>
             <w:webHidden/>
           </w:rPr>
-          <w:instrText xml:space="preserve"> PAGEREF _Toc20987307 \h </w:instrText>
+          <w:instrText xml:space="preserve"> PAGEREF _Toc31638619 \h </w:instrText>
         </w:r>
         <w:r>
           <w:rPr>
@@ -1644,7 +1544,7 @@
         <w:pStyle w:val="Sommario2"/>
         <w:tabs>
           <w:tab w:val="left" w:pos="960"/>
-          <w:tab w:val="right" w:leader="dot" w:pos="9062"/>
+          <w:tab w:val="right" w:leader="dot" w:pos="9061"/>
         </w:tabs>
         <w:rPr>
           <w:rFonts w:asciiTheme="minorHAnsi" w:eastAsiaTheme="minorEastAsia" w:hAnsiTheme="minorHAnsi" w:cstheme="minorBidi"/>
@@ -1656,7 +1556,7 @@
           <w:lang w:val="it-IT" w:eastAsia="it-IT"/>
         </w:rPr>
       </w:pPr>
-      <w:hyperlink w:anchor="_Toc20987308" w:history="1">
+      <w:hyperlink w:anchor="_Toc31638620" w:history="1">
         <w:r>
           <w:rPr>
             <w:rStyle w:val="Collegamentoipertestuale"/>
@@ -1668,7 +1568,7 @@
               </w14:lightRig>
             </w14:scene3d>
           </w:rPr>
-          <w:t>2.3</w:t>
+          <w:t>2.2</w:t>
         </w:r>
         <w:r>
           <w:rPr>
@@ -1708,7 +1608,7 @@
             <w:noProof/>
             <w:webHidden/>
           </w:rPr>
-          <w:instrText xml:space="preserve"> PAGEREF _Toc20987308 \h </w:instrText>
+          <w:instrText xml:space="preserve"> PAGEREF _Toc31638620 \h </w:instrText>
         </w:r>
         <w:r>
           <w:rPr>
@@ -1728,7 +1628,7 @@
             <w:noProof/>
             <w:webHidden/>
           </w:rPr>
-          <w:t>7</w:t>
+          <w:t>8</w:t>
         </w:r>
         <w:r>
           <w:rPr>
@@ -1744,7 +1644,7 @@
         <w:pStyle w:val="Sommario1"/>
         <w:tabs>
           <w:tab w:val="left" w:pos="480"/>
-          <w:tab w:val="right" w:leader="dot" w:pos="9062"/>
+          <w:tab w:val="right" w:leader="dot" w:pos="9061"/>
         </w:tabs>
         <w:rPr>
           <w:rFonts w:asciiTheme="minorHAnsi" w:eastAsiaTheme="minorEastAsia" w:hAnsiTheme="minorHAnsi" w:cstheme="minorBidi"/>
@@ -1756,7 +1656,7 @@
           <w:lang w:val="it-IT" w:eastAsia="it-IT"/>
         </w:rPr>
       </w:pPr>
-      <w:hyperlink w:anchor="_Toc20987309" w:history="1">
+      <w:hyperlink w:anchor="_Toc31638621" w:history="1">
         <w:r>
           <w:rPr>
             <w:rStyle w:val="Collegamentoipertestuale"/>
@@ -1802,7 +1702,7 @@
             <w:noProof/>
             <w:webHidden/>
           </w:rPr>
-          <w:instrText xml:space="preserve"> PAGEREF _Toc20987309 \h </w:instrText>
+          <w:instrText xml:space="preserve"> PAGEREF _Toc31638621 \h </w:instrText>
         </w:r>
         <w:r>
           <w:rPr>
@@ -1822,7 +1722,7 @@
             <w:noProof/>
             <w:webHidden/>
           </w:rPr>
-          <w:t>8</w:t>
+          <w:t>9</w:t>
         </w:r>
         <w:r>
           <w:rPr>
@@ -1838,7 +1738,7 @@
         <w:pStyle w:val="Sommario2"/>
         <w:tabs>
           <w:tab w:val="left" w:pos="960"/>
-          <w:tab w:val="right" w:leader="dot" w:pos="9062"/>
+          <w:tab w:val="right" w:leader="dot" w:pos="9061"/>
         </w:tabs>
         <w:rPr>
           <w:rFonts w:asciiTheme="minorHAnsi" w:eastAsiaTheme="minorEastAsia" w:hAnsiTheme="minorHAnsi" w:cstheme="minorBidi"/>
@@ -1850,7 +1750,7 @@
           <w:lang w:val="it-IT" w:eastAsia="it-IT"/>
         </w:rPr>
       </w:pPr>
-      <w:hyperlink w:anchor="_Toc20987310" w:history="1">
+      <w:hyperlink w:anchor="_Toc31638622" w:history="1">
         <w:r>
           <w:rPr>
             <w:rStyle w:val="Collegamentoipertestuale"/>
@@ -1902,7 +1802,7 @@
             <w:noProof/>
             <w:webHidden/>
           </w:rPr>
-          <w:instrText xml:space="preserve"> PAGEREF _Toc20987310 \h </w:instrText>
+          <w:instrText xml:space="preserve"> PAGEREF _Toc31638622 \h </w:instrText>
         </w:r>
         <w:r>
           <w:rPr>
@@ -1922,7 +1822,7 @@
             <w:noProof/>
             <w:webHidden/>
           </w:rPr>
-          <w:t>8</w:t>
+          <w:t>9</w:t>
         </w:r>
         <w:r>
           <w:rPr>
@@ -1938,7 +1838,7 @@
         <w:pStyle w:val="Sommario2"/>
         <w:tabs>
           <w:tab w:val="left" w:pos="960"/>
-          <w:tab w:val="right" w:leader="dot" w:pos="9062"/>
+          <w:tab w:val="right" w:leader="dot" w:pos="9061"/>
         </w:tabs>
         <w:rPr>
           <w:rFonts w:asciiTheme="minorHAnsi" w:eastAsiaTheme="minorEastAsia" w:hAnsiTheme="minorHAnsi" w:cstheme="minorBidi"/>
@@ -1950,7 +1850,7 @@
           <w:lang w:val="it-IT" w:eastAsia="it-IT"/>
         </w:rPr>
       </w:pPr>
-      <w:hyperlink w:anchor="_Toc20987311" w:history="1">
+      <w:hyperlink w:anchor="_Toc31638623" w:history="1">
         <w:r>
           <w:rPr>
             <w:rStyle w:val="Collegamentoipertestuale"/>
@@ -2002,7 +1902,7 @@
             <w:noProof/>
             <w:webHidden/>
           </w:rPr>
-          <w:instrText xml:space="preserve"> PAGEREF _Toc20987311 \h </w:instrText>
+          <w:instrText xml:space="preserve"> PAGEREF _Toc31638623 \h </w:instrText>
         </w:r>
         <w:r>
           <w:rPr>
@@ -2022,7 +1922,7 @@
             <w:noProof/>
             <w:webHidden/>
           </w:rPr>
-          <w:t>8</w:t>
+          <w:t>9</w:t>
         </w:r>
         <w:r>
           <w:rPr>
@@ -2038,7 +1938,7 @@
         <w:pStyle w:val="Sommario2"/>
         <w:tabs>
           <w:tab w:val="left" w:pos="960"/>
-          <w:tab w:val="right" w:leader="dot" w:pos="9062"/>
+          <w:tab w:val="right" w:leader="dot" w:pos="9061"/>
         </w:tabs>
         <w:rPr>
           <w:rFonts w:asciiTheme="minorHAnsi" w:eastAsiaTheme="minorEastAsia" w:hAnsiTheme="minorHAnsi" w:cstheme="minorBidi"/>
@@ -2050,7 +1950,7 @@
           <w:lang w:val="it-IT" w:eastAsia="it-IT"/>
         </w:rPr>
       </w:pPr>
-      <w:hyperlink w:anchor="_Toc20987312" w:history="1">
+      <w:hyperlink w:anchor="_Toc31638624" w:history="1">
         <w:r>
           <w:rPr>
             <w:rStyle w:val="Collegamentoipertestuale"/>
@@ -2081,7 +1981,7 @@
             <w:rStyle w:val="Collegamentoipertestuale"/>
             <w:noProof/>
           </w:rPr>
-          <w:t>2G model - GTW000MGP0</w:t>
+          <w:t>GTW000MGP0 - CLOUDGATE BASIC WIRELESS 2G - 1 RS485</w:t>
         </w:r>
         <w:r>
           <w:rPr>
@@ -2102,7 +2002,7 @@
             <w:noProof/>
             <w:webHidden/>
           </w:rPr>
-          <w:instrText xml:space="preserve"> PAGEREF _Toc20987312 \h </w:instrText>
+          <w:instrText xml:space="preserve"> PAGEREF _Toc31638624 \h </w:instrText>
         </w:r>
         <w:r>
           <w:rPr>
@@ -2122,7 +2022,7 @@
             <w:noProof/>
             <w:webHidden/>
           </w:rPr>
-          <w:t>8</w:t>
+          <w:t>9</w:t>
         </w:r>
         <w:r>
           <w:rPr>
@@ -2135,6 +2035,106 @@
     </w:p>
     <w:p>
       <w:pPr>
+        <w:pStyle w:val="Sommario2"/>
+        <w:tabs>
+          <w:tab w:val="left" w:pos="960"/>
+          <w:tab w:val="right" w:leader="dot" w:pos="9061"/>
+        </w:tabs>
+        <w:rPr>
+          <w:rFonts w:asciiTheme="minorHAnsi" w:eastAsiaTheme="minorEastAsia" w:hAnsiTheme="minorHAnsi" w:cstheme="minorBidi"/>
+          <w:i w:val="0"/>
+          <w:iCs w:val="0"/>
+          <w:noProof/>
+          <w:sz w:val="22"/>
+          <w:szCs w:val="22"/>
+          <w:lang w:val="it-IT" w:eastAsia="it-IT"/>
+        </w:rPr>
+      </w:pPr>
+      <w:hyperlink w:anchor="_Toc31638625" w:history="1">
+        <w:r>
+          <w:rPr>
+            <w:rStyle w:val="Collegamentoipertestuale"/>
+            <w:noProof/>
+            <w14:scene3d>
+              <w14:camera w14:prst="orthographicFront"/>
+              <w14:lightRig w14:rig="threePt" w14:dir="t">
+                <w14:rot w14:lat="0" w14:lon="0" w14:rev="0"/>
+              </w14:lightRig>
+            </w14:scene3d>
+          </w:rPr>
+          <w:t>3.4</w:t>
+        </w:r>
+        <w:r>
+          <w:rPr>
+            <w:rFonts w:asciiTheme="minorHAnsi" w:eastAsiaTheme="minorEastAsia" w:hAnsiTheme="minorHAnsi" w:cstheme="minorBidi"/>
+            <w:i w:val="0"/>
+            <w:iCs w:val="0"/>
+            <w:noProof/>
+            <w:sz w:val="22"/>
+            <w:szCs w:val="22"/>
+            <w:lang w:val="it-IT" w:eastAsia="it-IT"/>
+          </w:rPr>
+          <w:tab/>
+        </w:r>
+        <w:r>
+          <w:rPr>
+            <w:rStyle w:val="Collegamentoipertestuale"/>
+            <w:noProof/>
+          </w:rPr>
+          <w:t>GTW000MGT0 - CLOUDGATE BASIC WIRELESS 2G - 1 RS485 -                          THIRD PARTY CLOUD</w:t>
+        </w:r>
+        <w:r>
+          <w:rPr>
+            <w:noProof/>
+            <w:webHidden/>
+          </w:rPr>
+          <w:tab/>
+        </w:r>
+        <w:r>
+          <w:rPr>
+            <w:noProof/>
+            <w:webHidden/>
+          </w:rPr>
+          <w:fldChar w:fldCharType="begin"/>
+        </w:r>
+        <w:r>
+          <w:rPr>
+            <w:noProof/>
+            <w:webHidden/>
+          </w:rPr>
+          <w:instrText xml:space="preserve"> PAGEREF _Toc31638625 \h </w:instrText>
+        </w:r>
+        <w:r>
+          <w:rPr>
+            <w:noProof/>
+            <w:webHidden/>
+          </w:rPr>
+        </w:r>
+        <w:r>
+          <w:rPr>
+            <w:noProof/>
+            <w:webHidden/>
+          </w:rPr>
+          <w:fldChar w:fldCharType="separate"/>
+        </w:r>
+        <w:r>
+          <w:rPr>
+            <w:noProof/>
+            <w:webHidden/>
+          </w:rPr>
+          <w:t>10</w:t>
+        </w:r>
+        <w:r>
+          <w:rPr>
+            <w:noProof/>
+            <w:webHidden/>
+          </w:rPr>
+          <w:fldChar w:fldCharType="end"/>
+        </w:r>
+      </w:hyperlink>
+    </w:p>
+    <w:p>
+      <w:pPr>
         <w:tabs>
           <w:tab w:val="right" w:leader="dot" w:pos="8280"/>
         </w:tabs>
@@ -2177,7 +2177,7 @@
         <w:lastRenderedPageBreak/>
         <w:br/>
       </w:r>
-      <w:bookmarkStart w:id="6" w:name="_Toc20987301"/>
+      <w:bookmarkStart w:id="6" w:name="_Toc31638614"/>
       <w:r>
         <w:rPr>
           <w:rFonts w:ascii="Verdana" w:hAnsi="Verdana"/>
@@ -2752,6 +2752,123 @@
               </w:rPr>
               <w:br/>
               <w:t>- ESP32 chip</w:t>
+            </w:r>
+          </w:p>
+        </w:tc>
+      </w:tr>
+      <w:tr>
+        <w:trPr>
+          <w:cantSplit/>
+          <w:trHeight w:val="176"/>
+        </w:trPr>
+        <w:tc>
+          <w:tcPr>
+            <w:tcW w:w="1418" w:type="dxa"/>
+          </w:tcPr>
+          <w:p>
+            <w:pPr>
+              <w:pStyle w:val="Testotabella"/>
+              <w:rPr>
+                <w:rFonts w:ascii="Verdana" w:hAnsi="Verdana"/>
+                <w:lang w:val="en-GB"/>
+              </w:rPr>
+            </w:pPr>
+            <w:r>
+              <w:rPr>
+                <w:rFonts w:ascii="Verdana" w:hAnsi="Verdana"/>
+                <w:lang w:val="en-GB"/>
+              </w:rPr>
+              <w:t>0.05</w:t>
+            </w:r>
+          </w:p>
+        </w:tc>
+        <w:tc>
+          <w:tcPr>
+            <w:tcW w:w="2002" w:type="dxa"/>
+          </w:tcPr>
+          <w:p>
+            <w:pPr>
+              <w:pStyle w:val="Testotabella"/>
+              <w:rPr>
+                <w:rFonts w:ascii="Verdana" w:hAnsi="Verdana"/>
+                <w:lang w:val="en-GB"/>
+              </w:rPr>
+            </w:pPr>
+            <w:r>
+              <w:rPr>
+                <w:rFonts w:ascii="Verdana" w:hAnsi="Verdana"/>
+                <w:lang w:val="en-GB"/>
+              </w:rPr>
+              <w:t>21/01/2020</w:t>
+            </w:r>
+          </w:p>
+        </w:tc>
+        <w:tc>
+          <w:tcPr>
+            <w:tcW w:w="2880" w:type="dxa"/>
+          </w:tcPr>
+          <w:p>
+            <w:pPr>
+              <w:pStyle w:val="Testotabella"/>
+              <w:rPr>
+                <w:rFonts w:ascii="Verdana" w:hAnsi="Verdana"/>
+                <w:lang w:val="en-GB"/>
+              </w:rPr>
+            </w:pPr>
+            <w:proofErr w:type="spellStart"/>
+            <w:r>
+              <w:rPr>
+                <w:rFonts w:ascii="Verdana" w:hAnsi="Verdana"/>
+                <w:lang w:val="en-GB"/>
+              </w:rPr>
+              <w:t>A.Bilato</w:t>
+            </w:r>
+            <w:proofErr w:type="spellEnd"/>
+          </w:p>
+        </w:tc>
+        <w:tc>
+          <w:tcPr>
+            <w:tcW w:w="2700" w:type="dxa"/>
+          </w:tcPr>
+          <w:p>
+            <w:pPr>
+              <w:pStyle w:val="Testotabella"/>
+              <w:jc w:val="left"/>
+              <w:rPr>
+                <w:rFonts w:ascii="Verdana" w:hAnsi="Verdana"/>
+                <w:lang w:val="en-GB"/>
+              </w:rPr>
+            </w:pPr>
+            <w:r>
+              <w:rPr>
+                <w:rFonts w:ascii="Verdana" w:hAnsi="Verdana"/>
+                <w:lang w:val="en-GB"/>
+              </w:rPr>
+              <w:t>Added note about TTL interface</w:t>
+            </w:r>
+          </w:p>
+          <w:p>
+            <w:pPr>
+              <w:pStyle w:val="Testotabella"/>
+              <w:jc w:val="left"/>
+              <w:rPr>
+                <w:rFonts w:ascii="Verdana" w:hAnsi="Verdana"/>
+                <w:lang w:val="en-GB"/>
+              </w:rPr>
+            </w:pPr>
+            <w:r>
+              <w:rPr>
+                <w:rFonts w:ascii="Verdana" w:hAnsi="Verdana"/>
+                <w:lang w:val="en-GB"/>
+              </w:rPr>
+              <w:t>Removed memory sect.</w:t>
+            </w:r>
+            <w:r>
+              <w:rPr>
+                <w:rFonts w:ascii="Verdana" w:hAnsi="Verdana"/>
+                <w:lang w:val="en-GB"/>
+              </w:rPr>
+              <w:br/>
             </w:r>
           </w:p>
         </w:tc>
@@ -3449,195 +3566,6 @@
           </w:p>
         </w:tc>
       </w:tr>
-      <w:tr>
-        <w:trPr>
-          <w:cantSplit/>
-          <w:trHeight w:val="176"/>
-        </w:trPr>
-        <w:tc>
-          <w:tcPr>
-            <w:tcW w:w="1418" w:type="dxa"/>
-          </w:tcPr>
-          <w:p>
-            <w:pPr>
-              <w:pStyle w:val="Testotabella"/>
-              <w:rPr>
-                <w:rFonts w:ascii="Verdana" w:hAnsi="Verdana"/>
-                <w:lang w:val="en-GB"/>
-              </w:rPr>
-            </w:pPr>
-          </w:p>
-        </w:tc>
-        <w:tc>
-          <w:tcPr>
-            <w:tcW w:w="2002" w:type="dxa"/>
-          </w:tcPr>
-          <w:p>
-            <w:pPr>
-              <w:pStyle w:val="Testotabella"/>
-              <w:rPr>
-                <w:rFonts w:ascii="Verdana" w:hAnsi="Verdana"/>
-                <w:lang w:val="en-GB"/>
-              </w:rPr>
-            </w:pPr>
-          </w:p>
-        </w:tc>
-        <w:tc>
-          <w:tcPr>
-            <w:tcW w:w="2880" w:type="dxa"/>
-          </w:tcPr>
-          <w:p>
-            <w:pPr>
-              <w:pStyle w:val="Testotabella"/>
-              <w:rPr>
-                <w:rFonts w:ascii="Verdana" w:hAnsi="Verdana"/>
-                <w:lang w:val="en-GB"/>
-              </w:rPr>
-            </w:pPr>
-          </w:p>
-        </w:tc>
-        <w:tc>
-          <w:tcPr>
-            <w:tcW w:w="2700" w:type="dxa"/>
-          </w:tcPr>
-          <w:p>
-            <w:pPr>
-              <w:pStyle w:val="Testotabella"/>
-              <w:jc w:val="left"/>
-              <w:rPr>
-                <w:rFonts w:ascii="Verdana" w:hAnsi="Verdana"/>
-                <w:lang w:val="en-GB"/>
-              </w:rPr>
-            </w:pPr>
-          </w:p>
-        </w:tc>
-      </w:tr>
-      <w:tr>
-        <w:trPr>
-          <w:cantSplit/>
-          <w:trHeight w:val="176"/>
-        </w:trPr>
-        <w:tc>
-          <w:tcPr>
-            <w:tcW w:w="1418" w:type="dxa"/>
-          </w:tcPr>
-          <w:p>
-            <w:pPr>
-              <w:pStyle w:val="Testotabella"/>
-              <w:rPr>
-                <w:rFonts w:ascii="Verdana" w:hAnsi="Verdana"/>
-                <w:lang w:val="en-GB"/>
-              </w:rPr>
-            </w:pPr>
-          </w:p>
-        </w:tc>
-        <w:tc>
-          <w:tcPr>
-            <w:tcW w:w="2002" w:type="dxa"/>
-          </w:tcPr>
-          <w:p>
-            <w:pPr>
-              <w:pStyle w:val="Testotabella"/>
-              <w:rPr>
-                <w:rFonts w:ascii="Verdana" w:hAnsi="Verdana"/>
-                <w:lang w:val="en-GB"/>
-              </w:rPr>
-            </w:pPr>
-          </w:p>
-        </w:tc>
-        <w:tc>
-          <w:tcPr>
-            <w:tcW w:w="2880" w:type="dxa"/>
-          </w:tcPr>
-          <w:p>
-            <w:pPr>
-              <w:pStyle w:val="Testotabella"/>
-              <w:rPr>
-                <w:rFonts w:ascii="Verdana" w:hAnsi="Verdana"/>
-                <w:lang w:val="en-GB"/>
-              </w:rPr>
-            </w:pPr>
-          </w:p>
-        </w:tc>
-        <w:tc>
-          <w:tcPr>
-            <w:tcW w:w="2700" w:type="dxa"/>
-          </w:tcPr>
-          <w:p>
-            <w:pPr>
-              <w:pStyle w:val="Testotabella"/>
-              <w:jc w:val="left"/>
-              <w:rPr>
-                <w:rFonts w:ascii="Verdana" w:hAnsi="Verdana"/>
-                <w:lang w:val="en-GB"/>
-              </w:rPr>
-            </w:pPr>
-          </w:p>
-        </w:tc>
-      </w:tr>
-      <w:tr>
-        <w:trPr>
-          <w:cantSplit/>
-          <w:trHeight w:val="176"/>
-        </w:trPr>
-        <w:tc>
-          <w:tcPr>
-            <w:tcW w:w="1418" w:type="dxa"/>
-          </w:tcPr>
-          <w:p>
-            <w:pPr>
-              <w:pStyle w:val="Testotabella"/>
-              <w:rPr>
-                <w:rFonts w:ascii="Verdana" w:hAnsi="Verdana"/>
-                <w:lang w:val="en-GB"/>
-              </w:rPr>
-            </w:pPr>
-          </w:p>
-        </w:tc>
-        <w:tc>
-          <w:tcPr>
-            <w:tcW w:w="2002" w:type="dxa"/>
-          </w:tcPr>
-          <w:p>
-            <w:pPr>
-              <w:pStyle w:val="Testotabella"/>
-              <w:rPr>
-                <w:rFonts w:ascii="Verdana" w:hAnsi="Verdana"/>
-                <w:lang w:val="en-GB"/>
-              </w:rPr>
-            </w:pPr>
-          </w:p>
-        </w:tc>
-        <w:tc>
-          <w:tcPr>
-            <w:tcW w:w="2880" w:type="dxa"/>
-          </w:tcPr>
-          <w:p>
-            <w:pPr>
-              <w:pStyle w:val="Testotabella"/>
-              <w:rPr>
-                <w:rFonts w:ascii="Verdana" w:hAnsi="Verdana"/>
-                <w:lang w:val="en-GB"/>
-              </w:rPr>
-            </w:pPr>
-          </w:p>
-        </w:tc>
-        <w:tc>
-          <w:tcPr>
-            <w:tcW w:w="2700" w:type="dxa"/>
-          </w:tcPr>
-          <w:p>
-            <w:pPr>
-              <w:pStyle w:val="Testotabella"/>
-              <w:jc w:val="left"/>
-              <w:rPr>
-                <w:rFonts w:ascii="Verdana" w:hAnsi="Verdana"/>
-                <w:lang w:val="en-GB"/>
-              </w:rPr>
-            </w:pPr>
-          </w:p>
-        </w:tc>
-      </w:tr>
     </w:tbl>
     <w:p>
       <w:pPr>
@@ -3649,7 +3577,7 @@
         </w:rPr>
       </w:pPr>
       <w:bookmarkStart w:id="7" w:name="_Toc197230195"/>
-      <w:bookmarkStart w:id="8" w:name="_Toc20987302"/>
+      <w:bookmarkStart w:id="8" w:name="_Toc31638615"/>
       <w:r>
         <w:lastRenderedPageBreak/>
         <w:t>Definitions, acronyms, and abbreviations</w:t>
@@ -4020,7 +3948,7 @@
         </w:numPr>
       </w:pPr>
       <w:bookmarkStart w:id="11" w:name="_Toc197230193"/>
-      <w:bookmarkStart w:id="12" w:name="_Toc20987303"/>
+      <w:bookmarkStart w:id="12" w:name="_Toc31638616"/>
       <w:r>
         <w:lastRenderedPageBreak/>
         <w:t>Introduction</w:t>
@@ -4042,7 +3970,7 @@
         <w:ind w:left="860"/>
       </w:pPr>
       <w:bookmarkStart w:id="13" w:name="_Toc197230194"/>
-      <w:bookmarkStart w:id="14" w:name="_Toc20987304"/>
+      <w:bookmarkStart w:id="14" w:name="_Toc31638617"/>
       <w:r>
         <w:t>Scope</w:t>
       </w:r>
@@ -4122,6 +4050,9 @@
       </w:r>
       <w:r>
         <w:t>through an RS485 port</w:t>
+      </w:r>
+      <w:r>
+        <w:t>, or a TTL serial half duplex port,</w:t>
       </w:r>
       <w:r>
         <w:t xml:space="preserve"> through Modbus protocol</w:t>
@@ -4372,7 +4303,7 @@
         </w:numPr>
       </w:pPr>
       <w:bookmarkStart w:id="15" w:name="_Toc197230219"/>
-      <w:bookmarkStart w:id="16" w:name="_Toc20987305"/>
+      <w:bookmarkStart w:id="16" w:name="_Toc31638618"/>
       <w:r>
         <w:lastRenderedPageBreak/>
         <w:t xml:space="preserve">Hardware </w:t>
@@ -4399,61 +4330,538 @@
         </w:tabs>
         <w:ind w:left="860"/>
       </w:pPr>
-      <w:bookmarkStart w:id="17" w:name="_Toc20987306"/>
-      <w:r>
-        <w:t>Memory summary</w:t>
+      <w:bookmarkStart w:id="17" w:name="_Toc31638619"/>
+      <w:r>
+        <w:t>2G Model</w:t>
       </w:r>
       <w:bookmarkEnd w:id="17"/>
     </w:p>
     <w:p>
       <w:pPr>
         <w:pStyle w:val="NormaleRS"/>
+        <w:jc w:val="left"/>
+        <w:rPr>
+          <w:lang w:val="en-GB"/>
+        </w:rPr>
+      </w:pPr>
+      <w:r>
+        <w:rPr>
+          <w:lang w:val="en-GB"/>
+        </w:rPr>
+        <w:t xml:space="preserve">As </w:t>
+      </w:r>
+      <w:proofErr w:type="gramStart"/>
+      <w:r>
+        <w:rPr>
+          <w:lang w:val="en-GB"/>
+        </w:rPr>
+        <w:t>agreed</w:t>
+      </w:r>
+      <w:proofErr w:type="gramEnd"/>
+      <w:r>
+        <w:rPr>
+          <w:lang w:val="en-GB"/>
+        </w:rPr>
+        <w:t xml:space="preserve"> the new device will be based on a new design with an ESP32</w:t>
+      </w:r>
+      <w:r>
+        <w:rPr>
+          <w:lang w:val="en-GB"/>
+        </w:rPr>
+        <w:t>-WROVER</w:t>
+      </w:r>
+      <w:r>
+        <w:rPr>
+          <w:lang w:val="en-GB"/>
+        </w:rPr>
+        <w:t xml:space="preserve"> used a</w:t>
+      </w:r>
+      <w:r>
+        <w:rPr>
+          <w:lang w:val="en-GB"/>
+        </w:rPr>
+        <w:t>s</w:t>
+      </w:r>
+      <w:r>
+        <w:rPr>
+          <w:lang w:val="en-GB"/>
+        </w:rPr>
+        <w:t xml:space="preserve"> processor</w:t>
+      </w:r>
+      <w:r>
+        <w:rPr>
+          <w:lang w:val="en-GB"/>
+        </w:rPr>
+        <w:t xml:space="preserve"> </w:t>
+      </w:r>
+      <w:r>
+        <w:rPr>
+          <w:lang w:val="en-GB"/>
+        </w:rPr>
+        <w:t xml:space="preserve">and a </w:t>
+      </w:r>
+      <w:proofErr w:type="spellStart"/>
+      <w:r>
+        <w:rPr>
+          <w:rStyle w:val="il"/>
+          <w:lang w:val="en-GB"/>
+        </w:rPr>
+        <w:t>Quectel</w:t>
+      </w:r>
+      <w:proofErr w:type="spellEnd"/>
+      <w:r>
+        <w:rPr>
+          <w:lang w:val="en-GB"/>
+        </w:rPr>
+        <w:t xml:space="preserve"> M95FA-03-STDN</w:t>
+      </w:r>
+      <w:r>
+        <w:rPr>
+          <w:lang w:val="en-GB"/>
+        </w:rPr>
+        <w:t xml:space="preserve"> as a modem via AT commands.</w:t>
+      </w:r>
+    </w:p>
+    <w:p>
+      <w:pPr>
+        <w:pStyle w:val="NormaleRS"/>
+        <w:jc w:val="left"/>
+        <w:rPr>
+          <w:lang w:val="en-GB"/>
+        </w:rPr>
+      </w:pPr>
+    </w:p>
+    <w:p>
+      <w:pPr>
+        <w:pStyle w:val="NormaleRS"/>
+        <w:jc w:val="left"/>
+        <w:rPr>
+          <w:lang w:val="en-GB"/>
+        </w:rPr>
+      </w:pPr>
+      <w:r>
+        <w:rPr>
+          <w:lang w:val="en-GB"/>
+        </w:rPr>
+        <w:t xml:space="preserve">The </w:t>
+      </w:r>
+      <w:r>
+        <w:rPr>
+          <w:lang w:val="en-GB"/>
+        </w:rPr>
+        <w:t>requirements are:</w:t>
+      </w:r>
+    </w:p>
+    <w:p>
+      <w:pPr>
+        <w:pStyle w:val="NormaleRS"/>
+        <w:numPr>
+          <w:ilvl w:val="0"/>
+          <w:numId w:val="21"/>
+        </w:numPr>
+        <w:jc w:val="left"/>
+        <w:rPr>
+          <w:lang w:val="en-GB"/>
+        </w:rPr>
+      </w:pPr>
+      <w:r>
+        <w:rPr>
+          <w:lang w:val="en-GB"/>
+        </w:rPr>
+        <w:t>A form factor like the USR-GPRS-730 model this to meet the requirements of CAREL customer in term of size.</w:t>
+      </w:r>
+    </w:p>
+    <w:p>
+      <w:pPr>
+        <w:pStyle w:val="NormaleRS"/>
+        <w:ind w:left="720"/>
+        <w:jc w:val="left"/>
+        <w:rPr>
+          <w:lang w:val="en-GB"/>
+        </w:rPr>
+      </w:pPr>
+    </w:p>
+    <w:p>
+      <w:pPr>
+        <w:pStyle w:val="NormaleRS"/>
+        <w:numPr>
+          <w:ilvl w:val="0"/>
+          <w:numId w:val="21"/>
+        </w:numPr>
+        <w:jc w:val="left"/>
+        <w:rPr>
+          <w:lang w:val="en-GB"/>
+        </w:rPr>
+      </w:pPr>
+      <w:r>
+        <w:rPr>
+          <w:lang w:val="en-GB"/>
+        </w:rPr>
+        <w:t>A new polycarbonate (graphic design by CAREL)</w:t>
+      </w:r>
+      <w:r>
+        <w:rPr>
+          <w:lang w:val="en-GB"/>
+        </w:rPr>
+        <w:t xml:space="preserve"> </w:t>
+      </w:r>
+      <w:r>
+        <w:rPr>
+          <w:lang w:val="en-GB"/>
+        </w:rPr>
+        <w:br/>
+      </w:r>
+    </w:p>
+    <w:p>
+      <w:pPr>
+        <w:pStyle w:val="NormaleRS"/>
+        <w:numPr>
+          <w:ilvl w:val="0"/>
+          <w:numId w:val="21"/>
+        </w:numPr>
+        <w:jc w:val="left"/>
+        <w:rPr>
+          <w:lang w:val="en-GB"/>
+        </w:rPr>
+      </w:pPr>
+      <w:r>
         <w:rPr>
           <w:lang w:val="en-US"/>
         </w:rPr>
-      </w:pPr>
+        <w:t xml:space="preserve">RS485 with </w:t>
+      </w:r>
       <w:r>
         <w:rPr>
           <w:lang w:val="en-US"/>
         </w:rPr>
-        <w:t xml:space="preserve">A quick recap of the required memory </w:t>
+        <w:t>3 pole</w:t>
       </w:r>
       <w:r>
         <w:rPr>
           <w:lang w:val="en-US"/>
         </w:rPr>
-        <w:t>previously agreed</w:t>
+        <w:t xml:space="preserve"> </w:t>
       </w:r>
       <w:r>
         <w:rPr>
           <w:lang w:val="en-US"/>
         </w:rPr>
-        <w:t xml:space="preserve"> with USR</w:t>
-      </w:r>
+        <w:t>removable screw terminal 3.81mm type (or 5.08mm)</w:t>
+      </w:r>
+      <w:proofErr w:type="gramStart"/>
       <w:r>
         <w:rPr>
           <w:lang w:val="en-US"/>
         </w:rPr>
+        <w:t>,</w:t>
+      </w:r>
+      <w:proofErr w:type="gramEnd"/>
+      <w:r>
+        <w:rPr>
+          <w:lang w:val="en-US"/>
+        </w:rPr>
+        <w:br/>
+      </w:r>
+      <w:r>
+        <w:rPr>
+          <w:lang w:val="en-US"/>
+        </w:rPr>
+        <w:t xml:space="preserve">green color as </w:t>
+      </w:r>
+      <w:r>
+        <w:rPr>
+          <w:lang w:val="en-US"/>
+        </w:rPr>
+        <w:t xml:space="preserve">CAREL standard.  </w:t>
+      </w:r>
+      <w:r>
+        <w:rPr>
+          <w:lang w:val="en-US"/>
+        </w:rPr>
+        <w:br/>
+      </w:r>
+    </w:p>
+    <w:p>
+      <w:pPr>
+        <w:pStyle w:val="NormaleRS"/>
+        <w:numPr>
+          <w:ilvl w:val="0"/>
+          <w:numId w:val="21"/>
+        </w:numPr>
+        <w:jc w:val="left"/>
+        <w:rPr>
+          <w:lang w:val="en-GB"/>
+        </w:rPr>
+      </w:pPr>
+      <w:r>
+        <w:rPr>
+          <w:lang w:val="en-US"/>
+        </w:rPr>
+        <w:t xml:space="preserve">A TTL serial port with the same pin out of the </w:t>
+      </w:r>
+      <w:r>
+        <w:rPr>
+          <w:lang w:val="en-GB"/>
+        </w:rPr>
+        <w:t>GTW000WT</w:t>
+      </w:r>
+      <w:r>
+        <w:rPr>
+          <w:lang w:val="en-GB"/>
+        </w:rPr>
+        <w:t>.</w:t>
+      </w:r>
+      <w:r>
+        <w:rPr>
+          <w:lang w:val="en-GB"/>
+        </w:rPr>
+        <w:br/>
+      </w:r>
+      <w:r>
+        <w:rPr>
+          <w:lang w:val="en-US"/>
+        </w:rPr>
+        <w:t>T</w:t>
+      </w:r>
+      <w:r>
+        <w:rPr>
+          <w:lang w:val="en-US"/>
+        </w:rPr>
+        <w:t>his port work in alternative to the RS485 port.</w:t>
+      </w:r>
+      <w:r>
+        <w:rPr>
+          <w:lang w:val="en-US"/>
+        </w:rPr>
+        <w:br/>
+        <w:t>To select the TTL/RS485 port the possible choices are</w:t>
+      </w:r>
+    </w:p>
+    <w:p>
+      <w:pPr>
+        <w:pStyle w:val="NormaleRS"/>
+        <w:numPr>
+          <w:ilvl w:val="1"/>
+          <w:numId w:val="21"/>
+        </w:numPr>
+        <w:jc w:val="left"/>
+        <w:rPr>
+          <w:lang w:val="en-GB"/>
+        </w:rPr>
+      </w:pPr>
+      <w:r>
+        <w:rPr>
+          <w:lang w:val="en-US"/>
+        </w:rPr>
+        <w:t>through</w:t>
+      </w:r>
+      <w:r>
+        <w:rPr>
+          <w:lang w:val="en-US"/>
+        </w:rPr>
+        <w:t xml:space="preserve"> SW, via an MQTT message or via configuration pages</w:t>
+      </w:r>
+    </w:p>
+    <w:p>
+      <w:pPr>
+        <w:pStyle w:val="NormaleRS"/>
+        <w:ind w:left="720"/>
+        <w:jc w:val="left"/>
+        <w:rPr>
+          <w:lang w:val="en-GB"/>
+        </w:rPr>
+      </w:pPr>
+    </w:p>
+    <w:p>
+      <w:pPr>
+        <w:pStyle w:val="NormaleRS"/>
+        <w:numPr>
+          <w:ilvl w:val="0"/>
+          <w:numId w:val="21"/>
+        </w:numPr>
+        <w:jc w:val="left"/>
+        <w:rPr>
+          <w:lang w:val="en-GB"/>
+        </w:rPr>
+      </w:pPr>
+      <w:r>
+        <w:rPr>
+          <w:lang w:val="en-GB"/>
+        </w:rPr>
+        <w:t xml:space="preserve">The </w:t>
+      </w:r>
+      <w:proofErr w:type="spellStart"/>
+      <w:r>
+        <w:rPr>
+          <w:lang w:val="en-GB"/>
+        </w:rPr>
+        <w:t>leds</w:t>
+      </w:r>
+      <w:proofErr w:type="spellEnd"/>
+      <w:r>
+        <w:rPr>
+          <w:lang w:val="en-GB"/>
+        </w:rPr>
+        <w:t>.</w:t>
+      </w:r>
+      <w:r>
+        <w:rPr>
+          <w:lang w:val="en-GB"/>
+        </w:rPr>
+        <w:br/>
+        <w:t xml:space="preserve">The USR-GPRS-730 enclosure have 5 holes for the </w:t>
+      </w:r>
+      <w:proofErr w:type="spellStart"/>
+      <w:r>
+        <w:rPr>
+          <w:lang w:val="en-GB"/>
+        </w:rPr>
+        <w:t>leds</w:t>
+      </w:r>
+      <w:proofErr w:type="spellEnd"/>
+      <w:r>
+        <w:rPr>
+          <w:lang w:val="en-GB"/>
+        </w:rPr>
+        <w:t xml:space="preserve">, we refer below to the </w:t>
+      </w:r>
+      <w:r>
+        <w:rPr>
+          <w:lang w:val="en-GB"/>
+        </w:rPr>
+        <w:br/>
+      </w:r>
+      <w:r>
+        <w:rPr>
+          <w:lang w:val="en-GB"/>
+        </w:rPr>
+        <w:t xml:space="preserve">name of these </w:t>
+      </w:r>
+      <w:proofErr w:type="spellStart"/>
+      <w:r>
+        <w:rPr>
+          <w:lang w:val="en-GB"/>
+        </w:rPr>
+        <w:t>leds</w:t>
+      </w:r>
+      <w:proofErr w:type="spellEnd"/>
+      <w:r>
+        <w:rPr>
+          <w:lang w:val="en-GB"/>
+        </w:rPr>
         <w:t xml:space="preserve"> </w:t>
       </w:r>
       <w:r>
         <w:rPr>
-          <w:lang w:val="en-US"/>
-        </w:rPr>
-        <w:t xml:space="preserve">and </w:t>
-      </w:r>
-      <w:r>
-        <w:rPr>
-          <w:lang w:val="en-US"/>
-        </w:rPr>
-        <w:t>common to all models.</w:t>
+          <w:lang w:val="en-GB"/>
+        </w:rPr>
+        <w:t xml:space="preserve">to easy understand the </w:t>
+      </w:r>
+      <w:proofErr w:type="spellStart"/>
+      <w:r>
+        <w:rPr>
+          <w:lang w:val="en-GB"/>
+        </w:rPr>
+        <w:t>corrispondence</w:t>
+      </w:r>
+      <w:proofErr w:type="spellEnd"/>
+      <w:proofErr w:type="gramStart"/>
+      <w:r>
+        <w:rPr>
+          <w:lang w:val="en-GB"/>
+        </w:rPr>
+        <w:t>:</w:t>
+      </w:r>
+      <w:proofErr w:type="gramEnd"/>
+      <w:r>
+        <w:rPr>
+          <w:lang w:val="en-GB"/>
+        </w:rPr>
+        <w:br/>
+      </w:r>
+      <w:r>
+        <w:rPr>
+          <w:lang w:val="en-GB"/>
+        </w:rPr>
+        <w:br/>
+        <w:t>- POWER : connected to the internal power supply indicate that the unit is powered and also that the internal power supply is running properly.</w:t>
+      </w:r>
+      <w:r>
+        <w:rPr>
+          <w:lang w:val="en-GB"/>
+        </w:rPr>
+        <w:br/>
+      </w:r>
+      <w:r>
+        <w:rPr>
+          <w:lang w:val="en-GB"/>
+        </w:rPr>
+        <w:br/>
+        <w:t xml:space="preserve">- </w:t>
+      </w:r>
+      <w:proofErr w:type="gramStart"/>
+      <w:r>
+        <w:rPr>
+          <w:lang w:val="en-GB"/>
+        </w:rPr>
+        <w:t>GPRS :</w:t>
+      </w:r>
+      <w:proofErr w:type="gramEnd"/>
+      <w:r>
+        <w:rPr>
+          <w:lang w:val="en-GB"/>
+        </w:rPr>
+        <w:t xml:space="preserve">  this led is connected to the </w:t>
+      </w:r>
+      <w:proofErr w:type="spellStart"/>
+      <w:r>
+        <w:rPr>
+          <w:rStyle w:val="il"/>
+          <w:lang w:val="en-GB"/>
+        </w:rPr>
+        <w:t>Quectel</w:t>
+      </w:r>
+      <w:proofErr w:type="spellEnd"/>
+      <w:r>
+        <w:rPr>
+          <w:lang w:val="en-GB"/>
+        </w:rPr>
+        <w:t xml:space="preserve"> M95FA pin </w:t>
+      </w:r>
+      <w:r>
+        <w:rPr>
+          <w:highlight w:val="red"/>
+          <w:lang w:val="en-GB"/>
+        </w:rPr>
+        <w:t>13 (NETLD)</w:t>
+      </w:r>
+      <w:r>
+        <w:rPr>
+          <w:lang w:val="en-GB"/>
+        </w:rPr>
+        <w:t xml:space="preserve"> and indicate that the connection to the GSM network is established.</w:t>
+      </w:r>
+      <w:r>
+        <w:rPr>
+          <w:lang w:val="en-GB"/>
+        </w:rPr>
+        <w:br/>
+      </w:r>
+      <w:r>
+        <w:rPr>
+          <w:lang w:val="en-GB"/>
+        </w:rPr>
+        <w:br/>
+        <w:t>-WORK/LINK_A/LINK_B : are connected to the ESP32-WROVER chip to the pins</w:t>
       </w:r>
     </w:p>
     <w:p>
       <w:pPr>
         <w:pStyle w:val="NormaleRS"/>
-        <w:rPr>
-          <w:lang w:val="en-US"/>
+        <w:ind w:left="720"/>
+        <w:jc w:val="left"/>
+        <w:rPr>
+          <w:lang w:val="en-GB"/>
         </w:rPr>
       </w:pPr>
     </w:p>
@@ -4461,66 +4869,78 @@
       <w:tblPr>
         <w:tblStyle w:val="Grigliatabella"/>
         <w:tblW w:w="0" w:type="auto"/>
+        <w:tblInd w:w="817" w:type="dxa"/>
         <w:tblLook w:val="04A0" w:firstRow="1" w:lastRow="0" w:firstColumn="1" w:lastColumn="0" w:noHBand="0" w:noVBand="1"/>
       </w:tblPr>
       <w:tblGrid>
-        <w:gridCol w:w="4605"/>
-        <w:gridCol w:w="4606"/>
+        <w:gridCol w:w="3788"/>
+        <w:gridCol w:w="1909"/>
+        <w:gridCol w:w="2697"/>
       </w:tblGrid>
       <w:tr>
         <w:tc>
           <w:tcPr>
-            <w:tcW w:w="4605" w:type="dxa"/>
+            <w:tcW w:w="3788" w:type="dxa"/>
           </w:tcPr>
           <w:p>
             <w:pPr>
               <w:pStyle w:val="NormaleRS"/>
+              <w:jc w:val="left"/>
               <w:rPr>
                 <w:b/>
-                <w:lang w:val="en-US"/>
+                <w:lang w:val="en-GB"/>
               </w:rPr>
             </w:pPr>
             <w:r>
               <w:rPr>
                 <w:b/>
-                <w:lang w:val="en-US"/>
+                <w:lang w:val="en-GB"/>
               </w:rPr>
-              <w:t>Use</w:t>
+              <w:t>Function</w:t>
             </w:r>
           </w:p>
         </w:tc>
         <w:tc>
           <w:tcPr>
-            <w:tcW w:w="4606" w:type="dxa"/>
+            <w:tcW w:w="1909" w:type="dxa"/>
           </w:tcPr>
           <w:p>
             <w:pPr>
               <w:pStyle w:val="NormaleRS"/>
+              <w:jc w:val="left"/>
               <w:rPr>
                 <w:b/>
-                <w:lang w:val="en-US"/>
+                <w:lang w:val="en-GB"/>
               </w:rPr>
             </w:pPr>
             <w:r>
               <w:rPr>
                 <w:b/>
-                <w:lang w:val="en-US"/>
+                <w:lang w:val="en-GB"/>
               </w:rPr>
-              <w:t xml:space="preserve">Available </w:t>
+              <w:t>Pin number</w:t>
             </w:r>
+          </w:p>
+        </w:tc>
+        <w:tc>
+          <w:tcPr>
+            <w:tcW w:w="2697" w:type="dxa"/>
+          </w:tcPr>
+          <w:p>
+            <w:pPr>
+              <w:pStyle w:val="NormaleRS"/>
+              <w:jc w:val="left"/>
+              <w:rPr>
+                <w:b/>
+                <w:lang w:val="en-GB"/>
+              </w:rPr>
+            </w:pPr>
             <w:r>
               <w:rPr>
                 <w:b/>
-                <w:lang w:val="en-US"/>
+                <w:lang w:val="en-GB"/>
               </w:rPr>
-              <w:t xml:space="preserve">Area </w:t>
-            </w:r>
-            <w:r>
-              <w:rPr>
-                <w:b/>
-                <w:lang w:val="en-US"/>
-              </w:rPr>
-              <w:t>Size</w:t>
+              <w:t>Pin name</w:t>
             </w:r>
           </w:p>
         </w:tc>
@@ -4528,69 +4948,61 @@
       <w:tr>
         <w:tc>
           <w:tcPr>
-            <w:tcW w:w="4605" w:type="dxa"/>
+            <w:tcW w:w="3788" w:type="dxa"/>
           </w:tcPr>
           <w:p>
             <w:pPr>
               <w:pStyle w:val="NormaleRS"/>
+              <w:jc w:val="left"/>
               <w:rPr>
-                <w:lang w:val="en-US"/>
+                <w:lang w:val="en-GB"/>
               </w:rPr>
             </w:pPr>
             <w:r>
               <w:rPr>
-                <w:lang w:val="en-US"/>
+                <w:lang w:val="en-GB"/>
               </w:rPr>
-              <w:t>Security certificate</w:t>
+              <w:t>WORK</w:t>
             </w:r>
           </w:p>
         </w:tc>
         <w:tc>
           <w:tcPr>
-            <w:tcW w:w="4606" w:type="dxa"/>
+            <w:tcW w:w="1909" w:type="dxa"/>
           </w:tcPr>
           <w:p>
             <w:pPr>
               <w:pStyle w:val="NormaleRS"/>
+              <w:jc w:val="left"/>
               <w:rPr>
-                <w:lang w:val="en-US"/>
+                <w:lang w:val="en-GB"/>
               </w:rPr>
             </w:pPr>
             <w:r>
               <w:rPr>
-                <w:lang w:val="en-US"/>
+                <w:lang w:val="en-GB"/>
               </w:rPr>
-              <w:t>8</w:t>
+              <w:t xml:space="preserve">12 </w:t>
             </w:r>
+          </w:p>
+        </w:tc>
+        <w:tc>
+          <w:tcPr>
+            <w:tcW w:w="2697" w:type="dxa"/>
+          </w:tcPr>
+          <w:p>
+            <w:pPr>
+              <w:pStyle w:val="NormaleRS"/>
+              <w:jc w:val="left"/>
+              <w:rPr>
+                <w:lang w:val="en-GB"/>
+              </w:rPr>
+            </w:pPr>
             <w:r>
               <w:rPr>
-                <w:lang w:val="en-US"/>
+                <w:lang w:val="en-GB"/>
               </w:rPr>
-              <w:t>K bytes (2</w:t>
-            </w:r>
-            <w:r>
-              <w:rPr>
-                <w:lang w:val="en-US"/>
-              </w:rPr>
-              <w:t xml:space="preserve"> files</w:t>
-            </w:r>
-            <w:r>
-              <w:rPr>
-                <w:lang w:val="en-US"/>
-              </w:rPr>
-              <w:t xml:space="preserve"> x </w:t>
-            </w:r>
-            <w:r>
-              <w:rPr>
-                <w:lang w:val="en-US"/>
-              </w:rPr>
-              <w:t>4</w:t>
-            </w:r>
-            <w:r>
-              <w:rPr>
-                <w:lang w:val="en-US"/>
-              </w:rPr>
-              <w:t>K bytes)</w:t>
+              <w:t>IO27</w:t>
             </w:r>
           </w:p>
         </w:tc>
@@ -4598,150 +5010,122 @@
       <w:tr>
         <w:tc>
           <w:tcPr>
-            <w:tcW w:w="4605" w:type="dxa"/>
+            <w:tcW w:w="3788" w:type="dxa"/>
           </w:tcPr>
           <w:p>
             <w:pPr>
               <w:pStyle w:val="NormaleRS"/>
+              <w:jc w:val="left"/>
               <w:rPr>
-                <w:lang w:val="en-US"/>
+                <w:lang w:val="en-GB"/>
               </w:rPr>
             </w:pPr>
             <w:r>
               <w:rPr>
-                <w:lang w:val="en-US"/>
+                <w:lang w:val="en-GB"/>
               </w:rPr>
-              <w:t>Device model</w:t>
+              <w:t>LINK_A</w:t>
             </w:r>
           </w:p>
         </w:tc>
         <w:tc>
           <w:tcPr>
-            <w:tcW w:w="4606" w:type="dxa"/>
+            <w:tcW w:w="1909" w:type="dxa"/>
           </w:tcPr>
           <w:p>
             <w:pPr>
               <w:pStyle w:val="NormaleRS"/>
+              <w:jc w:val="left"/>
               <w:rPr>
-                <w:lang w:val="en-US"/>
+                <w:lang w:val="en-GB"/>
               </w:rPr>
             </w:pPr>
             <w:r>
               <w:rPr>
-                <w:lang w:val="en-US"/>
+                <w:color w:val="FF0000"/>
+                <w:lang w:val="en-GB"/>
               </w:rPr>
-              <w:t>2K bytes</w:t>
+              <w:t>TDB one of the available</w:t>
             </w:r>
+          </w:p>
+        </w:tc>
+        <w:tc>
+          <w:tcPr>
+            <w:tcW w:w="2697" w:type="dxa"/>
+          </w:tcPr>
+          <w:p>
+            <w:pPr>
+              <w:pStyle w:val="NormaleRS"/>
+              <w:jc w:val="left"/>
+              <w:rPr>
+                <w:lang w:val="en-GB"/>
+              </w:rPr>
+            </w:pPr>
           </w:p>
         </w:tc>
       </w:tr>
       <w:tr>
         <w:tc>
           <w:tcPr>
-            <w:tcW w:w="4605" w:type="dxa"/>
+            <w:tcW w:w="3788" w:type="dxa"/>
           </w:tcPr>
           <w:p>
             <w:pPr>
               <w:pStyle w:val="NormaleRS"/>
               <w:jc w:val="left"/>
               <w:rPr>
-                <w:lang w:val="en-US"/>
+                <w:lang w:val="en-GB"/>
               </w:rPr>
             </w:pPr>
             <w:r>
               <w:rPr>
-                <w:lang w:val="en-US"/>
+                <w:lang w:val="en-GB"/>
               </w:rPr>
-              <w:t>Space to</w:t>
-            </w:r>
-            <w:r>
-              <w:rPr>
-                <w:lang w:val="en-US"/>
-              </w:rPr>
-              <w:t xml:space="preserve"> store some CAREL information</w:t>
-            </w:r>
-            <w:r>
-              <w:rPr>
-                <w:lang w:val="en-US"/>
-              </w:rPr>
-              <w:br/>
-              <w:t>in a file format.</w:t>
-            </w:r>
-            <w:r>
-              <w:rPr>
-                <w:lang w:val="en-US"/>
-              </w:rPr>
-              <w:t xml:space="preserve"> </w:t>
-            </w:r>
-            <w:r>
-              <w:rPr>
-                <w:lang w:val="en-US"/>
-              </w:rPr>
-              <w:br/>
-            </w:r>
-            <w:proofErr w:type="spellStart"/>
-            <w:proofErr w:type="gramStart"/>
-            <w:r>
-              <w:rPr>
-                <w:lang w:val="en-US"/>
-              </w:rPr>
-              <w:t>ie</w:t>
-            </w:r>
-            <w:proofErr w:type="spellEnd"/>
-            <w:proofErr w:type="gramEnd"/>
-            <w:r>
-              <w:rPr>
-                <w:lang w:val="en-US"/>
-              </w:rPr>
-              <w:t xml:space="preserve">. Configuration parameters </w:t>
+              <w:t>LINK_B</w:t>
             </w:r>
           </w:p>
         </w:tc>
         <w:tc>
           <w:tcPr>
-            <w:tcW w:w="4606" w:type="dxa"/>
+            <w:tcW w:w="1909" w:type="dxa"/>
           </w:tcPr>
           <w:p>
             <w:pPr>
               <w:pStyle w:val="NormaleRS"/>
+              <w:jc w:val="left"/>
               <w:rPr>
-                <w:sz w:val="18"/>
-                <w:szCs w:val="18"/>
-                <w:lang w:val="en-US"/>
+                <w:lang w:val="en-GB"/>
               </w:rPr>
             </w:pPr>
             <w:r>
               <w:rPr>
-                <w:lang w:val="en-US"/>
+                <w:color w:val="FF0000"/>
+                <w:lang w:val="en-GB"/>
               </w:rPr>
-              <w:t>This limit was eliminated due to the use of the ESP32</w:t>
+              <w:t>TDB one of the available</w:t>
             </w:r>
+          </w:p>
+        </w:tc>
+        <w:tc>
+          <w:tcPr>
+            <w:tcW w:w="2697" w:type="dxa"/>
+          </w:tcPr>
+          <w:p>
+            <w:pPr>
+              <w:pStyle w:val="NormaleRS"/>
+              <w:jc w:val="left"/>
+              <w:rPr>
+                <w:lang w:val="en-GB"/>
+              </w:rPr>
+            </w:pPr>
           </w:p>
         </w:tc>
       </w:tr>
     </w:tbl>
     <w:p>
       <w:pPr>
-        <w:pStyle w:val="Titolo2RS"/>
-        <w:numPr>
-          <w:ilvl w:val="1"/>
-          <w:numId w:val="2"/>
-        </w:numPr>
-        <w:tabs>
-          <w:tab w:val="clear" w:pos="1002"/>
-          <w:tab w:val="num" w:pos="860"/>
-        </w:tabs>
-        <w:ind w:left="860"/>
-      </w:pPr>
-      <w:bookmarkStart w:id="18" w:name="_Toc20987307"/>
-      <w:r>
-        <w:t>2G Model</w:t>
-      </w:r>
-      <w:bookmarkEnd w:id="18"/>
-    </w:p>
-    <w:p>
-      <w:pPr>
         <w:pStyle w:val="NormaleRS"/>
+        <w:ind w:left="720"/>
         <w:jc w:val="left"/>
         <w:rPr>
           <w:lang w:val="en-GB"/>
@@ -4751,90 +5135,7 @@
         <w:rPr>
           <w:lang w:val="en-GB"/>
         </w:rPr>
-        <w:t>As agreed the new device will be based on a new design with an ESP32</w:t>
-      </w:r>
-      <w:r>
-        <w:rPr>
-          <w:lang w:val="en-GB"/>
-        </w:rPr>
-        <w:t>-WROVER</w:t>
-      </w:r>
-      <w:r>
-        <w:rPr>
-          <w:lang w:val="en-GB"/>
-        </w:rPr>
-        <w:t xml:space="preserve"> used a processor</w:t>
-      </w:r>
-    </w:p>
-    <w:p>
-      <w:pPr>
-        <w:pStyle w:val="NormaleRS"/>
-        <w:jc w:val="left"/>
-        <w:rPr>
-          <w:lang w:val="en-GB"/>
-        </w:rPr>
-      </w:pPr>
-      <w:proofErr w:type="gramStart"/>
-      <w:r>
-        <w:rPr>
-          <w:lang w:val="en-GB"/>
-        </w:rPr>
-        <w:t>and</w:t>
-      </w:r>
-      <w:proofErr w:type="gramEnd"/>
-      <w:r>
-        <w:rPr>
-          <w:lang w:val="en-GB"/>
-        </w:rPr>
-        <w:t xml:space="preserve"> a </w:t>
-      </w:r>
-      <w:proofErr w:type="spellStart"/>
-      <w:r>
-        <w:rPr>
-          <w:rStyle w:val="il"/>
-          <w:lang w:val="en-GB"/>
-        </w:rPr>
-        <w:t>Quectel</w:t>
-      </w:r>
-      <w:proofErr w:type="spellEnd"/>
-      <w:r>
-        <w:rPr>
-          <w:lang w:val="en-GB"/>
-        </w:rPr>
-        <w:t xml:space="preserve"> M95FA-03-STDN</w:t>
-      </w:r>
-      <w:r>
-        <w:rPr>
-          <w:lang w:val="en-GB"/>
-        </w:rPr>
-        <w:t xml:space="preserve"> as a modem via AT commands.</w:t>
-      </w:r>
-    </w:p>
-    <w:p>
-      <w:pPr>
-        <w:pStyle w:val="NormaleRS"/>
-        <w:jc w:val="left"/>
-        <w:rPr>
-          <w:lang w:val="en-GB"/>
-        </w:rPr>
-      </w:pPr>
-      <w:r>
-        <w:rPr>
-          <w:lang w:val="en-GB"/>
-        </w:rPr>
         <w:br/>
-      </w:r>
-      <w:r>
-        <w:rPr>
-          <w:lang w:val="en-GB"/>
-        </w:rPr>
-        <w:t xml:space="preserve">The </w:t>
-      </w:r>
-      <w:r>
-        <w:rPr>
-          <w:lang w:val="en-GB"/>
-        </w:rPr>
-        <w:t>requirements are:</w:t>
       </w:r>
     </w:p>
     <w:p>
@@ -4846,539 +5147,72 @@
         </w:numPr>
         <w:jc w:val="left"/>
         <w:rPr>
-          <w:lang w:val="en-GB"/>
-        </w:rPr>
-      </w:pPr>
-      <w:r>
-        <w:rPr>
-          <w:lang w:val="en-GB"/>
-        </w:rPr>
-        <w:t>A</w:t>
-      </w:r>
-      <w:r>
-        <w:rPr>
-          <w:lang w:val="en-GB"/>
-        </w:rPr>
-        <w:t xml:space="preserve"> form factor like the USR-GPRS-730 model this to meet the requirements of CAREL customer in term of size.</w:t>
-      </w:r>
-    </w:p>
-    <w:p>
-      <w:pPr>
-        <w:pStyle w:val="NormaleRS"/>
-        <w:ind w:left="720"/>
-        <w:jc w:val="left"/>
-        <w:rPr>
-          <w:lang w:val="en-GB"/>
-        </w:rPr>
-      </w:pPr>
-    </w:p>
-    <w:p>
-      <w:pPr>
-        <w:pStyle w:val="NormaleRS"/>
-        <w:numPr>
-          <w:ilvl w:val="0"/>
-          <w:numId w:val="21"/>
-        </w:numPr>
-        <w:jc w:val="left"/>
-        <w:rPr>
-          <w:lang w:val="en-GB"/>
-        </w:rPr>
-      </w:pPr>
-      <w:r>
-        <w:rPr>
-          <w:lang w:val="en-GB"/>
-        </w:rPr>
-        <w:t>A new polycarbonate (graphic design by CAREL)</w:t>
-      </w:r>
-      <w:r>
-        <w:rPr>
-          <w:lang w:val="en-GB"/>
-        </w:rPr>
-        <w:br/>
-      </w:r>
-    </w:p>
-    <w:p>
-      <w:pPr>
-        <w:pStyle w:val="NormaleRS"/>
-        <w:numPr>
-          <w:ilvl w:val="0"/>
-          <w:numId w:val="21"/>
-        </w:numPr>
-        <w:jc w:val="left"/>
-        <w:rPr>
-          <w:lang w:val="en-GB"/>
-        </w:rPr>
-      </w:pPr>
-      <w:r>
-        <w:rPr>
-          <w:lang w:val="en-US"/>
-        </w:rPr>
-        <w:t xml:space="preserve">RS485 with </w:t>
-      </w:r>
-      <w:r>
-        <w:rPr>
-          <w:lang w:val="en-US"/>
-        </w:rPr>
-        <w:t>3 pole</w:t>
-      </w:r>
-      <w:r>
-        <w:rPr>
-          <w:lang w:val="en-US"/>
-        </w:rPr>
-        <w:t xml:space="preserve"> </w:t>
-      </w:r>
-      <w:r>
-        <w:rPr>
-          <w:lang w:val="en-US"/>
-        </w:rPr>
-        <w:t>removable screw terminal 3.81mm type (or 5.08mm)</w:t>
+          <w:color w:val="FF0000"/>
+          <w:lang w:val="en-GB"/>
+        </w:rPr>
+      </w:pPr>
+      <w:r>
+        <w:rPr>
+          <w:lang w:val="en-GB"/>
+        </w:rPr>
+        <w:t xml:space="preserve">The factory reset button </w:t>
       </w:r>
       <w:proofErr w:type="gramStart"/>
       <w:r>
         <w:rPr>
-          <w:lang w:val="en-US"/>
-        </w:rPr>
-        <w:t>,</w:t>
+          <w:lang w:val="en-GB"/>
+        </w:rPr>
+        <w:t>is connected</w:t>
       </w:r>
       <w:proofErr w:type="gramEnd"/>
       <w:r>
         <w:rPr>
-          <w:lang w:val="en-US"/>
-        </w:rPr>
-        <w:br/>
-      </w:r>
-      <w:r>
-        <w:rPr>
-          <w:lang w:val="en-US"/>
-        </w:rPr>
-        <w:t xml:space="preserve">green color as </w:t>
-      </w:r>
-      <w:r>
-        <w:rPr>
-          <w:lang w:val="en-US"/>
-        </w:rPr>
-        <w:t xml:space="preserve">CAREL standard.  </w:t>
-      </w:r>
-      <w:r>
-        <w:rPr>
-          <w:lang w:val="en-US"/>
-        </w:rPr>
-        <w:br/>
-      </w:r>
-    </w:p>
-    <w:p>
-      <w:pPr>
-        <w:pStyle w:val="NormaleRS"/>
-        <w:numPr>
-          <w:ilvl w:val="0"/>
-          <w:numId w:val="21"/>
-        </w:numPr>
-        <w:jc w:val="left"/>
+          <w:lang w:val="en-GB"/>
+        </w:rPr>
+        <w:t xml:space="preserve"> to th</w:t>
+      </w:r>
+      <w:r>
+        <w:rPr>
+          <w:lang w:val="en-GB"/>
+        </w:rPr>
+        <w:t xml:space="preserve">e ESP32-WROVER chip to the </w:t>
+      </w:r>
+      <w:r>
         <w:rPr>
           <w:color w:val="FF0000"/>
           <w:lang w:val="en-GB"/>
         </w:rPr>
-      </w:pPr>
+        <w:t>pin 25 (IO0)</w:t>
+      </w:r>
       <w:r>
         <w:rPr>
           <w:color w:val="FF0000"/>
-          <w:lang w:val="en-US"/>
-        </w:rPr>
-        <w:t xml:space="preserve">A TTL serial port with the same pin out of the </w:t>
-      </w:r>
+          <w:lang w:val="en-GB"/>
+        </w:rPr>
+        <w:t xml:space="preserve">. </w:t>
+      </w:r>
+      <w:proofErr w:type="gramStart"/>
       <w:r>
         <w:rPr>
           <w:color w:val="FF0000"/>
           <w:lang w:val="en-GB"/>
         </w:rPr>
-        <w:t>GTW000WT</w:t>
-      </w:r>
+        <w:t>The reset of the M95 will be performed by an IO pin of the ESP32</w:t>
+      </w:r>
+      <w:proofErr w:type="gramEnd"/>
       <w:r>
         <w:rPr>
           <w:color w:val="FF0000"/>
           <w:lang w:val="en-GB"/>
         </w:rPr>
-        <w:t xml:space="preserve">, </w:t>
+        <w:t>, pin XXX TBD</w:t>
       </w:r>
       <w:r>
         <w:rPr>
           <w:color w:val="FF0000"/>
-          <w:lang w:val="en-US"/>
-        </w:rPr>
-        <w:t>this port work in alternative to the RS485 port.</w:t>
-      </w:r>
-      <w:r>
-        <w:rPr>
-          <w:color w:val="FF0000"/>
-          <w:lang w:val="en-US"/>
-        </w:rPr>
-        <w:br/>
-        <w:t>To select the TTL/RS485 port the possible choice</w:t>
-      </w:r>
-      <w:r>
-        <w:rPr>
-          <w:color w:val="FF0000"/>
-          <w:lang w:val="en-US"/>
-        </w:rPr>
-        <w:t>s</w:t>
-      </w:r>
-      <w:r>
-        <w:rPr>
-          <w:color w:val="FF0000"/>
-          <w:lang w:val="en-US"/>
-        </w:rPr>
-        <w:t xml:space="preserve"> are</w:t>
-      </w:r>
-    </w:p>
-    <w:p>
-      <w:pPr>
-        <w:pStyle w:val="NormaleRS"/>
-        <w:numPr>
-          <w:ilvl w:val="1"/>
-          <w:numId w:val="21"/>
-        </w:numPr>
-        <w:jc w:val="left"/>
-        <w:rPr>
-          <w:color w:val="FF0000"/>
-          <w:lang w:val="en-GB"/>
-        </w:rPr>
-      </w:pPr>
-      <w:r>
-        <w:rPr>
-          <w:color w:val="FF0000"/>
-          <w:lang w:val="en-US"/>
-        </w:rPr>
-        <w:t>through</w:t>
-      </w:r>
-      <w:r>
-        <w:rPr>
-          <w:color w:val="FF0000"/>
-          <w:lang w:val="en-US"/>
-        </w:rPr>
-        <w:t xml:space="preserve"> SW, via an MQTT message  </w:t>
-      </w:r>
-    </w:p>
-    <w:p>
-      <w:pPr>
-        <w:pStyle w:val="NormaleRS"/>
-        <w:numPr>
-          <w:ilvl w:val="1"/>
-          <w:numId w:val="21"/>
-        </w:numPr>
-        <w:jc w:val="left"/>
-        <w:rPr>
-          <w:lang w:val="en-GB"/>
-        </w:rPr>
-      </w:pPr>
-      <w:proofErr w:type="gramStart"/>
-      <w:r>
-        <w:rPr>
-          <w:color w:val="FF0000"/>
-          <w:lang w:val="en-GB"/>
-        </w:rPr>
-        <w:t>through</w:t>
-      </w:r>
-      <w:proofErr w:type="gramEnd"/>
-      <w:r>
-        <w:rPr>
-          <w:color w:val="FF0000"/>
-          <w:lang w:val="en-GB"/>
-        </w:rPr>
-        <w:t xml:space="preserve"> a </w:t>
-      </w:r>
-      <w:r>
-        <w:rPr>
-          <w:color w:val="FF0000"/>
-          <w:lang w:val="en-GB"/>
-        </w:rPr>
-        <w:t>DIP switch, this is more simple also for the user</w:t>
-      </w:r>
-      <w:r>
-        <w:rPr>
-          <w:color w:val="FF0000"/>
-          <w:lang w:val="en-GB"/>
-        </w:rPr>
-        <w:t xml:space="preserve">, but we need to understand if the spaced in the metal box </w:t>
-      </w:r>
-      <w:r>
-        <w:rPr>
-          <w:color w:val="FF0000"/>
           <w:lang w:val="en-GB"/>
         </w:rPr>
         <w:t>.</w:t>
-      </w:r>
-      <w:r>
-        <w:rPr>
-          <w:lang w:val="en-GB"/>
-        </w:rPr>
-        <w:br/>
-      </w:r>
-    </w:p>
-    <w:p>
-      <w:pPr>
-        <w:pStyle w:val="NormaleRS"/>
-        <w:ind w:left="720"/>
-        <w:jc w:val="left"/>
-        <w:rPr>
-          <w:lang w:val="en-GB"/>
-        </w:rPr>
-      </w:pPr>
-      <w:r>
-        <w:rPr>
-          <w:lang w:val="en-US"/>
-        </w:rPr>
-        <w:t xml:space="preserve"> </w:t>
-      </w:r>
-    </w:p>
-    <w:p>
-      <w:pPr>
-        <w:pStyle w:val="NormaleRS"/>
-        <w:numPr>
-          <w:ilvl w:val="0"/>
-          <w:numId w:val="21"/>
-        </w:numPr>
-        <w:jc w:val="left"/>
-        <w:rPr>
-          <w:lang w:val="en-GB"/>
-        </w:rPr>
-      </w:pPr>
-      <w:r>
-        <w:rPr>
-          <w:lang w:val="en-GB"/>
-        </w:rPr>
-        <w:t xml:space="preserve">The </w:t>
-      </w:r>
-      <w:proofErr w:type="spellStart"/>
-      <w:r>
-        <w:rPr>
-          <w:lang w:val="en-GB"/>
-        </w:rPr>
-        <w:t>leds</w:t>
-      </w:r>
-      <w:proofErr w:type="spellEnd"/>
-      <w:r>
-        <w:rPr>
-          <w:lang w:val="en-GB"/>
-        </w:rPr>
-        <w:t>.</w:t>
-      </w:r>
-      <w:r>
-        <w:rPr>
-          <w:lang w:val="en-GB"/>
-        </w:rPr>
-        <w:br/>
-        <w:t xml:space="preserve">The </w:t>
-      </w:r>
-      <w:r>
-        <w:rPr>
-          <w:lang w:val="en-GB"/>
-        </w:rPr>
-        <w:t>USR-GPRS-730</w:t>
-      </w:r>
-      <w:r>
-        <w:rPr>
-          <w:lang w:val="en-GB"/>
-        </w:rPr>
-        <w:t xml:space="preserve"> enclosure have 5 holes for the </w:t>
-      </w:r>
-      <w:proofErr w:type="spellStart"/>
-      <w:r>
-        <w:rPr>
-          <w:lang w:val="en-GB"/>
-        </w:rPr>
-        <w:t>leds</w:t>
-      </w:r>
-      <w:proofErr w:type="spellEnd"/>
-      <w:r>
-        <w:rPr>
-          <w:lang w:val="en-GB"/>
-        </w:rPr>
-        <w:t xml:space="preserve">, we refer below to the name of </w:t>
-      </w:r>
-      <w:proofErr w:type="gramStart"/>
-      <w:r>
-        <w:rPr>
-          <w:lang w:val="en-GB"/>
-        </w:rPr>
-        <w:t xml:space="preserve">these </w:t>
-      </w:r>
-      <w:proofErr w:type="spellStart"/>
-      <w:r>
-        <w:rPr>
-          <w:lang w:val="en-GB"/>
-        </w:rPr>
-        <w:t>leds</w:t>
-      </w:r>
-      <w:proofErr w:type="spellEnd"/>
-      <w:r>
-        <w:rPr>
-          <w:lang w:val="en-GB"/>
-        </w:rPr>
-        <w:t xml:space="preserve"> :</w:t>
-      </w:r>
-      <w:proofErr w:type="gramEnd"/>
-      <w:r>
-        <w:rPr>
-          <w:lang w:val="en-GB"/>
-        </w:rPr>
-        <w:br/>
-        <w:t>- POWER : connected to the internal power supply indicate that the unit is powered and also that the internal power supply is running properly.</w:t>
-      </w:r>
-      <w:r>
-        <w:rPr>
-          <w:lang w:val="en-GB"/>
-        </w:rPr>
-        <w:br/>
-      </w:r>
-      <w:r>
-        <w:rPr>
-          <w:lang w:val="en-GB"/>
-        </w:rPr>
-        <w:br/>
-        <w:t xml:space="preserve">- </w:t>
-      </w:r>
-      <w:proofErr w:type="gramStart"/>
-      <w:r>
-        <w:rPr>
-          <w:lang w:val="en-GB"/>
-        </w:rPr>
-        <w:t>GPRS :</w:t>
-      </w:r>
-      <w:proofErr w:type="gramEnd"/>
-      <w:r>
-        <w:rPr>
-          <w:lang w:val="en-GB"/>
-        </w:rPr>
-        <w:t xml:space="preserve">  this led is connected to the </w:t>
-      </w:r>
-      <w:proofErr w:type="spellStart"/>
-      <w:r>
-        <w:rPr>
-          <w:rStyle w:val="il"/>
-          <w:lang w:val="en-GB"/>
-        </w:rPr>
-        <w:t>Quectel</w:t>
-      </w:r>
-      <w:proofErr w:type="spellEnd"/>
-      <w:r>
-        <w:rPr>
-          <w:lang w:val="en-GB"/>
-        </w:rPr>
-        <w:t xml:space="preserve"> M95FA</w:t>
-      </w:r>
-      <w:r>
-        <w:rPr>
-          <w:lang w:val="en-GB"/>
-        </w:rPr>
-        <w:t xml:space="preserve"> pin </w:t>
-      </w:r>
-      <w:r>
-        <w:rPr>
-          <w:highlight w:val="red"/>
-          <w:lang w:val="en-GB"/>
-        </w:rPr>
-        <w:t>XXXX</w:t>
-      </w:r>
-      <w:r>
-        <w:rPr>
-          <w:lang w:val="en-GB"/>
-        </w:rPr>
-        <w:t xml:space="preserve"> and indicate that the connection to the GSM network is established.</w:t>
-      </w:r>
-      <w:r>
-        <w:rPr>
-          <w:lang w:val="en-GB"/>
-        </w:rPr>
-        <w:br/>
-      </w:r>
-      <w:r>
-        <w:rPr>
-          <w:lang w:val="en-GB"/>
-        </w:rPr>
-        <w:br/>
-        <w:t>-WORK/LINK_A/LINK_B : are connected to the ESP32-WROVER chip to the pins</w:t>
-      </w:r>
-      <w:r>
-        <w:rPr>
-          <w:lang w:val="en-GB"/>
-        </w:rPr>
-        <w:br/>
-      </w:r>
-      <w:r>
-        <w:rPr>
-          <w:highlight w:val="red"/>
-          <w:lang w:val="en-GB"/>
-        </w:rPr>
-        <w:t>XXXX</w:t>
-      </w:r>
-      <w:r>
-        <w:rPr>
-          <w:lang w:val="en-GB"/>
-        </w:rPr>
-        <w:t xml:space="preserve"> </w:t>
-      </w:r>
-      <w:r>
-        <w:rPr>
-          <w:lang w:val="en-GB"/>
-        </w:rPr>
-        <w:br/>
-      </w:r>
-    </w:p>
-    <w:p>
-      <w:pPr>
-        <w:pStyle w:val="NormaleRS"/>
-        <w:ind w:left="720"/>
-        <w:jc w:val="left"/>
-        <w:rPr>
-          <w:lang w:val="en-GB"/>
-        </w:rPr>
-      </w:pPr>
-    </w:p>
-    <w:p>
-      <w:pPr>
-        <w:pStyle w:val="NormaleRS"/>
-        <w:ind w:left="720"/>
-        <w:jc w:val="left"/>
-        <w:rPr>
-          <w:lang w:val="en-GB"/>
-        </w:rPr>
-      </w:pPr>
-    </w:p>
-    <w:p>
-      <w:pPr>
-        <w:pStyle w:val="NormaleRS"/>
-        <w:ind w:left="720"/>
-        <w:jc w:val="left"/>
-        <w:rPr>
-          <w:lang w:val="en-GB"/>
-        </w:rPr>
-      </w:pPr>
-    </w:p>
-    <w:p>
-      <w:pPr>
-        <w:pStyle w:val="NormaleRS"/>
-        <w:numPr>
-          <w:ilvl w:val="0"/>
-          <w:numId w:val="21"/>
-        </w:numPr>
-        <w:jc w:val="left"/>
-        <w:rPr>
-          <w:lang w:val="en-GB"/>
-        </w:rPr>
-      </w:pPr>
-      <w:r>
-        <w:rPr>
-          <w:lang w:val="en-GB"/>
-        </w:rPr>
-        <w:lastRenderedPageBreak/>
-        <w:t xml:space="preserve">The factory reset button is connected to the ESP32-WROVER chip to the pins </w:t>
-      </w:r>
-      <w:r>
-        <w:rPr>
-          <w:highlight w:val="red"/>
-          <w:lang w:val="en-GB"/>
-        </w:rPr>
-        <w:t>XXXX</w:t>
       </w:r>
     </w:p>
     <w:p>
@@ -5543,6 +5377,7 @@
         <w:jc w:val="left"/>
       </w:pPr>
       <w:r>
+        <w:lastRenderedPageBreak/>
         <w:t>QR Code</w:t>
       </w:r>
       <w:r>
@@ -5577,19 +5412,7 @@
         <w:rPr>
           <w:lang w:val="en-GB"/>
         </w:rPr>
-        <w:t xml:space="preserve">VDC (like the </w:t>
-      </w:r>
-      <w:r>
-        <w:rPr>
-          <w:lang w:val="en-GB"/>
-        </w:rPr>
-        <w:t>USR-GPRS-730</w:t>
-      </w:r>
-      <w:r>
-        <w:rPr>
-          <w:lang w:val="en-GB"/>
-        </w:rPr>
-        <w:t>)</w:t>
+        <w:t>VDC (like the USR-GPRS-730)</w:t>
       </w:r>
       <w:r>
         <w:rPr>
@@ -5614,143 +5437,7 @@
         <w:rPr>
           <w:lang w:val="en-GB"/>
         </w:rPr>
-        <w:t xml:space="preserve">Power connector 2 pole removable connector </w:t>
-      </w:r>
-      <w:r>
-        <w:rPr>
-          <w:lang w:val="en-US"/>
-        </w:rPr>
-        <w:t>5.08mm</w:t>
-      </w:r>
-      <w:r>
-        <w:rPr>
-          <w:lang w:val="en-US"/>
-        </w:rPr>
-        <w:t xml:space="preserve"> orange color</w:t>
-      </w:r>
-      <w:r>
-        <w:rPr>
-          <w:lang w:val="en-US"/>
-        </w:rPr>
-        <w:t xml:space="preserve"> (if possible)</w:t>
-      </w:r>
-      <w:r>
-        <w:rPr>
-          <w:lang w:val="en-US"/>
-        </w:rPr>
-        <w:t xml:space="preserve"> (Fig.1-A)</w:t>
-      </w:r>
-      <w:r>
-        <w:rPr>
-          <w:lang w:val="en-US"/>
-        </w:rPr>
-        <w:t>,</w:t>
-      </w:r>
-      <w:r>
-        <w:rPr>
-          <w:lang w:val="en-US"/>
-        </w:rPr>
-        <w:t xml:space="preserve"> </w:t>
-      </w:r>
-      <w:r>
-        <w:rPr>
-          <w:lang w:val="en-US"/>
-        </w:rPr>
-        <w:t>take into account the polarity.</w:t>
-      </w:r>
-    </w:p>
-    <w:p>
-      <w:pPr>
-        <w:pStyle w:val="NormaleRS"/>
-        <w:ind w:left="720"/>
-        <w:jc w:val="left"/>
-        <w:rPr>
-          <w:lang w:val="en-GB"/>
-        </w:rPr>
-      </w:pPr>
-      <w:r>
-        <w:rPr>
-          <w:lang w:val="en-GB"/>
-        </w:rPr>
-        <w:t>We maintain</w:t>
-      </w:r>
-      <w:r>
-        <w:rPr>
-          <w:lang w:val="en-GB"/>
-        </w:rPr>
-        <w:t>,</w:t>
-      </w:r>
-      <w:r>
-        <w:rPr>
-          <w:lang w:val="en-GB"/>
-        </w:rPr>
-        <w:t xml:space="preserve"> </w:t>
-      </w:r>
-      <w:r>
-        <w:rPr>
-          <w:lang w:val="en-GB"/>
-        </w:rPr>
-        <w:t xml:space="preserve">also, </w:t>
-      </w:r>
-      <w:r>
-        <w:rPr>
-          <w:lang w:val="en-GB"/>
-        </w:rPr>
-        <w:t>the</w:t>
-      </w:r>
-      <w:r>
-        <w:rPr>
-          <w:lang w:val="en-GB"/>
-        </w:rPr>
-        <w:t xml:space="preserve"> </w:t>
-      </w:r>
-      <w:r>
-        <w:rPr>
-          <w:lang w:val="en-GB"/>
-        </w:rPr>
-        <w:t xml:space="preserve">power </w:t>
-      </w:r>
-      <w:r>
-        <w:rPr>
-          <w:lang w:val="en-GB"/>
-        </w:rPr>
-        <w:t xml:space="preserve">connector </w:t>
-      </w:r>
-      <w:r>
-        <w:rPr>
-          <w:lang w:val="en-US"/>
-        </w:rPr>
-        <w:t>(Fig.1-</w:t>
-      </w:r>
-      <w:r>
-        <w:rPr>
-          <w:lang w:val="en-US"/>
-        </w:rPr>
-        <w:t>B</w:t>
-      </w:r>
-      <w:r>
-        <w:rPr>
-          <w:lang w:val="en-US"/>
-        </w:rPr>
-        <w:t>)</w:t>
-      </w:r>
-      <w:r>
-        <w:rPr>
-          <w:lang w:val="en-US"/>
-        </w:rPr>
-        <w:t>, positive polarity at center</w:t>
-      </w:r>
-      <w:r>
-        <w:rPr>
-          <w:lang w:val="en-US"/>
-        </w:rPr>
-        <w:t>.</w:t>
-      </w:r>
-      <w:r>
-        <w:rPr>
-          <w:lang w:val="en-GB"/>
-        </w:rPr>
-        <w:t xml:space="preserve">    </w:t>
+        <w:t xml:space="preserve">Temperature range -10/+60 C </w:t>
       </w:r>
       <w:r>
         <w:rPr>
@@ -5773,97 +5460,9 @@
       </w:pPr>
       <w:r>
         <w:rPr>
-          <w:color w:val="FF0000"/>
-          <w:lang w:val="en-GB"/>
-        </w:rPr>
-        <w:t xml:space="preserve">The USB connector </w:t>
-      </w:r>
-      <w:r>
-        <w:rPr>
-          <w:color w:val="FF0000"/>
-          <w:lang w:val="en-US"/>
-        </w:rPr>
-        <w:t>(Fig.1-</w:t>
-      </w:r>
-      <w:r>
-        <w:rPr>
-          <w:color w:val="FF0000"/>
-          <w:lang w:val="en-US"/>
-        </w:rPr>
-        <w:t>C</w:t>
-      </w:r>
-      <w:r>
-        <w:rPr>
-          <w:color w:val="FF0000"/>
-          <w:lang w:val="en-US"/>
-        </w:rPr>
-        <w:t>)</w:t>
-      </w:r>
-      <w:r>
-        <w:rPr>
-          <w:color w:val="FF0000"/>
-          <w:lang w:val="en-GB"/>
-        </w:rPr>
-        <w:t xml:space="preserve">, we </w:t>
-      </w:r>
-      <w:r>
-        <w:rPr>
-          <w:color w:val="FF0000"/>
-          <w:lang w:val="en-GB"/>
-        </w:rPr>
-        <w:t>jointly</w:t>
-      </w:r>
-      <w:r>
-        <w:rPr>
-          <w:color w:val="FF0000"/>
-          <w:lang w:val="en-GB"/>
-        </w:rPr>
-        <w:t xml:space="preserve"> decide if connect it to the </w:t>
-      </w:r>
-      <w:proofErr w:type="spellStart"/>
-      <w:r>
-        <w:rPr>
-          <w:rStyle w:val="il"/>
-          <w:color w:val="FF0000"/>
-          <w:lang w:val="en-GB"/>
-        </w:rPr>
-        <w:t>Quectel</w:t>
-      </w:r>
-      <w:proofErr w:type="spellEnd"/>
-      <w:r>
-        <w:rPr>
-          <w:color w:val="FF0000"/>
-          <w:lang w:val="en-GB"/>
-        </w:rPr>
-        <w:t xml:space="preserve"> M95</w:t>
-      </w:r>
-      <w:r>
-        <w:rPr>
-          <w:color w:val="FF0000"/>
-          <w:lang w:val="en-GB"/>
-        </w:rPr>
-        <w:t xml:space="preserve"> to upgrade the AT command FW or use </w:t>
-      </w:r>
-      <w:r>
-        <w:rPr>
-          <w:color w:val="FF0000"/>
-          <w:lang w:val="en-GB"/>
-        </w:rPr>
-        <w:t xml:space="preserve">it </w:t>
-      </w:r>
-      <w:r>
-        <w:rPr>
-          <w:color w:val="FF0000"/>
-          <w:lang w:val="en-GB"/>
-        </w:rPr>
-        <w:t>to upgrade the ESP32</w:t>
-      </w:r>
-      <w:r>
-        <w:rPr>
-          <w:color w:val="FF0000"/>
-          <w:lang w:val="en-GB"/>
-        </w:rPr>
-        <w:t>.</w:t>
+          <w:lang w:val="en-GB"/>
+        </w:rPr>
+        <w:t xml:space="preserve"> Humidity 5..95% (not condensing)</w:t>
       </w:r>
       <w:r>
         <w:rPr>
@@ -5888,25 +5487,149 @@
         <w:rPr>
           <w:lang w:val="en-GB"/>
         </w:rPr>
-        <w:t>A</w:t>
-      </w:r>
-      <w:r>
-        <w:rPr>
-          <w:lang w:val="en-GB"/>
-        </w:rPr>
-        <w:t xml:space="preserve"> magnetic</w:t>
-      </w:r>
-      <w:r>
-        <w:rPr>
-          <w:lang w:val="en-GB"/>
-        </w:rPr>
-        <w:t xml:space="preserve"> antenna with up to 3 meters of cable is part of the offer</w:t>
-      </w:r>
-      <w:r>
-        <w:rPr>
-          <w:lang w:val="en-GB"/>
+        <w:t xml:space="preserve">Power connector 2 pole removable connector </w:t>
+      </w:r>
+      <w:r>
+        <w:rPr>
+          <w:lang w:val="en-US"/>
+        </w:rPr>
+        <w:t>5.08mm</w:t>
+      </w:r>
+      <w:r>
+        <w:rPr>
+          <w:lang w:val="en-US"/>
+        </w:rPr>
+        <w:t xml:space="preserve"> orange color</w:t>
+      </w:r>
+      <w:r>
+        <w:rPr>
+          <w:lang w:val="en-US"/>
+        </w:rPr>
+        <w:t xml:space="preserve"> (if possible</w:t>
+      </w:r>
+      <w:r>
+        <w:rPr>
+          <w:lang w:val="en-US"/>
+        </w:rPr>
+        <w:t xml:space="preserve"> or green</w:t>
+      </w:r>
+      <w:r>
+        <w:rPr>
+          <w:lang w:val="en-US"/>
+        </w:rPr>
+        <w:t>)</w:t>
+      </w:r>
+      <w:r>
+        <w:rPr>
+          <w:lang w:val="en-US"/>
+        </w:rPr>
+        <w:t xml:space="preserve"> (Fig.1-A)</w:t>
+      </w:r>
+      <w:r>
+        <w:rPr>
+          <w:lang w:val="en-US"/>
+        </w:rPr>
+        <w:t>,</w:t>
+      </w:r>
+      <w:r>
+        <w:rPr>
+          <w:lang w:val="en-US"/>
+        </w:rPr>
+        <w:t xml:space="preserve"> </w:t>
+      </w:r>
+      <w:r>
+        <w:rPr>
+          <w:lang w:val="en-US"/>
+        </w:rPr>
+        <w:t>take into account the polarity.</w:t>
+      </w:r>
+    </w:p>
+    <w:p>
+      <w:pPr>
+        <w:pStyle w:val="NormaleRS"/>
+        <w:ind w:left="720"/>
+        <w:jc w:val="left"/>
+        <w:rPr>
+          <w:lang w:val="en-GB"/>
+        </w:rPr>
+      </w:pPr>
+      <w:r>
+        <w:rPr>
+          <w:lang w:val="en-GB"/>
+        </w:rPr>
+        <w:t>We maintain</w:t>
+      </w:r>
+      <w:r>
+        <w:rPr>
+          <w:lang w:val="en-GB"/>
+        </w:rPr>
+        <w:t>,</w:t>
+      </w:r>
+      <w:r>
+        <w:rPr>
+          <w:lang w:val="en-GB"/>
+        </w:rPr>
+        <w:t xml:space="preserve"> </w:t>
+      </w:r>
+      <w:r>
+        <w:rPr>
+          <w:lang w:val="en-GB"/>
+        </w:rPr>
+        <w:t xml:space="preserve">also, </w:t>
+      </w:r>
+      <w:r>
+        <w:rPr>
+          <w:lang w:val="en-GB"/>
+        </w:rPr>
+        <w:t>the</w:t>
+      </w:r>
+      <w:r>
+        <w:rPr>
+          <w:lang w:val="en-GB"/>
+        </w:rPr>
+        <w:t xml:space="preserve"> </w:t>
+      </w:r>
+      <w:r>
+        <w:rPr>
+          <w:lang w:val="en-GB"/>
+        </w:rPr>
+        <w:t xml:space="preserve">power </w:t>
+      </w:r>
+      <w:r>
+        <w:rPr>
+          <w:lang w:val="en-GB"/>
+        </w:rPr>
+        <w:t xml:space="preserve">connector </w:t>
+      </w:r>
+      <w:r>
+        <w:rPr>
+          <w:lang w:val="en-US"/>
+        </w:rPr>
+        <w:t>(Fig.1-B)</w:t>
+      </w:r>
+      <w:r>
+        <w:rPr>
+          <w:lang w:val="en-US"/>
+        </w:rPr>
+        <w:t>, positive polarity at center</w:t>
+      </w:r>
+      <w:r>
+        <w:rPr>
+          <w:lang w:val="en-US"/>
         </w:rPr>
         <w:t>.</w:t>
+      </w:r>
+      <w:r>
+        <w:rPr>
+          <w:lang w:val="en-GB"/>
+        </w:rPr>
+        <w:t xml:space="preserve">    </w:t>
+      </w:r>
+      <w:r>
+        <w:rPr>
+          <w:lang w:val="en-GB"/>
+        </w:rPr>
+        <w:br/>
       </w:r>
     </w:p>
     <w:p>
@@ -5925,71 +5648,25 @@
         <w:rPr>
           <w:lang w:val="en-GB"/>
         </w:rPr>
-        <w:t xml:space="preserve">There are </w:t>
-      </w:r>
-      <w:r>
-        <w:rPr>
-          <w:lang w:val="en-GB"/>
-        </w:rPr>
-        <w:t xml:space="preserve">two models: </w:t>
-      </w:r>
-      <w:r>
-        <w:rPr>
-          <w:lang w:val="en-GB"/>
-        </w:rPr>
-        <w:br/>
-        <w:t>a. One with a</w:t>
-      </w:r>
-      <w:r>
-        <w:rPr>
-          <w:lang w:val="en-GB"/>
-        </w:rPr>
-        <w:t xml:space="preserve"> SIM card provided by CAREL and installed by USR.</w:t>
-      </w:r>
-      <w:r>
-        <w:rPr>
-          <w:lang w:val="en-GB"/>
-        </w:rPr>
-        <w:br/>
-        <w:t xml:space="preserve">    The model part number is </w:t>
-      </w:r>
-      <w:r>
-        <w:rPr>
-          <w:lang w:val="en-GB"/>
-        </w:rPr>
-        <w:t>GTW000MGP0</w:t>
-      </w:r>
-      <w:r>
-        <w:rPr>
-          <w:lang w:val="en-GB"/>
-        </w:rPr>
-        <w:br/>
-        <w:t>b. One wit</w:t>
-      </w:r>
-      <w:r>
-        <w:rPr>
-          <w:lang w:val="en-GB"/>
-        </w:rPr>
-        <w:t>h</w:t>
-      </w:r>
-      <w:r>
-        <w:rPr>
-          <w:lang w:val="en-GB"/>
-        </w:rPr>
-        <w:t>out any pre-installed SIM</w:t>
-      </w:r>
-      <w:r>
-        <w:rPr>
-          <w:lang w:val="en-GB"/>
-        </w:rPr>
-        <w:br/>
-        <w:t xml:space="preserve">    The model part number is </w:t>
-      </w:r>
-      <w:r>
-        <w:rPr>
-          <w:lang w:val="en-GB"/>
-        </w:rPr>
-        <w:t>GTW000MGT0</w:t>
+        <w:t>A</w:t>
+      </w:r>
+      <w:r>
+        <w:rPr>
+          <w:lang w:val="en-GB"/>
+        </w:rPr>
+        <w:t xml:space="preserve"> magnetic</w:t>
+      </w:r>
+      <w:r>
+        <w:rPr>
+          <w:lang w:val="en-GB"/>
+        </w:rPr>
+        <w:t xml:space="preserve"> antenna with up to 3 meters of cable is part of the offer</w:t>
+      </w:r>
+      <w:r>
+        <w:rPr>
+          <w:lang w:val="en-GB"/>
+        </w:rPr>
+        <w:t>.</w:t>
       </w:r>
       <w:r>
         <w:rPr>
@@ -6014,9 +5691,103 @@
         <w:rPr>
           <w:lang w:val="en-GB"/>
         </w:rPr>
+        <w:t xml:space="preserve">There are </w:t>
+      </w:r>
+      <w:r>
+        <w:rPr>
+          <w:lang w:val="en-GB"/>
+        </w:rPr>
+        <w:t xml:space="preserve">two models: </w:t>
+      </w:r>
+      <w:r>
+        <w:rPr>
+          <w:lang w:val="en-GB"/>
+        </w:rPr>
+        <w:br/>
+        <w:t>a. One with a</w:t>
+      </w:r>
+      <w:r>
+        <w:rPr>
+          <w:lang w:val="en-GB"/>
+        </w:rPr>
+        <w:t xml:space="preserve"> SIM card provided by CAREL and installed by USR.</w:t>
+      </w:r>
+      <w:r>
+        <w:rPr>
+          <w:lang w:val="en-GB"/>
+        </w:rPr>
+        <w:br/>
+        <w:t xml:space="preserve">    The model part number is </w:t>
+      </w:r>
+      <w:r>
+        <w:rPr>
+          <w:lang w:val="en-GB"/>
+        </w:rPr>
+        <w:t>GTW000MGP0</w:t>
+      </w:r>
+      <w:r>
+        <w:rPr>
+          <w:lang w:val="en-GB"/>
+        </w:rPr>
+        <w:br/>
+      </w:r>
+      <w:r>
+        <w:rPr>
+          <w:lang w:val="en-GB"/>
+        </w:rPr>
+        <w:br/>
+        <w:t>b. One wit</w:t>
+      </w:r>
+      <w:r>
+        <w:rPr>
+          <w:lang w:val="en-GB"/>
+        </w:rPr>
+        <w:t>h</w:t>
+      </w:r>
+      <w:r>
+        <w:rPr>
+          <w:lang w:val="en-GB"/>
+        </w:rPr>
+        <w:t>out any pre-installed SIM</w:t>
+      </w:r>
+      <w:r>
+        <w:rPr>
+          <w:lang w:val="en-GB"/>
+        </w:rPr>
+        <w:br/>
+        <w:t xml:space="preserve">    The model part number is </w:t>
+      </w:r>
+      <w:r>
+        <w:rPr>
+          <w:lang w:val="en-GB"/>
+        </w:rPr>
+        <w:t>GTW000MGT0</w:t>
+      </w:r>
+      <w:r>
+        <w:rPr>
+          <w:lang w:val="en-GB"/>
+        </w:rPr>
+        <w:br/>
+      </w:r>
+    </w:p>
+    <w:p>
+      <w:pPr>
+        <w:pStyle w:val="NormaleRS"/>
+        <w:numPr>
+          <w:ilvl w:val="0"/>
+          <w:numId w:val="21"/>
+        </w:numPr>
+        <w:jc w:val="left"/>
+        <w:rPr>
+          <w:lang w:val="en-GB"/>
+        </w:rPr>
+      </w:pPr>
+      <w:r>
+        <w:rPr>
+          <w:lang w:val="en-GB"/>
+        </w:rPr>
         <w:t xml:space="preserve">The HW </w:t>
       </w:r>
-      <w:proofErr w:type="gramStart"/>
       <w:r>
         <w:rPr>
           <w:lang w:val="en-GB"/>
@@ -6027,20 +5798,19 @@
         <w:rPr>
           <w:lang w:val="en-GB"/>
         </w:rPr>
-        <w:t>be certified</w:t>
-      </w:r>
-      <w:proofErr w:type="gramEnd"/>
-      <w:r>
-        <w:rPr>
-          <w:lang w:val="en-GB"/>
-        </w:rPr>
-        <w:t xml:space="preserve"> for CE/RED</w:t>
-      </w:r>
-      <w:r>
-        <w:rPr>
-          <w:lang w:val="en-GB"/>
-        </w:rPr>
-        <w:t>.</w:t>
+        <w:t>be certified for CE/RED</w:t>
+      </w:r>
+      <w:r>
+        <w:rPr>
+          <w:lang w:val="en-GB"/>
+        </w:rPr>
+        <w:t xml:space="preserve">, </w:t>
+      </w:r>
+      <w:r>
+        <w:rPr>
+          <w:lang w:val="en-GB"/>
+        </w:rPr>
+        <w:t>(only Europe support)</w:t>
       </w:r>
     </w:p>
     <w:p>
@@ -6223,6 +5993,78 @@
     </w:p>
     <w:p>
       <w:pPr>
+        <w:pStyle w:val="NormaleRS"/>
+        <w:jc w:val="left"/>
+        <w:rPr>
+          <w:lang w:val="en-GB"/>
+        </w:rPr>
+      </w:pPr>
+    </w:p>
+    <w:p>
+      <w:pPr>
+        <w:pStyle w:val="NormaleRS"/>
+        <w:jc w:val="left"/>
+        <w:rPr>
+          <w:lang w:val="en-GB"/>
+        </w:rPr>
+      </w:pPr>
+    </w:p>
+    <w:p>
+      <w:pPr>
+        <w:pStyle w:val="NormaleRS"/>
+        <w:jc w:val="left"/>
+        <w:rPr>
+          <w:lang w:val="en-GB"/>
+        </w:rPr>
+      </w:pPr>
+    </w:p>
+    <w:p>
+      <w:pPr>
+        <w:pStyle w:val="NormaleRS"/>
+        <w:jc w:val="left"/>
+        <w:rPr>
+          <w:lang w:val="en-GB"/>
+        </w:rPr>
+      </w:pPr>
+    </w:p>
+    <w:p>
+      <w:pPr>
+        <w:pStyle w:val="NormaleRS"/>
+        <w:jc w:val="left"/>
+        <w:rPr>
+          <w:lang w:val="en-GB"/>
+        </w:rPr>
+      </w:pPr>
+    </w:p>
+    <w:p>
+      <w:pPr>
+        <w:pStyle w:val="NormaleRS"/>
+        <w:jc w:val="left"/>
+        <w:rPr>
+          <w:lang w:val="en-GB"/>
+        </w:rPr>
+      </w:pPr>
+    </w:p>
+    <w:p>
+      <w:pPr>
+        <w:pStyle w:val="NormaleRS"/>
+        <w:jc w:val="left"/>
+        <w:rPr>
+          <w:lang w:val="en-GB"/>
+        </w:rPr>
+      </w:pPr>
+    </w:p>
+    <w:p>
+      <w:pPr>
+        <w:pStyle w:val="NormaleRS"/>
+        <w:jc w:val="left"/>
+        <w:rPr>
+          <w:lang w:val="en-GB"/>
+        </w:rPr>
+      </w:pPr>
+    </w:p>
+    <w:p>
+      <w:pPr>
         <w:pStyle w:val="Titolo2RS"/>
         <w:numPr>
           <w:ilvl w:val="1"/>
@@ -6234,7 +6076,7 @@
         </w:tabs>
         <w:ind w:left="860"/>
       </w:pPr>
-      <w:bookmarkStart w:id="19" w:name="_Toc20987308"/>
+      <w:bookmarkStart w:id="18" w:name="_Toc31638620"/>
       <w:proofErr w:type="spellStart"/>
       <w:r>
         <w:t>WiFi</w:t>
@@ -6243,7 +6085,7 @@
       <w:r>
         <w:t xml:space="preserve"> Model</w:t>
       </w:r>
-      <w:bookmarkEnd w:id="19"/>
+      <w:bookmarkEnd w:id="18"/>
     </w:p>
     <w:p>
       <w:pPr>
@@ -6449,19 +6291,7 @@
         <w:rPr>
           <w:lang w:val="en-GB"/>
         </w:rPr>
-        <w:t xml:space="preserve">enclosure have </w:t>
-      </w:r>
-      <w:r>
-        <w:rPr>
-          <w:lang w:val="en-GB"/>
-        </w:rPr>
-        <w:t>2</w:t>
-      </w:r>
-      <w:r>
-        <w:rPr>
-          <w:lang w:val="en-GB"/>
-        </w:rPr>
-        <w:t xml:space="preserve"> holes for the </w:t>
+        <w:t xml:space="preserve">enclosure have 2 holes for the </w:t>
       </w:r>
       <w:proofErr w:type="spellStart"/>
       <w:r>
@@ -6523,29 +6353,25 @@
         <w:rPr>
           <w:lang w:val="en-GB"/>
         </w:rPr>
-        <w:t>LINK : is</w:t>
-      </w:r>
-      <w:r>
-        <w:rPr>
-          <w:lang w:val="en-GB"/>
-        </w:rPr>
-        <w:t xml:space="preserve"> connected to the ESP32-WROVER chip to the pins</w:t>
-      </w:r>
-      <w:r>
-        <w:rPr>
+        <w:t>LINK : is connected to the ESP32-WROVER chip to the pin</w:t>
+      </w:r>
+      <w:r>
+        <w:rPr>
+          <w:color w:val="FF0000"/>
           <w:lang w:val="en-GB"/>
         </w:rPr>
         <w:t xml:space="preserve"> </w:t>
       </w:r>
       <w:r>
         <w:rPr>
-          <w:highlight w:val="red"/>
-          <w:lang w:val="en-GB"/>
-        </w:rPr>
-        <w:t>XXXX</w:t>
-      </w:r>
-      <w:r>
-        <w:rPr>
+          <w:color w:val="FF0000"/>
+          <w:lang w:val="en-GB"/>
+        </w:rPr>
+        <w:t xml:space="preserve">12 (IO27) </w:t>
+      </w:r>
+      <w:r>
+        <w:rPr>
+          <w:color w:val="FF0000"/>
           <w:lang w:val="en-GB"/>
         </w:rPr>
         <w:t xml:space="preserve"> </w:t>
@@ -6563,34 +6389,41 @@
     </w:p>
     <w:p>
       <w:pPr>
-        <w:pStyle w:val="NormaleRS"/>
+        <w:pStyle w:val="Paragrafoelenco"/>
         <w:numPr>
           <w:ilvl w:val="0"/>
           <w:numId w:val="22"/>
         </w:numPr>
-        <w:jc w:val="left"/>
-        <w:rPr>
-          <w:lang w:val="en-GB"/>
-        </w:rPr>
-      </w:pPr>
-      <w:r>
-        <w:rPr>
-          <w:lang w:val="en-GB"/>
-        </w:rPr>
-        <w:t xml:space="preserve">The factory reset button </w:t>
-      </w:r>
-      <w:r>
-        <w:rPr>
-          <w:lang w:val="en-GB"/>
-        </w:rPr>
-        <w:t xml:space="preserve">is connected to the ESP32-WROVER chip to the pins </w:t>
-      </w:r>
-      <w:r>
-        <w:rPr>
-          <w:highlight w:val="red"/>
-          <w:lang w:val="en-GB"/>
+        <w:rPr>
+          <w:rFonts w:ascii="Verdana" w:hAnsi="Verdana"/>
+          <w:sz w:val="20"/>
+          <w:szCs w:val="20"/>
+          <w:lang w:val="en-GB" w:eastAsia="it-IT"/>
+        </w:rPr>
+      </w:pPr>
+      <w:r>
+        <w:rPr>
+          <w:lang w:val="en-GB"/>
+        </w:rPr>
+        <w:t xml:space="preserve">The factory reset button is connected to the ESP32-WROVER chip to the pins </w:t>
+      </w:r>
+      <w:r>
+        <w:rPr>
+          <w:rFonts w:ascii="Verdana" w:hAnsi="Verdana"/>
+          <w:sz w:val="20"/>
+          <w:szCs w:val="20"/>
+          <w:lang w:val="en-GB" w:eastAsia="it-IT"/>
         </w:rPr>
         <w:t>XXXX</w:t>
+      </w:r>
+      <w:r>
+        <w:rPr>
+          <w:rFonts w:ascii="Verdana" w:hAnsi="Verdana"/>
+          <w:sz w:val="20"/>
+          <w:szCs w:val="20"/>
+          <w:lang w:val="en-GB" w:eastAsia="it-IT"/>
+        </w:rPr>
+        <w:t xml:space="preserve">   pin 25 (IO0)</w:t>
       </w:r>
     </w:p>
     <w:p>
@@ -6869,13 +6702,7 @@
         <w:rPr>
           <w:lang w:val="en-GB"/>
         </w:rPr>
-        <w:t xml:space="preserve">ESP32-WROVER </w:t>
-      </w:r>
-      <w:r>
-        <w:rPr>
-          <w:lang w:val="en-GB"/>
-        </w:rPr>
-        <w:t xml:space="preserve">module already certified but we need to do the delta test </w:t>
+        <w:t xml:space="preserve">ESP32-WROVER module already certified but we need to do the delta test </w:t>
       </w:r>
       <w:proofErr w:type="gramStart"/>
       <w:r>
@@ -7021,22 +6848,12 @@
           <w:numId w:val="2"/>
         </w:numPr>
       </w:pPr>
-      <w:bookmarkStart w:id="20" w:name="_Toc20987309"/>
+      <w:bookmarkStart w:id="19" w:name="_Toc31638621"/>
       <w:r>
         <w:lastRenderedPageBreak/>
         <w:t>Production</w:t>
       </w:r>
-      <w:bookmarkEnd w:id="20"/>
-    </w:p>
-    <w:p>
-      <w:pPr>
-        <w:pStyle w:val="NormaleRS"/>
-        <w:jc w:val="left"/>
-        <w:rPr>
-          <w:rStyle w:val="tlid-translation"/>
-          <w:lang w:val="en"/>
-        </w:rPr>
-      </w:pPr>
+      <w:bookmarkEnd w:id="19"/>
     </w:p>
     <w:p>
       <w:pPr>
@@ -7051,11 +6868,11 @@
         </w:tabs>
         <w:ind w:left="860"/>
       </w:pPr>
-      <w:bookmarkStart w:id="21" w:name="_Toc20987310"/>
+      <w:bookmarkStart w:id="20" w:name="_Toc31638622"/>
       <w:r>
         <w:t>Labels</w:t>
       </w:r>
-      <w:bookmarkEnd w:id="21"/>
+      <w:bookmarkEnd w:id="20"/>
     </w:p>
     <w:p>
       <w:pPr>
@@ -7071,23 +6888,37 @@
           <w:rStyle w:val="tlid-translation"/>
           <w:lang w:val="en"/>
         </w:rPr>
-        <w:t xml:space="preserve">One of the requirement is about the product </w:t>
-      </w:r>
-      <w:proofErr w:type="gramStart"/>
+        <w:t>One of the requirement is about the product label</w:t>
+      </w:r>
       <w:r>
         <w:rPr>
           <w:rStyle w:val="tlid-translation"/>
           <w:lang w:val="en"/>
         </w:rPr>
-        <w:t>labeling,</w:t>
-      </w:r>
-      <w:proofErr w:type="gramEnd"/>
+        <w:t>s</w:t>
+      </w:r>
       <w:r>
         <w:rPr>
           <w:rStyle w:val="tlid-translation"/>
           <w:lang w:val="en"/>
         </w:rPr>
-        <w:t xml:space="preserve"> all the things related to this aspect are listed in the </w:t>
+        <w:t xml:space="preserve">, all the things related to this aspect </w:t>
+      </w:r>
+      <w:proofErr w:type="gramStart"/>
+      <w:r>
+        <w:rPr>
+          <w:rStyle w:val="tlid-translation"/>
+          <w:lang w:val="en"/>
+        </w:rPr>
+        <w:t>are listed</w:t>
+      </w:r>
+      <w:proofErr w:type="gramEnd"/>
+      <w:r>
+        <w:rPr>
+          <w:rStyle w:val="tlid-translation"/>
+          <w:lang w:val="en"/>
+        </w:rPr>
+        <w:t xml:space="preserve"> in the </w:t>
       </w:r>
       <w:r>
         <w:rPr>
@@ -7127,11 +6958,11 @@
         </w:tabs>
         <w:ind w:left="860"/>
       </w:pPr>
-      <w:bookmarkStart w:id="22" w:name="_Toc20987311"/>
+      <w:bookmarkStart w:id="21" w:name="_Toc31638623"/>
       <w:r>
         <w:t>Packaging</w:t>
       </w:r>
-      <w:bookmarkEnd w:id="22"/>
+      <w:bookmarkEnd w:id="21"/>
     </w:p>
     <w:p>
       <w:pPr>
@@ -7165,8 +6996,6 @@
         </w:rPr>
         <w:t xml:space="preserve"> special packaging requirements</w:t>
       </w:r>
-      <w:bookmarkStart w:id="23" w:name="_GoBack"/>
-      <w:bookmarkEnd w:id="23"/>
     </w:p>
     <w:p>
       <w:pPr>
@@ -7295,8 +7124,284 @@
         <w:pStyle w:val="NormaleRS"/>
         <w:jc w:val="left"/>
         <w:rPr>
-          <w:rStyle w:val="tlid-translation"/>
-          <w:lang w:val="en"/>
+          <w:lang w:val="en-GB"/>
+        </w:rPr>
+      </w:pPr>
+      <w:r>
+        <w:rPr>
+          <w:lang w:val="en-GB"/>
+        </w:rPr>
+        <w:t xml:space="preserve">The label </w:t>
+      </w:r>
+      <w:r>
+        <w:rPr>
+          <w:lang w:val="en-GB"/>
+        </w:rPr>
+        <w:t xml:space="preserve">applied to the </w:t>
+      </w:r>
+      <w:r>
+        <w:rPr>
+          <w:lang w:val="en-GB"/>
+        </w:rPr>
+        <w:t xml:space="preserve">carton box contains the </w:t>
+      </w:r>
+      <w:r>
+        <w:rPr>
+          <w:lang w:val="en-GB"/>
+        </w:rPr>
+        <w:t xml:space="preserve">same information present on the </w:t>
+      </w:r>
+      <w:r>
+        <w:rPr>
+          <w:lang w:val="en-GB"/>
+        </w:rPr>
+        <w:br/>
+      </w:r>
+      <w:r>
+        <w:rPr>
+          <w:lang w:val="en-GB"/>
+        </w:rPr>
+        <w:t>GTW000WT</w:t>
+      </w:r>
+      <w:r>
+        <w:rPr>
+          <w:lang w:val="en-GB"/>
+        </w:rPr>
+        <w:t xml:space="preserve">, obviously update according to the new </w:t>
+      </w:r>
+      <w:proofErr w:type="gramStart"/>
+      <w:r>
+        <w:rPr>
+          <w:lang w:val="en-GB"/>
+        </w:rPr>
+        <w:t>devices</w:t>
+      </w:r>
+      <w:r>
+        <w:rPr>
+          <w:lang w:val="en-GB"/>
+        </w:rPr>
+        <w:t xml:space="preserve"> </w:t>
+      </w:r>
+      <w:r>
+        <w:rPr>
+          <w:lang w:val="en-GB"/>
+        </w:rPr>
+        <w:t>.</w:t>
+      </w:r>
+      <w:proofErr w:type="gramEnd"/>
+    </w:p>
+    <w:p>
+      <w:pPr>
+        <w:pStyle w:val="NormaleRS"/>
+        <w:jc w:val="left"/>
+        <w:rPr>
+          <w:lang w:val="en-GB"/>
+        </w:rPr>
+      </w:pPr>
+    </w:p>
+    <w:p>
+      <w:pPr>
+        <w:pStyle w:val="NormaleRS"/>
+        <w:jc w:val="left"/>
+        <w:rPr>
+          <w:lang w:val="en-GB"/>
+        </w:rPr>
+      </w:pPr>
+      <w:r>
+        <w:rPr>
+          <w:lang w:val="en-GB"/>
+        </w:rPr>
+        <w:t xml:space="preserve">Inside the </w:t>
+      </w:r>
+      <w:r>
+        <w:rPr>
+          <w:lang w:val="en-GB"/>
+        </w:rPr>
+        <w:t>packaging,</w:t>
+      </w:r>
+      <w:r>
+        <w:rPr>
+          <w:lang w:val="en-GB"/>
+        </w:rPr>
+        <w:t xml:space="preserve"> the following items are </w:t>
+      </w:r>
+      <w:r>
+        <w:rPr>
+          <w:lang w:val="en-GB"/>
+        </w:rPr>
+        <w:t>required:</w:t>
+      </w:r>
+    </w:p>
+    <w:p>
+      <w:pPr>
+        <w:pStyle w:val="NormaleRS"/>
+        <w:numPr>
+          <w:ilvl w:val="0"/>
+          <w:numId w:val="29"/>
+        </w:numPr>
+        <w:jc w:val="left"/>
+        <w:rPr>
+          <w:lang w:val="en-GB"/>
+        </w:rPr>
+      </w:pPr>
+      <w:r>
+        <w:rPr>
+          <w:lang w:val="en-GB"/>
+        </w:rPr>
+        <w:t>The device (</w:t>
+      </w:r>
+      <w:r>
+        <w:rPr>
+          <w:lang w:val="en-GB"/>
+        </w:rPr>
+        <w:t>GTW000MWT0</w:t>
+      </w:r>
+      <w:r>
+        <w:rPr>
+          <w:lang w:val="en-GB"/>
+        </w:rPr>
+        <w:t xml:space="preserve"> or </w:t>
+      </w:r>
+      <w:r>
+        <w:rPr>
+          <w:lang w:val="en-GB"/>
+        </w:rPr>
+        <w:t>GTW000MGT0</w:t>
+      </w:r>
+      <w:r>
+        <w:rPr>
+          <w:lang w:val="en-GB"/>
+        </w:rPr>
+        <w:t xml:space="preserve"> or </w:t>
+      </w:r>
+      <w:r>
+        <w:rPr>
+          <w:lang w:val="en-GB"/>
+        </w:rPr>
+        <w:t>GTW000MGP0</w:t>
+      </w:r>
+      <w:r>
+        <w:rPr>
+          <w:lang w:val="en-GB"/>
+        </w:rPr>
+        <w:t>)</w:t>
+      </w:r>
+    </w:p>
+    <w:p>
+      <w:pPr>
+        <w:pStyle w:val="NormaleRS"/>
+        <w:numPr>
+          <w:ilvl w:val="0"/>
+          <w:numId w:val="29"/>
+        </w:numPr>
+        <w:jc w:val="left"/>
+        <w:rPr>
+          <w:lang w:val="en-GB"/>
+        </w:rPr>
+      </w:pPr>
+      <w:r>
+        <w:rPr>
+          <w:lang w:val="en-GB"/>
+        </w:rPr>
+        <w:t xml:space="preserve">The antenna </w:t>
+      </w:r>
+    </w:p>
+    <w:p>
+      <w:pPr>
+        <w:pStyle w:val="NormaleRS"/>
+        <w:numPr>
+          <w:ilvl w:val="0"/>
+          <w:numId w:val="29"/>
+        </w:numPr>
+        <w:jc w:val="left"/>
+        <w:rPr>
+          <w:lang w:val="en-GB"/>
+        </w:rPr>
+      </w:pPr>
+      <w:r>
+        <w:rPr>
+          <w:lang w:val="en-GB"/>
+        </w:rPr>
+        <w:t>The technical leaflet</w:t>
+      </w:r>
+    </w:p>
+    <w:p>
+      <w:pPr>
+        <w:pStyle w:val="NormaleRS"/>
+        <w:numPr>
+          <w:ilvl w:val="0"/>
+          <w:numId w:val="29"/>
+        </w:numPr>
+        <w:jc w:val="left"/>
+        <w:rPr>
+          <w:lang w:val="en-GB"/>
+        </w:rPr>
+      </w:pPr>
+      <w:r>
+        <w:rPr>
+          <w:lang w:val="en-GB"/>
+        </w:rPr>
+        <w:t xml:space="preserve">Two additional copy of the same label </w:t>
+      </w:r>
+      <w:r>
+        <w:rPr>
+          <w:lang w:val="en-GB"/>
+        </w:rPr>
+        <w:t xml:space="preserve">with QR code </w:t>
+      </w:r>
+      <w:r>
+        <w:rPr>
+          <w:lang w:val="en-GB"/>
+        </w:rPr>
+        <w:t>attached to the device.</w:t>
+      </w:r>
+      <w:r>
+        <w:rPr>
+          <w:lang w:val="en-GB"/>
+        </w:rPr>
+        <w:br/>
+        <w:t>These are useful because the final user attach one</w:t>
+      </w:r>
+      <w:r>
+        <w:rPr>
+          <w:lang w:val="en-GB"/>
+        </w:rPr>
+        <w:t xml:space="preserve"> label to the body of the machine a</w:t>
+      </w:r>
+      <w:r>
+        <w:rPr>
+          <w:lang w:val="en-GB"/>
+        </w:rPr>
+        <w:t>nd one on t</w:t>
+      </w:r>
+      <w:r>
+        <w:rPr>
+          <w:lang w:val="en-GB"/>
+        </w:rPr>
+        <w:t>he documentations</w:t>
+      </w:r>
+      <w:r>
+        <w:rPr>
+          <w:lang w:val="en-GB"/>
+        </w:rPr>
+        <w:t>.</w:t>
+      </w:r>
+    </w:p>
+    <w:p>
+      <w:pPr>
+        <w:pStyle w:val="NormaleRS"/>
+        <w:jc w:val="left"/>
+        <w:rPr>
+          <w:lang w:val="en-GB"/>
+        </w:rPr>
+      </w:pPr>
+    </w:p>
+    <w:p>
+      <w:pPr>
+        <w:pStyle w:val="NormaleRS"/>
+        <w:jc w:val="left"/>
+        <w:rPr>
+          <w:lang w:val="en-GB"/>
         </w:rPr>
       </w:pPr>
     </w:p>
@@ -7308,6 +7413,7 @@
           <w:numId w:val="2"/>
         </w:numPr>
       </w:pPr>
+      <w:bookmarkStart w:id="22" w:name="_Toc31638624"/>
       <w:r>
         <w:t xml:space="preserve">GTW000MGP0 </w:t>
       </w:r>
@@ -7317,6 +7423,7 @@
       <w:r>
         <w:t xml:space="preserve"> CLOUDGATE BASIC WIRELESS 2G - 1 RS485</w:t>
       </w:r>
+      <w:bookmarkEnd w:id="22"/>
     </w:p>
     <w:p>
       <w:pPr>
@@ -7337,7 +7444,19 @@
           <w:lang w:val="en-GB"/>
         </w:rPr>
         <w:br/>
-        <w:t>We will send you batch of SIM card before to place a production order.</w:t>
+        <w:t>We will send you batch of SIM card before to place a production order</w:t>
+      </w:r>
+      <w:r>
+        <w:rPr>
+          <w:lang w:val="en-GB"/>
+        </w:rPr>
+        <w:t xml:space="preserve"> or in another way</w:t>
+      </w:r>
+      <w:r>
+        <w:rPr>
+          <w:lang w:val="en-GB"/>
+        </w:rPr>
+        <w:t>.</w:t>
       </w:r>
       <w:r>
         <w:rPr>
@@ -7451,6 +7570,8 @@
         </w:rPr>
         <w:t xml:space="preserve"> </w:t>
       </w:r>
+      <w:bookmarkStart w:id="23" w:name="_GoBack"/>
+      <w:bookmarkEnd w:id="23"/>
     </w:p>
     <w:p>
       <w:pPr>
@@ -7497,6 +7618,12 @@
       </w:r>
       <w:r>
         <w:rPr>
+          <w:lang w:val="en-GB"/>
+        </w:rPr>
+        <w:t xml:space="preserve"> (depend on your network)</w:t>
+      </w:r>
+      <w:r>
+        <w:rPr>
           <w:color w:val="FF0000"/>
           <w:lang w:val="en-GB"/>
         </w:rPr>
@@ -7839,9 +7966,12 @@
           <w:numId w:val="2"/>
         </w:numPr>
       </w:pPr>
-      <w:r>
+      <w:bookmarkStart w:id="24" w:name="_Toc31638625"/>
+      <w:r>
+        <w:lastRenderedPageBreak/>
         <w:t>GTW000MGT0 - CLOUDGATE BASIC WIRELESS 2G - 1 RS485 -                          THIRD PARTY CLOUD</w:t>
       </w:r>
+      <w:bookmarkEnd w:id="24"/>
     </w:p>
     <w:p>
       <w:pPr>
@@ -8218,7 +8348,7 @@
               <w:sz w:val="16"/>
               <w:lang w:val="en-GB"/>
             </w:rPr>
-            <w:t>9</w:t>
+            <w:t>10</w:t>
           </w:r>
           <w:r>
             <w:rPr>
@@ -8264,7 +8394,7 @@
               <w:sz w:val="16"/>
               <w:lang w:val="en-GB"/>
             </w:rPr>
-            <w:t>9</w:t>
+            <w:t>10</w:t>
           </w:r>
           <w:r>
             <w:rPr>
@@ -8541,6 +8671,92 @@
     </w:lvl>
   </w:abstractNum>
   <w:abstractNum w:abstractNumId="1">
+    <w:nsid w:val="0812436C"/>
+    <w:multiLevelType w:val="hybridMultilevel"/>
+    <w:tmpl w:val="9B8E21F8"/>
+    <w:lvl w:ilvl="0" w:tplc="0410000F">
+      <w:start w:val="1"/>
+      <w:numFmt w:val="decimal"/>
+      <w:lvlText w:val="%1."/>
+      <w:lvlJc w:val="left"/>
+      <w:pPr>
+        <w:ind w:left="720" w:hanging="360"/>
+      </w:pPr>
+    </w:lvl>
+    <w:lvl w:ilvl="1" w:tplc="04100019" w:tentative="1">
+      <w:start w:val="1"/>
+      <w:numFmt w:val="lowerLetter"/>
+      <w:lvlText w:val="%2."/>
+      <w:lvlJc w:val="left"/>
+      <w:pPr>
+        <w:ind w:left="1440" w:hanging="360"/>
+      </w:pPr>
+    </w:lvl>
+    <w:lvl w:ilvl="2" w:tplc="0410001B" w:tentative="1">
+      <w:start w:val="1"/>
+      <w:numFmt w:val="lowerRoman"/>
+      <w:lvlText w:val="%3."/>
+      <w:lvlJc w:val="right"/>
+      <w:pPr>
+        <w:ind w:left="2160" w:hanging="180"/>
+      </w:pPr>
+    </w:lvl>
+    <w:lvl w:ilvl="3" w:tplc="0410000F" w:tentative="1">
+      <w:start w:val="1"/>
+      <w:numFmt w:val="decimal"/>
+      <w:lvlText w:val="%4."/>
+      <w:lvlJc w:val="left"/>
+      <w:pPr>
+        <w:ind w:left="2880" w:hanging="360"/>
+      </w:pPr>
+    </w:lvl>
+    <w:lvl w:ilvl="4" w:tplc="04100019" w:tentative="1">
+      <w:start w:val="1"/>
+      <w:numFmt w:val="lowerLetter"/>
+      <w:lvlText w:val="%5."/>
+      <w:lvlJc w:val="left"/>
+      <w:pPr>
+        <w:ind w:left="3600" w:hanging="360"/>
+      </w:pPr>
+    </w:lvl>
+    <w:lvl w:ilvl="5" w:tplc="0410001B" w:tentative="1">
+      <w:start w:val="1"/>
+      <w:numFmt w:val="lowerRoman"/>
+      <w:lvlText w:val="%6."/>
+      <w:lvlJc w:val="right"/>
+      <w:pPr>
+        <w:ind w:left="4320" w:hanging="180"/>
+      </w:pPr>
+    </w:lvl>
+    <w:lvl w:ilvl="6" w:tplc="0410000F" w:tentative="1">
+      <w:start w:val="1"/>
+      <w:numFmt w:val="decimal"/>
+      <w:lvlText w:val="%7."/>
+      <w:lvlJc w:val="left"/>
+      <w:pPr>
+        <w:ind w:left="5040" w:hanging="360"/>
+      </w:pPr>
+    </w:lvl>
+    <w:lvl w:ilvl="7" w:tplc="04100019" w:tentative="1">
+      <w:start w:val="1"/>
+      <w:numFmt w:val="lowerLetter"/>
+      <w:lvlText w:val="%8."/>
+      <w:lvlJc w:val="left"/>
+      <w:pPr>
+        <w:ind w:left="5760" w:hanging="360"/>
+      </w:pPr>
+    </w:lvl>
+    <w:lvl w:ilvl="8" w:tplc="0410001B" w:tentative="1">
+      <w:start w:val="1"/>
+      <w:numFmt w:val="lowerRoman"/>
+      <w:lvlText w:val="%9."/>
+      <w:lvlJc w:val="right"/>
+      <w:pPr>
+        <w:ind w:left="6480" w:hanging="180"/>
+      </w:pPr>
+    </w:lvl>
+  </w:abstractNum>
+  <w:abstractNum w:abstractNumId="2">
     <w:nsid w:val="0A837251"/>
     <w:multiLevelType w:val="hybridMultilevel"/>
     <w:tmpl w:val="121C4146"/>
@@ -8653,7 +8869,7 @@
       </w:rPr>
     </w:lvl>
   </w:abstractNum>
-  <w:abstractNum w:abstractNumId="2">
+  <w:abstractNum w:abstractNumId="3">
     <w:nsid w:val="0BA01982"/>
     <w:multiLevelType w:val="hybridMultilevel"/>
     <w:tmpl w:val="A3B61488"/>
@@ -8766,7 +8982,7 @@
       </w:rPr>
     </w:lvl>
   </w:abstractNum>
-  <w:abstractNum w:abstractNumId="3">
+  <w:abstractNum w:abstractNumId="4">
     <w:nsid w:val="0F9E5421"/>
     <w:multiLevelType w:val="hybridMultilevel"/>
     <w:tmpl w:val="EF24F2B4"/>
@@ -8879,7 +9095,120 @@
       </w:rPr>
     </w:lvl>
   </w:abstractNum>
-  <w:abstractNum w:abstractNumId="4">
+  <w:abstractNum w:abstractNumId="5">
+    <w:nsid w:val="13816A7D"/>
+    <w:multiLevelType w:val="multilevel"/>
+    <w:tmpl w:val="2A206DD2"/>
+    <w:lvl w:ilvl="0">
+      <w:start w:val="1"/>
+      <w:numFmt w:val="decimal"/>
+      <w:lvlText w:val="%1."/>
+      <w:lvlJc w:val="left"/>
+      <w:pPr>
+        <w:tabs>
+          <w:tab w:val="num" w:pos="720"/>
+        </w:tabs>
+        <w:ind w:left="720" w:hanging="360"/>
+      </w:pPr>
+    </w:lvl>
+    <w:lvl w:ilvl="1" w:tentative="1">
+      <w:start w:val="1"/>
+      <w:numFmt w:val="decimal"/>
+      <w:lvlText w:val="%2."/>
+      <w:lvlJc w:val="left"/>
+      <w:pPr>
+        <w:tabs>
+          <w:tab w:val="num" w:pos="1440"/>
+        </w:tabs>
+        <w:ind w:left="1440" w:hanging="360"/>
+      </w:pPr>
+    </w:lvl>
+    <w:lvl w:ilvl="2" w:tentative="1">
+      <w:start w:val="1"/>
+      <w:numFmt w:val="decimal"/>
+      <w:lvlText w:val="%3."/>
+      <w:lvlJc w:val="left"/>
+      <w:pPr>
+        <w:tabs>
+          <w:tab w:val="num" w:pos="2160"/>
+        </w:tabs>
+        <w:ind w:left="2160" w:hanging="360"/>
+      </w:pPr>
+    </w:lvl>
+    <w:lvl w:ilvl="3" w:tentative="1">
+      <w:start w:val="1"/>
+      <w:numFmt w:val="decimal"/>
+      <w:lvlText w:val="%4."/>
+      <w:lvlJc w:val="left"/>
+      <w:pPr>
+        <w:tabs>
+          <w:tab w:val="num" w:pos="2880"/>
+        </w:tabs>
+        <w:ind w:left="2880" w:hanging="360"/>
+      </w:pPr>
+    </w:lvl>
+    <w:lvl w:ilvl="4" w:tentative="1">
+      <w:start w:val="1"/>
+      <w:numFmt w:val="decimal"/>
+      <w:lvlText w:val="%5."/>
+      <w:lvlJc w:val="left"/>
+      <w:pPr>
+        <w:tabs>
+          <w:tab w:val="num" w:pos="3600"/>
+        </w:tabs>
+        <w:ind w:left="3600" w:hanging="360"/>
+      </w:pPr>
+    </w:lvl>
+    <w:lvl w:ilvl="5" w:tentative="1">
+      <w:start w:val="1"/>
+      <w:numFmt w:val="decimal"/>
+      <w:lvlText w:val="%6."/>
+      <w:lvlJc w:val="left"/>
+      <w:pPr>
+        <w:tabs>
+          <w:tab w:val="num" w:pos="4320"/>
+        </w:tabs>
+        <w:ind w:left="4320" w:hanging="360"/>
+      </w:pPr>
+    </w:lvl>
+    <w:lvl w:ilvl="6" w:tentative="1">
+      <w:start w:val="1"/>
+      <w:numFmt w:val="decimal"/>
+      <w:lvlText w:val="%7."/>
+      <w:lvlJc w:val="left"/>
+      <w:pPr>
+        <w:tabs>
+          <w:tab w:val="num" w:pos="5040"/>
+        </w:tabs>
+        <w:ind w:left="5040" w:hanging="360"/>
+      </w:pPr>
+    </w:lvl>
+    <w:lvl w:ilvl="7" w:tentative="1">
+      <w:start w:val="1"/>
+      <w:numFmt w:val="decimal"/>
+      <w:lvlText w:val="%8."/>
+      <w:lvlJc w:val="left"/>
+      <w:pPr>
+        <w:tabs>
+          <w:tab w:val="num" w:pos="5760"/>
+        </w:tabs>
+        <w:ind w:left="5760" w:hanging="360"/>
+      </w:pPr>
+    </w:lvl>
+    <w:lvl w:ilvl="8" w:tentative="1">
+      <w:start w:val="1"/>
+      <w:numFmt w:val="decimal"/>
+      <w:lvlText w:val="%9."/>
+      <w:lvlJc w:val="left"/>
+      <w:pPr>
+        <w:tabs>
+          <w:tab w:val="num" w:pos="6480"/>
+        </w:tabs>
+        <w:ind w:left="6480" w:hanging="360"/>
+      </w:pPr>
+    </w:lvl>
+  </w:abstractNum>
+  <w:abstractNum w:abstractNumId="6">
     <w:nsid w:val="18CC6F95"/>
     <w:multiLevelType w:val="hybridMultilevel"/>
     <w:tmpl w:val="09FED080"/>
@@ -8965,7 +9294,7 @@
       </w:pPr>
     </w:lvl>
   </w:abstractNum>
-  <w:abstractNum w:abstractNumId="5">
+  <w:abstractNum w:abstractNumId="7">
     <w:nsid w:val="209A747F"/>
     <w:multiLevelType w:val="multilevel"/>
     <w:tmpl w:val="9DF43F8C"/>
@@ -9127,7 +9456,156 @@
       </w:pPr>
     </w:lvl>
   </w:abstractNum>
-  <w:abstractNum w:abstractNumId="6">
+  <w:abstractNum w:abstractNumId="8">
+    <w:nsid w:val="2164444F"/>
+    <w:multiLevelType w:val="multilevel"/>
+    <w:tmpl w:val="9D0A2D48"/>
+    <w:lvl w:ilvl="0">
+      <w:start w:val="1"/>
+      <w:numFmt w:val="bullet"/>
+      <w:lvlText w:val=""/>
+      <w:lvlJc w:val="left"/>
+      <w:pPr>
+        <w:tabs>
+          <w:tab w:val="num" w:pos="720"/>
+        </w:tabs>
+        <w:ind w:left="720" w:hanging="360"/>
+      </w:pPr>
+      <w:rPr>
+        <w:rFonts w:ascii="Symbol" w:hAnsi="Symbol" w:hint="default"/>
+        <w:sz w:val="20"/>
+      </w:rPr>
+    </w:lvl>
+    <w:lvl w:ilvl="1" w:tentative="1">
+      <w:start w:val="1"/>
+      <w:numFmt w:val="bullet"/>
+      <w:lvlText w:val="o"/>
+      <w:lvlJc w:val="left"/>
+      <w:pPr>
+        <w:tabs>
+          <w:tab w:val="num" w:pos="1440"/>
+        </w:tabs>
+        <w:ind w:left="1440" w:hanging="360"/>
+      </w:pPr>
+      <w:rPr>
+        <w:rFonts w:ascii="Courier New" w:hAnsi="Courier New" w:hint="default"/>
+        <w:sz w:val="20"/>
+      </w:rPr>
+    </w:lvl>
+    <w:lvl w:ilvl="2" w:tentative="1">
+      <w:start w:val="1"/>
+      <w:numFmt w:val="bullet"/>
+      <w:lvlText w:val=""/>
+      <w:lvlJc w:val="left"/>
+      <w:pPr>
+        <w:tabs>
+          <w:tab w:val="num" w:pos="2160"/>
+        </w:tabs>
+        <w:ind w:left="2160" w:hanging="360"/>
+      </w:pPr>
+      <w:rPr>
+        <w:rFonts w:ascii="Wingdings" w:hAnsi="Wingdings" w:hint="default"/>
+        <w:sz w:val="20"/>
+      </w:rPr>
+    </w:lvl>
+    <w:lvl w:ilvl="3" w:tentative="1">
+      <w:start w:val="1"/>
+      <w:numFmt w:val="bullet"/>
+      <w:lvlText w:val=""/>
+      <w:lvlJc w:val="left"/>
+      <w:pPr>
+        <w:tabs>
+          <w:tab w:val="num" w:pos="2880"/>
+        </w:tabs>
+        <w:ind w:left="2880" w:hanging="360"/>
+      </w:pPr>
+      <w:rPr>
+        <w:rFonts w:ascii="Wingdings" w:hAnsi="Wingdings" w:hint="default"/>
+        <w:sz w:val="20"/>
+      </w:rPr>
+    </w:lvl>
+    <w:lvl w:ilvl="4" w:tentative="1">
+      <w:start w:val="1"/>
+      <w:numFmt w:val="bullet"/>
+      <w:lvlText w:val=""/>
+      <w:lvlJc w:val="left"/>
+      <w:pPr>
+        <w:tabs>
+          <w:tab w:val="num" w:pos="3600"/>
+        </w:tabs>
+        <w:ind w:left="3600" w:hanging="360"/>
+      </w:pPr>
+      <w:rPr>
+        <w:rFonts w:ascii="Wingdings" w:hAnsi="Wingdings" w:hint="default"/>
+        <w:sz w:val="20"/>
+      </w:rPr>
+    </w:lvl>
+    <w:lvl w:ilvl="5" w:tentative="1">
+      <w:start w:val="1"/>
+      <w:numFmt w:val="bullet"/>
+      <w:lvlText w:val=""/>
+      <w:lvlJc w:val="left"/>
+      <w:pPr>
+        <w:tabs>
+          <w:tab w:val="num" w:pos="4320"/>
+        </w:tabs>
+        <w:ind w:left="4320" w:hanging="360"/>
+      </w:pPr>
+      <w:rPr>
+        <w:rFonts w:ascii="Wingdings" w:hAnsi="Wingdings" w:hint="default"/>
+        <w:sz w:val="20"/>
+      </w:rPr>
+    </w:lvl>
+    <w:lvl w:ilvl="6" w:tentative="1">
+      <w:start w:val="1"/>
+      <w:numFmt w:val="bullet"/>
+      <w:lvlText w:val=""/>
+      <w:lvlJc w:val="left"/>
+      <w:pPr>
+        <w:tabs>
+          <w:tab w:val="num" w:pos="5040"/>
+        </w:tabs>
+        <w:ind w:left="5040" w:hanging="360"/>
+      </w:pPr>
+      <w:rPr>
+        <w:rFonts w:ascii="Wingdings" w:hAnsi="Wingdings" w:hint="default"/>
+        <w:sz w:val="20"/>
+      </w:rPr>
+    </w:lvl>
+    <w:lvl w:ilvl="7" w:tentative="1">
+      <w:start w:val="1"/>
+      <w:numFmt w:val="bullet"/>
+      <w:lvlText w:val=""/>
+      <w:lvlJc w:val="left"/>
+      <w:pPr>
+        <w:tabs>
+          <w:tab w:val="num" w:pos="5760"/>
+        </w:tabs>
+        <w:ind w:left="5760" w:hanging="360"/>
+      </w:pPr>
+      <w:rPr>
+        <w:rFonts w:ascii="Wingdings" w:hAnsi="Wingdings" w:hint="default"/>
+        <w:sz w:val="20"/>
+      </w:rPr>
+    </w:lvl>
+    <w:lvl w:ilvl="8" w:tentative="1">
+      <w:start w:val="1"/>
+      <w:numFmt w:val="bullet"/>
+      <w:lvlText w:val=""/>
+      <w:lvlJc w:val="left"/>
+      <w:pPr>
+        <w:tabs>
+          <w:tab w:val="num" w:pos="6480"/>
+        </w:tabs>
+        <w:ind w:left="6480" w:hanging="360"/>
+      </w:pPr>
+      <w:rPr>
+        <w:rFonts w:ascii="Wingdings" w:hAnsi="Wingdings" w:hint="default"/>
+        <w:sz w:val="20"/>
+      </w:rPr>
+    </w:lvl>
+  </w:abstractNum>
+  <w:abstractNum w:abstractNumId="9">
     <w:nsid w:val="270E0B38"/>
     <w:multiLevelType w:val="hybridMultilevel"/>
     <w:tmpl w:val="4F0A916C"/>
@@ -9213,7 +9691,7 @@
       </w:pPr>
     </w:lvl>
   </w:abstractNum>
-  <w:abstractNum w:abstractNumId="7">
+  <w:abstractNum w:abstractNumId="10">
     <w:nsid w:val="28C96E0F"/>
     <w:multiLevelType w:val="hybridMultilevel"/>
     <w:tmpl w:val="15BE675C"/>
@@ -9326,7 +9804,7 @@
       </w:rPr>
     </w:lvl>
   </w:abstractNum>
-  <w:abstractNum w:abstractNumId="8">
+  <w:abstractNum w:abstractNumId="11">
     <w:nsid w:val="2BB86052"/>
     <w:multiLevelType w:val="hybridMultilevel"/>
     <w:tmpl w:val="E9FE3D94"/>
@@ -9439,7 +9917,7 @@
       </w:rPr>
     </w:lvl>
   </w:abstractNum>
-  <w:abstractNum w:abstractNumId="9">
+  <w:abstractNum w:abstractNumId="12">
     <w:nsid w:val="2CFB4B61"/>
     <w:multiLevelType w:val="hybridMultilevel"/>
     <w:tmpl w:val="23ACD9AA"/>
@@ -9525,7 +10003,7 @@
       </w:pPr>
     </w:lvl>
   </w:abstractNum>
-  <w:abstractNum w:abstractNumId="10">
+  <w:abstractNum w:abstractNumId="13">
     <w:nsid w:val="2EEE1309"/>
     <w:multiLevelType w:val="hybridMultilevel"/>
     <w:tmpl w:val="15BE675C"/>
@@ -9638,7 +10116,7 @@
       </w:rPr>
     </w:lvl>
   </w:abstractNum>
-  <w:abstractNum w:abstractNumId="11">
+  <w:abstractNum w:abstractNumId="14">
     <w:nsid w:val="46432E6E"/>
     <w:multiLevelType w:val="hybridMultilevel"/>
     <w:tmpl w:val="80D2599E"/>
@@ -9727,7 +10205,7 @@
       </w:pPr>
     </w:lvl>
   </w:abstractNum>
-  <w:abstractNum w:abstractNumId="12">
+  <w:abstractNum w:abstractNumId="15">
     <w:nsid w:val="4B2F0B4F"/>
     <w:multiLevelType w:val="hybridMultilevel"/>
     <w:tmpl w:val="1E4A7A4C"/>
@@ -9840,7 +10318,7 @@
       </w:rPr>
     </w:lvl>
   </w:abstractNum>
-  <w:abstractNum w:abstractNumId="13">
+  <w:abstractNum w:abstractNumId="16">
     <w:nsid w:val="4FB22A5F"/>
     <w:multiLevelType w:val="hybridMultilevel"/>
     <w:tmpl w:val="510A730E"/>
@@ -9926,7 +10404,7 @@
       </w:pPr>
     </w:lvl>
   </w:abstractNum>
-  <w:abstractNum w:abstractNumId="14">
+  <w:abstractNum w:abstractNumId="17">
     <w:nsid w:val="5DB64F7A"/>
     <w:multiLevelType w:val="multilevel"/>
     <w:tmpl w:val="AFE69964"/>
@@ -10113,7 +10591,7 @@
       </w:rPr>
     </w:lvl>
   </w:abstractNum>
-  <w:abstractNum w:abstractNumId="15">
+  <w:abstractNum w:abstractNumId="18">
     <w:nsid w:val="5E2619D8"/>
     <w:multiLevelType w:val="hybridMultilevel"/>
     <w:tmpl w:val="15BE675C"/>
@@ -10226,7 +10704,7 @@
       </w:rPr>
     </w:lvl>
   </w:abstractNum>
-  <w:abstractNum w:abstractNumId="16">
+  <w:abstractNum w:abstractNumId="19">
     <w:nsid w:val="64490665"/>
     <w:multiLevelType w:val="hybridMultilevel"/>
     <w:tmpl w:val="15BE675C"/>
@@ -10339,7 +10817,7 @@
       </w:rPr>
     </w:lvl>
   </w:abstractNum>
-  <w:abstractNum w:abstractNumId="17">
+  <w:abstractNum w:abstractNumId="20">
     <w:nsid w:val="66550C76"/>
     <w:multiLevelType w:val="hybridMultilevel"/>
     <w:tmpl w:val="5B24F130"/>
@@ -10452,7 +10930,7 @@
       </w:rPr>
     </w:lvl>
   </w:abstractNum>
-  <w:abstractNum w:abstractNumId="18">
+  <w:abstractNum w:abstractNumId="21">
     <w:nsid w:val="67766496"/>
     <w:multiLevelType w:val="hybridMultilevel"/>
     <w:tmpl w:val="1D687ADC"/>
@@ -10565,7 +11043,7 @@
       </w:rPr>
     </w:lvl>
   </w:abstractNum>
-  <w:abstractNum w:abstractNumId="19">
+  <w:abstractNum w:abstractNumId="22">
     <w:nsid w:val="6C815590"/>
     <w:multiLevelType w:val="hybridMultilevel"/>
     <w:tmpl w:val="0EF051D6"/>
@@ -10654,7 +11132,7 @@
       </w:pPr>
     </w:lvl>
   </w:abstractNum>
-  <w:abstractNum w:abstractNumId="20">
+  <w:abstractNum w:abstractNumId="23">
     <w:nsid w:val="70540702"/>
     <w:multiLevelType w:val="hybridMultilevel"/>
     <w:tmpl w:val="15BE675C"/>
@@ -10767,7 +11245,7 @@
       </w:rPr>
     </w:lvl>
   </w:abstractNum>
-  <w:abstractNum w:abstractNumId="21">
+  <w:abstractNum w:abstractNumId="24">
     <w:nsid w:val="73420D4F"/>
     <w:multiLevelType w:val="hybridMultilevel"/>
     <w:tmpl w:val="38A2EB0C"/>
@@ -10880,7 +11358,7 @@
       </w:rPr>
     </w:lvl>
   </w:abstractNum>
-  <w:abstractNum w:abstractNumId="22">
+  <w:abstractNum w:abstractNumId="25">
     <w:nsid w:val="76BC63DD"/>
     <w:multiLevelType w:val="hybridMultilevel"/>
     <w:tmpl w:val="4F0A916C"/>
@@ -10967,37 +11445,37 @@
     </w:lvl>
   </w:abstractNum>
   <w:num w:numId="1">
-    <w:abstractNumId w:val="5"/>
+    <w:abstractNumId w:val="7"/>
   </w:num>
   <w:num w:numId="2">
-    <w:abstractNumId w:val="14"/>
+    <w:abstractNumId w:val="17"/>
   </w:num>
   <w:num w:numId="3">
-    <w:abstractNumId w:val="10"/>
+    <w:abstractNumId w:val="13"/>
   </w:num>
   <w:num w:numId="4">
-    <w:abstractNumId w:val="21"/>
+    <w:abstractNumId w:val="24"/>
   </w:num>
   <w:num w:numId="5">
     <w:abstractNumId w:val="0"/>
   </w:num>
   <w:num w:numId="6">
-    <w:abstractNumId w:val="4"/>
+    <w:abstractNumId w:val="6"/>
   </w:num>
   <w:num w:numId="7">
-    <w:abstractNumId w:val="13"/>
+    <w:abstractNumId w:val="16"/>
   </w:num>
   <w:num w:numId="8">
-    <w:abstractNumId w:val="9"/>
+    <w:abstractNumId w:val="12"/>
   </w:num>
   <w:num w:numId="9">
-    <w:abstractNumId w:val="14"/>
+    <w:abstractNumId w:val="17"/>
   </w:num>
   <w:num w:numId="10">
-    <w:abstractNumId w:val="19"/>
+    <w:abstractNumId w:val="22"/>
   </w:num>
   <w:num w:numId="11">
-    <w:abstractNumId w:val="14"/>
+    <w:abstractNumId w:val="17"/>
     <w:lvlOverride w:ilvl="0">
       <w:startOverride w:val="1"/>
     </w:lvlOverride>
@@ -11027,16 +11505,16 @@
     </w:lvlOverride>
   </w:num>
   <w:num w:numId="12">
-    <w:abstractNumId w:val="11"/>
+    <w:abstractNumId w:val="14"/>
   </w:num>
   <w:num w:numId="13">
+    <w:abstractNumId w:val="3"/>
+  </w:num>
+  <w:num w:numId="14">
     <w:abstractNumId w:val="2"/>
   </w:num>
-  <w:num w:numId="14">
-    <w:abstractNumId w:val="1"/>
-  </w:num>
   <w:num w:numId="15">
-    <w:abstractNumId w:val="14"/>
+    <w:abstractNumId w:val="17"/>
     <w:lvlOverride w:ilvl="0">
       <w:startOverride w:val="1"/>
     </w:lvlOverride>
@@ -11066,7 +11544,7 @@
     </w:lvlOverride>
   </w:num>
   <w:num w:numId="16">
-    <w:abstractNumId w:val="14"/>
+    <w:abstractNumId w:val="17"/>
     <w:lvlOverride w:ilvl="0">
       <w:startOverride w:val="1"/>
     </w:lvlOverride>
@@ -11096,34 +11574,34 @@
     </w:lvlOverride>
   </w:num>
   <w:num w:numId="17">
-    <w:abstractNumId w:val="6"/>
+    <w:abstractNumId w:val="9"/>
   </w:num>
   <w:num w:numId="18">
-    <w:abstractNumId w:val="16"/>
+    <w:abstractNumId w:val="19"/>
   </w:num>
   <w:num w:numId="19">
+    <w:abstractNumId w:val="23"/>
+  </w:num>
+  <w:num w:numId="20">
+    <w:abstractNumId w:val="25"/>
+  </w:num>
+  <w:num w:numId="21">
+    <w:abstractNumId w:val="18"/>
+  </w:num>
+  <w:num w:numId="22">
+    <w:abstractNumId w:val="10"/>
+  </w:num>
+  <w:num w:numId="23">
+    <w:abstractNumId w:val="11"/>
+  </w:num>
+  <w:num w:numId="24">
     <w:abstractNumId w:val="20"/>
   </w:num>
-  <w:num w:numId="20">
-    <w:abstractNumId w:val="22"/>
-  </w:num>
-  <w:num w:numId="21">
-    <w:abstractNumId w:val="15"/>
-  </w:num>
-  <w:num w:numId="22">
-    <w:abstractNumId w:val="7"/>
-  </w:num>
-  <w:num w:numId="23">
-    <w:abstractNumId w:val="8"/>
-  </w:num>
-  <w:num w:numId="24">
-    <w:abstractNumId w:val="17"/>
-  </w:num>
   <w:num w:numId="25">
-    <w:abstractNumId w:val="18"/>
+    <w:abstractNumId w:val="21"/>
   </w:num>
   <w:num w:numId="26">
-    <w:abstractNumId w:val="14"/>
+    <w:abstractNumId w:val="17"/>
     <w:lvlOverride w:ilvl="0">
       <w:startOverride w:val="1"/>
     </w:lvlOverride>
@@ -11153,10 +11631,19 @@
     </w:lvlOverride>
   </w:num>
   <w:num w:numId="27">
-    <w:abstractNumId w:val="3"/>
+    <w:abstractNumId w:val="4"/>
   </w:num>
   <w:num w:numId="28">
-    <w:abstractNumId w:val="12"/>
+    <w:abstractNumId w:val="15"/>
+  </w:num>
+  <w:num w:numId="29">
+    <w:abstractNumId w:val="1"/>
+  </w:num>
+  <w:num w:numId="30">
+    <w:abstractNumId w:val="8"/>
+  </w:num>
+  <w:num w:numId="31">
+    <w:abstractNumId w:val="5"/>
   </w:num>
   <w:numIdMacAtCleanup w:val="10"/>
 </w:numbering>
@@ -12569,6 +13056,11 @@
     <w:basedOn w:val="Carpredefinitoparagrafo"/>
     <w:rsid w:val="002E3685"/>
   </w:style>
+  <w:style w:type="character" w:customStyle="1" w:styleId="mw-headline">
+    <w:name w:val="mw-headline"/>
+    <w:basedOn w:val="Carpredefinitoparagrafo"/>
+    <w:rsid w:val="00AF6EA5"/>
+  </w:style>
 </w:styles>
 </file>
 
@@ -12862,7 +13354,7 @@
 </file>
 
 <file path=customXml/itemProps1.xml><?xml version="1.0" encoding="utf-8"?>
-<ds:datastoreItem xmlns:ds="http://schemas.openxmlformats.org/officeDocument/2006/customXml" ds:itemID="{4F4FD64C-D218-42B4-BCA3-0318ECD59331}">
+<ds:datastoreItem xmlns:ds="http://schemas.openxmlformats.org/officeDocument/2006/customXml" ds:itemID="{05E26D35-B688-468B-9769-D97D2E93F69A}">
   <ds:schemaRefs>
     <ds:schemaRef ds:uri="http://schemas.openxmlformats.org/officeDocument/2006/bibliography"/>
   </ds:schemaRefs>

</xml_diff>

<commit_message>
added recognize of the FW running on 2G or WiFi
</commit_message>
<xml_diff>
--- a/Documents/specs/GME_HW_Requirements.docx
+++ b/Documents/specs/GME_HW_Requirements.docx
@@ -5214,6 +5214,87 @@
         </w:rPr>
         <w:t>.</w:t>
       </w:r>
+      <w:r>
+        <w:rPr>
+          <w:color w:val="FF0000"/>
+          <w:lang w:val="en-GB"/>
+        </w:rPr>
+        <w:br/>
+      </w:r>
+    </w:p>
+    <w:p>
+      <w:pPr>
+        <w:pStyle w:val="NormaleRS"/>
+        <w:numPr>
+          <w:ilvl w:val="0"/>
+          <w:numId w:val="21"/>
+        </w:numPr>
+        <w:jc w:val="left"/>
+        <w:rPr>
+          <w:color w:val="FF0000"/>
+          <w:lang w:val="en-GB"/>
+        </w:rPr>
+      </w:pPr>
+      <w:r>
+        <w:rPr>
+          <w:lang w:val="en-GB"/>
+        </w:rPr>
+        <w:t xml:space="preserve">The ESP32-WROVER FW recognize the HW by the state of the pin </w:t>
+      </w:r>
+      <w:r>
+        <w:rPr>
+          <w:color w:val="FF0000"/>
+          <w:lang w:val="en-GB"/>
+        </w:rPr>
+        <w:t>xx (see the same in</w:t>
+      </w:r>
+      <w:r>
+        <w:rPr>
+          <w:color w:val="FF0000"/>
+          <w:lang w:val="en-GB"/>
+        </w:rPr>
+        <w:t xml:space="preserve"> </w:t>
+      </w:r>
+      <w:proofErr w:type="spellStart"/>
+      <w:r>
+        <w:rPr>
+          <w:color w:val="FF0000"/>
+          <w:lang w:val="en-GB"/>
+        </w:rPr>
+        <w:t>WiFi</w:t>
+      </w:r>
+      <w:proofErr w:type="spellEnd"/>
+      <w:r>
+        <w:rPr>
+          <w:color w:val="FF0000"/>
+          <w:lang w:val="en-GB"/>
+        </w:rPr>
+        <w:t xml:space="preserve"> model) </w:t>
+      </w:r>
+      <w:r>
+        <w:rPr>
+          <w:lang w:val="en-GB"/>
+        </w:rPr>
+        <w:t>connected to ground</w:t>
+      </w:r>
+      <w:bookmarkStart w:id="18" w:name="_GoBack"/>
+      <w:bookmarkEnd w:id="18"/>
+      <w:r>
+        <w:rPr>
+          <w:lang w:val="en-GB"/>
+        </w:rPr>
+        <w:t>.</w:t>
+      </w:r>
+    </w:p>
+    <w:p>
+      <w:pPr>
+        <w:pStyle w:val="NormaleRS"/>
+        <w:jc w:val="left"/>
+        <w:rPr>
+          <w:color w:val="FF0000"/>
+          <w:lang w:val="en-GB"/>
+        </w:rPr>
+      </w:pPr>
     </w:p>
     <w:p>
       <w:pPr>
@@ -5324,6 +5405,7 @@
         <w:rPr>
           <w:lang w:val="en-GB"/>
         </w:rPr>
+        <w:lastRenderedPageBreak/>
         <w:t>Serial number (serialized by USR)</w:t>
       </w:r>
     </w:p>
@@ -5377,7 +5459,6 @@
         <w:jc w:val="left"/>
       </w:pPr>
       <w:r>
-        <w:lastRenderedPageBreak/>
         <w:t>QR Code</w:t>
       </w:r>
       <w:r>
@@ -5811,6 +5892,36 @@
           <w:lang w:val="en-GB"/>
         </w:rPr>
         <w:t>(only Europe support)</w:t>
+      </w:r>
+      <w:r>
+        <w:rPr>
+          <w:lang w:val="en-GB"/>
+        </w:rPr>
+        <w:br/>
+      </w:r>
+      <w:r>
+        <w:rPr>
+          <w:lang w:val="en-GB"/>
+        </w:rPr>
+        <w:t>LVD EN 62368,</w:t>
+      </w:r>
+      <w:r>
+        <w:rPr>
+          <w:lang w:val="en-GB"/>
+        </w:rPr>
+        <w:t xml:space="preserve"> </w:t>
+      </w:r>
+      <w:r>
+        <w:rPr>
+          <w:lang w:val="en-GB"/>
+        </w:rPr>
+        <w:t xml:space="preserve">EMC EN301489 </w:t>
+      </w:r>
+      <w:r>
+        <w:rPr>
+          <w:lang w:val="en-GB"/>
+        </w:rPr>
+        <w:t>,RED EN 300328</w:t>
       </w:r>
     </w:p>
     <w:p>
@@ -6076,7 +6187,7 @@
         </w:tabs>
         <w:ind w:left="860"/>
       </w:pPr>
-      <w:bookmarkStart w:id="18" w:name="_Toc31638620"/>
+      <w:bookmarkStart w:id="19" w:name="_Toc31638620"/>
       <w:proofErr w:type="spellStart"/>
       <w:r>
         <w:t>WiFi</w:t>
@@ -6085,7 +6196,7 @@
       <w:r>
         <w:t xml:space="preserve"> Model</w:t>
       </w:r>
-      <w:bookmarkEnd w:id="18"/>
+      <w:bookmarkEnd w:id="19"/>
     </w:p>
     <w:p>
       <w:pPr>
@@ -6389,55 +6500,6 @@
     </w:p>
     <w:p>
       <w:pPr>
-        <w:pStyle w:val="Paragrafoelenco"/>
-        <w:numPr>
-          <w:ilvl w:val="0"/>
-          <w:numId w:val="22"/>
-        </w:numPr>
-        <w:rPr>
-          <w:rFonts w:ascii="Verdana" w:hAnsi="Verdana"/>
-          <w:sz w:val="20"/>
-          <w:szCs w:val="20"/>
-          <w:lang w:val="en-GB" w:eastAsia="it-IT"/>
-        </w:rPr>
-      </w:pPr>
-      <w:r>
-        <w:rPr>
-          <w:lang w:val="en-GB"/>
-        </w:rPr>
-        <w:t xml:space="preserve">The factory reset button is connected to the ESP32-WROVER chip to the pins </w:t>
-      </w:r>
-      <w:r>
-        <w:rPr>
-          <w:rFonts w:ascii="Verdana" w:hAnsi="Verdana"/>
-          <w:sz w:val="20"/>
-          <w:szCs w:val="20"/>
-          <w:lang w:val="en-GB" w:eastAsia="it-IT"/>
-        </w:rPr>
-        <w:t>XXXX</w:t>
-      </w:r>
-      <w:r>
-        <w:rPr>
-          <w:rFonts w:ascii="Verdana" w:hAnsi="Verdana"/>
-          <w:sz w:val="20"/>
-          <w:szCs w:val="20"/>
-          <w:lang w:val="en-GB" w:eastAsia="it-IT"/>
-        </w:rPr>
-        <w:t xml:space="preserve">   pin 25 (IO0)</w:t>
-      </w:r>
-    </w:p>
-    <w:p>
-      <w:pPr>
-        <w:pStyle w:val="NormaleRS"/>
-        <w:ind w:left="720"/>
-        <w:jc w:val="left"/>
-        <w:rPr>
-          <w:lang w:val="en-GB"/>
-        </w:rPr>
-      </w:pPr>
-    </w:p>
-    <w:p>
-      <w:pPr>
         <w:pStyle w:val="NormaleRS"/>
         <w:numPr>
           <w:ilvl w:val="0"/>
@@ -6452,6 +6514,108 @@
         <w:rPr>
           <w:lang w:val="en-GB"/>
         </w:rPr>
+        <w:t xml:space="preserve">The factory reset button is connected to the ESP32-WROVER chip to the pins </w:t>
+      </w:r>
+      <w:r>
+        <w:rPr>
+          <w:lang w:val="en-GB"/>
+        </w:rPr>
+        <w:t>p</w:t>
+      </w:r>
+      <w:r>
+        <w:rPr>
+          <w:lang w:val="en-GB"/>
+        </w:rPr>
+        <w:t>in 25 (IO0)</w:t>
+      </w:r>
+    </w:p>
+    <w:p>
+      <w:pPr>
+        <w:pStyle w:val="NormaleRS"/>
+        <w:ind w:left="720"/>
+        <w:jc w:val="left"/>
+        <w:rPr>
+          <w:lang w:val="en-GB"/>
+        </w:rPr>
+      </w:pPr>
+    </w:p>
+    <w:p>
+      <w:pPr>
+        <w:pStyle w:val="NormaleRS"/>
+        <w:numPr>
+          <w:ilvl w:val="0"/>
+          <w:numId w:val="22"/>
+        </w:numPr>
+        <w:jc w:val="left"/>
+        <w:rPr>
+          <w:lang w:val="en-GB"/>
+        </w:rPr>
+      </w:pPr>
+      <w:r>
+        <w:rPr>
+          <w:lang w:val="en-GB"/>
+        </w:rPr>
+        <w:t>The ESP32-</w:t>
+      </w:r>
+      <w:r>
+        <w:rPr>
+          <w:lang w:val="en-GB"/>
+        </w:rPr>
+        <w:t>WROVER</w:t>
+      </w:r>
+      <w:r>
+        <w:rPr>
+          <w:lang w:val="en-GB"/>
+        </w:rPr>
+        <w:t xml:space="preserve"> FW recognize the HW by the state of the pin </w:t>
+      </w:r>
+      <w:r>
+        <w:rPr>
+          <w:color w:val="FF0000"/>
+          <w:lang w:val="en-GB"/>
+        </w:rPr>
+        <w:t xml:space="preserve">xx </w:t>
+      </w:r>
+      <w:r>
+        <w:rPr>
+          <w:color w:val="FF0000"/>
+          <w:lang w:val="en-GB"/>
+        </w:rPr>
+        <w:t xml:space="preserve">(see the same in 2G model) </w:t>
+      </w:r>
+      <w:r>
+        <w:rPr>
+          <w:lang w:val="en-GB"/>
+        </w:rPr>
+        <w:t>pulled up.</w:t>
+      </w:r>
+    </w:p>
+    <w:p>
+      <w:pPr>
+        <w:pStyle w:val="NormaleRS"/>
+        <w:ind w:left="720"/>
+        <w:jc w:val="left"/>
+        <w:rPr>
+          <w:lang w:val="en-GB"/>
+        </w:rPr>
+      </w:pPr>
+    </w:p>
+    <w:p>
+      <w:pPr>
+        <w:pStyle w:val="NormaleRS"/>
+        <w:numPr>
+          <w:ilvl w:val="0"/>
+          <w:numId w:val="22"/>
+        </w:numPr>
+        <w:jc w:val="left"/>
+        <w:rPr>
+          <w:lang w:val="en-GB"/>
+        </w:rPr>
+      </w:pPr>
+      <w:r>
+        <w:rPr>
+          <w:lang w:val="en-GB"/>
+        </w:rPr>
         <w:t>Power supply 5..</w:t>
       </w:r>
       <w:r>
@@ -6477,6 +6641,59 @@
           <w:lang w:val="en-GB"/>
         </w:rPr>
         <w:t>)</w:t>
+      </w:r>
+    </w:p>
+    <w:p>
+      <w:pPr>
+        <w:pStyle w:val="NormaleRS"/>
+        <w:jc w:val="left"/>
+        <w:rPr>
+          <w:lang w:val="en-GB"/>
+        </w:rPr>
+      </w:pPr>
+    </w:p>
+    <w:p>
+      <w:pPr>
+        <w:pStyle w:val="NormaleRS"/>
+        <w:numPr>
+          <w:ilvl w:val="0"/>
+          <w:numId w:val="22"/>
+        </w:numPr>
+        <w:jc w:val="left"/>
+        <w:rPr>
+          <w:lang w:val="en-GB"/>
+        </w:rPr>
+      </w:pPr>
+      <w:r>
+        <w:rPr>
+          <w:lang w:val="en-GB"/>
+        </w:rPr>
+        <w:t xml:space="preserve">Temperature range -10/+60 C </w:t>
+      </w:r>
+      <w:r>
+        <w:rPr>
+          <w:lang w:val="en-GB"/>
+        </w:rPr>
+        <w:br/>
+      </w:r>
+    </w:p>
+    <w:p>
+      <w:pPr>
+        <w:pStyle w:val="NormaleRS"/>
+        <w:numPr>
+          <w:ilvl w:val="0"/>
+          <w:numId w:val="22"/>
+        </w:numPr>
+        <w:jc w:val="left"/>
+        <w:rPr>
+          <w:lang w:val="en-GB"/>
+        </w:rPr>
+      </w:pPr>
+      <w:r>
+        <w:rPr>
+          <w:lang w:val="en-GB"/>
+        </w:rPr>
+        <w:t xml:space="preserve"> Humidity 5..95% (not condensing)</w:t>
       </w:r>
       <w:r>
         <w:rPr>
@@ -6689,76 +6906,115 @@
         </w:numPr>
         <w:jc w:val="left"/>
         <w:rPr>
+          <w:lang w:val="en-GB"/>
+        </w:rPr>
+      </w:pPr>
+      <w:r>
+        <w:rPr>
+          <w:lang w:val="en-GB"/>
+        </w:rPr>
+        <w:t xml:space="preserve">The </w:t>
+      </w:r>
+      <w:r>
+        <w:rPr>
+          <w:lang w:val="en-GB"/>
+        </w:rPr>
+        <w:t xml:space="preserve">ESP32-WROVER module already certified but we need to do the delta test </w:t>
+      </w:r>
+      <w:proofErr w:type="gramStart"/>
+      <w:r>
+        <w:rPr>
+          <w:lang w:val="en-GB"/>
+        </w:rPr>
+        <w:t xml:space="preserve">so </w:t>
+      </w:r>
+      <w:r>
+        <w:rPr>
+          <w:lang w:val="en-GB"/>
+        </w:rPr>
+        <w:t xml:space="preserve"> </w:t>
+      </w:r>
+      <w:r>
+        <w:rPr>
+          <w:lang w:val="en-GB"/>
+        </w:rPr>
+        <w:t>we</w:t>
+      </w:r>
+      <w:proofErr w:type="gramEnd"/>
+      <w:r>
+        <w:rPr>
+          <w:lang w:val="en-GB"/>
+        </w:rPr>
+        <w:t xml:space="preserve"> need to be c</w:t>
+      </w:r>
+      <w:r>
+        <w:rPr>
+          <w:lang w:val="en-GB"/>
+        </w:rPr>
+        <w:t>ertified</w:t>
+      </w:r>
+      <w:r>
+        <w:rPr>
+          <w:lang w:val="en-GB"/>
+        </w:rPr>
+        <w:t xml:space="preserve"> CE/RED and FCC/I</w:t>
+      </w:r>
+      <w:r>
+        <w:rPr>
+          <w:lang w:val="en-GB"/>
+        </w:rPr>
+        <w:t>C</w:t>
+      </w:r>
+      <w:r>
+        <w:rPr>
+          <w:lang w:val="en-GB"/>
+        </w:rPr>
+        <w:t>.</w:t>
+      </w:r>
+      <w:r>
+        <w:rPr>
+          <w:lang w:val="en-GB"/>
+        </w:rPr>
+        <w:br/>
+        <w:t>LVD EN 62368, EMC EN301489 ,RED EN 300328</w:t>
+      </w:r>
+    </w:p>
+    <w:p>
+      <w:pPr>
+        <w:pStyle w:val="NormaleRS"/>
+        <w:ind w:left="720"/>
+        <w:jc w:val="left"/>
+        <w:rPr>
+          <w:lang w:val="en-GB"/>
+        </w:rPr>
+      </w:pPr>
+      <w:r>
+        <w:rPr>
+          <w:lang w:val="en-GB"/>
+        </w:rPr>
+        <w:t>FCC ID EMC Part15B</w:t>
+      </w:r>
+      <w:r>
+        <w:rPr>
+          <w:lang w:val="en-GB"/>
+        </w:rPr>
+        <w:t>, Part15.247, FCC ID certificate</w:t>
+      </w:r>
+    </w:p>
+    <w:p>
+      <w:pPr>
+        <w:pStyle w:val="NormaleRS"/>
+        <w:jc w:val="left"/>
+        <w:rPr>
           <w:lang w:val="en"/>
         </w:rPr>
       </w:pPr>
       <w:r>
         <w:rPr>
-          <w:lang w:val="en-GB"/>
-        </w:rPr>
-        <w:t xml:space="preserve">The </w:t>
-      </w:r>
-      <w:r>
-        <w:rPr>
-          <w:lang w:val="en-GB"/>
-        </w:rPr>
-        <w:t xml:space="preserve">ESP32-WROVER module already certified but we need to do the delta test </w:t>
-      </w:r>
-      <w:proofErr w:type="gramStart"/>
-      <w:r>
-        <w:rPr>
-          <w:lang w:val="en-GB"/>
-        </w:rPr>
-        <w:t xml:space="preserve">so </w:t>
-      </w:r>
-      <w:r>
-        <w:rPr>
-          <w:lang w:val="en-GB"/>
-        </w:rPr>
-        <w:t xml:space="preserve"> </w:t>
-      </w:r>
-      <w:r>
-        <w:rPr>
-          <w:lang w:val="en-GB"/>
-        </w:rPr>
-        <w:t>we</w:t>
-      </w:r>
-      <w:proofErr w:type="gramEnd"/>
-      <w:r>
-        <w:rPr>
-          <w:lang w:val="en-GB"/>
-        </w:rPr>
-        <w:t xml:space="preserve"> need to be c</w:t>
-      </w:r>
-      <w:r>
-        <w:rPr>
-          <w:lang w:val="en-GB"/>
-        </w:rPr>
-        <w:t>ertified</w:t>
-      </w:r>
-      <w:r>
-        <w:rPr>
-          <w:lang w:val="en-GB"/>
-        </w:rPr>
-        <w:t xml:space="preserve"> CE/RED and FCC/I</w:t>
-      </w:r>
-      <w:r>
-        <w:rPr>
-          <w:lang w:val="en-GB"/>
-        </w:rPr>
-        <w:t>C</w:t>
-      </w:r>
-      <w:r>
-        <w:rPr>
-          <w:lang w:val="en-GB"/>
-        </w:rPr>
-        <w:t>.</w:t>
-      </w:r>
-      <w:r>
-        <w:rPr>
           <w:color w:val="FF0000"/>
           <w:lang w:val="en-GB"/>
         </w:rPr>
+        <w:lastRenderedPageBreak/>
         <w:br/>
       </w:r>
     </w:p>
@@ -6848,12 +7104,12 @@
           <w:numId w:val="2"/>
         </w:numPr>
       </w:pPr>
-      <w:bookmarkStart w:id="19" w:name="_Toc31638621"/>
+      <w:bookmarkStart w:id="20" w:name="_Toc31638621"/>
       <w:r>
         <w:lastRenderedPageBreak/>
         <w:t>Production</w:t>
       </w:r>
-      <w:bookmarkEnd w:id="19"/>
+      <w:bookmarkEnd w:id="20"/>
     </w:p>
     <w:p>
       <w:pPr>
@@ -6868,11 +7124,11 @@
         </w:tabs>
         <w:ind w:left="860"/>
       </w:pPr>
-      <w:bookmarkStart w:id="20" w:name="_Toc31638622"/>
+      <w:bookmarkStart w:id="21" w:name="_Toc31638622"/>
       <w:r>
         <w:t>Labels</w:t>
       </w:r>
-      <w:bookmarkEnd w:id="20"/>
+      <w:bookmarkEnd w:id="21"/>
     </w:p>
     <w:p>
       <w:pPr>
@@ -6958,11 +7214,11 @@
         </w:tabs>
         <w:ind w:left="860"/>
       </w:pPr>
-      <w:bookmarkStart w:id="21" w:name="_Toc31638623"/>
+      <w:bookmarkStart w:id="22" w:name="_Toc31638623"/>
       <w:r>
         <w:t>Packaging</w:t>
       </w:r>
-      <w:bookmarkEnd w:id="21"/>
+      <w:bookmarkEnd w:id="22"/>
     </w:p>
     <w:p>
       <w:pPr>
@@ -7156,11 +7412,6 @@
           <w:lang w:val="en-GB"/>
         </w:rPr>
         <w:br/>
-      </w:r>
-      <w:r>
-        <w:rPr>
-          <w:lang w:val="en-GB"/>
-        </w:rPr>
         <w:t>GTW000WT</w:t>
       </w:r>
       <w:r>
@@ -7413,7 +7664,7 @@
           <w:numId w:val="2"/>
         </w:numPr>
       </w:pPr>
-      <w:bookmarkStart w:id="22" w:name="_Toc31638624"/>
+      <w:bookmarkStart w:id="23" w:name="_Toc31638624"/>
       <w:r>
         <w:t xml:space="preserve">GTW000MGP0 </w:t>
       </w:r>
@@ -7423,7 +7674,7 @@
       <w:r>
         <w:t xml:space="preserve"> CLOUDGATE BASIC WIRELESS 2G - 1 RS485</w:t>
       </w:r>
-      <w:bookmarkEnd w:id="22"/>
+      <w:bookmarkEnd w:id="23"/>
     </w:p>
     <w:p>
       <w:pPr>
@@ -7570,8 +7821,6 @@
         </w:rPr>
         <w:t xml:space="preserve"> </w:t>
       </w:r>
-      <w:bookmarkStart w:id="23" w:name="_GoBack"/>
-      <w:bookmarkEnd w:id="23"/>
     </w:p>
     <w:p>
       <w:pPr>
@@ -8348,7 +8597,7 @@
               <w:sz w:val="16"/>
               <w:lang w:val="en-GB"/>
             </w:rPr>
-            <w:t>10</w:t>
+            <w:t>11</w:t>
           </w:r>
           <w:r>
             <w:rPr>
@@ -8394,7 +8643,7 @@
               <w:sz w:val="16"/>
               <w:lang w:val="en-GB"/>
             </w:rPr>
-            <w:t>10</w:t>
+            <w:t>11</w:t>
           </w:r>
           <w:r>
             <w:rPr>
@@ -13354,7 +13603,7 @@
 </file>
 
 <file path=customXml/itemProps1.xml><?xml version="1.0" encoding="utf-8"?>
-<ds:datastoreItem xmlns:ds="http://schemas.openxmlformats.org/officeDocument/2006/customXml" ds:itemID="{05E26D35-B688-468B-9769-D97D2E93F69A}">
+<ds:datastoreItem xmlns:ds="http://schemas.openxmlformats.org/officeDocument/2006/customXml" ds:itemID="{0A6E059D-06E6-4DCB-B43F-3B4CB245102E}">
   <ds:schemaRefs>
     <ds:schemaRef ds:uri="http://schemas.openxmlformats.org/officeDocument/2006/bibliography"/>
   </ds:schemaRefs>

</xml_diff>

<commit_message>
The device must support the polarity inversion on removable connector.
</commit_message>
<xml_diff>
--- a/Documents/specs/GME_HW_Requirements.docx
+++ b/Documents/specs/GME_HW_Requirements.docx
@@ -41,8 +41,19 @@
           <w:szCs w:val="20"/>
           <w:lang w:val="it-IT"/>
         </w:rPr>
-        <w:t xml:space="preserve"> Confidential</w:t>
-      </w:r>
+        <w:t xml:space="preserve"> </w:t>
+      </w:r>
+      <w:proofErr w:type="spellStart"/>
+      <w:r>
+        <w:rPr>
+          <w:rFonts w:ascii="Verdana" w:hAnsi="Verdana"/>
+          <w:sz w:val="20"/>
+          <w:szCs w:val="20"/>
+          <w:lang w:val="it-IT"/>
+        </w:rPr>
+        <w:t>Confidential</w:t>
+      </w:r>
+      <w:proofErr w:type="spellEnd"/>
     </w:p>
     <w:p>
       <w:pPr>
@@ -126,6 +137,7 @@
         <w:suppressAutoHyphens w:val="0"/>
         <w:spacing w:before="60"/>
         <w:ind w:left="0"/>
+        <w:jc w:val="left"/>
         <w:rPr>
           <w:rFonts w:ascii="Verdana" w:hAnsi="Verdana"/>
           <w:sz w:val="26"/>
@@ -2236,12 +2248,21 @@
                 <w:lang w:val="fr-FR"/>
               </w:rPr>
             </w:pPr>
+            <w:proofErr w:type="spellStart"/>
             <w:r>
               <w:rPr>
                 <w:rFonts w:ascii="Verdana" w:hAnsi="Verdana"/>
                 <w:lang w:val="fr-FR"/>
               </w:rPr>
-              <w:t>Rev.</w:t>
+              <w:t>Rev</w:t>
+            </w:r>
+            <w:proofErr w:type="spellEnd"/>
+            <w:r>
+              <w:rPr>
+                <w:rFonts w:ascii="Verdana" w:hAnsi="Verdana"/>
+                <w:lang w:val="fr-FR"/>
+              </w:rPr>
+              <w:t>.</w:t>
             </w:r>
           </w:p>
         </w:tc>
@@ -2399,6 +2420,7 @@
                 <w:lang w:val="en-GB"/>
               </w:rPr>
             </w:pPr>
+            <w:proofErr w:type="spellStart"/>
             <w:r>
               <w:rPr>
                 <w:rFonts w:ascii="Verdana" w:hAnsi="Verdana"/>
@@ -2407,6 +2429,7 @@
               </w:rPr>
               <w:t>A.Bilato</w:t>
             </w:r>
+            <w:proofErr w:type="spellEnd"/>
           </w:p>
         </w:tc>
         <w:tc>
@@ -2488,6 +2511,7 @@
                 <w:lang w:val="en-GB"/>
               </w:rPr>
             </w:pPr>
+            <w:proofErr w:type="spellStart"/>
             <w:r>
               <w:rPr>
                 <w:rFonts w:ascii="Verdana" w:hAnsi="Verdana"/>
@@ -2496,6 +2520,7 @@
               </w:rPr>
               <w:t>A.Bilato</w:t>
             </w:r>
+            <w:proofErr w:type="spellEnd"/>
           </w:p>
         </w:tc>
         <w:tc>
@@ -2576,6 +2601,7 @@
                 <w:lang w:val="en-GB"/>
               </w:rPr>
             </w:pPr>
+            <w:proofErr w:type="spellStart"/>
             <w:r>
               <w:rPr>
                 <w:rFonts w:ascii="Verdana" w:hAnsi="Verdana"/>
@@ -2584,6 +2610,7 @@
               </w:rPr>
               <w:t>A.Bilato</w:t>
             </w:r>
+            <w:proofErr w:type="spellEnd"/>
           </w:p>
         </w:tc>
         <w:tc>
@@ -2664,6 +2691,7 @@
                 <w:lang w:val="en-GB"/>
               </w:rPr>
             </w:pPr>
+            <w:proofErr w:type="spellStart"/>
             <w:r>
               <w:rPr>
                 <w:rFonts w:ascii="Verdana" w:hAnsi="Verdana"/>
@@ -2671,6 +2699,7 @@
               </w:rPr>
               <w:t>A.Bilato</w:t>
             </w:r>
+            <w:proofErr w:type="spellEnd"/>
           </w:p>
         </w:tc>
         <w:tc>
@@ -2699,7 +2728,23 @@
                 <w:lang w:val="en-GB"/>
               </w:rPr>
               <w:br/>
-              <w:t xml:space="preserve">- use  2 PCB, WiFi and 2G </w:t>
+              <w:t xml:space="preserve">- use  2 PCB, </w:t>
+            </w:r>
+            <w:proofErr w:type="spellStart"/>
+            <w:r>
+              <w:rPr>
+                <w:rFonts w:ascii="Verdana" w:hAnsi="Verdana"/>
+                <w:lang w:val="en-GB"/>
+              </w:rPr>
+              <w:t>WiFi</w:t>
+            </w:r>
+            <w:proofErr w:type="spellEnd"/>
+            <w:r>
+              <w:rPr>
+                <w:rFonts w:ascii="Verdana" w:hAnsi="Verdana"/>
+                <w:lang w:val="en-GB"/>
+              </w:rPr>
+              <w:t xml:space="preserve"> and 2G </w:t>
             </w:r>
             <w:r>
               <w:rPr>
@@ -2771,6 +2816,7 @@
                 <w:lang w:val="en-GB"/>
               </w:rPr>
             </w:pPr>
+            <w:proofErr w:type="spellStart"/>
             <w:r>
               <w:rPr>
                 <w:rFonts w:ascii="Verdana" w:hAnsi="Verdana"/>
@@ -2778,6 +2824,7 @@
               </w:rPr>
               <w:t>A.Bilato</w:t>
             </w:r>
+            <w:proofErr w:type="spellEnd"/>
           </w:p>
         </w:tc>
         <w:tc>
@@ -2852,6 +2899,115 @@
                 <w:lang w:val="en-GB"/>
               </w:rPr>
             </w:pPr>
+            <w:r>
+              <w:rPr>
+                <w:rFonts w:ascii="Verdana" w:hAnsi="Verdana"/>
+                <w:lang w:val="en-GB"/>
+              </w:rPr>
+              <w:t>0.06</w:t>
+            </w:r>
+          </w:p>
+        </w:tc>
+        <w:tc>
+          <w:tcPr>
+            <w:tcW w:w="2002" w:type="dxa"/>
+          </w:tcPr>
+          <w:p>
+            <w:pPr>
+              <w:pStyle w:val="Testotabella"/>
+              <w:rPr>
+                <w:rFonts w:ascii="Verdana" w:hAnsi="Verdana"/>
+                <w:lang w:val="en-GB"/>
+              </w:rPr>
+            </w:pPr>
+            <w:r>
+              <w:rPr>
+                <w:rFonts w:ascii="Verdana" w:hAnsi="Verdana"/>
+                <w:lang w:val="en-GB"/>
+              </w:rPr>
+              <w:t>25/02/2020</w:t>
+            </w:r>
+          </w:p>
+        </w:tc>
+        <w:tc>
+          <w:tcPr>
+            <w:tcW w:w="2880" w:type="dxa"/>
+          </w:tcPr>
+          <w:p>
+            <w:pPr>
+              <w:pStyle w:val="Testotabella"/>
+              <w:rPr>
+                <w:rFonts w:ascii="Verdana" w:hAnsi="Verdana"/>
+                <w:lang w:val="en-GB"/>
+              </w:rPr>
+            </w:pPr>
+            <w:proofErr w:type="spellStart"/>
+            <w:r>
+              <w:rPr>
+                <w:rFonts w:ascii="Verdana" w:hAnsi="Verdana"/>
+                <w:lang w:val="en-GB"/>
+              </w:rPr>
+              <w:t>A.Bilato</w:t>
+            </w:r>
+            <w:proofErr w:type="spellEnd"/>
+          </w:p>
+        </w:tc>
+        <w:tc>
+          <w:tcPr>
+            <w:tcW w:w="2700" w:type="dxa"/>
+          </w:tcPr>
+          <w:p>
+            <w:pPr>
+              <w:pStyle w:val="Testotabella"/>
+              <w:jc w:val="left"/>
+              <w:rPr>
+                <w:rFonts w:ascii="Verdana" w:hAnsi="Verdana"/>
+                <w:lang w:val="en-GB"/>
+              </w:rPr>
+            </w:pPr>
+            <w:r>
+              <w:rPr>
+                <w:rFonts w:ascii="Verdana" w:hAnsi="Verdana"/>
+                <w:lang w:val="en-GB"/>
+              </w:rPr>
+              <w:t xml:space="preserve">Note on </w:t>
+            </w:r>
+            <w:proofErr w:type="gramStart"/>
+            <w:r>
+              <w:rPr>
+                <w:rFonts w:ascii="Verdana" w:hAnsi="Verdana"/>
+                <w:lang w:val="en-GB"/>
+              </w:rPr>
+              <w:t>power supply polarity inversion</w:t>
+            </w:r>
+            <w:proofErr w:type="gramEnd"/>
+            <w:r>
+              <w:rPr>
+                <w:rFonts w:ascii="Verdana" w:hAnsi="Verdana"/>
+                <w:lang w:val="en-GB"/>
+              </w:rPr>
+              <w:t>.</w:t>
+            </w:r>
+          </w:p>
+        </w:tc>
+      </w:tr>
+      <w:tr>
+        <w:trPr>
+          <w:cantSplit/>
+          <w:trHeight w:val="176"/>
+        </w:trPr>
+        <w:tc>
+          <w:tcPr>
+            <w:tcW w:w="1418" w:type="dxa"/>
+          </w:tcPr>
+          <w:p>
+            <w:pPr>
+              <w:pStyle w:val="Testotabella"/>
+              <w:rPr>
+                <w:rFonts w:ascii="Verdana" w:hAnsi="Verdana"/>
+                <w:lang w:val="en-GB"/>
+              </w:rPr>
+            </w:pPr>
           </w:p>
         </w:tc>
         <w:tc>
@@ -3402,132 +3558,6 @@
           </w:p>
         </w:tc>
       </w:tr>
-      <w:tr>
-        <w:trPr>
-          <w:cantSplit/>
-          <w:trHeight w:val="176"/>
-        </w:trPr>
-        <w:tc>
-          <w:tcPr>
-            <w:tcW w:w="1418" w:type="dxa"/>
-          </w:tcPr>
-          <w:p>
-            <w:pPr>
-              <w:pStyle w:val="Testotabella"/>
-              <w:rPr>
-                <w:rFonts w:ascii="Verdana" w:hAnsi="Verdana"/>
-                <w:lang w:val="en-GB"/>
-              </w:rPr>
-            </w:pPr>
-          </w:p>
-        </w:tc>
-        <w:tc>
-          <w:tcPr>
-            <w:tcW w:w="2002" w:type="dxa"/>
-          </w:tcPr>
-          <w:p>
-            <w:pPr>
-              <w:pStyle w:val="Testotabella"/>
-              <w:rPr>
-                <w:rFonts w:ascii="Verdana" w:hAnsi="Verdana"/>
-                <w:lang w:val="en-GB"/>
-              </w:rPr>
-            </w:pPr>
-          </w:p>
-        </w:tc>
-        <w:tc>
-          <w:tcPr>
-            <w:tcW w:w="2880" w:type="dxa"/>
-          </w:tcPr>
-          <w:p>
-            <w:pPr>
-              <w:pStyle w:val="Testotabella"/>
-              <w:rPr>
-                <w:rFonts w:ascii="Verdana" w:hAnsi="Verdana"/>
-                <w:lang w:val="en-GB"/>
-              </w:rPr>
-            </w:pPr>
-          </w:p>
-        </w:tc>
-        <w:tc>
-          <w:tcPr>
-            <w:tcW w:w="2700" w:type="dxa"/>
-          </w:tcPr>
-          <w:p>
-            <w:pPr>
-              <w:pStyle w:val="Testotabella"/>
-              <w:jc w:val="left"/>
-              <w:rPr>
-                <w:rFonts w:ascii="Verdana" w:hAnsi="Verdana"/>
-                <w:lang w:val="en-GB"/>
-              </w:rPr>
-            </w:pPr>
-          </w:p>
-        </w:tc>
-      </w:tr>
-      <w:tr>
-        <w:trPr>
-          <w:cantSplit/>
-          <w:trHeight w:val="176"/>
-        </w:trPr>
-        <w:tc>
-          <w:tcPr>
-            <w:tcW w:w="1418" w:type="dxa"/>
-          </w:tcPr>
-          <w:p>
-            <w:pPr>
-              <w:pStyle w:val="Testotabella"/>
-              <w:rPr>
-                <w:rFonts w:ascii="Verdana" w:hAnsi="Verdana"/>
-                <w:lang w:val="en-GB"/>
-              </w:rPr>
-            </w:pPr>
-          </w:p>
-        </w:tc>
-        <w:tc>
-          <w:tcPr>
-            <w:tcW w:w="2002" w:type="dxa"/>
-          </w:tcPr>
-          <w:p>
-            <w:pPr>
-              <w:pStyle w:val="Testotabella"/>
-              <w:rPr>
-                <w:rFonts w:ascii="Verdana" w:hAnsi="Verdana"/>
-                <w:lang w:val="en-GB"/>
-              </w:rPr>
-            </w:pPr>
-          </w:p>
-        </w:tc>
-        <w:tc>
-          <w:tcPr>
-            <w:tcW w:w="2880" w:type="dxa"/>
-          </w:tcPr>
-          <w:p>
-            <w:pPr>
-              <w:pStyle w:val="Testotabella"/>
-              <w:rPr>
-                <w:rFonts w:ascii="Verdana" w:hAnsi="Verdana"/>
-                <w:lang w:val="en-GB"/>
-              </w:rPr>
-            </w:pPr>
-          </w:p>
-        </w:tc>
-        <w:tc>
-          <w:tcPr>
-            <w:tcW w:w="2700" w:type="dxa"/>
-          </w:tcPr>
-          <w:p>
-            <w:pPr>
-              <w:pStyle w:val="Testotabella"/>
-              <w:jc w:val="left"/>
-              <w:rPr>
-                <w:rFonts w:ascii="Verdana" w:hAnsi="Verdana"/>
-                <w:lang w:val="en-GB"/>
-              </w:rPr>
-            </w:pPr>
-          </w:p>
-        </w:tc>
-      </w:tr>
     </w:tbl>
     <w:p>
       <w:pPr>
@@ -3540,6 +3570,8 @@
       </w:pPr>
       <w:bookmarkStart w:id="7" w:name="_Toc197230195"/>
       <w:bookmarkStart w:id="8" w:name="_Toc31638615"/>
+      <w:bookmarkStart w:id="9" w:name="_GoBack"/>
+      <w:bookmarkEnd w:id="9"/>
       <w:r>
         <w:lastRenderedPageBreak/>
         <w:t>Definitions, acronyms, and abbreviations</w:t>
@@ -3563,14 +3595,14 @@
           <w:lang w:val="en-GB"/>
         </w:rPr>
       </w:pPr>
-      <w:bookmarkStart w:id="9" w:name="GME"/>
+      <w:bookmarkStart w:id="10" w:name="GME"/>
       <w:r>
         <w:rPr>
           <w:lang w:val="en-GB"/>
         </w:rPr>
         <w:t>GME</w:t>
       </w:r>
-      <w:bookmarkEnd w:id="9"/>
+      <w:bookmarkEnd w:id="10"/>
       <w:r>
         <w:rPr>
           <w:lang w:val="en-GB"/>
@@ -3628,12 +3660,14 @@
           <w:lang w:val="en-GB"/>
         </w:rPr>
       </w:pPr>
+      <w:proofErr w:type="spellStart"/>
       <w:r>
         <w:rPr>
           <w:lang w:val="en-GB"/>
         </w:rPr>
         <w:t>IoT</w:t>
       </w:r>
+      <w:proofErr w:type="spellEnd"/>
       <w:r>
         <w:rPr>
           <w:lang w:val="en-GB"/>
@@ -3695,7 +3729,21 @@
         <w:rPr>
           <w:lang w:val="en-GB"/>
         </w:rPr>
-        <w:t>er The Air</w:t>
+        <w:t xml:space="preserve">er </w:t>
+      </w:r>
+      <w:proofErr w:type="gramStart"/>
+      <w:r>
+        <w:rPr>
+          <w:lang w:val="en-GB"/>
+        </w:rPr>
+        <w:t>The</w:t>
+      </w:r>
+      <w:proofErr w:type="gramEnd"/>
+      <w:r>
+        <w:rPr>
+          <w:lang w:val="en-GB"/>
+        </w:rPr>
+        <w:t xml:space="preserve"> Air</w:t>
       </w:r>
     </w:p>
     <w:p>
@@ -3758,14 +3806,14 @@
         </w:rPr>
         <w:br/>
       </w:r>
-      <w:bookmarkStart w:id="10" w:name="CCL"/>
+      <w:bookmarkStart w:id="11" w:name="CCL"/>
       <w:r>
         <w:rPr>
           <w:lang w:val="en-US"/>
         </w:rPr>
         <w:t xml:space="preserve">CCL               </w:t>
       </w:r>
-      <w:bookmarkEnd w:id="10"/>
+      <w:bookmarkEnd w:id="11"/>
       <w:r>
         <w:rPr>
           <w:lang w:val="en-US"/>
@@ -3893,14 +3941,14 @@
           <w:numId w:val="2"/>
         </w:numPr>
       </w:pPr>
-      <w:bookmarkStart w:id="11" w:name="_Toc197230193"/>
-      <w:bookmarkStart w:id="12" w:name="_Toc31638616"/>
+      <w:bookmarkStart w:id="12" w:name="_Toc197230193"/>
+      <w:bookmarkStart w:id="13" w:name="_Toc31638616"/>
       <w:r>
         <w:lastRenderedPageBreak/>
         <w:t>Introduction</w:t>
       </w:r>
-      <w:bookmarkEnd w:id="11"/>
       <w:bookmarkEnd w:id="12"/>
+      <w:bookmarkEnd w:id="13"/>
     </w:p>
     <w:p>
       <w:pPr>
@@ -3915,21 +3963,22 @@
         </w:tabs>
         <w:ind w:left="860"/>
       </w:pPr>
-      <w:bookmarkStart w:id="13" w:name="_Toc197230194"/>
-      <w:bookmarkStart w:id="14" w:name="_Toc31638617"/>
+      <w:bookmarkStart w:id="14" w:name="_Toc197230194"/>
+      <w:bookmarkStart w:id="15" w:name="_Toc31638617"/>
       <w:r>
         <w:t>Scope</w:t>
       </w:r>
-      <w:bookmarkEnd w:id="13"/>
+      <w:bookmarkEnd w:id="14"/>
       <w:r>
         <w:t xml:space="preserve"> of RS</w:t>
       </w:r>
-      <w:bookmarkEnd w:id="14"/>
+      <w:bookmarkEnd w:id="15"/>
     </w:p>
     <w:p>
       <w:pPr>
         <w:pStyle w:val="IstruzioniRS"/>
       </w:pPr>
+      <w:proofErr w:type="gramStart"/>
       <w:r>
         <w:t xml:space="preserve">This </w:t>
       </w:r>
@@ -3961,13 +4010,25 @@
         <w:rPr>
           <w:lang w:val="en-GB"/>
         </w:rPr>
-        <w:t xml:space="preserve"> will be available in two version 2G and WiFi</w:t>
-      </w:r>
+        <w:t xml:space="preserve"> will be available in two version 2G and </w:t>
+      </w:r>
+      <w:proofErr w:type="spellStart"/>
+      <w:r>
+        <w:rPr>
+          <w:lang w:val="en-GB"/>
+        </w:rPr>
+        <w:t>WiFi</w:t>
+      </w:r>
+      <w:proofErr w:type="spellEnd"/>
       <w:r>
         <w:t xml:space="preserve">, in </w:t>
       </w:r>
       <w:r>
-        <w:t>short,</w:t>
+        <w:t>short</w:t>
+      </w:r>
+      <w:proofErr w:type="gramEnd"/>
+      <w:r>
+        <w:t>,</w:t>
       </w:r>
       <w:r>
         <w:t xml:space="preserve"> this device will be able to:</w:t>
@@ -4238,8 +4299,8 @@
           <w:numId w:val="2"/>
         </w:numPr>
       </w:pPr>
-      <w:bookmarkStart w:id="15" w:name="_Toc197230219"/>
-      <w:bookmarkStart w:id="16" w:name="_Toc31638618"/>
+      <w:bookmarkStart w:id="16" w:name="_Toc197230219"/>
+      <w:bookmarkStart w:id="17" w:name="_Toc31638618"/>
       <w:r>
         <w:lastRenderedPageBreak/>
         <w:t xml:space="preserve">Hardware </w:t>
@@ -4247,11 +4308,11 @@
       <w:r>
         <w:t>Requirement</w:t>
       </w:r>
-      <w:bookmarkEnd w:id="15"/>
+      <w:bookmarkEnd w:id="16"/>
       <w:r>
         <w:t xml:space="preserve"> Specification</w:t>
       </w:r>
-      <w:bookmarkEnd w:id="16"/>
+      <w:bookmarkEnd w:id="17"/>
     </w:p>
     <w:p>
       <w:pPr>
@@ -4266,11 +4327,11 @@
         </w:tabs>
         <w:ind w:left="860"/>
       </w:pPr>
-      <w:bookmarkStart w:id="17" w:name="_Toc31638619"/>
+      <w:bookmarkStart w:id="18" w:name="_Toc31638619"/>
       <w:r>
         <w:t>2G Model</w:t>
       </w:r>
-      <w:bookmarkEnd w:id="17"/>
+      <w:bookmarkEnd w:id="18"/>
     </w:p>
     <w:p>
       <w:pPr>
@@ -4296,7 +4357,21 @@
         <w:rPr>
           <w:lang w:val="en-GB"/>
         </w:rPr>
-        <w:t xml:space="preserve"> the new device will be based on a new design with an ESP32</w:t>
+        <w:t xml:space="preserve"> the new device </w:t>
+      </w:r>
+      <w:proofErr w:type="gramStart"/>
+      <w:r>
+        <w:rPr>
+          <w:lang w:val="en-GB"/>
+        </w:rPr>
+        <w:t>will be based</w:t>
+      </w:r>
+      <w:proofErr w:type="gramEnd"/>
+      <w:r>
+        <w:rPr>
+          <w:lang w:val="en-GB"/>
+        </w:rPr>
+        <w:t xml:space="preserve"> on a new design with an ESP32</w:t>
       </w:r>
       <w:r>
         <w:rPr>
@@ -4334,6 +4409,7 @@
         </w:rPr>
         <w:t xml:space="preserve">and a </w:t>
       </w:r>
+      <w:proofErr w:type="spellStart"/>
       <w:r>
         <w:rPr>
           <w:rStyle w:val="il"/>
@@ -4341,6 +4417,7 @@
         </w:rPr>
         <w:t>Quectel</w:t>
       </w:r>
+      <w:proofErr w:type="spellEnd"/>
       <w:r>
         <w:rPr>
           <w:lang w:val="en-GB"/>
@@ -4480,12 +4557,14 @@
         </w:rPr>
         <w:t>removable screw terminal 3.81mm type (or 5.08mm)</w:t>
       </w:r>
+      <w:proofErr w:type="gramStart"/>
       <w:r>
         <w:rPr>
           <w:lang w:val="en-US"/>
         </w:rPr>
         <w:t>,</w:t>
       </w:r>
+      <w:proofErr w:type="gramEnd"/>
       <w:r>
         <w:rPr>
           <w:lang w:val="en-US"/>
@@ -4651,12 +4730,14 @@
         </w:rPr>
         <w:t>correspondence</w:t>
       </w:r>
+      <w:proofErr w:type="gramStart"/>
       <w:r>
         <w:rPr>
           <w:lang w:val="en-GB"/>
         </w:rPr>
         <w:t>:</w:t>
       </w:r>
+      <w:proofErr w:type="gramEnd"/>
       <w:r>
         <w:rPr>
           <w:lang w:val="en-GB"/>
@@ -4681,8 +4762,23 @@
           <w:lang w:val="en-GB"/>
         </w:rPr>
         <w:br/>
-        <w:t xml:space="preserve">- GPRS :  this led is connected to the </w:t>
-      </w:r>
+        <w:t xml:space="preserve">- </w:t>
+      </w:r>
+      <w:proofErr w:type="gramStart"/>
+      <w:r>
+        <w:rPr>
+          <w:lang w:val="en-GB"/>
+        </w:rPr>
+        <w:t>GPRS :</w:t>
+      </w:r>
+      <w:proofErr w:type="gramEnd"/>
+      <w:r>
+        <w:rPr>
+          <w:lang w:val="en-GB"/>
+        </w:rPr>
+        <w:t xml:space="preserve">  this led is connected to the </w:t>
+      </w:r>
+      <w:proofErr w:type="spellStart"/>
       <w:r>
         <w:rPr>
           <w:rStyle w:val="il"/>
@@ -4690,6 +4786,7 @@
         </w:rPr>
         <w:t>Quectel</w:t>
       </w:r>
+      <w:proofErr w:type="spellEnd"/>
       <w:r>
         <w:rPr>
           <w:lang w:val="en-GB"/>
@@ -5032,7 +5129,21 @@
         <w:rPr>
           <w:lang w:val="en-GB"/>
         </w:rPr>
-        <w:t>The factory reset button is connected to th</w:t>
+        <w:t xml:space="preserve">The factory reset button </w:t>
+      </w:r>
+      <w:proofErr w:type="gramStart"/>
+      <w:r>
+        <w:rPr>
+          <w:lang w:val="en-GB"/>
+        </w:rPr>
+        <w:t>is connected</w:t>
+      </w:r>
+      <w:proofErr w:type="gramEnd"/>
+      <w:r>
+        <w:rPr>
+          <w:lang w:val="en-GB"/>
+        </w:rPr>
+        <w:t xml:space="preserve"> to th</w:t>
       </w:r>
       <w:r>
         <w:rPr>
@@ -5087,8 +5198,16 @@
         <w:rPr>
           <w:lang w:val="en-GB"/>
         </w:rPr>
-        <w:t xml:space="preserve"> pin 6 (IO34)</w:t>
-      </w:r>
+        <w:t xml:space="preserve"> pin 6 (IO34</w:t>
+      </w:r>
+      <w:proofErr w:type="gramStart"/>
+      <w:r>
+        <w:rPr>
+          <w:lang w:val="en-GB"/>
+        </w:rPr>
+        <w:t>)</w:t>
+      </w:r>
+      <w:proofErr w:type="gramEnd"/>
       <w:r>
         <w:rPr>
           <w:lang w:val="en-GB"/>
@@ -5099,7 +5218,21 @@
         <w:rPr>
           <w:lang w:val="en-GB"/>
         </w:rPr>
-        <w:t>(see the same in WiFi model) connected to ground.</w:t>
+        <w:t xml:space="preserve">(see the same in </w:t>
+      </w:r>
+      <w:proofErr w:type="spellStart"/>
+      <w:r>
+        <w:rPr>
+          <w:lang w:val="en-GB"/>
+        </w:rPr>
+        <w:t>WiFi</w:t>
+      </w:r>
+      <w:proofErr w:type="spellEnd"/>
+      <w:r>
+        <w:rPr>
+          <w:lang w:val="en-GB"/>
+        </w:rPr>
+        <w:t xml:space="preserve"> model) connected to ground.</w:t>
       </w:r>
     </w:p>
     <w:p>
@@ -5129,15 +5262,47 @@
           <w:rStyle w:val="tlid-translation"/>
           <w:lang w:val="en"/>
         </w:rPr>
-        <w:t>On the PCB some test points for the JTAG pins need to be provided.</w:t>
-      </w:r>
+        <w:t xml:space="preserve">On the </w:t>
+      </w:r>
+      <w:proofErr w:type="gramStart"/>
       <w:r>
         <w:rPr>
           <w:rStyle w:val="tlid-translation"/>
           <w:lang w:val="en"/>
         </w:rPr>
+        <w:t>PCB</w:t>
+      </w:r>
+      <w:proofErr w:type="gramEnd"/>
+      <w:r>
+        <w:rPr>
+          <w:rStyle w:val="tlid-translation"/>
+          <w:lang w:val="en"/>
+        </w:rPr>
+        <w:t xml:space="preserve"> some test points for the JTAG pins need to be provided.</w:t>
+      </w:r>
+      <w:r>
+        <w:rPr>
+          <w:rStyle w:val="tlid-translation"/>
+          <w:lang w:val="en"/>
+        </w:rPr>
         <w:br/>
-        <w:t>See same point on the WiFi model.</w:t>
+        <w:t xml:space="preserve">See same point on the </w:t>
+      </w:r>
+      <w:proofErr w:type="spellStart"/>
+      <w:r>
+        <w:rPr>
+          <w:rStyle w:val="tlid-translation"/>
+          <w:lang w:val="en"/>
+        </w:rPr>
+        <w:t>WiFi</w:t>
+      </w:r>
+      <w:proofErr w:type="spellEnd"/>
+      <w:r>
+        <w:rPr>
+          <w:rStyle w:val="tlid-translation"/>
+          <w:lang w:val="en"/>
+        </w:rPr>
+        <w:t xml:space="preserve"> model.</w:t>
       </w:r>
     </w:p>
     <w:p>
@@ -5291,8 +5456,13 @@
         </w:numPr>
         <w:jc w:val="left"/>
       </w:pPr>
-      <w:r>
-        <w:t>Carel Control Code</w:t>
+      <w:proofErr w:type="spellStart"/>
+      <w:r>
+        <w:t>Carel</w:t>
+      </w:r>
+      <w:proofErr w:type="spellEnd"/>
+      <w:r>
+        <w:t xml:space="preserve"> Control Code</w:t>
       </w:r>
       <w:r>
         <w:t xml:space="preserve"> </w:t>
@@ -5553,7 +5723,32 @@
         <w:rPr>
           <w:lang w:val="en-GB"/>
         </w:rPr>
-        <w:t xml:space="preserve">    </w:t>
+        <w:t xml:space="preserve"> </w:t>
+      </w:r>
+      <w:r>
+        <w:rPr>
+          <w:lang w:val="en-GB"/>
+        </w:rPr>
+        <w:br/>
+        <w:t>The device must support the polarity i</w:t>
+      </w:r>
+      <w:r>
+        <w:rPr>
+          <w:lang w:val="en-GB"/>
+        </w:rPr>
+        <w:t>nversion on removable connector.</w:t>
+      </w:r>
+      <w:r>
+        <w:rPr>
+          <w:lang w:val="en-GB"/>
+        </w:rPr>
+        <w:br/>
+      </w:r>
+      <w:r>
+        <w:rPr>
+          <w:lang w:val="en-GB"/>
+        </w:rPr>
+        <w:t xml:space="preserve">   </w:t>
       </w:r>
       <w:r>
         <w:rPr>
@@ -5926,87 +6121,6 @@
     </w:p>
     <w:p>
       <w:pPr>
-        <w:pStyle w:val="NormaleRS"/>
-        <w:jc w:val="left"/>
-        <w:rPr>
-          <w:lang w:val="en-GB"/>
-        </w:rPr>
-      </w:pPr>
-    </w:p>
-    <w:p>
-      <w:pPr>
-        <w:pStyle w:val="NormaleRS"/>
-        <w:jc w:val="left"/>
-        <w:rPr>
-          <w:lang w:val="en-GB"/>
-        </w:rPr>
-      </w:pPr>
-    </w:p>
-    <w:p>
-      <w:pPr>
-        <w:pStyle w:val="NormaleRS"/>
-        <w:jc w:val="left"/>
-        <w:rPr>
-          <w:lang w:val="en-GB"/>
-        </w:rPr>
-      </w:pPr>
-    </w:p>
-    <w:p>
-      <w:pPr>
-        <w:pStyle w:val="NormaleRS"/>
-        <w:jc w:val="left"/>
-        <w:rPr>
-          <w:lang w:val="en-GB"/>
-        </w:rPr>
-      </w:pPr>
-    </w:p>
-    <w:p>
-      <w:pPr>
-        <w:pStyle w:val="NormaleRS"/>
-        <w:jc w:val="left"/>
-        <w:rPr>
-          <w:lang w:val="en-GB"/>
-        </w:rPr>
-      </w:pPr>
-    </w:p>
-    <w:p>
-      <w:pPr>
-        <w:pStyle w:val="NormaleRS"/>
-        <w:jc w:val="left"/>
-        <w:rPr>
-          <w:lang w:val="en-GB"/>
-        </w:rPr>
-      </w:pPr>
-    </w:p>
-    <w:p>
-      <w:pPr>
-        <w:pStyle w:val="NormaleRS"/>
-        <w:jc w:val="left"/>
-        <w:rPr>
-          <w:lang w:val="en-GB"/>
-        </w:rPr>
-      </w:pPr>
-    </w:p>
-    <w:p>
-      <w:pPr>
-        <w:pStyle w:val="NormaleRS"/>
-        <w:jc w:val="left"/>
-        <w:rPr>
-          <w:lang w:val="en-GB"/>
-        </w:rPr>
-      </w:pPr>
-    </w:p>
-    <w:p>
-      <w:pPr>
-        <w:pStyle w:val="NormaleRS"/>
-        <w:jc w:val="left"/>
-        <w:rPr>
-          <w:lang w:val="en-GB"/>
-        </w:rPr>
-      </w:pPr>
-    </w:p>
-    <w:p>
-      <w:pPr>
         <w:pStyle w:val="Titolo2RS"/>
         <w:numPr>
           <w:ilvl w:val="1"/>
@@ -6018,11 +6132,17 @@
         </w:tabs>
         <w:ind w:left="860"/>
       </w:pPr>
-      <w:bookmarkStart w:id="18" w:name="_Toc31638620"/>
-      <w:r>
-        <w:t>WiFi Model</w:t>
-      </w:r>
-      <w:bookmarkEnd w:id="18"/>
+      <w:bookmarkStart w:id="19" w:name="_Toc31638620"/>
+      <w:proofErr w:type="spellStart"/>
+      <w:r>
+        <w:lastRenderedPageBreak/>
+        <w:t>WiFi</w:t>
+      </w:r>
+      <w:proofErr w:type="spellEnd"/>
+      <w:r>
+        <w:t xml:space="preserve"> Model</w:t>
+      </w:r>
+      <w:bookmarkEnd w:id="19"/>
     </w:p>
     <w:p>
       <w:pPr>
@@ -6036,7 +6156,21 @@
         <w:rPr>
           <w:lang w:val="en-GB"/>
         </w:rPr>
-        <w:t xml:space="preserve">The WiFi model </w:t>
+        <w:t xml:space="preserve">The </w:t>
+      </w:r>
+      <w:proofErr w:type="spellStart"/>
+      <w:r>
+        <w:rPr>
+          <w:lang w:val="en-GB"/>
+        </w:rPr>
+        <w:t>WiFi</w:t>
+      </w:r>
+      <w:proofErr w:type="spellEnd"/>
+      <w:r>
+        <w:rPr>
+          <w:lang w:val="en-GB"/>
+        </w:rPr>
+        <w:t xml:space="preserve"> model </w:t>
       </w:r>
       <w:r>
         <w:rPr>
@@ -6175,7 +6309,21 @@
         <w:rPr>
           <w:lang w:val="en-GB"/>
         </w:rPr>
-        <w:t>The leds.</w:t>
+        <w:t xml:space="preserve">The </w:t>
+      </w:r>
+      <w:proofErr w:type="spellStart"/>
+      <w:r>
+        <w:rPr>
+          <w:lang w:val="en-GB"/>
+        </w:rPr>
+        <w:t>leds</w:t>
+      </w:r>
+      <w:proofErr w:type="spellEnd"/>
+      <w:r>
+        <w:rPr>
+          <w:lang w:val="en-GB"/>
+        </w:rPr>
+        <w:t>.</w:t>
       </w:r>
       <w:r>
         <w:rPr>
@@ -6200,8 +6348,44 @@
         <w:rPr>
           <w:lang w:val="en-GB"/>
         </w:rPr>
-        <w:t>enclosure have 2 holes for the leds, we refer below to the name of these leds :</w:t>
-      </w:r>
+        <w:t xml:space="preserve">enclosure have 2 holes for the </w:t>
+      </w:r>
+      <w:proofErr w:type="spellStart"/>
+      <w:r>
+        <w:rPr>
+          <w:lang w:val="en-GB"/>
+        </w:rPr>
+        <w:t>leds</w:t>
+      </w:r>
+      <w:proofErr w:type="spellEnd"/>
+      <w:r>
+        <w:rPr>
+          <w:lang w:val="en-GB"/>
+        </w:rPr>
+        <w:t xml:space="preserve">, we refer below to the name of </w:t>
+      </w:r>
+      <w:proofErr w:type="gramStart"/>
+      <w:r>
+        <w:rPr>
+          <w:lang w:val="en-GB"/>
+        </w:rPr>
+        <w:t xml:space="preserve">these </w:t>
+      </w:r>
+      <w:proofErr w:type="spellStart"/>
+      <w:r>
+        <w:rPr>
+          <w:lang w:val="en-GB"/>
+        </w:rPr>
+        <w:t>leds</w:t>
+      </w:r>
+      <w:proofErr w:type="spellEnd"/>
+      <w:r>
+        <w:rPr>
+          <w:lang w:val="en-GB"/>
+        </w:rPr>
+        <w:t xml:space="preserve"> :</w:t>
+      </w:r>
+      <w:proofErr w:type="gramEnd"/>
       <w:r>
         <w:rPr>
           <w:lang w:val="en-GB"/>
@@ -6228,25 +6412,55 @@
           <w:lang w:val="en-GB"/>
         </w:rPr>
       </w:pPr>
+      <w:proofErr w:type="gramStart"/>
       <w:r>
         <w:rPr>
           <w:lang w:val="en-GB"/>
         </w:rPr>
         <w:t>LINK :</w:t>
       </w:r>
+      <w:proofErr w:type="gramEnd"/>
       <w:r>
         <w:rPr>
           <w:lang w:val="en-GB"/>
         </w:rPr>
         <w:br/>
-        <w:t>if possible we want a bi-color led, so we have the possibilities to have more informations.</w:t>
+        <w:t>if possible we want a bi-</w:t>
+      </w:r>
+      <w:proofErr w:type="spellStart"/>
+      <w:r>
+        <w:rPr>
+          <w:lang w:val="en-GB"/>
+        </w:rPr>
+        <w:t>color</w:t>
+      </w:r>
+      <w:proofErr w:type="spellEnd"/>
+      <w:r>
+        <w:rPr>
+          <w:lang w:val="en-GB"/>
+        </w:rPr>
+        <w:t xml:space="preserve"> led, so we have the possibilities to have more informations.</w:t>
       </w:r>
       <w:r>
         <w:rPr>
           <w:lang w:val="en-GB"/>
         </w:rPr>
         <w:br/>
-        <w:t>One of the bicolor led</w:t>
+        <w:t xml:space="preserve">One of the </w:t>
+      </w:r>
+      <w:proofErr w:type="spellStart"/>
+      <w:r>
+        <w:rPr>
+          <w:lang w:val="en-GB"/>
+        </w:rPr>
+        <w:t>bicolor</w:t>
+      </w:r>
+      <w:proofErr w:type="spellEnd"/>
+      <w:r>
+        <w:rPr>
+          <w:lang w:val="en-GB"/>
+        </w:rPr>
+        <w:t xml:space="preserve"> led</w:t>
       </w:r>
       <w:r>
         <w:rPr>
@@ -6299,8 +6513,6 @@
         </w:rPr>
         <w:t xml:space="preserve">, the other one RED to pin </w:t>
       </w:r>
-      <w:bookmarkStart w:id="19" w:name="_GoBack"/>
-      <w:bookmarkEnd w:id="19"/>
       <w:r>
         <w:rPr>
           <w:color w:val="000000" w:themeColor="text1"/>
@@ -6400,8 +6612,16 @@
         <w:rPr>
           <w:lang w:val="en-GB"/>
         </w:rPr>
-        <w:t>6 (IO34)</w:t>
-      </w:r>
+        <w:t>6 (IO34</w:t>
+      </w:r>
+      <w:proofErr w:type="gramStart"/>
+      <w:r>
+        <w:rPr>
+          <w:lang w:val="en-GB"/>
+        </w:rPr>
+        <w:t>)</w:t>
+      </w:r>
+      <w:proofErr w:type="gramEnd"/>
       <w:r>
         <w:rPr>
           <w:lang w:val="en-GB"/>
@@ -7166,7 +7386,14 @@
         <w:rPr>
           <w:lang w:val="en-GB"/>
         </w:rPr>
-        <w:t>Power supply 5..</w:t>
+        <w:t>Power supply 5</w:t>
+      </w:r>
+      <w:proofErr w:type="gramStart"/>
+      <w:r>
+        <w:rPr>
+          <w:lang w:val="en-GB"/>
+        </w:rPr>
+        <w:t>..</w:t>
       </w:r>
       <w:r>
         <w:rPr>
@@ -7178,7 +7405,14 @@
         <w:rPr>
           <w:lang w:val="en-GB"/>
         </w:rPr>
-        <w:t xml:space="preserve">VDC (like the </w:t>
+        <w:t>VDC</w:t>
+      </w:r>
+      <w:proofErr w:type="gramEnd"/>
+      <w:r>
+        <w:rPr>
+          <w:lang w:val="en-GB"/>
+        </w:rPr>
+        <w:t xml:space="preserve"> (like the </w:t>
       </w:r>
       <w:r>
         <w:rPr>
@@ -7191,6 +7425,18 @@
           <w:lang w:val="en-GB"/>
         </w:rPr>
         <w:t>)</w:t>
+      </w:r>
+      <w:r>
+        <w:rPr>
+          <w:lang w:val="en-GB"/>
+        </w:rPr>
+        <w:br/>
+      </w:r>
+      <w:r>
+        <w:rPr>
+          <w:lang w:val="en-GB"/>
+        </w:rPr>
+        <w:t>The device must support the polarity inversion on removable connector.</w:t>
       </w:r>
     </w:p>
     <w:p>
@@ -7268,7 +7514,6 @@
         <w:rPr>
           <w:lang w:val="en-GB"/>
         </w:rPr>
-        <w:lastRenderedPageBreak/>
         <w:t>A new polycarbonate (graphic design by CAREL)</w:t>
       </w:r>
       <w:r>
@@ -7414,8 +7659,13 @@
         </w:numPr>
         <w:jc w:val="left"/>
       </w:pPr>
-      <w:r>
-        <w:t xml:space="preserve">Carel Control Code </w:t>
+      <w:proofErr w:type="spellStart"/>
+      <w:r>
+        <w:t>Carel</w:t>
+      </w:r>
+      <w:proofErr w:type="spellEnd"/>
+      <w:r>
+        <w:t xml:space="preserve"> Control Code </w:t>
       </w:r>
     </w:p>
     <w:p>
@@ -7428,6 +7678,7 @@
         <w:jc w:val="left"/>
       </w:pPr>
       <w:r>
+        <w:lastRenderedPageBreak/>
         <w:t>QR Code</w:t>
       </w:r>
       <w:r>
@@ -7465,7 +7716,14 @@
         <w:rPr>
           <w:lang w:val="en-GB"/>
         </w:rPr>
-        <w:t xml:space="preserve">ESP32-WROVER module already certified but we need to do the delta test so </w:t>
+        <w:t xml:space="preserve">ESP32-WROVER module already certified but we need to do the delta test </w:t>
+      </w:r>
+      <w:proofErr w:type="gramStart"/>
+      <w:r>
+        <w:rPr>
+          <w:lang w:val="en-GB"/>
+        </w:rPr>
+        <w:t xml:space="preserve">so </w:t>
       </w:r>
       <w:r>
         <w:rPr>
@@ -7477,7 +7735,14 @@
         <w:rPr>
           <w:lang w:val="en-GB"/>
         </w:rPr>
-        <w:t>we need to be c</w:t>
+        <w:t>we</w:t>
+      </w:r>
+      <w:proofErr w:type="gramEnd"/>
+      <w:r>
+        <w:rPr>
+          <w:lang w:val="en-GB"/>
+        </w:rPr>
+        <w:t xml:space="preserve"> need to be c</w:t>
       </w:r>
       <w:r>
         <w:rPr>
@@ -7700,7 +7965,23 @@
           <w:rStyle w:val="tlid-translation"/>
           <w:lang w:val="en"/>
         </w:rPr>
-        <w:t xml:space="preserve">, all the things related to this aspect are listed in the </w:t>
+        <w:t xml:space="preserve">, all the things related to this aspect </w:t>
+      </w:r>
+      <w:proofErr w:type="gramStart"/>
+      <w:r>
+        <w:rPr>
+          <w:rStyle w:val="tlid-translation"/>
+          <w:lang w:val="en"/>
+        </w:rPr>
+        <w:t>are listed</w:t>
+      </w:r>
+      <w:proofErr w:type="gramEnd"/>
+      <w:r>
+        <w:rPr>
+          <w:rStyle w:val="tlid-translation"/>
+          <w:lang w:val="en"/>
+        </w:rPr>
+        <w:t xml:space="preserve"> in the </w:t>
       </w:r>
       <w:r>
         <w:rPr>
@@ -7760,7 +8041,23 @@
           <w:rStyle w:val="tlid-translation"/>
           <w:lang w:val="en"/>
         </w:rPr>
-        <w:t>There aren’t special packaging requirements</w:t>
+        <w:t xml:space="preserve">There </w:t>
+      </w:r>
+      <w:proofErr w:type="gramStart"/>
+      <w:r>
+        <w:rPr>
+          <w:rStyle w:val="tlid-translation"/>
+          <w:lang w:val="en"/>
+        </w:rPr>
+        <w:t>aren’t</w:t>
+      </w:r>
+      <w:proofErr w:type="gramEnd"/>
+      <w:r>
+        <w:rPr>
+          <w:rStyle w:val="tlid-translation"/>
+          <w:lang w:val="en"/>
+        </w:rPr>
+        <w:t xml:space="preserve"> special packaging requirements</w:t>
       </w:r>
     </w:p>
     <w:p>
@@ -7791,7 +8088,21 @@
         <w:rPr>
           <w:lang w:val="en-GB"/>
         </w:rPr>
-        <w:t>CLOUDGATE BASIC WIRELESS WI-FI - 1 RS485</w:t>
+        <w:t xml:space="preserve">CLOUDGATE BASIC WIRELESS WI-FI - </w:t>
+      </w:r>
+      <w:proofErr w:type="gramStart"/>
+      <w:r>
+        <w:rPr>
+          <w:lang w:val="en-GB"/>
+        </w:rPr>
+        <w:t>1</w:t>
+      </w:r>
+      <w:proofErr w:type="gramEnd"/>
+      <w:r>
+        <w:rPr>
+          <w:lang w:val="en-GB"/>
+        </w:rPr>
+        <w:t xml:space="preserve"> RS485</w:t>
       </w:r>
       <w:r>
         <w:rPr>
@@ -7914,7 +8225,14 @@
         <w:rPr>
           <w:lang w:val="en-GB"/>
         </w:rPr>
-        <w:t>, obviously update according to the new devices</w:t>
+        <w:t xml:space="preserve">, obviously update according to the new </w:t>
+      </w:r>
+      <w:proofErr w:type="gramStart"/>
+      <w:r>
+        <w:rPr>
+          <w:lang w:val="en-GB"/>
+        </w:rPr>
+        <w:t>devices</w:t>
       </w:r>
       <w:r>
         <w:rPr>
@@ -7928,6 +8246,7 @@
         </w:rPr>
         <w:t>.</w:t>
       </w:r>
+      <w:proofErr w:type="gramEnd"/>
     </w:p>
     <w:p>
       <w:pPr>
@@ -8216,7 +8535,21 @@
         <w:rPr>
           <w:lang w:val="en-GB"/>
         </w:rPr>
-        <w:t>We require a specific test to verify that the SIM is properly installed and working fine.</w:t>
+        <w:t xml:space="preserve">We require a specific test to verify that the SIM </w:t>
+      </w:r>
+      <w:proofErr w:type="gramStart"/>
+      <w:r>
+        <w:rPr>
+          <w:lang w:val="en-GB"/>
+        </w:rPr>
+        <w:t>is properly installed</w:t>
+      </w:r>
+      <w:proofErr w:type="gramEnd"/>
+      <w:r>
+        <w:rPr>
+          <w:lang w:val="en-GB"/>
+        </w:rPr>
+        <w:t xml:space="preserve"> and working fine.</w:t>
       </w:r>
     </w:p>
     <w:p>
@@ -8405,7 +8738,21 @@
         <w:rPr>
           <w:lang w:val="en-GB"/>
         </w:rPr>
-        <w:t xml:space="preserve"> the test is passed.</w:t>
+        <w:t xml:space="preserve"> the test </w:t>
+      </w:r>
+      <w:proofErr w:type="gramStart"/>
+      <w:r>
+        <w:rPr>
+          <w:lang w:val="en-GB"/>
+        </w:rPr>
+        <w:t>is passed</w:t>
+      </w:r>
+      <w:proofErr w:type="gramEnd"/>
+      <w:r>
+        <w:rPr>
+          <w:lang w:val="en-GB"/>
+        </w:rPr>
+        <w:t>.</w:t>
       </w:r>
     </w:p>
     <w:p>
@@ -8504,7 +8851,21 @@
         <w:rPr>
           <w:lang w:val="en-GB"/>
         </w:rPr>
-        <w:t xml:space="preserve"> or problem with the SIM card holder.</w:t>
+        <w:t xml:space="preserve"> or problem with the SIM </w:t>
+      </w:r>
+      <w:proofErr w:type="gramStart"/>
+      <w:r>
+        <w:rPr>
+          <w:lang w:val="en-GB"/>
+        </w:rPr>
+        <w:t>card holder</w:t>
+      </w:r>
+      <w:proofErr w:type="gramEnd"/>
+      <w:r>
+        <w:rPr>
+          <w:lang w:val="en-GB"/>
+        </w:rPr>
+        <w:t>.</w:t>
       </w:r>
     </w:p>
     <w:p>
@@ -8541,7 +8902,21 @@
         <w:rPr>
           <w:lang w:val="en-GB"/>
         </w:rPr>
-        <w:t xml:space="preserve"> or an error in the programmation of the SIM Card;</w:t>
+        <w:t xml:space="preserve"> or an error in the </w:t>
+      </w:r>
+      <w:proofErr w:type="spellStart"/>
+      <w:r>
+        <w:rPr>
+          <w:lang w:val="en-GB"/>
+        </w:rPr>
+        <w:t>programmation</w:t>
+      </w:r>
+      <w:proofErr w:type="spellEnd"/>
+      <w:r>
+        <w:rPr>
+          <w:lang w:val="en-GB"/>
+        </w:rPr>
+        <w:t xml:space="preserve"> of the SIM Card;</w:t>
       </w:r>
     </w:p>
     <w:p>
@@ -8570,7 +8945,21 @@
           <w:lang w:val="en-GB"/>
         </w:rPr>
         <w:br/>
-        <w:t>due to an error in the programmation, very rare but sometimes happen.</w:t>
+        <w:t xml:space="preserve">due to an error in the </w:t>
+      </w:r>
+      <w:proofErr w:type="spellStart"/>
+      <w:r>
+        <w:rPr>
+          <w:lang w:val="en-GB"/>
+        </w:rPr>
+        <w:t>programmation</w:t>
+      </w:r>
+      <w:proofErr w:type="spellEnd"/>
+      <w:r>
+        <w:rPr>
+          <w:lang w:val="en-GB"/>
+        </w:rPr>
+        <w:t>, very rare but sometimes happen.</w:t>
       </w:r>
     </w:p>
     <w:p>
@@ -9015,7 +9404,7 @@
               <w:sz w:val="16"/>
               <w:lang w:val="en-GB"/>
             </w:rPr>
-            <w:t>7</w:t>
+            <w:t>5</w:t>
           </w:r>
           <w:r>
             <w:rPr>
@@ -9260,13 +9649,23 @@
         <w:lang w:val="it-IT"/>
       </w:rPr>
     </w:pPr>
+    <w:proofErr w:type="spellStart"/>
     <w:r>
       <w:rPr>
         <w:rFonts w:ascii="Verdana" w:hAnsi="Verdana"/>
         <w:sz w:val="12"/>
         <w:lang w:val="it-IT"/>
       </w:rPr>
-      <w:t>Mod. RS 2.00 – 26/11/2009</w:t>
+      <w:t>Mod</w:t>
+    </w:r>
+    <w:proofErr w:type="spellEnd"/>
+    <w:r>
+      <w:rPr>
+        <w:rFonts w:ascii="Verdana" w:hAnsi="Verdana"/>
+        <w:sz w:val="12"/>
+        <w:lang w:val="it-IT"/>
+      </w:rPr>
+      <w:t>. RS 2.00 – 26/11/2009</w:t>
     </w:r>
   </w:p>
 </w:ftr>
@@ -14026,7 +14425,7 @@
 </file>
 
 <file path=customXml/itemProps1.xml><?xml version="1.0" encoding="utf-8"?>
-<ds:datastoreItem xmlns:ds="http://schemas.openxmlformats.org/officeDocument/2006/customXml" ds:itemID="{6C70B08E-DB4E-48FA-8D9F-2EB55C85BCA4}">
+<ds:datastoreItem xmlns:ds="http://schemas.openxmlformats.org/officeDocument/2006/customXml" ds:itemID="{B5702BBC-A2FB-4CA5-902A-580C56A5790E}">
   <ds:schemaRefs>
     <ds:schemaRef ds:uri="http://schemas.openxmlformats.org/officeDocument/2006/bibliography"/>
   </ds:schemaRefs>

</xml_diff>

<commit_message>
document revised eliminated USR reference
</commit_message>
<xml_diff>
--- a/Documents/specs/GME_HW_Requirements.docx
+++ b/Documents/specs/GME_HW_Requirements.docx
@@ -268,7 +268,16 @@
           <w:lang w:val="nl-NL"/>
         </w:rPr>
         <w:br/>
-        <w:t>rev. 0.05</w:t>
+        <w:t>rev. 0.0</w:t>
+      </w:r>
+      <w:r>
+        <w:rPr>
+          <w:rFonts w:ascii="Verdana" w:hAnsi="Verdana"/>
+          <w:sz w:val="32"/>
+          <w:szCs w:val="40"/>
+          <w:lang w:val="nl-NL"/>
+        </w:rPr>
+        <w:t>7</w:t>
       </w:r>
     </w:p>
     <w:p>
@@ -3008,6 +3017,99 @@
                 <w:lang w:val="en-GB"/>
               </w:rPr>
             </w:pPr>
+            <w:r>
+              <w:rPr>
+                <w:rFonts w:ascii="Verdana" w:hAnsi="Verdana"/>
+                <w:lang w:val="en-GB"/>
+              </w:rPr>
+              <w:t>0.07</w:t>
+            </w:r>
+          </w:p>
+        </w:tc>
+        <w:tc>
+          <w:tcPr>
+            <w:tcW w:w="2002" w:type="dxa"/>
+          </w:tcPr>
+          <w:p>
+            <w:pPr>
+              <w:pStyle w:val="Testotabella"/>
+              <w:rPr>
+                <w:rFonts w:ascii="Verdana" w:hAnsi="Verdana"/>
+                <w:lang w:val="en-GB"/>
+              </w:rPr>
+            </w:pPr>
+            <w:r>
+              <w:rPr>
+                <w:rFonts w:ascii="Verdana" w:hAnsi="Verdana"/>
+                <w:lang w:val="en-GB"/>
+              </w:rPr>
+              <w:t>15/06/2020</w:t>
+            </w:r>
+          </w:p>
+        </w:tc>
+        <w:tc>
+          <w:tcPr>
+            <w:tcW w:w="2880" w:type="dxa"/>
+          </w:tcPr>
+          <w:p>
+            <w:pPr>
+              <w:pStyle w:val="Testotabella"/>
+              <w:rPr>
+                <w:rFonts w:ascii="Verdana" w:hAnsi="Verdana"/>
+                <w:lang w:val="en-GB"/>
+              </w:rPr>
+            </w:pPr>
+            <w:proofErr w:type="spellStart"/>
+            <w:r>
+              <w:rPr>
+                <w:rFonts w:ascii="Verdana" w:hAnsi="Verdana"/>
+                <w:lang w:val="en-GB"/>
+              </w:rPr>
+              <w:t>A.Bilato</w:t>
+            </w:r>
+            <w:proofErr w:type="spellEnd"/>
+          </w:p>
+        </w:tc>
+        <w:tc>
+          <w:tcPr>
+            <w:tcW w:w="2700" w:type="dxa"/>
+          </w:tcPr>
+          <w:p>
+            <w:pPr>
+              <w:pStyle w:val="Testotabella"/>
+              <w:jc w:val="left"/>
+              <w:rPr>
+                <w:rFonts w:ascii="Verdana" w:hAnsi="Verdana"/>
+                <w:lang w:val="en-GB"/>
+              </w:rPr>
+            </w:pPr>
+            <w:r>
+              <w:rPr>
+                <w:rFonts w:ascii="Verdana" w:hAnsi="Verdana"/>
+                <w:lang w:val="en-GB"/>
+              </w:rPr>
+              <w:t>Content revision</w:t>
+            </w:r>
+          </w:p>
+        </w:tc>
+      </w:tr>
+      <w:tr>
+        <w:trPr>
+          <w:cantSplit/>
+          <w:trHeight w:val="176"/>
+        </w:trPr>
+        <w:tc>
+          <w:tcPr>
+            <w:tcW w:w="1418" w:type="dxa"/>
+          </w:tcPr>
+          <w:p>
+            <w:pPr>
+              <w:pStyle w:val="Testotabella"/>
+              <w:rPr>
+                <w:rFonts w:ascii="Verdana" w:hAnsi="Verdana"/>
+                <w:lang w:val="en-GB"/>
+              </w:rPr>
+            </w:pPr>
           </w:p>
         </w:tc>
         <w:tc>
@@ -3495,69 +3597,6 @@
           </w:p>
         </w:tc>
       </w:tr>
-      <w:tr>
-        <w:trPr>
-          <w:cantSplit/>
-          <w:trHeight w:val="176"/>
-        </w:trPr>
-        <w:tc>
-          <w:tcPr>
-            <w:tcW w:w="1418" w:type="dxa"/>
-          </w:tcPr>
-          <w:p>
-            <w:pPr>
-              <w:pStyle w:val="Testotabella"/>
-              <w:rPr>
-                <w:rFonts w:ascii="Verdana" w:hAnsi="Verdana"/>
-                <w:lang w:val="en-GB"/>
-              </w:rPr>
-            </w:pPr>
-          </w:p>
-        </w:tc>
-        <w:tc>
-          <w:tcPr>
-            <w:tcW w:w="2002" w:type="dxa"/>
-          </w:tcPr>
-          <w:p>
-            <w:pPr>
-              <w:pStyle w:val="Testotabella"/>
-              <w:rPr>
-                <w:rFonts w:ascii="Verdana" w:hAnsi="Verdana"/>
-                <w:lang w:val="en-GB"/>
-              </w:rPr>
-            </w:pPr>
-          </w:p>
-        </w:tc>
-        <w:tc>
-          <w:tcPr>
-            <w:tcW w:w="2880" w:type="dxa"/>
-          </w:tcPr>
-          <w:p>
-            <w:pPr>
-              <w:pStyle w:val="Testotabella"/>
-              <w:rPr>
-                <w:rFonts w:ascii="Verdana" w:hAnsi="Verdana"/>
-                <w:lang w:val="en-GB"/>
-              </w:rPr>
-            </w:pPr>
-          </w:p>
-        </w:tc>
-        <w:tc>
-          <w:tcPr>
-            <w:tcW w:w="2700" w:type="dxa"/>
-          </w:tcPr>
-          <w:p>
-            <w:pPr>
-              <w:pStyle w:val="Testotabella"/>
-              <w:jc w:val="left"/>
-              <w:rPr>
-                <w:rFonts w:ascii="Verdana" w:hAnsi="Verdana"/>
-                <w:lang w:val="en-GB"/>
-              </w:rPr>
-            </w:pPr>
-          </w:p>
-        </w:tc>
-      </w:tr>
     </w:tbl>
     <w:p>
       <w:pPr>
@@ -3570,8 +3609,6 @@
       </w:pPr>
       <w:bookmarkStart w:id="7" w:name="_Toc197230195"/>
       <w:bookmarkStart w:id="8" w:name="_Toc31638615"/>
-      <w:bookmarkStart w:id="9" w:name="_GoBack"/>
-      <w:bookmarkEnd w:id="9"/>
       <w:r>
         <w:lastRenderedPageBreak/>
         <w:t>Definitions, acronyms, and abbreviations</w:t>
@@ -3595,14 +3632,14 @@
           <w:lang w:val="en-GB"/>
         </w:rPr>
       </w:pPr>
-      <w:bookmarkStart w:id="10" w:name="GME"/>
+      <w:bookmarkStart w:id="9" w:name="GME"/>
       <w:r>
         <w:rPr>
           <w:lang w:val="en-GB"/>
         </w:rPr>
         <w:t>GME</w:t>
       </w:r>
-      <w:bookmarkEnd w:id="10"/>
+      <w:bookmarkEnd w:id="9"/>
       <w:r>
         <w:rPr>
           <w:lang w:val="en-GB"/>
@@ -3806,19 +3843,97 @@
         </w:rPr>
         <w:br/>
       </w:r>
-      <w:bookmarkStart w:id="11" w:name="CCL"/>
+      <w:bookmarkStart w:id="10" w:name="CCL"/>
       <w:r>
         <w:rPr>
           <w:lang w:val="en-US"/>
         </w:rPr>
         <w:t xml:space="preserve">CCL               </w:t>
       </w:r>
-      <w:bookmarkEnd w:id="11"/>
+      <w:bookmarkEnd w:id="10"/>
       <w:r>
         <w:rPr>
           <w:lang w:val="en-US"/>
         </w:rPr>
         <w:t>= CAREL Cloud Library</w:t>
+      </w:r>
+    </w:p>
+    <w:p>
+      <w:pPr>
+        <w:pStyle w:val="NormaleRS"/>
+        <w:jc w:val="left"/>
+        <w:rPr>
+          <w:lang w:val="en-GB"/>
+        </w:rPr>
+      </w:pPr>
+    </w:p>
+    <w:p>
+      <w:pPr>
+        <w:pStyle w:val="NormaleRS"/>
+        <w:jc w:val="left"/>
+        <w:rPr>
+          <w:lang w:val="en-GB"/>
+        </w:rPr>
+      </w:pPr>
+    </w:p>
+    <w:p>
+      <w:pPr>
+        <w:pStyle w:val="NormaleRS"/>
+        <w:jc w:val="left"/>
+        <w:rPr>
+          <w:lang w:val="en-GB"/>
+        </w:rPr>
+      </w:pPr>
+      <w:r>
+        <w:rPr>
+          <w:lang w:val="en-GB"/>
+        </w:rPr>
+        <w:t>GTW000M2W0</w:t>
+      </w:r>
+      <w:r>
+        <w:rPr>
+          <w:lang w:val="en-GB"/>
+        </w:rPr>
+        <w:t xml:space="preserve"> = </w:t>
+      </w:r>
+      <w:r>
+        <w:rPr>
+          <w:lang w:val="en-GB"/>
+        </w:rPr>
+        <w:t>CLOUDGATE BASIC WIRELESS 2G</w:t>
+      </w:r>
+      <w:r>
+        <w:rPr>
+          <w:lang w:val="en-GB"/>
+        </w:rPr>
+        <w:t xml:space="preserve"> + </w:t>
+      </w:r>
+      <w:proofErr w:type="spellStart"/>
+      <w:r>
+        <w:rPr>
+          <w:lang w:val="en-GB"/>
+        </w:rPr>
+        <w:t>WiFi</w:t>
+      </w:r>
+      <w:proofErr w:type="spellEnd"/>
+      <w:r>
+        <w:rPr>
+          <w:lang w:val="en-GB"/>
+        </w:rPr>
+        <w:t xml:space="preserve"> - 1 RS485 - </w:t>
+      </w:r>
+      <w:r>
+        <w:rPr>
+          <w:lang w:val="en-GB"/>
+        </w:rPr>
+        <w:br/>
+        <w:t xml:space="preserve">          </w:t>
+      </w:r>
+      <w:r>
+        <w:rPr>
+          <w:lang w:val="en-GB"/>
+        </w:rPr>
+        <w:t xml:space="preserve">               THIRD PARTY CLOUD</w:t>
       </w:r>
     </w:p>
     <w:p>
@@ -3941,14 +4056,14 @@
           <w:numId w:val="2"/>
         </w:numPr>
       </w:pPr>
-      <w:bookmarkStart w:id="12" w:name="_Toc197230193"/>
-      <w:bookmarkStart w:id="13" w:name="_Toc31638616"/>
+      <w:bookmarkStart w:id="11" w:name="_Toc197230193"/>
+      <w:bookmarkStart w:id="12" w:name="_Toc31638616"/>
       <w:r>
         <w:lastRenderedPageBreak/>
         <w:t>Introduction</w:t>
       </w:r>
+      <w:bookmarkEnd w:id="11"/>
       <w:bookmarkEnd w:id="12"/>
-      <w:bookmarkEnd w:id="13"/>
     </w:p>
     <w:p>
       <w:pPr>
@@ -3963,16 +4078,16 @@
         </w:tabs>
         <w:ind w:left="860"/>
       </w:pPr>
-      <w:bookmarkStart w:id="14" w:name="_Toc197230194"/>
-      <w:bookmarkStart w:id="15" w:name="_Toc31638617"/>
+      <w:bookmarkStart w:id="13" w:name="_Toc197230194"/>
+      <w:bookmarkStart w:id="14" w:name="_Toc31638617"/>
       <w:r>
         <w:t>Scope</w:t>
       </w:r>
+      <w:bookmarkEnd w:id="13"/>
+      <w:r>
+        <w:t xml:space="preserve"> of RS</w:t>
+      </w:r>
       <w:bookmarkEnd w:id="14"/>
-      <w:r>
-        <w:t xml:space="preserve"> of RS</w:t>
-      </w:r>
-      <w:bookmarkEnd w:id="15"/>
     </w:p>
     <w:p>
       <w:pPr>
@@ -4299,8 +4414,8 @@
           <w:numId w:val="2"/>
         </w:numPr>
       </w:pPr>
-      <w:bookmarkStart w:id="16" w:name="_Toc197230219"/>
-      <w:bookmarkStart w:id="17" w:name="_Toc31638618"/>
+      <w:bookmarkStart w:id="15" w:name="_Toc197230219"/>
+      <w:bookmarkStart w:id="16" w:name="_Toc31638618"/>
       <w:r>
         <w:lastRenderedPageBreak/>
         <w:t xml:space="preserve">Hardware </w:t>
@@ -4308,11 +4423,11 @@
       <w:r>
         <w:t>Requirement</w:t>
       </w:r>
+      <w:bookmarkEnd w:id="15"/>
+      <w:r>
+        <w:t xml:space="preserve"> Specification</w:t>
+      </w:r>
       <w:bookmarkEnd w:id="16"/>
-      <w:r>
-        <w:t xml:space="preserve"> Specification</w:t>
-      </w:r>
-      <w:bookmarkEnd w:id="17"/>
     </w:p>
     <w:p>
       <w:pPr>
@@ -4327,11 +4442,11 @@
         </w:tabs>
         <w:ind w:left="860"/>
       </w:pPr>
-      <w:bookmarkStart w:id="18" w:name="_Toc31638619"/>
+      <w:bookmarkStart w:id="17" w:name="_Toc31638619"/>
       <w:r>
         <w:t>2G Model</w:t>
       </w:r>
-      <w:bookmarkEnd w:id="18"/>
+      <w:bookmarkEnd w:id="17"/>
     </w:p>
     <w:p>
       <w:pPr>
@@ -4791,11 +4906,16 @@
         <w:rPr>
           <w:lang w:val="en-GB"/>
         </w:rPr>
-        <w:t xml:space="preserve"> M95FA pin </w:t>
-      </w:r>
-      <w:r>
-        <w:rPr>
-          <w:highlight w:val="red"/>
+        <w:t xml:space="preserve"> M95FA </w:t>
+      </w:r>
+      <w:r>
+        <w:rPr>
+          <w:lang w:val="en-GB"/>
+        </w:rPr>
+        <w:t xml:space="preserve">pin </w:t>
+      </w:r>
+      <w:r>
+        <w:rPr>
           <w:lang w:val="en-GB"/>
         </w:rPr>
         <w:t>13 (NETLD)</w:t>
@@ -5500,7 +5620,19 @@
         <w:rPr>
           <w:lang w:val="en-GB"/>
         </w:rPr>
-        <w:t>Power supply 5..</w:t>
+        <w:t xml:space="preserve">Power supply </w:t>
+      </w:r>
+      <w:r>
+        <w:rPr>
+          <w:lang w:val="en-GB"/>
+        </w:rPr>
+        <w:t>9</w:t>
+      </w:r>
+      <w:r>
+        <w:rPr>
+          <w:lang w:val="en-GB"/>
+        </w:rPr>
+        <w:t>..</w:t>
       </w:r>
       <w:r>
         <w:rPr>
@@ -5822,7 +5954,13 @@
         <w:rPr>
           <w:lang w:val="en-GB"/>
         </w:rPr>
-        <w:t xml:space="preserve">two models: </w:t>
+        <w:t>three</w:t>
+      </w:r>
+      <w:r>
+        <w:rPr>
+          <w:lang w:val="en-GB"/>
+        </w:rPr>
+        <w:t xml:space="preserve"> models: </w:t>
       </w:r>
       <w:r>
         <w:rPr>
@@ -5887,6 +6025,99 @@
           <w:lang w:val="en-GB"/>
         </w:rPr>
         <w:t>GTW000MGT0</w:t>
+      </w:r>
+    </w:p>
+    <w:p>
+      <w:pPr>
+        <w:pStyle w:val="NormaleRS"/>
+        <w:ind w:left="720"/>
+        <w:jc w:val="left"/>
+        <w:rPr>
+          <w:lang w:val="en-GB"/>
+        </w:rPr>
+      </w:pPr>
+    </w:p>
+    <w:p>
+      <w:pPr>
+        <w:pStyle w:val="NormaleRS"/>
+        <w:ind w:left="720"/>
+        <w:jc w:val="left"/>
+        <w:rPr>
+          <w:lang w:val="en-GB"/>
+        </w:rPr>
+      </w:pPr>
+      <w:r>
+        <w:rPr>
+          <w:lang w:val="en-GB"/>
+        </w:rPr>
+        <w:t xml:space="preserve">c. </w:t>
+      </w:r>
+      <w:r>
+        <w:rPr>
+          <w:lang w:val="en-GB"/>
+        </w:rPr>
+        <w:t>One without any pre-installed SIM</w:t>
+      </w:r>
+      <w:r>
+        <w:rPr>
+          <w:lang w:val="en-GB"/>
+        </w:rPr>
+        <w:t xml:space="preserve"> with both 2G and </w:t>
+      </w:r>
+      <w:proofErr w:type="spellStart"/>
+      <w:proofErr w:type="gramStart"/>
+      <w:r>
+        <w:rPr>
+          <w:lang w:val="en-GB"/>
+        </w:rPr>
+        <w:t>WiFi</w:t>
+      </w:r>
+      <w:proofErr w:type="spellEnd"/>
+      <w:r>
+        <w:rPr>
+          <w:lang w:val="en-GB"/>
+        </w:rPr>
+        <w:t xml:space="preserve"> </w:t>
+      </w:r>
+      <w:r>
+        <w:rPr>
+          <w:lang w:val="en-GB"/>
+        </w:rPr>
+        <w:t>.</w:t>
+      </w:r>
+      <w:proofErr w:type="gramEnd"/>
+      <w:r>
+        <w:rPr>
+          <w:lang w:val="en-GB"/>
+        </w:rPr>
+        <w:br/>
+        <w:t xml:space="preserve">    The model part number is </w:t>
+      </w:r>
+      <w:r>
+        <w:rPr>
+          <w:lang w:val="en-GB"/>
+        </w:rPr>
+        <w:t>GTW000M2W0</w:t>
+      </w:r>
+      <w:r>
+        <w:rPr>
+          <w:lang w:val="en-GB"/>
+        </w:rPr>
+        <w:t xml:space="preserve">, and will be used only </w:t>
+      </w:r>
+      <w:proofErr w:type="gramStart"/>
+      <w:r>
+        <w:rPr>
+          <w:lang w:val="en-GB"/>
+        </w:rPr>
+        <w:t>for  homologation</w:t>
+      </w:r>
+      <w:proofErr w:type="gramEnd"/>
+      <w:r>
+        <w:rPr>
+          <w:lang w:val="en-GB"/>
+        </w:rPr>
+        <w:t xml:space="preserve"> for now.</w:t>
       </w:r>
       <w:r>
         <w:rPr>
@@ -6132,17 +6363,16 @@
         </w:tabs>
         <w:ind w:left="860"/>
       </w:pPr>
-      <w:bookmarkStart w:id="19" w:name="_Toc31638620"/>
+      <w:bookmarkStart w:id="18" w:name="_Toc31638620"/>
       <w:proofErr w:type="spellStart"/>
       <w:r>
-        <w:lastRenderedPageBreak/>
         <w:t>WiFi</w:t>
       </w:r>
       <w:proofErr w:type="spellEnd"/>
       <w:r>
         <w:t xml:space="preserve"> Model</w:t>
       </w:r>
-      <w:bookmarkEnd w:id="19"/>
+      <w:bookmarkEnd w:id="18"/>
     </w:p>
     <w:p>
       <w:pPr>
@@ -6407,6 +6637,7 @@
           <w:ilvl w:val="0"/>
           <w:numId w:val="28"/>
         </w:numPr>
+        <w:ind w:left="720"/>
         <w:jc w:val="left"/>
         <w:rPr>
           <w:lang w:val="en-GB"/>
@@ -6425,7 +6656,18 @@
           <w:lang w:val="en-GB"/>
         </w:rPr>
         <w:br/>
-        <w:t>if possible we want a bi-</w:t>
+      </w:r>
+      <w:r>
+        <w:rPr>
+          <w:lang w:val="en-GB"/>
+        </w:rPr>
+        <w:t xml:space="preserve">this is a </w:t>
+      </w:r>
+      <w:r>
+        <w:rPr>
+          <w:lang w:val="en-GB"/>
+        </w:rPr>
+        <w:t>bi-</w:t>
       </w:r>
       <w:proofErr w:type="spellStart"/>
       <w:r>
@@ -6520,16 +6762,60 @@
         </w:rPr>
         <w:t>29 (IO5)</w:t>
       </w:r>
-    </w:p>
-    <w:p>
-      <w:pPr>
-        <w:pStyle w:val="NormaleRS"/>
-        <w:ind w:left="720"/>
-        <w:jc w:val="left"/>
-        <w:rPr>
-          <w:lang w:val="en-GB"/>
-        </w:rPr>
-      </w:pPr>
+      <w:r>
+        <w:rPr>
+          <w:color w:val="000000" w:themeColor="text1"/>
+          <w:lang w:val="en-GB"/>
+        </w:rPr>
+        <w:t>.</w:t>
+      </w:r>
+      <w:r>
+        <w:rPr>
+          <w:color w:val="000000" w:themeColor="text1"/>
+          <w:lang w:val="en-GB"/>
+        </w:rPr>
+        <w:br/>
+        <w:t xml:space="preserve">Is accepted a </w:t>
+      </w:r>
+      <w:proofErr w:type="gramStart"/>
+      <w:r>
+        <w:rPr>
+          <w:color w:val="000000" w:themeColor="text1"/>
+          <w:lang w:val="en-GB"/>
+        </w:rPr>
+        <w:t>two wire</w:t>
+      </w:r>
+      <w:proofErr w:type="gramEnd"/>
+      <w:r>
+        <w:rPr>
+          <w:color w:val="000000" w:themeColor="text1"/>
+          <w:lang w:val="en-GB"/>
+        </w:rPr>
+        <w:t xml:space="preserve"> bi-</w:t>
+      </w:r>
+      <w:proofErr w:type="spellStart"/>
+      <w:r>
+        <w:rPr>
+          <w:color w:val="000000" w:themeColor="text1"/>
+          <w:lang w:val="en-GB"/>
+        </w:rPr>
+        <w:t>color</w:t>
+      </w:r>
+      <w:proofErr w:type="spellEnd"/>
+      <w:r>
+        <w:rPr>
+          <w:color w:val="000000" w:themeColor="text1"/>
+          <w:lang w:val="en-GB"/>
+        </w:rPr>
+        <w:t xml:space="preserve"> led.</w:t>
+      </w:r>
+      <w:r>
+        <w:rPr>
+          <w:color w:val="000000" w:themeColor="text1"/>
+          <w:lang w:val="en-GB"/>
+        </w:rPr>
+        <w:br/>
+      </w:r>
     </w:p>
     <w:p>
       <w:pPr>
@@ -7386,7 +7672,13 @@
         <w:rPr>
           <w:lang w:val="en-GB"/>
         </w:rPr>
-        <w:t>Power supply 5</w:t>
+        <w:t xml:space="preserve">Power supply </w:t>
+      </w:r>
+      <w:r>
+        <w:rPr>
+          <w:lang w:val="en-GB"/>
+        </w:rPr>
+        <w:t>9</w:t>
       </w:r>
       <w:proofErr w:type="gramStart"/>
       <w:r>
@@ -7431,11 +7723,6 @@
           <w:lang w:val="en-GB"/>
         </w:rPr>
         <w:br/>
-      </w:r>
-      <w:r>
-        <w:rPr>
-          <w:lang w:val="en-GB"/>
-        </w:rPr>
         <w:t>The device must support the polarity inversion on removable connector.</w:t>
       </w:r>
     </w:p>
@@ -7609,6 +7896,7 @@
         <w:rPr>
           <w:lang w:val="en-GB"/>
         </w:rPr>
+        <w:lastRenderedPageBreak/>
         <w:t>Product Code</w:t>
       </w:r>
     </w:p>
@@ -7678,7 +7966,6 @@
         <w:jc w:val="left"/>
       </w:pPr>
       <w:r>
-        <w:lastRenderedPageBreak/>
         <w:t>QR Code</w:t>
       </w:r>
       <w:r>
@@ -7911,12 +8198,12 @@
           <w:numId w:val="2"/>
         </w:numPr>
       </w:pPr>
-      <w:bookmarkStart w:id="20" w:name="_Toc31638621"/>
+      <w:bookmarkStart w:id="19" w:name="_Toc31638621"/>
       <w:r>
         <w:lastRenderedPageBreak/>
         <w:t>Production</w:t>
       </w:r>
-      <w:bookmarkEnd w:id="20"/>
+      <w:bookmarkEnd w:id="19"/>
     </w:p>
     <w:p>
       <w:pPr>
@@ -7931,11 +8218,11 @@
         </w:tabs>
         <w:ind w:left="860"/>
       </w:pPr>
-      <w:bookmarkStart w:id="21" w:name="_Toc31638622"/>
+      <w:bookmarkStart w:id="20" w:name="_Toc31638622"/>
       <w:r>
         <w:t>Labels</w:t>
       </w:r>
-      <w:bookmarkEnd w:id="21"/>
+      <w:bookmarkEnd w:id="20"/>
     </w:p>
     <w:p>
       <w:pPr>
@@ -8021,11 +8308,11 @@
         </w:tabs>
         <w:ind w:left="860"/>
       </w:pPr>
-      <w:bookmarkStart w:id="22" w:name="_Toc31638623"/>
+      <w:bookmarkStart w:id="21" w:name="_Toc31638623"/>
       <w:r>
         <w:t>Packaging</w:t>
       </w:r>
-      <w:bookmarkEnd w:id="22"/>
+      <w:bookmarkEnd w:id="21"/>
     </w:p>
     <w:p>
       <w:pPr>
@@ -8158,19 +8445,69 @@
         <w:rPr>
           <w:lang w:val="en-GB"/>
         </w:rPr>
-        <w:t>GTW000MGT0 and GTW000MGP0 - CLOUDGATE BASIC WIRELESS 2G</w:t>
-      </w:r>
-      <w:r>
-        <w:rPr>
-          <w:lang w:val="en-GB"/>
-        </w:rPr>
-        <w:br/>
-      </w:r>
-      <w:r>
-        <w:rPr>
-          <w:lang w:val="en-GB"/>
-        </w:rPr>
-        <w:t>a white carton box like the above model is fine.</w:t>
+        <w:t>GTW000MGT0</w:t>
+      </w:r>
+      <w:r>
+        <w:rPr>
+          <w:lang w:val="en-GB"/>
+        </w:rPr>
+        <w:t xml:space="preserve"> /</w:t>
+      </w:r>
+      <w:r>
+        <w:rPr>
+          <w:lang w:val="en-GB"/>
+        </w:rPr>
+        <w:t xml:space="preserve"> GTW000MGP0 </w:t>
+      </w:r>
+      <w:r>
+        <w:rPr>
+          <w:lang w:val="en-GB"/>
+        </w:rPr>
+        <w:t xml:space="preserve">/ </w:t>
+      </w:r>
+      <w:r>
+        <w:rPr>
+          <w:lang w:val="en-GB"/>
+        </w:rPr>
+        <w:t xml:space="preserve">GTW000M2W0 </w:t>
+      </w:r>
+      <w:r>
+        <w:rPr>
+          <w:lang w:val="en-GB"/>
+        </w:rPr>
+        <w:t>- CLOUDGATE BASIC WIRELESS 2G</w:t>
+      </w:r>
+      <w:r>
+        <w:rPr>
+          <w:lang w:val="en-GB"/>
+        </w:rPr>
+        <w:t xml:space="preserve"> and 2G+WiFi </w:t>
+      </w:r>
+      <w:r>
+        <w:rPr>
+          <w:lang w:val="en-GB"/>
+        </w:rPr>
+        <w:t>a white carton box like the above model is fine</w:t>
+      </w:r>
+      <w:r>
+        <w:rPr>
+          <w:lang w:val="en-GB"/>
+        </w:rPr>
+        <w:t xml:space="preserve">, the dimension is the same as the usual cartoon box </w:t>
+      </w:r>
+      <w:proofErr w:type="spellStart"/>
+      <w:r>
+        <w:rPr>
+          <w:lang w:val="en-GB"/>
+        </w:rPr>
+        <w:t>tha</w:t>
+      </w:r>
+      <w:proofErr w:type="spellEnd"/>
+      <w:r>
+        <w:rPr>
+          <w:lang w:val="en-GB"/>
+        </w:rPr>
+        <w:t xml:space="preserve"> USR use.</w:t>
       </w:r>
     </w:p>
     <w:p>
@@ -8471,7 +8808,7 @@
           <w:numId w:val="2"/>
         </w:numPr>
       </w:pPr>
-      <w:bookmarkStart w:id="23" w:name="_Toc31638624"/>
+      <w:bookmarkStart w:id="22" w:name="_Toc31638624"/>
       <w:r>
         <w:t xml:space="preserve">GTW000MGP0 </w:t>
       </w:r>
@@ -8481,7 +8818,7 @@
       <w:r>
         <w:t xml:space="preserve"> CLOUDGATE BASIC WIRELESS 2G - 1 RS485</w:t>
       </w:r>
-      <w:bookmarkEnd w:id="23"/>
+      <w:bookmarkEnd w:id="22"/>
     </w:p>
     <w:p>
       <w:pPr>
@@ -8667,16 +9004,27 @@
       </w:r>
       <w:r>
         <w:rPr>
-          <w:highlight w:val="red"/>
-          <w:lang w:val="en-GB"/>
-        </w:rPr>
-        <w:t>XX</w:t>
-      </w:r>
-      <w:r>
-        <w:rPr>
-          <w:lang w:val="en-GB"/>
-        </w:rPr>
-        <w:t xml:space="preserve"> (depend on your network)</w:t>
+          <w:lang w:val="en-GB"/>
+        </w:rPr>
+        <w:t xml:space="preserve">120 </w:t>
+      </w:r>
+      <w:r>
+        <w:rPr>
+          <w:lang w:val="en-GB"/>
+        </w:rPr>
+        <w:t>(</w:t>
+      </w:r>
+      <w:r>
+        <w:rPr>
+          <w:lang w:val="en-GB"/>
+        </w:rPr>
+        <w:t>adjust based on y</w:t>
+      </w:r>
+      <w:r>
+        <w:rPr>
+          <w:lang w:val="en-GB"/>
+        </w:rPr>
+        <w:t>our network)</w:t>
       </w:r>
       <w:r>
         <w:rPr>
@@ -8997,18 +9345,15 @@
           <w:lang w:val="en-GB"/>
         </w:rPr>
         <w:br/>
-        <w:t>(</w:t>
-      </w:r>
-      <w:r>
-        <w:rPr>
-          <w:color w:val="FF0000"/>
-          <w:lang w:val="en-GB"/>
-        </w:rPr>
-        <w:t>NOTE : the CAREL SIM use the 2G cellular network please be sure that the USR production line is covered by this type of cellular network)</w:t>
-      </w:r>
-      <w:r>
-        <w:rPr>
-          <w:color w:val="FF0000"/>
+      </w:r>
+      <w:r>
+        <w:rPr>
+          <w:lang w:val="en-GB"/>
+        </w:rPr>
+        <w:t>(NOTE : the CAREL SIM use the 2G cellular network please be sure that the USR production line is covered by this type of cellular network)</w:t>
+      </w:r>
+      <w:r>
+        <w:rPr>
           <w:lang w:val="en-GB"/>
         </w:rPr>
         <w:t>.</w:t>
@@ -9022,12 +9367,12 @@
           <w:numId w:val="2"/>
         </w:numPr>
       </w:pPr>
-      <w:bookmarkStart w:id="24" w:name="_Toc31638625"/>
+      <w:bookmarkStart w:id="23" w:name="_Toc31638625"/>
       <w:r>
         <w:lastRenderedPageBreak/>
         <w:t>GTW000MGT0 - CLOUDGATE BASIC WIRELESS 2G - 1 RS485 -                          THIRD PARTY CLOUD</w:t>
       </w:r>
-      <w:bookmarkEnd w:id="24"/>
+      <w:bookmarkEnd w:id="23"/>
     </w:p>
     <w:p>
       <w:pPr>
@@ -9095,6 +9440,86 @@
         </w:rPr>
         <w:t>ore.</w:t>
       </w:r>
+    </w:p>
+    <w:p>
+      <w:pPr>
+        <w:pStyle w:val="NormaleRS"/>
+        <w:jc w:val="left"/>
+        <w:rPr>
+          <w:rStyle w:val="tlid-translation"/>
+          <w:lang w:val="en-GB"/>
+        </w:rPr>
+      </w:pPr>
+    </w:p>
+    <w:p>
+      <w:pPr>
+        <w:pStyle w:val="Titolo2RS"/>
+        <w:numPr>
+          <w:ilvl w:val="1"/>
+          <w:numId w:val="2"/>
+        </w:numPr>
+      </w:pPr>
+      <w:r>
+        <w:t xml:space="preserve">GTW000M2W0 </w:t>
+      </w:r>
+      <w:bookmarkStart w:id="24" w:name="_GoBack"/>
+      <w:bookmarkEnd w:id="24"/>
+      <w:r>
+        <w:t>- CLOUDGATE BASIC WIRELESS 2G</w:t>
+      </w:r>
+      <w:r>
+        <w:t>/</w:t>
+      </w:r>
+      <w:proofErr w:type="spellStart"/>
+      <w:r>
+        <w:t>WiFi</w:t>
+      </w:r>
+      <w:proofErr w:type="spellEnd"/>
+      <w:r>
+        <w:t xml:space="preserve"> - 1 RS485 -                          THIRD PARTY CLOUD</w:t>
+      </w:r>
+    </w:p>
+    <w:p>
+      <w:pPr>
+        <w:pStyle w:val="NormaleRS"/>
+        <w:jc w:val="left"/>
+        <w:rPr>
+          <w:lang w:val="en-GB"/>
+        </w:rPr>
+      </w:pPr>
+      <w:r>
+        <w:rPr>
+          <w:lang w:val="en-GB"/>
+        </w:rPr>
+        <w:t>This gateway will not mount a SIM card.</w:t>
+      </w:r>
+    </w:p>
+    <w:p>
+      <w:pPr>
+        <w:pStyle w:val="NormaleRS"/>
+        <w:jc w:val="left"/>
+        <w:rPr>
+          <w:rStyle w:val="tlid-translation"/>
+          <w:lang w:val="en-GB"/>
+        </w:rPr>
+      </w:pPr>
+      <w:r>
+        <w:rPr>
+          <w:rStyle w:val="tlid-translation"/>
+          <w:lang w:val="en-GB"/>
+        </w:rPr>
+        <w:t>USR will do the usual test to assure that the gateway work, nothing more.</w:t>
+      </w:r>
+    </w:p>
+    <w:p>
+      <w:pPr>
+        <w:pStyle w:val="NormaleRS"/>
+        <w:jc w:val="left"/>
+        <w:rPr>
+          <w:rStyle w:val="tlid-translation"/>
+          <w:lang w:val="en-GB"/>
+        </w:rPr>
+      </w:pPr>
     </w:p>
     <w:sectPr>
       <w:headerReference w:type="default" r:id="rId13"/>
@@ -9404,7 +9829,7 @@
               <w:sz w:val="16"/>
               <w:lang w:val="en-GB"/>
             </w:rPr>
-            <w:t>5</w:t>
+            <w:t>10</w:t>
           </w:r>
           <w:r>
             <w:rPr>
@@ -9545,15 +9970,7 @@
               <w:sz w:val="16"/>
               <w:lang w:val="en-GB"/>
             </w:rPr>
-            <w:t>1</w:t>
-          </w:r>
-          <w:r>
-            <w:rPr>
-              <w:rFonts w:ascii="Verdana" w:hAnsi="Verdana"/>
-              <w:sz w:val="16"/>
-              <w:lang w:val="en-GB"/>
-            </w:rPr>
-            <w:t>0</w:t>
+            <w:t>15</w:t>
           </w:r>
           <w:r>
             <w:rPr>
@@ -9569,7 +9986,7 @@
               <w:sz w:val="16"/>
               <w:lang w:val="en-GB"/>
             </w:rPr>
-            <w:t>1</w:t>
+            <w:t>06</w:t>
           </w:r>
           <w:r>
             <w:rPr>
@@ -9577,7 +9994,7 @@
               <w:sz w:val="16"/>
               <w:lang w:val="en-GB"/>
             </w:rPr>
-            <w:t>0</w:t>
+            <w:t>.20</w:t>
           </w:r>
           <w:r>
             <w:rPr>
@@ -9585,15 +10002,7 @@
               <w:sz w:val="16"/>
               <w:lang w:val="en-GB"/>
             </w:rPr>
-            <w:t>.201</w:t>
-          </w:r>
-          <w:r>
-            <w:rPr>
-              <w:rFonts w:ascii="Verdana" w:hAnsi="Verdana"/>
-              <w:sz w:val="16"/>
-              <w:lang w:val="en-GB"/>
-            </w:rPr>
-            <w:t>9</w:t>
+            <w:t>20</w:t>
           </w:r>
         </w:p>
       </w:tc>
@@ -12700,6 +13109,36 @@
   </w:num>
   <w:num w:numId="31">
     <w:abstractNumId w:val="5"/>
+  </w:num>
+  <w:num w:numId="32">
+    <w:abstractNumId w:val="17"/>
+    <w:lvlOverride w:ilvl="0">
+      <w:startOverride w:val="1"/>
+    </w:lvlOverride>
+    <w:lvlOverride w:ilvl="1">
+      <w:startOverride w:val="1"/>
+    </w:lvlOverride>
+    <w:lvlOverride w:ilvl="2">
+      <w:startOverride w:val="1"/>
+    </w:lvlOverride>
+    <w:lvlOverride w:ilvl="3">
+      <w:startOverride w:val="1"/>
+    </w:lvlOverride>
+    <w:lvlOverride w:ilvl="4">
+      <w:startOverride w:val="1"/>
+    </w:lvlOverride>
+    <w:lvlOverride w:ilvl="5">
+      <w:startOverride w:val="1"/>
+    </w:lvlOverride>
+    <w:lvlOverride w:ilvl="6">
+      <w:startOverride w:val="1"/>
+    </w:lvlOverride>
+    <w:lvlOverride w:ilvl="7">
+      <w:startOverride w:val="1"/>
+    </w:lvlOverride>
+    <w:lvlOverride w:ilvl="8">
+      <w:startOverride w:val="1"/>
+    </w:lvlOverride>
   </w:num>
   <w:numIdMacAtCleanup w:val="10"/>
 </w:numbering>
@@ -14425,7 +14864,7 @@
 </file>
 
 <file path=customXml/itemProps1.xml><?xml version="1.0" encoding="utf-8"?>
-<ds:datastoreItem xmlns:ds="http://schemas.openxmlformats.org/officeDocument/2006/customXml" ds:itemID="{B5702BBC-A2FB-4CA5-902A-580C56A5790E}">
+<ds:datastoreItem xmlns:ds="http://schemas.openxmlformats.org/officeDocument/2006/customXml" ds:itemID="{B0046C94-27E2-40AA-958D-C87AE67BEEF5}">
   <ds:schemaRefs>
     <ds:schemaRef ds:uri="http://schemas.openxmlformats.org/officeDocument/2006/bibliography"/>
   </ds:schemaRefs>

</xml_diff>

<commit_message>
update v.0.08 added FCC ID
</commit_message>
<xml_diff>
--- a/Documents/specs/GME_HW_Requirements.docx
+++ b/Documents/specs/GME_HW_Requirements.docx
@@ -277,7 +277,7 @@
           <w:szCs w:val="40"/>
           <w:lang w:val="nl-NL"/>
         </w:rPr>
-        <w:t>7</w:t>
+        <w:t>8</w:t>
       </w:r>
     </w:p>
     <w:p>
@@ -3110,6 +3110,99 @@
                 <w:lang w:val="en-GB"/>
               </w:rPr>
             </w:pPr>
+            <w:r>
+              <w:rPr>
+                <w:rFonts w:ascii="Verdana" w:hAnsi="Verdana"/>
+                <w:lang w:val="en-GB"/>
+              </w:rPr>
+              <w:t>0.08</w:t>
+            </w:r>
+          </w:p>
+        </w:tc>
+        <w:tc>
+          <w:tcPr>
+            <w:tcW w:w="2002" w:type="dxa"/>
+          </w:tcPr>
+          <w:p>
+            <w:pPr>
+              <w:pStyle w:val="Testotabella"/>
+              <w:rPr>
+                <w:rFonts w:ascii="Verdana" w:hAnsi="Verdana"/>
+                <w:lang w:val="en-GB"/>
+              </w:rPr>
+            </w:pPr>
+            <w:r>
+              <w:rPr>
+                <w:rFonts w:ascii="Verdana" w:hAnsi="Verdana"/>
+                <w:lang w:val="en-GB"/>
+              </w:rPr>
+              <w:t>01/07/2020</w:t>
+            </w:r>
+          </w:p>
+        </w:tc>
+        <w:tc>
+          <w:tcPr>
+            <w:tcW w:w="2880" w:type="dxa"/>
+          </w:tcPr>
+          <w:p>
+            <w:pPr>
+              <w:pStyle w:val="Testotabella"/>
+              <w:rPr>
+                <w:rFonts w:ascii="Verdana" w:hAnsi="Verdana"/>
+                <w:lang w:val="en-GB"/>
+              </w:rPr>
+            </w:pPr>
+            <w:proofErr w:type="spellStart"/>
+            <w:r>
+              <w:rPr>
+                <w:rFonts w:ascii="Verdana" w:hAnsi="Verdana"/>
+                <w:lang w:val="en-GB"/>
+              </w:rPr>
+              <w:t>A.Bilato</w:t>
+            </w:r>
+            <w:proofErr w:type="spellEnd"/>
+          </w:p>
+        </w:tc>
+        <w:tc>
+          <w:tcPr>
+            <w:tcW w:w="2700" w:type="dxa"/>
+          </w:tcPr>
+          <w:p>
+            <w:pPr>
+              <w:pStyle w:val="Testotabella"/>
+              <w:jc w:val="left"/>
+              <w:rPr>
+                <w:rFonts w:ascii="Verdana" w:hAnsi="Verdana"/>
+                <w:lang w:val="en-GB"/>
+              </w:rPr>
+            </w:pPr>
+            <w:r>
+              <w:rPr>
+                <w:rFonts w:ascii="Verdana" w:hAnsi="Verdana"/>
+                <w:lang w:val="en-GB"/>
+              </w:rPr>
+              <w:t>Added FCC ID</w:t>
+            </w:r>
+          </w:p>
+        </w:tc>
+      </w:tr>
+      <w:tr>
+        <w:trPr>
+          <w:cantSplit/>
+          <w:trHeight w:val="176"/>
+        </w:trPr>
+        <w:tc>
+          <w:tcPr>
+            <w:tcW w:w="1418" w:type="dxa"/>
+          </w:tcPr>
+          <w:p>
+            <w:pPr>
+              <w:pStyle w:val="Testotabella"/>
+              <w:rPr>
+                <w:rFonts w:ascii="Verdana" w:hAnsi="Verdana"/>
+                <w:lang w:val="en-GB"/>
+              </w:rPr>
+            </w:pPr>
           </w:p>
         </w:tc>
         <w:tc>
@@ -3282,321 +3375,6 @@
           </w:p>
         </w:tc>
       </w:tr>
-      <w:tr>
-        <w:trPr>
-          <w:cantSplit/>
-          <w:trHeight w:val="176"/>
-        </w:trPr>
-        <w:tc>
-          <w:tcPr>
-            <w:tcW w:w="1418" w:type="dxa"/>
-          </w:tcPr>
-          <w:p>
-            <w:pPr>
-              <w:pStyle w:val="Testotabella"/>
-              <w:rPr>
-                <w:rFonts w:ascii="Verdana" w:hAnsi="Verdana"/>
-                <w:lang w:val="en-GB"/>
-              </w:rPr>
-            </w:pPr>
-          </w:p>
-        </w:tc>
-        <w:tc>
-          <w:tcPr>
-            <w:tcW w:w="2002" w:type="dxa"/>
-          </w:tcPr>
-          <w:p>
-            <w:pPr>
-              <w:pStyle w:val="Testotabella"/>
-              <w:rPr>
-                <w:rFonts w:ascii="Verdana" w:hAnsi="Verdana"/>
-                <w:lang w:val="en-GB"/>
-              </w:rPr>
-            </w:pPr>
-          </w:p>
-        </w:tc>
-        <w:tc>
-          <w:tcPr>
-            <w:tcW w:w="2880" w:type="dxa"/>
-          </w:tcPr>
-          <w:p>
-            <w:pPr>
-              <w:pStyle w:val="Testotabella"/>
-              <w:rPr>
-                <w:rFonts w:ascii="Verdana" w:hAnsi="Verdana"/>
-                <w:lang w:val="en-GB"/>
-              </w:rPr>
-            </w:pPr>
-          </w:p>
-        </w:tc>
-        <w:tc>
-          <w:tcPr>
-            <w:tcW w:w="2700" w:type="dxa"/>
-          </w:tcPr>
-          <w:p>
-            <w:pPr>
-              <w:pStyle w:val="Testotabella"/>
-              <w:jc w:val="left"/>
-              <w:rPr>
-                <w:rFonts w:ascii="Verdana" w:hAnsi="Verdana"/>
-                <w:lang w:val="en-GB"/>
-              </w:rPr>
-            </w:pPr>
-          </w:p>
-        </w:tc>
-      </w:tr>
-      <w:tr>
-        <w:trPr>
-          <w:cantSplit/>
-          <w:trHeight w:val="176"/>
-        </w:trPr>
-        <w:tc>
-          <w:tcPr>
-            <w:tcW w:w="1418" w:type="dxa"/>
-          </w:tcPr>
-          <w:p>
-            <w:pPr>
-              <w:pStyle w:val="Testotabella"/>
-              <w:rPr>
-                <w:rFonts w:ascii="Verdana" w:hAnsi="Verdana"/>
-                <w:lang w:val="en-GB"/>
-              </w:rPr>
-            </w:pPr>
-          </w:p>
-        </w:tc>
-        <w:tc>
-          <w:tcPr>
-            <w:tcW w:w="2002" w:type="dxa"/>
-          </w:tcPr>
-          <w:p>
-            <w:pPr>
-              <w:pStyle w:val="Testotabella"/>
-              <w:rPr>
-                <w:rFonts w:ascii="Verdana" w:hAnsi="Verdana"/>
-                <w:lang w:val="en-GB"/>
-              </w:rPr>
-            </w:pPr>
-          </w:p>
-        </w:tc>
-        <w:tc>
-          <w:tcPr>
-            <w:tcW w:w="2880" w:type="dxa"/>
-          </w:tcPr>
-          <w:p>
-            <w:pPr>
-              <w:pStyle w:val="Testotabella"/>
-              <w:rPr>
-                <w:rFonts w:ascii="Verdana" w:hAnsi="Verdana"/>
-                <w:lang w:val="en-GB"/>
-              </w:rPr>
-            </w:pPr>
-          </w:p>
-        </w:tc>
-        <w:tc>
-          <w:tcPr>
-            <w:tcW w:w="2700" w:type="dxa"/>
-          </w:tcPr>
-          <w:p>
-            <w:pPr>
-              <w:pStyle w:val="Testotabella"/>
-              <w:jc w:val="left"/>
-              <w:rPr>
-                <w:rFonts w:ascii="Verdana" w:hAnsi="Verdana"/>
-                <w:lang w:val="en-GB"/>
-              </w:rPr>
-            </w:pPr>
-          </w:p>
-        </w:tc>
-      </w:tr>
-      <w:tr>
-        <w:trPr>
-          <w:cantSplit/>
-          <w:trHeight w:val="176"/>
-        </w:trPr>
-        <w:tc>
-          <w:tcPr>
-            <w:tcW w:w="1418" w:type="dxa"/>
-          </w:tcPr>
-          <w:p>
-            <w:pPr>
-              <w:pStyle w:val="Testotabella"/>
-              <w:rPr>
-                <w:rFonts w:ascii="Verdana" w:hAnsi="Verdana"/>
-                <w:lang w:val="en-GB"/>
-              </w:rPr>
-            </w:pPr>
-          </w:p>
-        </w:tc>
-        <w:tc>
-          <w:tcPr>
-            <w:tcW w:w="2002" w:type="dxa"/>
-          </w:tcPr>
-          <w:p>
-            <w:pPr>
-              <w:pStyle w:val="Testotabella"/>
-              <w:rPr>
-                <w:rFonts w:ascii="Verdana" w:hAnsi="Verdana"/>
-                <w:lang w:val="en-GB"/>
-              </w:rPr>
-            </w:pPr>
-          </w:p>
-        </w:tc>
-        <w:tc>
-          <w:tcPr>
-            <w:tcW w:w="2880" w:type="dxa"/>
-          </w:tcPr>
-          <w:p>
-            <w:pPr>
-              <w:pStyle w:val="Testotabella"/>
-              <w:rPr>
-                <w:rFonts w:ascii="Verdana" w:hAnsi="Verdana"/>
-                <w:lang w:val="en-GB"/>
-              </w:rPr>
-            </w:pPr>
-          </w:p>
-        </w:tc>
-        <w:tc>
-          <w:tcPr>
-            <w:tcW w:w="2700" w:type="dxa"/>
-          </w:tcPr>
-          <w:p>
-            <w:pPr>
-              <w:pStyle w:val="Testotabella"/>
-              <w:jc w:val="left"/>
-              <w:rPr>
-                <w:rFonts w:ascii="Verdana" w:hAnsi="Verdana"/>
-                <w:lang w:val="en-GB"/>
-              </w:rPr>
-            </w:pPr>
-          </w:p>
-        </w:tc>
-      </w:tr>
-      <w:tr>
-        <w:trPr>
-          <w:cantSplit/>
-          <w:trHeight w:val="176"/>
-        </w:trPr>
-        <w:tc>
-          <w:tcPr>
-            <w:tcW w:w="1418" w:type="dxa"/>
-          </w:tcPr>
-          <w:p>
-            <w:pPr>
-              <w:pStyle w:val="Testotabella"/>
-              <w:rPr>
-                <w:rFonts w:ascii="Verdana" w:hAnsi="Verdana"/>
-                <w:lang w:val="en-GB"/>
-              </w:rPr>
-            </w:pPr>
-          </w:p>
-        </w:tc>
-        <w:tc>
-          <w:tcPr>
-            <w:tcW w:w="2002" w:type="dxa"/>
-          </w:tcPr>
-          <w:p>
-            <w:pPr>
-              <w:pStyle w:val="Testotabella"/>
-              <w:rPr>
-                <w:rFonts w:ascii="Verdana" w:hAnsi="Verdana"/>
-                <w:lang w:val="en-GB"/>
-              </w:rPr>
-            </w:pPr>
-          </w:p>
-        </w:tc>
-        <w:tc>
-          <w:tcPr>
-            <w:tcW w:w="2880" w:type="dxa"/>
-          </w:tcPr>
-          <w:p>
-            <w:pPr>
-              <w:pStyle w:val="Testotabella"/>
-              <w:rPr>
-                <w:rFonts w:ascii="Verdana" w:hAnsi="Verdana"/>
-                <w:lang w:val="en-GB"/>
-              </w:rPr>
-            </w:pPr>
-          </w:p>
-        </w:tc>
-        <w:tc>
-          <w:tcPr>
-            <w:tcW w:w="2700" w:type="dxa"/>
-          </w:tcPr>
-          <w:p>
-            <w:pPr>
-              <w:pStyle w:val="Testotabella"/>
-              <w:jc w:val="left"/>
-              <w:rPr>
-                <w:rFonts w:ascii="Verdana" w:hAnsi="Verdana"/>
-                <w:lang w:val="en-GB"/>
-              </w:rPr>
-            </w:pPr>
-          </w:p>
-        </w:tc>
-      </w:tr>
-      <w:tr>
-        <w:trPr>
-          <w:cantSplit/>
-          <w:trHeight w:val="176"/>
-        </w:trPr>
-        <w:tc>
-          <w:tcPr>
-            <w:tcW w:w="1418" w:type="dxa"/>
-          </w:tcPr>
-          <w:p>
-            <w:pPr>
-              <w:pStyle w:val="Testotabella"/>
-              <w:rPr>
-                <w:rFonts w:ascii="Verdana" w:hAnsi="Verdana"/>
-                <w:lang w:val="en-GB"/>
-              </w:rPr>
-            </w:pPr>
-          </w:p>
-        </w:tc>
-        <w:tc>
-          <w:tcPr>
-            <w:tcW w:w="2002" w:type="dxa"/>
-          </w:tcPr>
-          <w:p>
-            <w:pPr>
-              <w:pStyle w:val="Testotabella"/>
-              <w:rPr>
-                <w:rFonts w:ascii="Verdana" w:hAnsi="Verdana"/>
-                <w:lang w:val="en-GB"/>
-              </w:rPr>
-            </w:pPr>
-          </w:p>
-        </w:tc>
-        <w:tc>
-          <w:tcPr>
-            <w:tcW w:w="2880" w:type="dxa"/>
-          </w:tcPr>
-          <w:p>
-            <w:pPr>
-              <w:pStyle w:val="Testotabella"/>
-              <w:rPr>
-                <w:rFonts w:ascii="Verdana" w:hAnsi="Verdana"/>
-                <w:lang w:val="en-GB"/>
-              </w:rPr>
-            </w:pPr>
-          </w:p>
-        </w:tc>
-        <w:tc>
-          <w:tcPr>
-            <w:tcW w:w="2700" w:type="dxa"/>
-          </w:tcPr>
-          <w:p>
-            <w:pPr>
-              <w:pStyle w:val="Testotabella"/>
-              <w:jc w:val="left"/>
-              <w:rPr>
-                <w:rFonts w:ascii="Verdana" w:hAnsi="Verdana"/>
-                <w:lang w:val="en-GB"/>
-              </w:rPr>
-            </w:pPr>
-          </w:p>
-        </w:tc>
-      </w:tr>
     </w:tbl>
     <w:p>
       <w:pPr>
@@ -3609,6 +3387,8 @@
       </w:pPr>
       <w:bookmarkStart w:id="7" w:name="_Toc197230195"/>
       <w:bookmarkStart w:id="8" w:name="_Toc31638615"/>
+      <w:bookmarkStart w:id="9" w:name="_GoBack"/>
+      <w:bookmarkEnd w:id="9"/>
       <w:r>
         <w:lastRenderedPageBreak/>
         <w:t>Definitions, acronyms, and abbreviations</w:t>
@@ -3632,14 +3412,14 @@
           <w:lang w:val="en-GB"/>
         </w:rPr>
       </w:pPr>
-      <w:bookmarkStart w:id="9" w:name="GME"/>
+      <w:bookmarkStart w:id="10" w:name="GME"/>
       <w:r>
         <w:rPr>
           <w:lang w:val="en-GB"/>
         </w:rPr>
         <w:t>GME</w:t>
       </w:r>
-      <w:bookmarkEnd w:id="9"/>
+      <w:bookmarkEnd w:id="10"/>
       <w:r>
         <w:rPr>
           <w:lang w:val="en-GB"/>
@@ -3843,14 +3623,14 @@
         </w:rPr>
         <w:br/>
       </w:r>
-      <w:bookmarkStart w:id="10" w:name="CCL"/>
+      <w:bookmarkStart w:id="11" w:name="CCL"/>
       <w:r>
         <w:rPr>
           <w:lang w:val="en-US"/>
         </w:rPr>
         <w:t xml:space="preserve">CCL               </w:t>
       </w:r>
-      <w:bookmarkEnd w:id="10"/>
+      <w:bookmarkEnd w:id="11"/>
       <w:r>
         <w:rPr>
           <w:lang w:val="en-US"/>
@@ -3888,13 +3668,7 @@
         <w:rPr>
           <w:lang w:val="en-GB"/>
         </w:rPr>
-        <w:t>GTW000M2W0</w:t>
-      </w:r>
-      <w:r>
-        <w:rPr>
-          <w:lang w:val="en-GB"/>
-        </w:rPr>
-        <w:t xml:space="preserve"> = </w:t>
+        <w:t xml:space="preserve">GTW000M2W0 = </w:t>
       </w:r>
       <w:r>
         <w:rPr>
@@ -3927,13 +3701,7 @@
           <w:lang w:val="en-GB"/>
         </w:rPr>
         <w:br/>
-        <w:t xml:space="preserve">          </w:t>
-      </w:r>
-      <w:r>
-        <w:rPr>
-          <w:lang w:val="en-GB"/>
-        </w:rPr>
-        <w:t xml:space="preserve">               THIRD PARTY CLOUD</w:t>
+        <w:t xml:space="preserve">                         THIRD PARTY CLOUD</w:t>
       </w:r>
     </w:p>
     <w:p>
@@ -4056,14 +3824,14 @@
           <w:numId w:val="2"/>
         </w:numPr>
       </w:pPr>
-      <w:bookmarkStart w:id="11" w:name="_Toc197230193"/>
-      <w:bookmarkStart w:id="12" w:name="_Toc31638616"/>
+      <w:bookmarkStart w:id="12" w:name="_Toc197230193"/>
+      <w:bookmarkStart w:id="13" w:name="_Toc31638616"/>
       <w:r>
         <w:lastRenderedPageBreak/>
         <w:t>Introduction</w:t>
       </w:r>
-      <w:bookmarkEnd w:id="11"/>
       <w:bookmarkEnd w:id="12"/>
+      <w:bookmarkEnd w:id="13"/>
     </w:p>
     <w:p>
       <w:pPr>
@@ -4078,16 +3846,16 @@
         </w:tabs>
         <w:ind w:left="860"/>
       </w:pPr>
-      <w:bookmarkStart w:id="13" w:name="_Toc197230194"/>
-      <w:bookmarkStart w:id="14" w:name="_Toc31638617"/>
+      <w:bookmarkStart w:id="14" w:name="_Toc197230194"/>
+      <w:bookmarkStart w:id="15" w:name="_Toc31638617"/>
       <w:r>
         <w:t>Scope</w:t>
       </w:r>
-      <w:bookmarkEnd w:id="13"/>
+      <w:bookmarkEnd w:id="14"/>
       <w:r>
         <w:t xml:space="preserve"> of RS</w:t>
       </w:r>
-      <w:bookmarkEnd w:id="14"/>
+      <w:bookmarkEnd w:id="15"/>
     </w:p>
     <w:p>
       <w:pPr>
@@ -4414,8 +4182,8 @@
           <w:numId w:val="2"/>
         </w:numPr>
       </w:pPr>
-      <w:bookmarkStart w:id="15" w:name="_Toc197230219"/>
-      <w:bookmarkStart w:id="16" w:name="_Toc31638618"/>
+      <w:bookmarkStart w:id="16" w:name="_Toc197230219"/>
+      <w:bookmarkStart w:id="17" w:name="_Toc31638618"/>
       <w:r>
         <w:lastRenderedPageBreak/>
         <w:t xml:space="preserve">Hardware </w:t>
@@ -4423,11 +4191,11 @@
       <w:r>
         <w:t>Requirement</w:t>
       </w:r>
-      <w:bookmarkEnd w:id="15"/>
+      <w:bookmarkEnd w:id="16"/>
       <w:r>
         <w:t xml:space="preserve"> Specification</w:t>
       </w:r>
-      <w:bookmarkEnd w:id="16"/>
+      <w:bookmarkEnd w:id="17"/>
     </w:p>
     <w:p>
       <w:pPr>
@@ -4442,11 +4210,11 @@
         </w:tabs>
         <w:ind w:left="860"/>
       </w:pPr>
-      <w:bookmarkStart w:id="17" w:name="_Toc31638619"/>
+      <w:bookmarkStart w:id="18" w:name="_Toc31638619"/>
       <w:r>
         <w:t>2G Model</w:t>
       </w:r>
-      <w:bookmarkEnd w:id="17"/>
+      <w:bookmarkEnd w:id="18"/>
     </w:p>
     <w:p>
       <w:pPr>
@@ -6050,19 +5818,7 @@
         <w:rPr>
           <w:lang w:val="en-GB"/>
         </w:rPr>
-        <w:t xml:space="preserve">c. </w:t>
-      </w:r>
-      <w:r>
-        <w:rPr>
-          <w:lang w:val="en-GB"/>
-        </w:rPr>
-        <w:t>One without any pre-installed SIM</w:t>
-      </w:r>
-      <w:r>
-        <w:rPr>
-          <w:lang w:val="en-GB"/>
-        </w:rPr>
-        <w:t xml:space="preserve"> with both 2G and </w:t>
+        <w:t xml:space="preserve">c. One without any pre-installed SIM with both 2G and </w:t>
       </w:r>
       <w:proofErr w:type="spellStart"/>
       <w:proofErr w:type="gramStart"/>
@@ -6077,13 +5833,7 @@
         <w:rPr>
           <w:lang w:val="en-GB"/>
         </w:rPr>
-        <w:t xml:space="preserve"> </w:t>
-      </w:r>
-      <w:r>
-        <w:rPr>
-          <w:lang w:val="en-GB"/>
-        </w:rPr>
-        <w:t>.</w:t>
+        <w:t xml:space="preserve"> .</w:t>
       </w:r>
       <w:proofErr w:type="gramEnd"/>
       <w:r>
@@ -6363,7 +6113,7 @@
         </w:tabs>
         <w:ind w:left="860"/>
       </w:pPr>
-      <w:bookmarkStart w:id="18" w:name="_Toc31638620"/>
+      <w:bookmarkStart w:id="19" w:name="_Toc31638620"/>
       <w:proofErr w:type="spellStart"/>
       <w:r>
         <w:t>WiFi</w:t>
@@ -6372,7 +6122,7 @@
       <w:r>
         <w:t xml:space="preserve"> Model</w:t>
       </w:r>
-      <w:bookmarkEnd w:id="18"/>
+      <w:bookmarkEnd w:id="19"/>
     </w:p>
     <w:p>
       <w:pPr>
@@ -8198,12 +7948,12 @@
           <w:numId w:val="2"/>
         </w:numPr>
       </w:pPr>
-      <w:bookmarkStart w:id="19" w:name="_Toc31638621"/>
+      <w:bookmarkStart w:id="20" w:name="_Toc31638621"/>
       <w:r>
         <w:lastRenderedPageBreak/>
         <w:t>Production</w:t>
       </w:r>
-      <w:bookmarkEnd w:id="19"/>
+      <w:bookmarkEnd w:id="20"/>
     </w:p>
     <w:p>
       <w:pPr>
@@ -8218,11 +7968,11 @@
         </w:tabs>
         <w:ind w:left="860"/>
       </w:pPr>
-      <w:bookmarkStart w:id="20" w:name="_Toc31638622"/>
+      <w:bookmarkStart w:id="21" w:name="_Toc31638622"/>
       <w:r>
         <w:t>Labels</w:t>
       </w:r>
-      <w:bookmarkEnd w:id="20"/>
+      <w:bookmarkEnd w:id="21"/>
     </w:p>
     <w:p>
       <w:pPr>
@@ -8308,11 +8058,11 @@
         </w:tabs>
         <w:ind w:left="860"/>
       </w:pPr>
-      <w:bookmarkStart w:id="21" w:name="_Toc31638623"/>
+      <w:bookmarkStart w:id="22" w:name="_Toc31638623"/>
       <w:r>
         <w:t>Packaging</w:t>
       </w:r>
-      <w:bookmarkEnd w:id="21"/>
+      <w:bookmarkEnd w:id="22"/>
     </w:p>
     <w:p>
       <w:pPr>
@@ -8808,7 +8558,7 @@
           <w:numId w:val="2"/>
         </w:numPr>
       </w:pPr>
-      <w:bookmarkStart w:id="22" w:name="_Toc31638624"/>
+      <w:bookmarkStart w:id="23" w:name="_Toc31638624"/>
       <w:r>
         <w:t xml:space="preserve">GTW000MGP0 </w:t>
       </w:r>
@@ -8818,7 +8568,7 @@
       <w:r>
         <w:t xml:space="preserve"> CLOUDGATE BASIC WIRELESS 2G - 1 RS485</w:t>
       </w:r>
-      <w:bookmarkEnd w:id="22"/>
+      <w:bookmarkEnd w:id="23"/>
     </w:p>
     <w:p>
       <w:pPr>
@@ -9367,12 +9117,12 @@
           <w:numId w:val="2"/>
         </w:numPr>
       </w:pPr>
-      <w:bookmarkStart w:id="23" w:name="_Toc31638625"/>
+      <w:bookmarkStart w:id="24" w:name="_Toc31638625"/>
       <w:r>
         <w:lastRenderedPageBreak/>
         <w:t>GTW000MGT0 - CLOUDGATE BASIC WIRELESS 2G - 1 RS485 -                          THIRD PARTY CLOUD</w:t>
       </w:r>
-      <w:bookmarkEnd w:id="23"/>
+      <w:bookmarkEnd w:id="24"/>
     </w:p>
     <w:p>
       <w:pPr>
@@ -9462,13 +9212,8 @@
       <w:r>
         <w:t xml:space="preserve">GTW000M2W0 </w:t>
       </w:r>
-      <w:bookmarkStart w:id="24" w:name="_GoBack"/>
-      <w:bookmarkEnd w:id="24"/>
-      <w:r>
-        <w:t>- CLOUDGATE BASIC WIRELESS 2G</w:t>
-      </w:r>
-      <w:r>
-        <w:t>/</w:t>
+      <w:r>
+        <w:t>- CLOUDGATE BASIC WIRELESS 2G/</w:t>
       </w:r>
       <w:proofErr w:type="spellStart"/>
       <w:r>
@@ -9510,6 +9255,536 @@
         </w:rPr>
         <w:t>USR will do the usual test to assure that the gateway work, nothing more.</w:t>
       </w:r>
+    </w:p>
+    <w:p>
+      <w:pPr>
+        <w:pStyle w:val="NormaleRS"/>
+        <w:jc w:val="left"/>
+        <w:rPr>
+          <w:rStyle w:val="tlid-translation"/>
+          <w:lang w:val="en-GB"/>
+        </w:rPr>
+      </w:pPr>
+    </w:p>
+    <w:p>
+      <w:pPr>
+        <w:pStyle w:val="NormaleRS"/>
+        <w:jc w:val="left"/>
+        <w:rPr>
+          <w:rStyle w:val="tlid-translation"/>
+          <w:lang w:val="en-GB"/>
+        </w:rPr>
+      </w:pPr>
+    </w:p>
+    <w:p>
+      <w:pPr>
+        <w:pStyle w:val="NormaleRS"/>
+        <w:jc w:val="left"/>
+        <w:rPr>
+          <w:rStyle w:val="tlid-translation"/>
+          <w:lang w:val="en-GB"/>
+        </w:rPr>
+      </w:pPr>
+    </w:p>
+    <w:p>
+      <w:pPr>
+        <w:pStyle w:val="NormaleRS"/>
+        <w:jc w:val="left"/>
+        <w:rPr>
+          <w:rStyle w:val="tlid-translation"/>
+          <w:lang w:val="en-GB"/>
+        </w:rPr>
+      </w:pPr>
+    </w:p>
+    <w:p>
+      <w:pPr>
+        <w:pStyle w:val="Titolo1RS"/>
+        <w:numPr>
+          <w:ilvl w:val="0"/>
+          <w:numId w:val="2"/>
+        </w:numPr>
+      </w:pPr>
+      <w:r>
+        <w:lastRenderedPageBreak/>
+        <w:t>FCC ID</w:t>
+      </w:r>
+    </w:p>
+    <w:p>
+      <w:pPr>
+        <w:pStyle w:val="NormaleRS"/>
+        <w:jc w:val="left"/>
+        <w:rPr>
+          <w:rStyle w:val="tlid-translation"/>
+          <w:lang w:val="en-GB"/>
+        </w:rPr>
+      </w:pPr>
+    </w:p>
+    <w:p>
+      <w:pPr>
+        <w:pStyle w:val="NormaleRS"/>
+        <w:jc w:val="left"/>
+        <w:rPr>
+          <w:rStyle w:val="tlid-translation"/>
+          <w:lang w:val="en-GB"/>
+        </w:rPr>
+      </w:pPr>
+    </w:p>
+    <w:tbl>
+      <w:tblPr>
+        <w:tblStyle w:val="Grigliatabella"/>
+        <w:tblW w:w="0" w:type="auto"/>
+        <w:tblLook w:val="04A0" w:firstRow="1" w:lastRow="0" w:firstColumn="1" w:lastColumn="0" w:noHBand="0" w:noVBand="1"/>
+      </w:tblPr>
+      <w:tblGrid>
+        <w:gridCol w:w="3070"/>
+        <w:gridCol w:w="3070"/>
+        <w:gridCol w:w="3071"/>
+      </w:tblGrid>
+      <w:tr>
+        <w:tc>
+          <w:tcPr>
+            <w:tcW w:w="3070" w:type="dxa"/>
+          </w:tcPr>
+          <w:p>
+            <w:pPr>
+              <w:pStyle w:val="NormaleRS"/>
+              <w:jc w:val="left"/>
+              <w:rPr>
+                <w:rStyle w:val="tlid-translation"/>
+                <w:b/>
+                <w:lang w:val="en-GB"/>
+              </w:rPr>
+            </w:pPr>
+            <w:proofErr w:type="spellStart"/>
+            <w:r>
+              <w:rPr>
+                <w:rStyle w:val="tlid-translation"/>
+                <w:b/>
+                <w:lang w:val="en-GB"/>
+              </w:rPr>
+              <w:t>Carel</w:t>
+            </w:r>
+            <w:proofErr w:type="spellEnd"/>
+            <w:r>
+              <w:rPr>
+                <w:rStyle w:val="tlid-translation"/>
+                <w:b/>
+                <w:lang w:val="en-GB"/>
+              </w:rPr>
+              <w:t xml:space="preserve"> Part Number</w:t>
+            </w:r>
+          </w:p>
+        </w:tc>
+        <w:tc>
+          <w:tcPr>
+            <w:tcW w:w="3070" w:type="dxa"/>
+          </w:tcPr>
+          <w:p>
+            <w:pPr>
+              <w:pStyle w:val="NormaleRS"/>
+              <w:jc w:val="left"/>
+              <w:rPr>
+                <w:rStyle w:val="tlid-translation"/>
+                <w:b/>
+                <w:lang w:val="en-GB"/>
+              </w:rPr>
+            </w:pPr>
+            <w:r>
+              <w:rPr>
+                <w:rStyle w:val="tlid-translation"/>
+                <w:b/>
+                <w:lang w:val="en-GB"/>
+              </w:rPr>
+              <w:t>FCC ID</w:t>
+            </w:r>
+          </w:p>
+        </w:tc>
+        <w:tc>
+          <w:tcPr>
+            <w:tcW w:w="3071" w:type="dxa"/>
+          </w:tcPr>
+          <w:p>
+            <w:pPr>
+              <w:pStyle w:val="NormaleRS"/>
+              <w:jc w:val="left"/>
+              <w:rPr>
+                <w:rStyle w:val="tlid-translation"/>
+                <w:b/>
+                <w:lang w:val="en-GB"/>
+              </w:rPr>
+            </w:pPr>
+            <w:r>
+              <w:rPr>
+                <w:rStyle w:val="tlid-translation"/>
+                <w:b/>
+                <w:lang w:val="en-GB"/>
+              </w:rPr>
+              <w:t>Note</w:t>
+            </w:r>
+          </w:p>
+        </w:tc>
+      </w:tr>
+      <w:tr>
+        <w:tc>
+          <w:tcPr>
+            <w:tcW w:w="3070" w:type="dxa"/>
+          </w:tcPr>
+          <w:p>
+            <w:pPr>
+              <w:pStyle w:val="NormaleRS"/>
+              <w:jc w:val="left"/>
+              <w:rPr>
+                <w:rStyle w:val="tlid-translation"/>
+                <w:lang w:val="en-GB"/>
+              </w:rPr>
+            </w:pPr>
+            <w:r>
+              <w:rPr>
+                <w:lang w:val="en-GB"/>
+              </w:rPr>
+              <w:t>GTW000MWT0 </w:t>
+            </w:r>
+          </w:p>
+        </w:tc>
+        <w:tc>
+          <w:tcPr>
+            <w:tcW w:w="3070" w:type="dxa"/>
+          </w:tcPr>
+          <w:p>
+            <w:pPr>
+              <w:pStyle w:val="NormaleRS"/>
+              <w:jc w:val="left"/>
+              <w:rPr>
+                <w:rStyle w:val="tlid-translation"/>
+                <w:lang w:val="en-GB"/>
+              </w:rPr>
+            </w:pPr>
+            <w:r>
+              <w:rPr>
+                <w:lang w:val="en-GB"/>
+              </w:rPr>
+              <w:t>2AJCX-CGMWW</w:t>
+            </w:r>
+          </w:p>
+        </w:tc>
+        <w:tc>
+          <w:tcPr>
+            <w:tcW w:w="3071" w:type="dxa"/>
+          </w:tcPr>
+          <w:p>
+            <w:pPr>
+              <w:pStyle w:val="NormaleRS"/>
+              <w:jc w:val="left"/>
+              <w:rPr>
+                <w:rStyle w:val="tlid-translation"/>
+                <w:lang w:val="en-GB"/>
+              </w:rPr>
+            </w:pPr>
+            <w:proofErr w:type="spellStart"/>
+            <w:r>
+              <w:rPr>
+                <w:lang w:val="en-GB"/>
+              </w:rPr>
+              <w:t>WiFi</w:t>
+            </w:r>
+            <w:proofErr w:type="spellEnd"/>
+          </w:p>
+        </w:tc>
+      </w:tr>
+      <w:tr>
+        <w:tc>
+          <w:tcPr>
+            <w:tcW w:w="3070" w:type="dxa"/>
+          </w:tcPr>
+          <w:p>
+            <w:pPr>
+              <w:pStyle w:val="NormaleRS"/>
+              <w:jc w:val="left"/>
+              <w:rPr>
+                <w:rStyle w:val="tlid-translation"/>
+                <w:lang w:val="en-GB"/>
+              </w:rPr>
+            </w:pPr>
+            <w:r>
+              <w:rPr>
+                <w:lang w:val="en-GB"/>
+              </w:rPr>
+              <w:t>GTW000M2W0 </w:t>
+            </w:r>
+          </w:p>
+        </w:tc>
+        <w:tc>
+          <w:tcPr>
+            <w:tcW w:w="3070" w:type="dxa"/>
+          </w:tcPr>
+          <w:p>
+            <w:pPr>
+              <w:pStyle w:val="NormaleRS"/>
+              <w:jc w:val="left"/>
+              <w:rPr>
+                <w:rStyle w:val="tlid-translation"/>
+                <w:lang w:val="en-GB"/>
+              </w:rPr>
+            </w:pPr>
+            <w:r>
+              <w:rPr>
+                <w:lang w:val="en-GB"/>
+              </w:rPr>
+              <w:t>2AJCX-CGM2GW     </w:t>
+            </w:r>
+          </w:p>
+        </w:tc>
+        <w:tc>
+          <w:tcPr>
+            <w:tcW w:w="3071" w:type="dxa"/>
+          </w:tcPr>
+          <w:p>
+            <w:pPr>
+              <w:pStyle w:val="NormaleRS"/>
+              <w:jc w:val="left"/>
+              <w:rPr>
+                <w:rStyle w:val="tlid-translation"/>
+                <w:lang w:val="en-GB"/>
+              </w:rPr>
+            </w:pPr>
+            <w:r>
+              <w:rPr>
+                <w:lang w:val="en-GB"/>
+              </w:rPr>
+              <w:t>2G+WiFi</w:t>
+            </w:r>
+            <w:r>
+              <w:rPr>
+                <w:lang w:val="en-GB"/>
+              </w:rPr>
+              <w:t xml:space="preserve"> used only for homologation</w:t>
+            </w:r>
+          </w:p>
+        </w:tc>
+      </w:tr>
+      <w:tr>
+        <w:tc>
+          <w:tcPr>
+            <w:tcW w:w="3070" w:type="dxa"/>
+          </w:tcPr>
+          <w:p>
+            <w:pPr>
+              <w:pStyle w:val="NormaleRS"/>
+              <w:jc w:val="left"/>
+              <w:rPr>
+                <w:rStyle w:val="tlid-translation"/>
+                <w:lang w:val="en-GB"/>
+              </w:rPr>
+            </w:pPr>
+            <w:r>
+              <w:rPr>
+                <w:lang w:val="en-GB"/>
+              </w:rPr>
+              <w:t>GTW000MGP0  </w:t>
+            </w:r>
+          </w:p>
+        </w:tc>
+        <w:tc>
+          <w:tcPr>
+            <w:tcW w:w="3070" w:type="dxa"/>
+          </w:tcPr>
+          <w:p>
+            <w:pPr>
+              <w:pStyle w:val="NormaleRS"/>
+              <w:jc w:val="left"/>
+              <w:rPr>
+                <w:rStyle w:val="tlid-translation"/>
+                <w:lang w:val="en-GB"/>
+              </w:rPr>
+            </w:pPr>
+          </w:p>
+        </w:tc>
+        <w:tc>
+          <w:tcPr>
+            <w:tcW w:w="3071" w:type="dxa"/>
+          </w:tcPr>
+          <w:p>
+            <w:pPr>
+              <w:jc w:val="left"/>
+              <w:rPr>
+                <w:rStyle w:val="tlid-translation"/>
+                <w:lang w:val="en-GB" w:eastAsia="it-IT"/>
+              </w:rPr>
+            </w:pPr>
+            <w:r>
+              <w:rPr>
+                <w:lang w:val="en-GB" w:eastAsia="it-IT"/>
+              </w:rPr>
+              <w:t xml:space="preserve">2G with </w:t>
+            </w:r>
+            <w:proofErr w:type="spellStart"/>
+            <w:r>
+              <w:rPr>
+                <w:lang w:val="en-GB" w:eastAsia="it-IT"/>
+              </w:rPr>
+              <w:t>carel</w:t>
+            </w:r>
+            <w:proofErr w:type="spellEnd"/>
+            <w:r>
+              <w:rPr>
+                <w:lang w:val="en-GB" w:eastAsia="it-IT"/>
+              </w:rPr>
+              <w:t xml:space="preserve"> </w:t>
+            </w:r>
+            <w:proofErr w:type="spellStart"/>
+            <w:r>
+              <w:rPr>
+                <w:lang w:val="en-GB" w:eastAsia="it-IT"/>
+              </w:rPr>
+              <w:t>sim</w:t>
+            </w:r>
+            <w:proofErr w:type="spellEnd"/>
+            <w:r>
+              <w:rPr>
+                <w:lang w:val="en-GB"/>
+              </w:rPr>
+              <w:br/>
+            </w:r>
+            <w:r>
+              <w:rPr>
+                <w:lang w:val="en-GB" w:eastAsia="it-IT"/>
+              </w:rPr>
+              <w:t xml:space="preserve">in our opinion is the same as above because the HW is the </w:t>
+            </w:r>
+            <w:r>
+              <w:rPr>
+                <w:lang w:val="en-GB" w:eastAsia="it-IT"/>
+              </w:rPr>
+              <w:t xml:space="preserve">same </w:t>
+            </w:r>
+            <w:r>
+              <w:rPr>
+                <w:lang w:val="en-GB" w:eastAsia="it-IT"/>
+              </w:rPr>
+              <w:t xml:space="preserve">and we will write "Contain FCC </w:t>
+            </w:r>
+            <w:r>
+              <w:rPr>
+                <w:lang w:val="en-GB" w:eastAsia="it-IT"/>
+              </w:rPr>
+              <w:t xml:space="preserve">ID  2AJCX-CGM2GW " anyway if a </w:t>
+            </w:r>
+            <w:r>
+              <w:rPr>
+                <w:lang w:val="en-GB" w:eastAsia="it-IT"/>
+              </w:rPr>
+              <w:t>different one is required   2AJCX-CGM2GS</w:t>
+            </w:r>
+          </w:p>
+        </w:tc>
+      </w:tr>
+      <w:tr>
+        <w:tc>
+          <w:tcPr>
+            <w:tcW w:w="3070" w:type="dxa"/>
+          </w:tcPr>
+          <w:p>
+            <w:pPr>
+              <w:pStyle w:val="NormaleRS"/>
+              <w:jc w:val="left"/>
+              <w:rPr>
+                <w:rStyle w:val="tlid-translation"/>
+                <w:lang w:val="en-GB"/>
+              </w:rPr>
+            </w:pPr>
+            <w:r>
+              <w:rPr>
+                <w:lang w:val="en-GB"/>
+              </w:rPr>
+              <w:t>GTW000MGT0  </w:t>
+            </w:r>
+          </w:p>
+        </w:tc>
+        <w:tc>
+          <w:tcPr>
+            <w:tcW w:w="3070" w:type="dxa"/>
+          </w:tcPr>
+          <w:p>
+            <w:pPr>
+              <w:pStyle w:val="NormaleRS"/>
+              <w:jc w:val="left"/>
+              <w:rPr>
+                <w:rStyle w:val="tlid-translation"/>
+                <w:lang w:val="en-GB"/>
+              </w:rPr>
+            </w:pPr>
+          </w:p>
+        </w:tc>
+        <w:tc>
+          <w:tcPr>
+            <w:tcW w:w="3071" w:type="dxa"/>
+          </w:tcPr>
+          <w:p>
+            <w:pPr>
+              <w:jc w:val="left"/>
+              <w:rPr>
+                <w:lang w:val="en-GB" w:eastAsia="it-IT"/>
+              </w:rPr>
+            </w:pPr>
+            <w:r>
+              <w:rPr>
+                <w:lang w:val="en-GB" w:eastAsia="it-IT"/>
+              </w:rPr>
+              <w:t xml:space="preserve">same as above if a different one is required   2AJCX-CGM2GO </w:t>
+            </w:r>
+          </w:p>
+          <w:p>
+            <w:pPr>
+              <w:pStyle w:val="NormaleRS"/>
+              <w:jc w:val="left"/>
+              <w:rPr>
+                <w:rStyle w:val="tlid-translation"/>
+                <w:lang w:val="en-GB"/>
+              </w:rPr>
+            </w:pPr>
+          </w:p>
+        </w:tc>
+      </w:tr>
+    </w:tbl>
+    <w:p>
+      <w:pPr>
+        <w:pStyle w:val="NormaleRS"/>
+        <w:jc w:val="left"/>
+        <w:rPr>
+          <w:rStyle w:val="tlid-translation"/>
+          <w:lang w:val="en-GB"/>
+        </w:rPr>
+      </w:pPr>
+    </w:p>
+    <w:p>
+      <w:pPr>
+        <w:pStyle w:val="NormaleRS"/>
+        <w:jc w:val="left"/>
+        <w:rPr>
+          <w:rStyle w:val="tlid-translation"/>
+          <w:lang w:val="en-GB"/>
+        </w:rPr>
+      </w:pPr>
+    </w:p>
+    <w:p>
+      <w:pPr>
+        <w:pStyle w:val="NormaleRS"/>
+        <w:jc w:val="left"/>
+        <w:rPr>
+          <w:rStyle w:val="tlid-translation"/>
+          <w:lang w:val="en-GB"/>
+        </w:rPr>
+      </w:pPr>
+    </w:p>
+    <w:p>
+      <w:pPr>
+        <w:pStyle w:val="NormaleRS"/>
+        <w:jc w:val="left"/>
+        <w:rPr>
+          <w:rStyle w:val="tlid-translation"/>
+          <w:lang w:val="en-GB"/>
+        </w:rPr>
+      </w:pPr>
     </w:p>
     <w:p>
       <w:pPr>
@@ -9829,7 +10104,7 @@
               <w:sz w:val="16"/>
               <w:lang w:val="en-GB"/>
             </w:rPr>
-            <w:t>10</w:t>
+            <w:t>4</w:t>
           </w:r>
           <w:r>
             <w:rPr>
@@ -9875,7 +10150,7 @@
               <w:sz w:val="16"/>
               <w:lang w:val="en-GB"/>
             </w:rPr>
-            <w:t>11</w:t>
+            <w:t>12</w:t>
           </w:r>
           <w:r>
             <w:rPr>
@@ -9970,7 +10245,7 @@
               <w:sz w:val="16"/>
               <w:lang w:val="en-GB"/>
             </w:rPr>
-            <w:t>15</w:t>
+            <w:t>01</w:t>
           </w:r>
           <w:r>
             <w:rPr>
@@ -9986,7 +10261,15 @@
               <w:sz w:val="16"/>
               <w:lang w:val="en-GB"/>
             </w:rPr>
-            <w:t>06</w:t>
+            <w:t>0</w:t>
+          </w:r>
+          <w:r>
+            <w:rPr>
+              <w:rFonts w:ascii="Verdana" w:hAnsi="Verdana"/>
+              <w:sz w:val="16"/>
+              <w:lang w:val="en-GB"/>
+            </w:rPr>
+            <w:t>7</w:t>
           </w:r>
           <w:r>
             <w:rPr>
@@ -13111,6 +13394,36 @@
     <w:abstractNumId w:val="5"/>
   </w:num>
   <w:num w:numId="32">
+    <w:abstractNumId w:val="17"/>
+    <w:lvlOverride w:ilvl="0">
+      <w:startOverride w:val="1"/>
+    </w:lvlOverride>
+    <w:lvlOverride w:ilvl="1">
+      <w:startOverride w:val="1"/>
+    </w:lvlOverride>
+    <w:lvlOverride w:ilvl="2">
+      <w:startOverride w:val="1"/>
+    </w:lvlOverride>
+    <w:lvlOverride w:ilvl="3">
+      <w:startOverride w:val="1"/>
+    </w:lvlOverride>
+    <w:lvlOverride w:ilvl="4">
+      <w:startOverride w:val="1"/>
+    </w:lvlOverride>
+    <w:lvlOverride w:ilvl="5">
+      <w:startOverride w:val="1"/>
+    </w:lvlOverride>
+    <w:lvlOverride w:ilvl="6">
+      <w:startOverride w:val="1"/>
+    </w:lvlOverride>
+    <w:lvlOverride w:ilvl="7">
+      <w:startOverride w:val="1"/>
+    </w:lvlOverride>
+    <w:lvlOverride w:ilvl="8">
+      <w:startOverride w:val="1"/>
+    </w:lvlOverride>
+  </w:num>
+  <w:num w:numId="33">
     <w:abstractNumId w:val="17"/>
     <w:lvlOverride w:ilvl="0">
       <w:startOverride w:val="1"/>
@@ -14864,7 +15177,7 @@
 </file>
 
 <file path=customXml/itemProps1.xml><?xml version="1.0" encoding="utf-8"?>
-<ds:datastoreItem xmlns:ds="http://schemas.openxmlformats.org/officeDocument/2006/customXml" ds:itemID="{B0046C94-27E2-40AA-958D-C87AE67BEEF5}">
+<ds:datastoreItem xmlns:ds="http://schemas.openxmlformats.org/officeDocument/2006/customXml" ds:itemID="{E1AF3AA3-2973-49BC-8E4C-6FC16D5CEB46}">
   <ds:schemaRefs>
     <ds:schemaRef ds:uri="http://schemas.openxmlformats.org/officeDocument/2006/bibliography"/>
   </ds:schemaRefs>

</xml_diff>

<commit_message>
the code GTW000M2W0 will become GTW000MGW0
</commit_message>
<xml_diff>
--- a/Documents/specs/GME_HW_Requirements.docx
+++ b/Documents/specs/GME_HW_Requirements.docx
@@ -158,6 +158,7 @@
     <w:p>
       <w:pPr>
         <w:pStyle w:val="Versione"/>
+        <w:jc w:val="left"/>
         <w:rPr>
           <w:rFonts w:ascii="Verdana" w:hAnsi="Verdana"/>
         </w:rPr>
@@ -277,7 +278,7 @@
           <w:szCs w:val="40"/>
           <w:lang w:val="nl-NL"/>
         </w:rPr>
-        <w:t>8</w:t>
+        <w:t>9</w:t>
       </w:r>
     </w:p>
     <w:p>
@@ -895,7 +896,7 @@
         </w:rPr>
       </w:pPr>
       <w:bookmarkStart w:id="1" w:name="_Toc197230190"/>
-      <w:bookmarkStart w:id="2" w:name="_Toc31638613"/>
+      <w:bookmarkStart w:id="2" w:name="_Toc50469971"/>
       <w:r>
         <w:rPr>
           <w:rFonts w:ascii="Verdana" w:hAnsi="Verdana"/>
@@ -953,7 +954,7 @@
         </w:rPr>
         <w:fldChar w:fldCharType="separate"/>
       </w:r>
-      <w:hyperlink w:anchor="_Toc31638613" w:history="1">
+      <w:hyperlink w:anchor="_Toc50469971" w:history="1">
         <w:r>
           <w:rPr>
             <w:rStyle w:val="Collegamentoipertestuale"/>
@@ -981,7 +982,7 @@
             <w:noProof/>
             <w:webHidden/>
           </w:rPr>
-          <w:instrText xml:space="preserve"> PAGEREF _Toc31638613 \h </w:instrText>
+          <w:instrText xml:space="preserve"> PAGEREF _Toc50469971 \h </w:instrText>
         </w:r>
         <w:r>
           <w:rPr>
@@ -1028,7 +1029,7 @@
           <w:lang w:val="it-IT" w:eastAsia="it-IT"/>
         </w:rPr>
       </w:pPr>
-      <w:hyperlink w:anchor="_Toc31638614" w:history="1">
+      <w:hyperlink w:anchor="_Toc50469972" w:history="1">
         <w:r>
           <w:rPr>
             <w:rStyle w:val="Collegamentoipertestuale"/>
@@ -1056,7 +1057,7 @@
             <w:noProof/>
             <w:webHidden/>
           </w:rPr>
-          <w:instrText xml:space="preserve"> PAGEREF _Toc31638614 \h </w:instrText>
+          <w:instrText xml:space="preserve"> PAGEREF _Toc50469972 \h </w:instrText>
         </w:r>
         <w:r>
           <w:rPr>
@@ -1103,7 +1104,7 @@
           <w:lang w:val="it-IT" w:eastAsia="it-IT"/>
         </w:rPr>
       </w:pPr>
-      <w:hyperlink w:anchor="_Toc31638615" w:history="1">
+      <w:hyperlink w:anchor="_Toc50469973" w:history="1">
         <w:r>
           <w:rPr>
             <w:rStyle w:val="Collegamentoipertestuale"/>
@@ -1130,7 +1131,7 @@
             <w:noProof/>
             <w:webHidden/>
           </w:rPr>
-          <w:instrText xml:space="preserve"> PAGEREF _Toc31638615 \h </w:instrText>
+          <w:instrText xml:space="preserve"> PAGEREF _Toc50469973 \h </w:instrText>
         </w:r>
         <w:r>
           <w:rPr>
@@ -1178,7 +1179,7 @@
           <w:lang w:val="it-IT" w:eastAsia="it-IT"/>
         </w:rPr>
       </w:pPr>
-      <w:hyperlink w:anchor="_Toc31638616" w:history="1">
+      <w:hyperlink w:anchor="_Toc50469974" w:history="1">
         <w:r>
           <w:rPr>
             <w:rStyle w:val="Collegamentoipertestuale"/>
@@ -1224,7 +1225,7 @@
             <w:noProof/>
             <w:webHidden/>
           </w:rPr>
-          <w:instrText xml:space="preserve"> PAGEREF _Toc31638616 \h </w:instrText>
+          <w:instrText xml:space="preserve"> PAGEREF _Toc50469974 \h </w:instrText>
         </w:r>
         <w:r>
           <w:rPr>
@@ -1272,7 +1273,7 @@
           <w:lang w:val="it-IT" w:eastAsia="it-IT"/>
         </w:rPr>
       </w:pPr>
-      <w:hyperlink w:anchor="_Toc31638617" w:history="1">
+      <w:hyperlink w:anchor="_Toc50469975" w:history="1">
         <w:r>
           <w:rPr>
             <w:rStyle w:val="Collegamentoipertestuale"/>
@@ -1324,7 +1325,7 @@
             <w:noProof/>
             <w:webHidden/>
           </w:rPr>
-          <w:instrText xml:space="preserve"> PAGEREF _Toc31638617 \h </w:instrText>
+          <w:instrText xml:space="preserve"> PAGEREF _Toc50469975 \h </w:instrText>
         </w:r>
         <w:r>
           <w:rPr>
@@ -1372,7 +1373,7 @@
           <w:lang w:val="it-IT" w:eastAsia="it-IT"/>
         </w:rPr>
       </w:pPr>
-      <w:hyperlink w:anchor="_Toc31638618" w:history="1">
+      <w:hyperlink w:anchor="_Toc50469976" w:history="1">
         <w:r>
           <w:rPr>
             <w:rStyle w:val="Collegamentoipertestuale"/>
@@ -1418,7 +1419,7 @@
             <w:noProof/>
             <w:webHidden/>
           </w:rPr>
-          <w:instrText xml:space="preserve"> PAGEREF _Toc31638618 \h </w:instrText>
+          <w:instrText xml:space="preserve"> PAGEREF _Toc50469976 \h </w:instrText>
         </w:r>
         <w:r>
           <w:rPr>
@@ -1466,7 +1467,7 @@
           <w:lang w:val="it-IT" w:eastAsia="it-IT"/>
         </w:rPr>
       </w:pPr>
-      <w:hyperlink w:anchor="_Toc31638619" w:history="1">
+      <w:hyperlink w:anchor="_Toc50469977" w:history="1">
         <w:r>
           <w:rPr>
             <w:rStyle w:val="Collegamentoipertestuale"/>
@@ -1518,7 +1519,7 @@
             <w:noProof/>
             <w:webHidden/>
           </w:rPr>
-          <w:instrText xml:space="preserve"> PAGEREF _Toc31638619 \h </w:instrText>
+          <w:instrText xml:space="preserve"> PAGEREF _Toc50469977 \h </w:instrText>
         </w:r>
         <w:r>
           <w:rPr>
@@ -1566,7 +1567,7 @@
           <w:lang w:val="it-IT" w:eastAsia="it-IT"/>
         </w:rPr>
       </w:pPr>
-      <w:hyperlink w:anchor="_Toc31638620" w:history="1">
+      <w:hyperlink w:anchor="_Toc50469978" w:history="1">
         <w:r>
           <w:rPr>
             <w:rStyle w:val="Collegamentoipertestuale"/>
@@ -1618,7 +1619,7 @@
             <w:noProof/>
             <w:webHidden/>
           </w:rPr>
-          <w:instrText xml:space="preserve"> PAGEREF _Toc31638620 \h </w:instrText>
+          <w:instrText xml:space="preserve"> PAGEREF _Toc50469978 \h </w:instrText>
         </w:r>
         <w:r>
           <w:rPr>
@@ -1666,7 +1667,7 @@
           <w:lang w:val="it-IT" w:eastAsia="it-IT"/>
         </w:rPr>
       </w:pPr>
-      <w:hyperlink w:anchor="_Toc31638621" w:history="1">
+      <w:hyperlink w:anchor="_Toc50469979" w:history="1">
         <w:r>
           <w:rPr>
             <w:rStyle w:val="Collegamentoipertestuale"/>
@@ -1712,7 +1713,7 @@
             <w:noProof/>
             <w:webHidden/>
           </w:rPr>
-          <w:instrText xml:space="preserve"> PAGEREF _Toc31638621 \h </w:instrText>
+          <w:instrText xml:space="preserve"> PAGEREF _Toc50469979 \h </w:instrText>
         </w:r>
         <w:r>
           <w:rPr>
@@ -1732,7 +1733,7 @@
             <w:noProof/>
             <w:webHidden/>
           </w:rPr>
-          <w:t>9</w:t>
+          <w:t>10</w:t>
         </w:r>
         <w:r>
           <w:rPr>
@@ -1760,7 +1761,7 @@
           <w:lang w:val="it-IT" w:eastAsia="it-IT"/>
         </w:rPr>
       </w:pPr>
-      <w:hyperlink w:anchor="_Toc31638622" w:history="1">
+      <w:hyperlink w:anchor="_Toc50469980" w:history="1">
         <w:r>
           <w:rPr>
             <w:rStyle w:val="Collegamentoipertestuale"/>
@@ -1812,7 +1813,7 @@
             <w:noProof/>
             <w:webHidden/>
           </w:rPr>
-          <w:instrText xml:space="preserve"> PAGEREF _Toc31638622 \h </w:instrText>
+          <w:instrText xml:space="preserve"> PAGEREF _Toc50469980 \h </w:instrText>
         </w:r>
         <w:r>
           <w:rPr>
@@ -1832,7 +1833,7 @@
             <w:noProof/>
             <w:webHidden/>
           </w:rPr>
-          <w:t>9</w:t>
+          <w:t>10</w:t>
         </w:r>
         <w:r>
           <w:rPr>
@@ -1860,7 +1861,7 @@
           <w:lang w:val="it-IT" w:eastAsia="it-IT"/>
         </w:rPr>
       </w:pPr>
-      <w:hyperlink w:anchor="_Toc31638623" w:history="1">
+      <w:hyperlink w:anchor="_Toc50469981" w:history="1">
         <w:r>
           <w:rPr>
             <w:rStyle w:val="Collegamentoipertestuale"/>
@@ -1912,7 +1913,7 @@
             <w:noProof/>
             <w:webHidden/>
           </w:rPr>
-          <w:instrText xml:space="preserve"> PAGEREF _Toc31638623 \h </w:instrText>
+          <w:instrText xml:space="preserve"> PAGEREF _Toc50469981 \h </w:instrText>
         </w:r>
         <w:r>
           <w:rPr>
@@ -1932,7 +1933,7 @@
             <w:noProof/>
             <w:webHidden/>
           </w:rPr>
-          <w:t>9</w:t>
+          <w:t>10</w:t>
         </w:r>
         <w:r>
           <w:rPr>
@@ -1960,7 +1961,7 @@
           <w:lang w:val="it-IT" w:eastAsia="it-IT"/>
         </w:rPr>
       </w:pPr>
-      <w:hyperlink w:anchor="_Toc31638624" w:history="1">
+      <w:hyperlink w:anchor="_Toc50469982" w:history="1">
         <w:r>
           <w:rPr>
             <w:rStyle w:val="Collegamentoipertestuale"/>
@@ -2012,7 +2013,7 @@
             <w:noProof/>
             <w:webHidden/>
           </w:rPr>
-          <w:instrText xml:space="preserve"> PAGEREF _Toc31638624 \h </w:instrText>
+          <w:instrText xml:space="preserve"> PAGEREF _Toc50469982 \h </w:instrText>
         </w:r>
         <w:r>
           <w:rPr>
@@ -2032,7 +2033,7 @@
             <w:noProof/>
             <w:webHidden/>
           </w:rPr>
-          <w:t>9</w:t>
+          <w:t>10</w:t>
         </w:r>
         <w:r>
           <w:rPr>
@@ -2060,7 +2061,7 @@
           <w:lang w:val="it-IT" w:eastAsia="it-IT"/>
         </w:rPr>
       </w:pPr>
-      <w:hyperlink w:anchor="_Toc31638625" w:history="1">
+      <w:hyperlink w:anchor="_Toc50469983" w:history="1">
         <w:r>
           <w:rPr>
             <w:rStyle w:val="Collegamentoipertestuale"/>
@@ -2112,7 +2113,7 @@
             <w:noProof/>
             <w:webHidden/>
           </w:rPr>
-          <w:instrText xml:space="preserve"> PAGEREF _Toc31638625 \h </w:instrText>
+          <w:instrText xml:space="preserve"> PAGEREF _Toc50469983 \h </w:instrText>
         </w:r>
         <w:r>
           <w:rPr>
@@ -2132,7 +2133,7 @@
             <w:noProof/>
             <w:webHidden/>
           </w:rPr>
-          <w:t>10</w:t>
+          <w:t>11</w:t>
         </w:r>
         <w:r>
           <w:rPr>
@@ -2145,6 +2146,214 @@
     </w:p>
     <w:p>
       <w:pPr>
+        <w:pStyle w:val="Sommario2"/>
+        <w:tabs>
+          <w:tab w:val="left" w:pos="960"/>
+          <w:tab w:val="right" w:leader="dot" w:pos="9061"/>
+        </w:tabs>
+        <w:rPr>
+          <w:rFonts w:asciiTheme="minorHAnsi" w:eastAsiaTheme="minorEastAsia" w:hAnsiTheme="minorHAnsi" w:cstheme="minorBidi"/>
+          <w:i w:val="0"/>
+          <w:iCs w:val="0"/>
+          <w:noProof/>
+          <w:sz w:val="22"/>
+          <w:szCs w:val="22"/>
+          <w:lang w:val="it-IT" w:eastAsia="it-IT"/>
+        </w:rPr>
+      </w:pPr>
+      <w:hyperlink w:anchor="_Toc50469984" w:history="1">
+        <w:r>
+          <w:rPr>
+            <w:rStyle w:val="Collegamentoipertestuale"/>
+            <w:noProof/>
+            <w14:scene3d>
+              <w14:camera w14:prst="orthographicFront"/>
+              <w14:lightRig w14:rig="threePt" w14:dir="t">
+                <w14:rot w14:lat="0" w14:lon="0" w14:rev="0"/>
+              </w14:lightRig>
+            </w14:scene3d>
+          </w:rPr>
+          <w:t>3.5</w:t>
+        </w:r>
+        <w:r>
+          <w:rPr>
+            <w:rFonts w:asciiTheme="minorHAnsi" w:eastAsiaTheme="minorEastAsia" w:hAnsiTheme="minorHAnsi" w:cstheme="minorBidi"/>
+            <w:i w:val="0"/>
+            <w:iCs w:val="0"/>
+            <w:noProof/>
+            <w:sz w:val="22"/>
+            <w:szCs w:val="22"/>
+            <w:lang w:val="it-IT" w:eastAsia="it-IT"/>
+          </w:rPr>
+          <w:tab/>
+        </w:r>
+        <w:r>
+          <w:rPr>
+            <w:rStyle w:val="Collegamentoipertestuale"/>
+            <w:noProof/>
+          </w:rPr>
+          <w:t>GTW00</w:t>
+        </w:r>
+        <w:r>
+          <w:rPr>
+            <w:rStyle w:val="Collegamentoipertestuale"/>
+            <w:noProof/>
+          </w:rPr>
+          <w:t>0</w:t>
+        </w:r>
+        <w:r>
+          <w:rPr>
+            <w:rStyle w:val="Collegamentoipertestuale"/>
+            <w:noProof/>
+          </w:rPr>
+          <w:t>M2W0 - CLOUDGATE BASIC WIRELESS 2G/WiFi - 1 RS485 -                          THIRD PARTY CLOUD</w:t>
+        </w:r>
+        <w:r>
+          <w:rPr>
+            <w:noProof/>
+            <w:webHidden/>
+          </w:rPr>
+          <w:tab/>
+        </w:r>
+        <w:r>
+          <w:rPr>
+            <w:noProof/>
+            <w:webHidden/>
+          </w:rPr>
+          <w:fldChar w:fldCharType="begin"/>
+        </w:r>
+        <w:r>
+          <w:rPr>
+            <w:noProof/>
+            <w:webHidden/>
+          </w:rPr>
+          <w:instrText xml:space="preserve"> PAGEREF _Toc50469984 \h </w:instrText>
+        </w:r>
+        <w:r>
+          <w:rPr>
+            <w:noProof/>
+            <w:webHidden/>
+          </w:rPr>
+        </w:r>
+        <w:r>
+          <w:rPr>
+            <w:noProof/>
+            <w:webHidden/>
+          </w:rPr>
+          <w:fldChar w:fldCharType="separate"/>
+        </w:r>
+        <w:r>
+          <w:rPr>
+            <w:noProof/>
+            <w:webHidden/>
+          </w:rPr>
+          <w:t>11</w:t>
+        </w:r>
+        <w:r>
+          <w:rPr>
+            <w:noProof/>
+            <w:webHidden/>
+          </w:rPr>
+          <w:fldChar w:fldCharType="end"/>
+        </w:r>
+      </w:hyperlink>
+    </w:p>
+    <w:p>
+      <w:pPr>
+        <w:pStyle w:val="Sommario1"/>
+        <w:tabs>
+          <w:tab w:val="left" w:pos="480"/>
+          <w:tab w:val="right" w:leader="dot" w:pos="9061"/>
+        </w:tabs>
+        <w:rPr>
+          <w:rFonts w:asciiTheme="minorHAnsi" w:eastAsiaTheme="minorEastAsia" w:hAnsiTheme="minorHAnsi" w:cstheme="minorBidi"/>
+          <w:b w:val="0"/>
+          <w:bCs w:val="0"/>
+          <w:noProof/>
+          <w:sz w:val="22"/>
+          <w:szCs w:val="22"/>
+          <w:lang w:val="it-IT" w:eastAsia="it-IT"/>
+        </w:rPr>
+      </w:pPr>
+      <w:hyperlink w:anchor="_Toc50469985" w:history="1">
+        <w:r>
+          <w:rPr>
+            <w:rStyle w:val="Collegamentoipertestuale"/>
+            <w:noProof/>
+          </w:rPr>
+          <w:t>4</w:t>
+        </w:r>
+        <w:r>
+          <w:rPr>
+            <w:rFonts w:asciiTheme="minorHAnsi" w:eastAsiaTheme="minorEastAsia" w:hAnsiTheme="minorHAnsi" w:cstheme="minorBidi"/>
+            <w:b w:val="0"/>
+            <w:bCs w:val="0"/>
+            <w:noProof/>
+            <w:sz w:val="22"/>
+            <w:szCs w:val="22"/>
+            <w:lang w:val="it-IT" w:eastAsia="it-IT"/>
+          </w:rPr>
+          <w:tab/>
+        </w:r>
+        <w:r>
+          <w:rPr>
+            <w:rStyle w:val="Collegamentoipertestuale"/>
+            <w:noProof/>
+          </w:rPr>
+          <w:t>FCC ID</w:t>
+        </w:r>
+        <w:r>
+          <w:rPr>
+            <w:noProof/>
+            <w:webHidden/>
+          </w:rPr>
+          <w:tab/>
+        </w:r>
+        <w:r>
+          <w:rPr>
+            <w:noProof/>
+            <w:webHidden/>
+          </w:rPr>
+          <w:fldChar w:fldCharType="begin"/>
+        </w:r>
+        <w:r>
+          <w:rPr>
+            <w:noProof/>
+            <w:webHidden/>
+          </w:rPr>
+          <w:instrText xml:space="preserve"> PAGEREF _Toc50469985 \h </w:instrText>
+        </w:r>
+        <w:r>
+          <w:rPr>
+            <w:noProof/>
+            <w:webHidden/>
+          </w:rPr>
+        </w:r>
+        <w:r>
+          <w:rPr>
+            <w:noProof/>
+            <w:webHidden/>
+          </w:rPr>
+          <w:fldChar w:fldCharType="separate"/>
+        </w:r>
+        <w:r>
+          <w:rPr>
+            <w:noProof/>
+            <w:webHidden/>
+          </w:rPr>
+          <w:t>12</w:t>
+        </w:r>
+        <w:r>
+          <w:rPr>
+            <w:noProof/>
+            <w:webHidden/>
+          </w:rPr>
+          <w:fldChar w:fldCharType="end"/>
+        </w:r>
+      </w:hyperlink>
+    </w:p>
+    <w:p>
+      <w:pPr>
         <w:tabs>
           <w:tab w:val="right" w:leader="dot" w:pos="8280"/>
         </w:tabs>
@@ -2187,7 +2396,7 @@
         <w:lastRenderedPageBreak/>
         <w:br/>
       </w:r>
-      <w:bookmarkStart w:id="6" w:name="_Toc31638614"/>
+      <w:bookmarkStart w:id="6" w:name="_Toc50469972"/>
       <w:r>
         <w:rPr>
           <w:rFonts w:ascii="Verdana" w:hAnsi="Verdana"/>
@@ -3203,6 +3412,114 @@
                 <w:lang w:val="en-GB"/>
               </w:rPr>
             </w:pPr>
+            <w:r>
+              <w:rPr>
+                <w:rFonts w:ascii="Verdana" w:hAnsi="Verdana"/>
+                <w:lang w:val="en-GB"/>
+              </w:rPr>
+              <w:t>0.09</w:t>
+            </w:r>
+          </w:p>
+        </w:tc>
+        <w:tc>
+          <w:tcPr>
+            <w:tcW w:w="2002" w:type="dxa"/>
+          </w:tcPr>
+          <w:p>
+            <w:pPr>
+              <w:pStyle w:val="Testotabella"/>
+              <w:rPr>
+                <w:rFonts w:ascii="Verdana" w:hAnsi="Verdana"/>
+                <w:lang w:val="en-GB"/>
+              </w:rPr>
+            </w:pPr>
+            <w:r>
+              <w:rPr>
+                <w:rFonts w:ascii="Verdana" w:hAnsi="Verdana"/>
+                <w:lang w:val="en-GB"/>
+              </w:rPr>
+              <w:t>08/09/2020</w:t>
+            </w:r>
+          </w:p>
+        </w:tc>
+        <w:tc>
+          <w:tcPr>
+            <w:tcW w:w="2880" w:type="dxa"/>
+          </w:tcPr>
+          <w:p>
+            <w:pPr>
+              <w:pStyle w:val="Testotabella"/>
+              <w:rPr>
+                <w:rFonts w:ascii="Verdana" w:hAnsi="Verdana"/>
+                <w:lang w:val="en-GB"/>
+              </w:rPr>
+            </w:pPr>
+            <w:proofErr w:type="spellStart"/>
+            <w:r>
+              <w:rPr>
+                <w:rFonts w:ascii="Verdana" w:hAnsi="Verdana"/>
+                <w:lang w:val="en-GB"/>
+              </w:rPr>
+              <w:t>A.Bilato</w:t>
+            </w:r>
+            <w:proofErr w:type="spellEnd"/>
+          </w:p>
+        </w:tc>
+        <w:tc>
+          <w:tcPr>
+            <w:tcW w:w="2700" w:type="dxa"/>
+          </w:tcPr>
+          <w:p>
+            <w:pPr>
+              <w:pStyle w:val="Testotabella"/>
+              <w:jc w:val="left"/>
+              <w:rPr>
+                <w:rFonts w:ascii="Verdana" w:hAnsi="Verdana"/>
+                <w:lang w:val="en-GB"/>
+              </w:rPr>
+            </w:pPr>
+            <w:r>
+              <w:rPr>
+                <w:rFonts w:ascii="Verdana" w:hAnsi="Verdana"/>
+                <w:lang w:val="en-GB"/>
+              </w:rPr>
+              <w:t>Update the code name</w:t>
+            </w:r>
+            <w:r>
+              <w:rPr>
+                <w:rFonts w:ascii="Verdana" w:hAnsi="Verdana"/>
+                <w:lang w:val="en-GB"/>
+              </w:rPr>
+              <w:br/>
+              <w:t xml:space="preserve">to </w:t>
+            </w:r>
+            <w:r>
+              <w:rPr>
+                <w:rFonts w:ascii="Verdana" w:hAnsi="Verdana"/>
+                <w:lang w:val="en-GB"/>
+              </w:rPr>
+              <w:t>GTW000MGW0</w:t>
+            </w:r>
+          </w:p>
+        </w:tc>
+      </w:tr>
+      <w:tr>
+        <w:trPr>
+          <w:cantSplit/>
+          <w:trHeight w:val="176"/>
+        </w:trPr>
+        <w:tc>
+          <w:tcPr>
+            <w:tcW w:w="1418" w:type="dxa"/>
+          </w:tcPr>
+          <w:p>
+            <w:pPr>
+              <w:pStyle w:val="Testotabella"/>
+              <w:rPr>
+                <w:rFonts w:ascii="Verdana" w:hAnsi="Verdana"/>
+                <w:lang w:val="en-GB"/>
+              </w:rPr>
+            </w:pPr>
           </w:p>
         </w:tc>
         <w:tc>
@@ -3312,69 +3629,6 @@
           </w:p>
         </w:tc>
       </w:tr>
-      <w:tr>
-        <w:trPr>
-          <w:cantSplit/>
-          <w:trHeight w:val="176"/>
-        </w:trPr>
-        <w:tc>
-          <w:tcPr>
-            <w:tcW w:w="1418" w:type="dxa"/>
-          </w:tcPr>
-          <w:p>
-            <w:pPr>
-              <w:pStyle w:val="Testotabella"/>
-              <w:rPr>
-                <w:rFonts w:ascii="Verdana" w:hAnsi="Verdana"/>
-                <w:lang w:val="en-GB"/>
-              </w:rPr>
-            </w:pPr>
-          </w:p>
-        </w:tc>
-        <w:tc>
-          <w:tcPr>
-            <w:tcW w:w="2002" w:type="dxa"/>
-          </w:tcPr>
-          <w:p>
-            <w:pPr>
-              <w:pStyle w:val="Testotabella"/>
-              <w:rPr>
-                <w:rFonts w:ascii="Verdana" w:hAnsi="Verdana"/>
-                <w:lang w:val="en-GB"/>
-              </w:rPr>
-            </w:pPr>
-          </w:p>
-        </w:tc>
-        <w:tc>
-          <w:tcPr>
-            <w:tcW w:w="2880" w:type="dxa"/>
-          </w:tcPr>
-          <w:p>
-            <w:pPr>
-              <w:pStyle w:val="Testotabella"/>
-              <w:rPr>
-                <w:rFonts w:ascii="Verdana" w:hAnsi="Verdana"/>
-                <w:lang w:val="en-GB"/>
-              </w:rPr>
-            </w:pPr>
-          </w:p>
-        </w:tc>
-        <w:tc>
-          <w:tcPr>
-            <w:tcW w:w="2700" w:type="dxa"/>
-          </w:tcPr>
-          <w:p>
-            <w:pPr>
-              <w:pStyle w:val="Testotabella"/>
-              <w:jc w:val="left"/>
-              <w:rPr>
-                <w:rFonts w:ascii="Verdana" w:hAnsi="Verdana"/>
-                <w:lang w:val="en-GB"/>
-              </w:rPr>
-            </w:pPr>
-          </w:p>
-        </w:tc>
-      </w:tr>
     </w:tbl>
     <w:p>
       <w:pPr>
@@ -3386,9 +3640,7 @@
         </w:rPr>
       </w:pPr>
       <w:bookmarkStart w:id="7" w:name="_Toc197230195"/>
-      <w:bookmarkStart w:id="8" w:name="_Toc31638615"/>
-      <w:bookmarkStart w:id="9" w:name="_GoBack"/>
-      <w:bookmarkEnd w:id="9"/>
+      <w:bookmarkStart w:id="8" w:name="_Toc50469973"/>
       <w:r>
         <w:lastRenderedPageBreak/>
         <w:t>Definitions, acronyms, and abbreviations</w:t>
@@ -3412,14 +3664,14 @@
           <w:lang w:val="en-GB"/>
         </w:rPr>
       </w:pPr>
-      <w:bookmarkStart w:id="10" w:name="GME"/>
+      <w:bookmarkStart w:id="9" w:name="GME"/>
       <w:r>
         <w:rPr>
           <w:lang w:val="en-GB"/>
         </w:rPr>
         <w:t>GME</w:t>
       </w:r>
-      <w:bookmarkEnd w:id="10"/>
+      <w:bookmarkEnd w:id="9"/>
       <w:r>
         <w:rPr>
           <w:lang w:val="en-GB"/>
@@ -3623,14 +3875,14 @@
         </w:rPr>
         <w:br/>
       </w:r>
-      <w:bookmarkStart w:id="11" w:name="CCL"/>
+      <w:bookmarkStart w:id="10" w:name="CCL"/>
       <w:r>
         <w:rPr>
           <w:lang w:val="en-US"/>
         </w:rPr>
         <w:t xml:space="preserve">CCL               </w:t>
       </w:r>
-      <w:bookmarkEnd w:id="11"/>
+      <w:bookmarkEnd w:id="10"/>
       <w:r>
         <w:rPr>
           <w:lang w:val="en-US"/>
@@ -3668,7 +3920,13 @@
         <w:rPr>
           <w:lang w:val="en-GB"/>
         </w:rPr>
-        <w:t xml:space="preserve">GTW000M2W0 = </w:t>
+        <w:t>GTW000MGW0</w:t>
+      </w:r>
+      <w:r>
+        <w:rPr>
+          <w:lang w:val="en-GB"/>
+        </w:rPr>
+        <w:t xml:space="preserve"> = </w:t>
       </w:r>
       <w:r>
         <w:rPr>
@@ -3824,14 +4082,14 @@
           <w:numId w:val="2"/>
         </w:numPr>
       </w:pPr>
-      <w:bookmarkStart w:id="12" w:name="_Toc197230193"/>
-      <w:bookmarkStart w:id="13" w:name="_Toc31638616"/>
+      <w:bookmarkStart w:id="11" w:name="_Toc197230193"/>
+      <w:bookmarkStart w:id="12" w:name="_Toc50469974"/>
       <w:r>
         <w:lastRenderedPageBreak/>
         <w:t>Introduction</w:t>
       </w:r>
+      <w:bookmarkEnd w:id="11"/>
       <w:bookmarkEnd w:id="12"/>
-      <w:bookmarkEnd w:id="13"/>
     </w:p>
     <w:p>
       <w:pPr>
@@ -3846,16 +4104,16 @@
         </w:tabs>
         <w:ind w:left="860"/>
       </w:pPr>
-      <w:bookmarkStart w:id="14" w:name="_Toc197230194"/>
-      <w:bookmarkStart w:id="15" w:name="_Toc31638617"/>
+      <w:bookmarkStart w:id="13" w:name="_Toc197230194"/>
+      <w:bookmarkStart w:id="14" w:name="_Toc50469975"/>
       <w:r>
         <w:t>Scope</w:t>
       </w:r>
+      <w:bookmarkEnd w:id="13"/>
+      <w:r>
+        <w:t xml:space="preserve"> of RS</w:t>
+      </w:r>
       <w:bookmarkEnd w:id="14"/>
-      <w:r>
-        <w:t xml:space="preserve"> of RS</w:t>
-      </w:r>
-      <w:bookmarkEnd w:id="15"/>
     </w:p>
     <w:p>
       <w:pPr>
@@ -4182,8 +4440,8 @@
           <w:numId w:val="2"/>
         </w:numPr>
       </w:pPr>
-      <w:bookmarkStart w:id="16" w:name="_Toc197230219"/>
-      <w:bookmarkStart w:id="17" w:name="_Toc31638618"/>
+      <w:bookmarkStart w:id="15" w:name="_Toc197230219"/>
+      <w:bookmarkStart w:id="16" w:name="_Toc50469976"/>
       <w:r>
         <w:lastRenderedPageBreak/>
         <w:t xml:space="preserve">Hardware </w:t>
@@ -4191,11 +4449,11 @@
       <w:r>
         <w:t>Requirement</w:t>
       </w:r>
+      <w:bookmarkEnd w:id="15"/>
+      <w:r>
+        <w:t xml:space="preserve"> Specification</w:t>
+      </w:r>
       <w:bookmarkEnd w:id="16"/>
-      <w:r>
-        <w:t xml:space="preserve"> Specification</w:t>
-      </w:r>
-      <w:bookmarkEnd w:id="17"/>
     </w:p>
     <w:p>
       <w:pPr>
@@ -4210,11 +4468,11 @@
         </w:tabs>
         <w:ind w:left="860"/>
       </w:pPr>
-      <w:bookmarkStart w:id="18" w:name="_Toc31638619"/>
+      <w:bookmarkStart w:id="17" w:name="_Toc50469977"/>
       <w:r>
         <w:t>2G Model</w:t>
       </w:r>
-      <w:bookmarkEnd w:id="18"/>
+      <w:bookmarkEnd w:id="17"/>
     </w:p>
     <w:p>
       <w:pPr>
@@ -6113,7 +6371,7 @@
         </w:tabs>
         <w:ind w:left="860"/>
       </w:pPr>
-      <w:bookmarkStart w:id="19" w:name="_Toc31638620"/>
+      <w:bookmarkStart w:id="18" w:name="_Toc50469978"/>
       <w:proofErr w:type="spellStart"/>
       <w:r>
         <w:t>WiFi</w:t>
@@ -6122,7 +6380,7 @@
       <w:r>
         <w:t xml:space="preserve"> Model</w:t>
       </w:r>
-      <w:bookmarkEnd w:id="19"/>
+      <w:bookmarkEnd w:id="18"/>
     </w:p>
     <w:p>
       <w:pPr>
@@ -7832,11 +8090,18 @@
     <w:p>
       <w:pPr>
         <w:pStyle w:val="NormaleRS"/>
+        <w:ind w:left="720"/>
         <w:jc w:val="left"/>
         <w:rPr>
           <w:lang w:val="en"/>
         </w:rPr>
       </w:pPr>
+      <w:r>
+        <w:rPr>
+          <w:lang w:val="en-GB"/>
+        </w:rPr>
+        <w:t>UL</w:t>
+      </w:r>
       <w:r>
         <w:rPr>
           <w:color w:val="FF0000"/>
@@ -7948,12 +8213,12 @@
           <w:numId w:val="2"/>
         </w:numPr>
       </w:pPr>
-      <w:bookmarkStart w:id="20" w:name="_Toc31638621"/>
+      <w:bookmarkStart w:id="19" w:name="_Toc50469979"/>
       <w:r>
         <w:lastRenderedPageBreak/>
         <w:t>Production</w:t>
       </w:r>
-      <w:bookmarkEnd w:id="20"/>
+      <w:bookmarkEnd w:id="19"/>
     </w:p>
     <w:p>
       <w:pPr>
@@ -7968,11 +8233,11 @@
         </w:tabs>
         <w:ind w:left="860"/>
       </w:pPr>
-      <w:bookmarkStart w:id="21" w:name="_Toc31638622"/>
+      <w:bookmarkStart w:id="20" w:name="_Toc50469980"/>
       <w:r>
         <w:t>Labels</w:t>
       </w:r>
-      <w:bookmarkEnd w:id="21"/>
+      <w:bookmarkEnd w:id="20"/>
     </w:p>
     <w:p>
       <w:pPr>
@@ -8058,11 +8323,11 @@
         </w:tabs>
         <w:ind w:left="860"/>
       </w:pPr>
-      <w:bookmarkStart w:id="22" w:name="_Toc31638623"/>
+      <w:bookmarkStart w:id="21" w:name="_Toc50469981"/>
       <w:r>
         <w:t>Packaging</w:t>
       </w:r>
-      <w:bookmarkEnd w:id="22"/>
+      <w:bookmarkEnd w:id="21"/>
     </w:p>
     <w:p>
       <w:pPr>
@@ -8558,7 +8823,7 @@
           <w:numId w:val="2"/>
         </w:numPr>
       </w:pPr>
-      <w:bookmarkStart w:id="23" w:name="_Toc31638624"/>
+      <w:bookmarkStart w:id="22" w:name="_Toc50469982"/>
       <w:r>
         <w:t xml:space="preserve">GTW000MGP0 </w:t>
       </w:r>
@@ -8568,7 +8833,7 @@
       <w:r>
         <w:t xml:space="preserve"> CLOUDGATE BASIC WIRELESS 2G - 1 RS485</w:t>
       </w:r>
-      <w:bookmarkEnd w:id="23"/>
+      <w:bookmarkEnd w:id="22"/>
     </w:p>
     <w:p>
       <w:pPr>
@@ -9117,12 +9382,12 @@
           <w:numId w:val="2"/>
         </w:numPr>
       </w:pPr>
-      <w:bookmarkStart w:id="24" w:name="_Toc31638625"/>
+      <w:bookmarkStart w:id="23" w:name="_Toc50469983"/>
       <w:r>
         <w:lastRenderedPageBreak/>
         <w:t>GTW000MGT0 - CLOUDGATE BASIC WIRELESS 2G - 1 RS485 -                          THIRD PARTY CLOUD</w:t>
       </w:r>
-      <w:bookmarkEnd w:id="24"/>
+      <w:bookmarkEnd w:id="23"/>
     </w:p>
     <w:p>
       <w:pPr>
@@ -9209,8 +9474,12 @@
           <w:numId w:val="2"/>
         </w:numPr>
       </w:pPr>
-      <w:r>
-        <w:t xml:space="preserve">GTW000M2W0 </w:t>
+      <w:bookmarkStart w:id="24" w:name="_Toc50469984"/>
+      <w:r>
+        <w:t>GTW000MGW0</w:t>
+      </w:r>
+      <w:r>
+        <w:t xml:space="preserve"> </w:t>
       </w:r>
       <w:r>
         <w:t>- CLOUDGATE BASIC WIRELESS 2G/</w:t>
@@ -9223,6 +9492,7 @@
       <w:r>
         <w:t xml:space="preserve"> - 1 RS485 -                          THIRD PARTY CLOUD</w:t>
       </w:r>
+      <w:bookmarkEnd w:id="24"/>
     </w:p>
     <w:p>
       <w:pPr>
@@ -9304,10 +9574,12 @@
           <w:numId w:val="2"/>
         </w:numPr>
       </w:pPr>
+      <w:bookmarkStart w:id="25" w:name="_Toc50469985"/>
       <w:r>
         <w:lastRenderedPageBreak/>
         <w:t>FCC ID</w:t>
       </w:r>
+      <w:bookmarkEnd w:id="25"/>
     </w:p>
     <w:p>
       <w:pPr>
@@ -9509,7 +9781,7 @@
               <w:rPr>
                 <w:lang w:val="en-GB"/>
               </w:rPr>
-              <w:t>GTW000M2W0 </w:t>
+              <w:t>GTW000MGW0</w:t>
             </w:r>
           </w:p>
         </w:tc>
@@ -9528,9 +9800,10 @@
             </w:pPr>
             <w:r>
               <w:rPr>
-                <w:lang w:val="en-GB"/>
-              </w:rPr>
-              <w:t>2AJCX-CGM2GW     </w:t>
+                <w:rStyle w:val="tlid-translation"/>
+                <w:lang w:val="en-GB"/>
+              </w:rPr>
+              <w:t>NOT APPLICABLE</w:t>
             </w:r>
           </w:p>
         </w:tc>
@@ -9597,6 +9870,13 @@
                 <w:lang w:val="en-GB"/>
               </w:rPr>
             </w:pPr>
+            <w:r>
+              <w:rPr>
+                <w:rStyle w:val="tlid-translation"/>
+                <w:lang w:val="en-GB"/>
+              </w:rPr>
+              <w:t>NOT APPLICABLE</w:t>
+            </w:r>
           </w:p>
         </w:tc>
         <w:tc>
@@ -9713,6 +9993,15 @@
                 <w:lang w:val="en-GB"/>
               </w:rPr>
             </w:pPr>
+            <w:r>
+              <w:rPr>
+                <w:rStyle w:val="tlid-translation"/>
+                <w:lang w:val="en-GB"/>
+              </w:rPr>
+              <w:t>NOT APPLICABLE</w:t>
+            </w:r>
+            <w:bookmarkStart w:id="26" w:name="_GoBack"/>
+            <w:bookmarkEnd w:id="26"/>
           </w:p>
         </w:tc>
         <w:tc>
@@ -10104,7 +10393,7 @@
               <w:sz w:val="16"/>
               <w:lang w:val="en-GB"/>
             </w:rPr>
-            <w:t>4</w:t>
+            <w:t>11</w:t>
           </w:r>
           <w:r>
             <w:rPr>
@@ -15177,7 +15466,7 @@
 </file>
 
 <file path=customXml/itemProps1.xml><?xml version="1.0" encoding="utf-8"?>
-<ds:datastoreItem xmlns:ds="http://schemas.openxmlformats.org/officeDocument/2006/customXml" ds:itemID="{E1AF3AA3-2973-49BC-8E4C-6FC16D5CEB46}">
+<ds:datastoreItem xmlns:ds="http://schemas.openxmlformats.org/officeDocument/2006/customXml" ds:itemID="{C0B48937-F882-4A94-B85E-62EA12891BFD}">
   <ds:schemaRefs>
     <ds:schemaRef ds:uri="http://schemas.openxmlformats.org/officeDocument/2006/bibliography"/>
   </ds:schemaRefs>

</xml_diff>

<commit_message>
miising update title block of the drawing (sorry)
</commit_message>
<xml_diff>
--- a/Documents/specs/GME_HW_Requirements.docx
+++ b/Documents/specs/GME_HW_Requirements.docx
@@ -41,19 +41,8 @@
           <w:szCs w:val="20"/>
           <w:lang w:val="it-IT"/>
         </w:rPr>
-        <w:t xml:space="preserve"> </w:t>
-      </w:r>
-      <w:proofErr w:type="spellStart"/>
-      <w:r>
-        <w:rPr>
-          <w:rFonts w:ascii="Verdana" w:hAnsi="Verdana"/>
-          <w:sz w:val="20"/>
-          <w:szCs w:val="20"/>
-          <w:lang w:val="it-IT"/>
-        </w:rPr>
-        <w:t>Confidential</w:t>
-      </w:r>
-      <w:proofErr w:type="spellEnd"/>
+        <w:t xml:space="preserve"> Confidential</w:t>
+      </w:r>
     </w:p>
     <w:p>
       <w:pPr>
@@ -2192,21 +2181,7 @@
             <w:rStyle w:val="Collegamentoipertestuale"/>
             <w:noProof/>
           </w:rPr>
-          <w:t>GTW00</w:t>
-        </w:r>
-        <w:r>
-          <w:rPr>
-            <w:rStyle w:val="Collegamentoipertestuale"/>
-            <w:noProof/>
-          </w:rPr>
-          <w:t>0</w:t>
-        </w:r>
-        <w:r>
-          <w:rPr>
-            <w:rStyle w:val="Collegamentoipertestuale"/>
-            <w:noProof/>
-          </w:rPr>
-          <w:t>M2W0 - CLOUDGATE BASIC WIRELESS 2G/WiFi - 1 RS485 -                          THIRD PARTY CLOUD</w:t>
+          <w:t>GTW000M2W0 - CLOUDGATE BASIC WIRELESS 2G/WiFi - 1 RS485 -                          THIRD PARTY CLOUD</w:t>
         </w:r>
         <w:r>
           <w:rPr>
@@ -2466,21 +2441,12 @@
                 <w:lang w:val="fr-FR"/>
               </w:rPr>
             </w:pPr>
-            <w:proofErr w:type="spellStart"/>
             <w:r>
               <w:rPr>
                 <w:rFonts w:ascii="Verdana" w:hAnsi="Verdana"/>
                 <w:lang w:val="fr-FR"/>
               </w:rPr>
-              <w:t>Rev</w:t>
-            </w:r>
-            <w:proofErr w:type="spellEnd"/>
-            <w:r>
-              <w:rPr>
-                <w:rFonts w:ascii="Verdana" w:hAnsi="Verdana"/>
-                <w:lang w:val="fr-FR"/>
-              </w:rPr>
-              <w:t>.</w:t>
+              <w:t>Rev.</w:t>
             </w:r>
           </w:p>
         </w:tc>
@@ -2638,7 +2604,6 @@
                 <w:lang w:val="en-GB"/>
               </w:rPr>
             </w:pPr>
-            <w:proofErr w:type="spellStart"/>
             <w:r>
               <w:rPr>
                 <w:rFonts w:ascii="Verdana" w:hAnsi="Verdana"/>
@@ -2647,7 +2612,6 @@
               </w:rPr>
               <w:t>A.Bilato</w:t>
             </w:r>
-            <w:proofErr w:type="spellEnd"/>
           </w:p>
         </w:tc>
         <w:tc>
@@ -2729,7 +2693,6 @@
                 <w:lang w:val="en-GB"/>
               </w:rPr>
             </w:pPr>
-            <w:proofErr w:type="spellStart"/>
             <w:r>
               <w:rPr>
                 <w:rFonts w:ascii="Verdana" w:hAnsi="Verdana"/>
@@ -2738,7 +2701,6 @@
               </w:rPr>
               <w:t>A.Bilato</w:t>
             </w:r>
-            <w:proofErr w:type="spellEnd"/>
           </w:p>
         </w:tc>
         <w:tc>
@@ -2819,7 +2781,6 @@
                 <w:lang w:val="en-GB"/>
               </w:rPr>
             </w:pPr>
-            <w:proofErr w:type="spellStart"/>
             <w:r>
               <w:rPr>
                 <w:rFonts w:ascii="Verdana" w:hAnsi="Verdana"/>
@@ -2828,7 +2789,6 @@
               </w:rPr>
               <w:t>A.Bilato</w:t>
             </w:r>
-            <w:proofErr w:type="spellEnd"/>
           </w:p>
         </w:tc>
         <w:tc>
@@ -2909,7 +2869,6 @@
                 <w:lang w:val="en-GB"/>
               </w:rPr>
             </w:pPr>
-            <w:proofErr w:type="spellStart"/>
             <w:r>
               <w:rPr>
                 <w:rFonts w:ascii="Verdana" w:hAnsi="Verdana"/>
@@ -2917,7 +2876,6 @@
               </w:rPr>
               <w:t>A.Bilato</w:t>
             </w:r>
-            <w:proofErr w:type="spellEnd"/>
           </w:p>
         </w:tc>
         <w:tc>
@@ -2946,23 +2904,7 @@
                 <w:lang w:val="en-GB"/>
               </w:rPr>
               <w:br/>
-              <w:t xml:space="preserve">- use  2 PCB, </w:t>
-            </w:r>
-            <w:proofErr w:type="spellStart"/>
-            <w:r>
-              <w:rPr>
-                <w:rFonts w:ascii="Verdana" w:hAnsi="Verdana"/>
-                <w:lang w:val="en-GB"/>
-              </w:rPr>
-              <w:t>WiFi</w:t>
-            </w:r>
-            <w:proofErr w:type="spellEnd"/>
-            <w:r>
-              <w:rPr>
-                <w:rFonts w:ascii="Verdana" w:hAnsi="Verdana"/>
-                <w:lang w:val="en-GB"/>
-              </w:rPr>
-              <w:t xml:space="preserve"> and 2G </w:t>
+              <w:t xml:space="preserve">- use  2 PCB, WiFi and 2G </w:t>
             </w:r>
             <w:r>
               <w:rPr>
@@ -3034,7 +2976,6 @@
                 <w:lang w:val="en-GB"/>
               </w:rPr>
             </w:pPr>
-            <w:proofErr w:type="spellStart"/>
             <w:r>
               <w:rPr>
                 <w:rFonts w:ascii="Verdana" w:hAnsi="Verdana"/>
@@ -3042,7 +2983,6 @@
               </w:rPr>
               <w:t>A.Bilato</w:t>
             </w:r>
-            <w:proofErr w:type="spellEnd"/>
           </w:p>
         </w:tc>
         <w:tc>
@@ -3159,7 +3099,6 @@
                 <w:lang w:val="en-GB"/>
               </w:rPr>
             </w:pPr>
-            <w:proofErr w:type="spellStart"/>
             <w:r>
               <w:rPr>
                 <w:rFonts w:ascii="Verdana" w:hAnsi="Verdana"/>
@@ -3167,7 +3106,6 @@
               </w:rPr>
               <w:t>A.Bilato</w:t>
             </w:r>
-            <w:proofErr w:type="spellEnd"/>
           </w:p>
         </w:tc>
         <w:tc>
@@ -3188,23 +3126,7 @@
                 <w:rFonts w:ascii="Verdana" w:hAnsi="Verdana"/>
                 <w:lang w:val="en-GB"/>
               </w:rPr>
-              <w:t xml:space="preserve">Note on </w:t>
-            </w:r>
-            <w:proofErr w:type="gramStart"/>
-            <w:r>
-              <w:rPr>
-                <w:rFonts w:ascii="Verdana" w:hAnsi="Verdana"/>
-                <w:lang w:val="en-GB"/>
-              </w:rPr>
-              <w:t>power supply polarity inversion</w:t>
-            </w:r>
-            <w:proofErr w:type="gramEnd"/>
-            <w:r>
-              <w:rPr>
-                <w:rFonts w:ascii="Verdana" w:hAnsi="Verdana"/>
-                <w:lang w:val="en-GB"/>
-              </w:rPr>
-              <w:t>.</w:t>
+              <w:t>Note on power supply polarity inversion.</w:t>
             </w:r>
           </w:p>
         </w:tc>
@@ -3268,7 +3190,6 @@
                 <w:lang w:val="en-GB"/>
               </w:rPr>
             </w:pPr>
-            <w:proofErr w:type="spellStart"/>
             <w:r>
               <w:rPr>
                 <w:rFonts w:ascii="Verdana" w:hAnsi="Verdana"/>
@@ -3276,7 +3197,6 @@
               </w:rPr>
               <w:t>A.Bilato</w:t>
             </w:r>
-            <w:proofErr w:type="spellEnd"/>
           </w:p>
         </w:tc>
         <w:tc>
@@ -3361,7 +3281,6 @@
                 <w:lang w:val="en-GB"/>
               </w:rPr>
             </w:pPr>
-            <w:proofErr w:type="spellStart"/>
             <w:r>
               <w:rPr>
                 <w:rFonts w:ascii="Verdana" w:hAnsi="Verdana"/>
@@ -3369,7 +3288,6 @@
               </w:rPr>
               <w:t>A.Bilato</w:t>
             </w:r>
-            <w:proofErr w:type="spellEnd"/>
           </w:p>
         </w:tc>
         <w:tc>
@@ -3454,7 +3372,6 @@
                 <w:lang w:val="en-GB"/>
               </w:rPr>
             </w:pPr>
-            <w:proofErr w:type="spellStart"/>
             <w:r>
               <w:rPr>
                 <w:rFonts w:ascii="Verdana" w:hAnsi="Verdana"/>
@@ -3462,7 +3379,6 @@
               </w:rPr>
               <w:t>A.Bilato</w:t>
             </w:r>
-            <w:proofErr w:type="spellEnd"/>
           </w:p>
         </w:tc>
         <w:tc>
@@ -3729,14 +3645,12 @@
           <w:lang w:val="en-GB"/>
         </w:rPr>
       </w:pPr>
-      <w:proofErr w:type="spellStart"/>
       <w:r>
         <w:rPr>
           <w:lang w:val="en-GB"/>
         </w:rPr>
         <w:t>IoT</w:t>
       </w:r>
-      <w:proofErr w:type="spellEnd"/>
       <w:r>
         <w:rPr>
           <w:lang w:val="en-GB"/>
@@ -3798,21 +3712,7 @@
         <w:rPr>
           <w:lang w:val="en-GB"/>
         </w:rPr>
-        <w:t xml:space="preserve">er </w:t>
-      </w:r>
-      <w:proofErr w:type="gramStart"/>
-      <w:r>
-        <w:rPr>
-          <w:lang w:val="en-GB"/>
-        </w:rPr>
-        <w:t>The</w:t>
-      </w:r>
-      <w:proofErr w:type="gramEnd"/>
-      <w:r>
-        <w:rPr>
-          <w:lang w:val="en-GB"/>
-        </w:rPr>
-        <w:t xml:space="preserve"> Air</w:t>
+        <w:t>er The Air</w:t>
       </w:r>
     </w:p>
     <w:p>
@@ -3938,16 +3838,8 @@
         <w:rPr>
           <w:lang w:val="en-GB"/>
         </w:rPr>
-        <w:t xml:space="preserve"> + </w:t>
-      </w:r>
-      <w:proofErr w:type="spellStart"/>
-      <w:r>
-        <w:rPr>
-          <w:lang w:val="en-GB"/>
-        </w:rPr>
-        <w:t>WiFi</w:t>
-      </w:r>
-      <w:proofErr w:type="spellEnd"/>
+        <w:t xml:space="preserve"> + WiFi</w:t>
+      </w:r>
       <w:r>
         <w:rPr>
           <w:lang w:val="en-GB"/>
@@ -4119,7 +4011,6 @@
       <w:pPr>
         <w:pStyle w:val="IstruzioniRS"/>
       </w:pPr>
-      <w:proofErr w:type="gramStart"/>
       <w:r>
         <w:t xml:space="preserve">This </w:t>
       </w:r>
@@ -4151,25 +4042,13 @@
         <w:rPr>
           <w:lang w:val="en-GB"/>
         </w:rPr>
-        <w:t xml:space="preserve"> will be available in two version 2G and </w:t>
-      </w:r>
-      <w:proofErr w:type="spellStart"/>
-      <w:r>
-        <w:rPr>
-          <w:lang w:val="en-GB"/>
-        </w:rPr>
-        <w:t>WiFi</w:t>
-      </w:r>
-      <w:proofErr w:type="spellEnd"/>
+        <w:t xml:space="preserve"> will be available in two version 2G and WiFi</w:t>
+      </w:r>
       <w:r>
         <w:t xml:space="preserve">, in </w:t>
       </w:r>
       <w:r>
-        <w:t>short</w:t>
-      </w:r>
-      <w:proofErr w:type="gramEnd"/>
-      <w:r>
-        <w:t>,</w:t>
+        <w:t>short,</w:t>
       </w:r>
       <w:r>
         <w:t xml:space="preserve"> this device will be able to:</w:t>
@@ -4498,21 +4377,7 @@
         <w:rPr>
           <w:lang w:val="en-GB"/>
         </w:rPr>
-        <w:t xml:space="preserve"> the new device </w:t>
-      </w:r>
-      <w:proofErr w:type="gramStart"/>
-      <w:r>
-        <w:rPr>
-          <w:lang w:val="en-GB"/>
-        </w:rPr>
-        <w:t>will be based</w:t>
-      </w:r>
-      <w:proofErr w:type="gramEnd"/>
-      <w:r>
-        <w:rPr>
-          <w:lang w:val="en-GB"/>
-        </w:rPr>
-        <w:t xml:space="preserve"> on a new design with an ESP32</w:t>
+        <w:t xml:space="preserve"> the new device will be based on a new design with an ESP32</w:t>
       </w:r>
       <w:r>
         <w:rPr>
@@ -4550,7 +4415,6 @@
         </w:rPr>
         <w:t xml:space="preserve">and a </w:t>
       </w:r>
-      <w:proofErr w:type="spellStart"/>
       <w:r>
         <w:rPr>
           <w:rStyle w:val="il"/>
@@ -4558,7 +4422,6 @@
         </w:rPr>
         <w:t>Quectel</w:t>
       </w:r>
-      <w:proofErr w:type="spellEnd"/>
       <w:r>
         <w:rPr>
           <w:lang w:val="en-GB"/>
@@ -4698,14 +4561,12 @@
         </w:rPr>
         <w:t>removable screw terminal 3.81mm type (or 5.08mm)</w:t>
       </w:r>
-      <w:proofErr w:type="gramStart"/>
       <w:r>
         <w:rPr>
           <w:lang w:val="en-US"/>
         </w:rPr>
         <w:t>,</w:t>
       </w:r>
-      <w:proofErr w:type="gramEnd"/>
       <w:r>
         <w:rPr>
           <w:lang w:val="en-US"/>
@@ -4871,14 +4732,12 @@
         </w:rPr>
         <w:t>correspondence</w:t>
       </w:r>
-      <w:proofErr w:type="gramStart"/>
       <w:r>
         <w:rPr>
           <w:lang w:val="en-GB"/>
         </w:rPr>
         <w:t>:</w:t>
       </w:r>
-      <w:proofErr w:type="gramEnd"/>
       <w:r>
         <w:rPr>
           <w:lang w:val="en-GB"/>
@@ -4903,23 +4762,8 @@
           <w:lang w:val="en-GB"/>
         </w:rPr>
         <w:br/>
-        <w:t xml:space="preserve">- </w:t>
-      </w:r>
-      <w:proofErr w:type="gramStart"/>
-      <w:r>
-        <w:rPr>
-          <w:lang w:val="en-GB"/>
-        </w:rPr>
-        <w:t>GPRS :</w:t>
-      </w:r>
-      <w:proofErr w:type="gramEnd"/>
-      <w:r>
-        <w:rPr>
-          <w:lang w:val="en-GB"/>
-        </w:rPr>
-        <w:t xml:space="preserve">  this led is connected to the </w:t>
-      </w:r>
-      <w:proofErr w:type="spellStart"/>
+        <w:t xml:space="preserve">- GPRS :  this led is connected to the </w:t>
+      </w:r>
       <w:r>
         <w:rPr>
           <w:rStyle w:val="il"/>
@@ -4927,7 +4771,6 @@
         </w:rPr>
         <w:t>Quectel</w:t>
       </w:r>
-      <w:proofErr w:type="spellEnd"/>
       <w:r>
         <w:rPr>
           <w:lang w:val="en-GB"/>
@@ -5275,21 +5118,7 @@
         <w:rPr>
           <w:lang w:val="en-GB"/>
         </w:rPr>
-        <w:t xml:space="preserve">The factory reset button </w:t>
-      </w:r>
-      <w:proofErr w:type="gramStart"/>
-      <w:r>
-        <w:rPr>
-          <w:lang w:val="en-GB"/>
-        </w:rPr>
-        <w:t>is connected</w:t>
-      </w:r>
-      <w:proofErr w:type="gramEnd"/>
-      <w:r>
-        <w:rPr>
-          <w:lang w:val="en-GB"/>
-        </w:rPr>
-        <w:t xml:space="preserve"> to th</w:t>
+        <w:t>The factory reset button is connected to th</w:t>
       </w:r>
       <w:r>
         <w:rPr>
@@ -5344,16 +5173,8 @@
         <w:rPr>
           <w:lang w:val="en-GB"/>
         </w:rPr>
-        <w:t xml:space="preserve"> pin 6 (IO34</w:t>
-      </w:r>
-      <w:proofErr w:type="gramStart"/>
-      <w:r>
-        <w:rPr>
-          <w:lang w:val="en-GB"/>
-        </w:rPr>
-        <w:t>)</w:t>
-      </w:r>
-      <w:proofErr w:type="gramEnd"/>
+        <w:t xml:space="preserve"> pin 6 (IO34)</w:t>
+      </w:r>
       <w:r>
         <w:rPr>
           <w:lang w:val="en-GB"/>
@@ -5364,21 +5185,7 @@
         <w:rPr>
           <w:lang w:val="en-GB"/>
         </w:rPr>
-        <w:t xml:space="preserve">(see the same in </w:t>
-      </w:r>
-      <w:proofErr w:type="spellStart"/>
-      <w:r>
-        <w:rPr>
-          <w:lang w:val="en-GB"/>
-        </w:rPr>
-        <w:t>WiFi</w:t>
-      </w:r>
-      <w:proofErr w:type="spellEnd"/>
-      <w:r>
-        <w:rPr>
-          <w:lang w:val="en-GB"/>
-        </w:rPr>
-        <w:t xml:space="preserve"> model) connected to ground.</w:t>
+        <w:t>(see the same in WiFi model) connected to ground.</w:t>
       </w:r>
     </w:p>
     <w:p>
@@ -5408,47 +5215,15 @@
           <w:rStyle w:val="tlid-translation"/>
           <w:lang w:val="en"/>
         </w:rPr>
-        <w:t xml:space="preserve">On the </w:t>
-      </w:r>
-      <w:proofErr w:type="gramStart"/>
+        <w:t>On the PCB some test points for the JTAG pins need to be provided.</w:t>
+      </w:r>
       <w:r>
         <w:rPr>
           <w:rStyle w:val="tlid-translation"/>
           <w:lang w:val="en"/>
         </w:rPr>
-        <w:t>PCB</w:t>
-      </w:r>
-      <w:proofErr w:type="gramEnd"/>
-      <w:r>
-        <w:rPr>
-          <w:rStyle w:val="tlid-translation"/>
-          <w:lang w:val="en"/>
-        </w:rPr>
-        <w:t xml:space="preserve"> some test points for the JTAG pins need to be provided.</w:t>
-      </w:r>
-      <w:r>
-        <w:rPr>
-          <w:rStyle w:val="tlid-translation"/>
-          <w:lang w:val="en"/>
-        </w:rPr>
         <w:br/>
-        <w:t xml:space="preserve">See same point on the </w:t>
-      </w:r>
-      <w:proofErr w:type="spellStart"/>
-      <w:r>
-        <w:rPr>
-          <w:rStyle w:val="tlid-translation"/>
-          <w:lang w:val="en"/>
-        </w:rPr>
-        <w:t>WiFi</w:t>
-      </w:r>
-      <w:proofErr w:type="spellEnd"/>
-      <w:r>
-        <w:rPr>
-          <w:rStyle w:val="tlid-translation"/>
-          <w:lang w:val="en"/>
-        </w:rPr>
-        <w:t xml:space="preserve"> model.</w:t>
+        <w:t>See same point on the WiFi model.</w:t>
       </w:r>
     </w:p>
     <w:p>
@@ -5602,13 +5377,8 @@
         </w:numPr>
         <w:jc w:val="left"/>
       </w:pPr>
-      <w:proofErr w:type="spellStart"/>
-      <w:r>
-        <w:t>Carel</w:t>
-      </w:r>
-      <w:proofErr w:type="spellEnd"/>
-      <w:r>
-        <w:t xml:space="preserve"> Control Code</w:t>
+      <w:r>
+        <w:t>Carel Control Code</w:t>
       </w:r>
       <w:r>
         <w:t xml:space="preserve"> </w:t>
@@ -6076,24 +5846,8 @@
         <w:rPr>
           <w:lang w:val="en-GB"/>
         </w:rPr>
-        <w:t xml:space="preserve">c. One without any pre-installed SIM with both 2G and </w:t>
-      </w:r>
-      <w:proofErr w:type="spellStart"/>
-      <w:proofErr w:type="gramStart"/>
-      <w:r>
-        <w:rPr>
-          <w:lang w:val="en-GB"/>
-        </w:rPr>
-        <w:t>WiFi</w:t>
-      </w:r>
-      <w:proofErr w:type="spellEnd"/>
-      <w:r>
-        <w:rPr>
-          <w:lang w:val="en-GB"/>
-        </w:rPr>
-        <w:t xml:space="preserve"> .</w:t>
-      </w:r>
-      <w:proofErr w:type="gramEnd"/>
+        <w:t>c. One without any pre-installed SIM with both 2G and WiFi .</w:t>
+      </w:r>
       <w:r>
         <w:rPr>
           <w:lang w:val="en-GB"/>
@@ -6111,21 +5865,7 @@
         <w:rPr>
           <w:lang w:val="en-GB"/>
         </w:rPr>
-        <w:t xml:space="preserve">, and will be used only </w:t>
-      </w:r>
-      <w:proofErr w:type="gramStart"/>
-      <w:r>
-        <w:rPr>
-          <w:lang w:val="en-GB"/>
-        </w:rPr>
-        <w:t>for  homologation</w:t>
-      </w:r>
-      <w:proofErr w:type="gramEnd"/>
-      <w:r>
-        <w:rPr>
-          <w:lang w:val="en-GB"/>
-        </w:rPr>
-        <w:t xml:space="preserve"> for now.</w:t>
+        <w:t>, and will be used only for  homologation for now.</w:t>
       </w:r>
       <w:r>
         <w:rPr>
@@ -6372,13 +6112,8 @@
         <w:ind w:left="860"/>
       </w:pPr>
       <w:bookmarkStart w:id="18" w:name="_Toc50469978"/>
-      <w:proofErr w:type="spellStart"/>
-      <w:r>
-        <w:t>WiFi</w:t>
-      </w:r>
-      <w:proofErr w:type="spellEnd"/>
-      <w:r>
-        <w:t xml:space="preserve"> Model</w:t>
+      <w:r>
+        <w:t>WiFi Model</w:t>
       </w:r>
       <w:bookmarkEnd w:id="18"/>
     </w:p>
@@ -6394,21 +6129,7 @@
         <w:rPr>
           <w:lang w:val="en-GB"/>
         </w:rPr>
-        <w:t xml:space="preserve">The </w:t>
-      </w:r>
-      <w:proofErr w:type="spellStart"/>
-      <w:r>
-        <w:rPr>
-          <w:lang w:val="en-GB"/>
-        </w:rPr>
-        <w:t>WiFi</w:t>
-      </w:r>
-      <w:proofErr w:type="spellEnd"/>
-      <w:r>
-        <w:rPr>
-          <w:lang w:val="en-GB"/>
-        </w:rPr>
-        <w:t xml:space="preserve"> model </w:t>
+        <w:t xml:space="preserve">The WiFi model </w:t>
       </w:r>
       <w:r>
         <w:rPr>
@@ -6547,21 +6268,7 @@
         <w:rPr>
           <w:lang w:val="en-GB"/>
         </w:rPr>
-        <w:t xml:space="preserve">The </w:t>
-      </w:r>
-      <w:proofErr w:type="spellStart"/>
-      <w:r>
-        <w:rPr>
-          <w:lang w:val="en-GB"/>
-        </w:rPr>
-        <w:t>leds</w:t>
-      </w:r>
-      <w:proofErr w:type="spellEnd"/>
-      <w:r>
-        <w:rPr>
-          <w:lang w:val="en-GB"/>
-        </w:rPr>
-        <w:t>.</w:t>
+        <w:t>The leds.</w:t>
       </w:r>
       <w:r>
         <w:rPr>
@@ -6586,44 +6293,8 @@
         <w:rPr>
           <w:lang w:val="en-GB"/>
         </w:rPr>
-        <w:t xml:space="preserve">enclosure have 2 holes for the </w:t>
-      </w:r>
-      <w:proofErr w:type="spellStart"/>
-      <w:r>
-        <w:rPr>
-          <w:lang w:val="en-GB"/>
-        </w:rPr>
-        <w:t>leds</w:t>
-      </w:r>
-      <w:proofErr w:type="spellEnd"/>
-      <w:r>
-        <w:rPr>
-          <w:lang w:val="en-GB"/>
-        </w:rPr>
-        <w:t xml:space="preserve">, we refer below to the name of </w:t>
-      </w:r>
-      <w:proofErr w:type="gramStart"/>
-      <w:r>
-        <w:rPr>
-          <w:lang w:val="en-GB"/>
-        </w:rPr>
-        <w:t xml:space="preserve">these </w:t>
-      </w:r>
-      <w:proofErr w:type="spellStart"/>
-      <w:r>
-        <w:rPr>
-          <w:lang w:val="en-GB"/>
-        </w:rPr>
-        <w:t>leds</w:t>
-      </w:r>
-      <w:proofErr w:type="spellEnd"/>
-      <w:r>
-        <w:rPr>
-          <w:lang w:val="en-GB"/>
-        </w:rPr>
-        <w:t xml:space="preserve"> :</w:t>
-      </w:r>
-      <w:proofErr w:type="gramEnd"/>
+        <w:t>enclosure have 2 holes for the leds, we refer below to the name of these leds :</w:t>
+      </w:r>
       <w:r>
         <w:rPr>
           <w:lang w:val="en-GB"/>
@@ -6651,14 +6322,12 @@
           <w:lang w:val="en-GB"/>
         </w:rPr>
       </w:pPr>
-      <w:proofErr w:type="gramStart"/>
       <w:r>
         <w:rPr>
           <w:lang w:val="en-GB"/>
         </w:rPr>
         <w:t>LINK :</w:t>
       </w:r>
-      <w:proofErr w:type="gramEnd"/>
       <w:r>
         <w:rPr>
           <w:lang w:val="en-GB"/>
@@ -6675,42 +6344,14 @@
         <w:rPr>
           <w:lang w:val="en-GB"/>
         </w:rPr>
-        <w:t>bi-</w:t>
-      </w:r>
-      <w:proofErr w:type="spellStart"/>
-      <w:r>
-        <w:rPr>
-          <w:lang w:val="en-GB"/>
-        </w:rPr>
-        <w:t>color</w:t>
-      </w:r>
-      <w:proofErr w:type="spellEnd"/>
-      <w:r>
-        <w:rPr>
-          <w:lang w:val="en-GB"/>
-        </w:rPr>
-        <w:t xml:space="preserve"> led, so we have the possibilities to have more informations.</w:t>
+        <w:t>bi-color led, so we have the possibilities to have more informations.</w:t>
       </w:r>
       <w:r>
         <w:rPr>
           <w:lang w:val="en-GB"/>
         </w:rPr>
         <w:br/>
-        <w:t xml:space="preserve">One of the </w:t>
-      </w:r>
-      <w:proofErr w:type="spellStart"/>
-      <w:r>
-        <w:rPr>
-          <w:lang w:val="en-GB"/>
-        </w:rPr>
-        <w:t>bicolor</w:t>
-      </w:r>
-      <w:proofErr w:type="spellEnd"/>
-      <w:r>
-        <w:rPr>
-          <w:lang w:val="en-GB"/>
-        </w:rPr>
-        <w:t xml:space="preserve"> led</w:t>
+        <w:t>One of the bicolor led</w:t>
       </w:r>
       <w:r>
         <w:rPr>
@@ -6783,39 +6424,7 @@
           <w:lang w:val="en-GB"/>
         </w:rPr>
         <w:br/>
-        <w:t xml:space="preserve">Is accepted a </w:t>
-      </w:r>
-      <w:proofErr w:type="gramStart"/>
-      <w:r>
-        <w:rPr>
-          <w:color w:val="000000" w:themeColor="text1"/>
-          <w:lang w:val="en-GB"/>
-        </w:rPr>
-        <w:t>two wire</w:t>
-      </w:r>
-      <w:proofErr w:type="gramEnd"/>
-      <w:r>
-        <w:rPr>
-          <w:color w:val="000000" w:themeColor="text1"/>
-          <w:lang w:val="en-GB"/>
-        </w:rPr>
-        <w:t xml:space="preserve"> bi-</w:t>
-      </w:r>
-      <w:proofErr w:type="spellStart"/>
-      <w:r>
-        <w:rPr>
-          <w:color w:val="000000" w:themeColor="text1"/>
-          <w:lang w:val="en-GB"/>
-        </w:rPr>
-        <w:t>color</w:t>
-      </w:r>
-      <w:proofErr w:type="spellEnd"/>
-      <w:r>
-        <w:rPr>
-          <w:color w:val="000000" w:themeColor="text1"/>
-          <w:lang w:val="en-GB"/>
-        </w:rPr>
-        <w:t xml:space="preserve"> led.</w:t>
+        <w:t>Is accepted a two wire bi-color led.</w:t>
       </w:r>
       <w:r>
         <w:rPr>
@@ -6906,16 +6515,8 @@
         <w:rPr>
           <w:lang w:val="en-GB"/>
         </w:rPr>
-        <w:t>6 (IO34</w:t>
-      </w:r>
-      <w:proofErr w:type="gramStart"/>
-      <w:r>
-        <w:rPr>
-          <w:lang w:val="en-GB"/>
-        </w:rPr>
-        <w:t>)</w:t>
-      </w:r>
-      <w:proofErr w:type="gramEnd"/>
+        <w:t>6 (IO34)</w:t>
+      </w:r>
       <w:r>
         <w:rPr>
           <w:lang w:val="en-GB"/>
@@ -7688,7 +7289,6 @@
         </w:rPr>
         <w:t>9</w:t>
       </w:r>
-      <w:proofErr w:type="gramStart"/>
       <w:r>
         <w:rPr>
           <w:lang w:val="en-GB"/>
@@ -7705,14 +7305,7 @@
         <w:rPr>
           <w:lang w:val="en-GB"/>
         </w:rPr>
-        <w:t>VDC</w:t>
-      </w:r>
-      <w:proofErr w:type="gramEnd"/>
-      <w:r>
-        <w:rPr>
-          <w:lang w:val="en-GB"/>
-        </w:rPr>
-        <w:t xml:space="preserve"> (like the </w:t>
+        <w:t xml:space="preserve">VDC (like the </w:t>
       </w:r>
       <w:r>
         <w:rPr>
@@ -7955,13 +7548,8 @@
         </w:numPr>
         <w:jc w:val="left"/>
       </w:pPr>
-      <w:proofErr w:type="spellStart"/>
-      <w:r>
-        <w:t>Carel</w:t>
-      </w:r>
-      <w:proofErr w:type="spellEnd"/>
-      <w:r>
-        <w:t xml:space="preserve"> Control Code </w:t>
+      <w:r>
+        <w:t xml:space="preserve">Carel Control Code </w:t>
       </w:r>
     </w:p>
     <w:p>
@@ -8011,14 +7599,7 @@
         <w:rPr>
           <w:lang w:val="en-GB"/>
         </w:rPr>
-        <w:t xml:space="preserve">ESP32-WROVER module already certified but we need to do the delta test </w:t>
-      </w:r>
-      <w:proofErr w:type="gramStart"/>
-      <w:r>
-        <w:rPr>
-          <w:lang w:val="en-GB"/>
-        </w:rPr>
-        <w:t xml:space="preserve">so </w:t>
+        <w:t xml:space="preserve">ESP32-WROVER module already certified but we need to do the delta test so </w:t>
       </w:r>
       <w:r>
         <w:rPr>
@@ -8030,14 +7611,7 @@
         <w:rPr>
           <w:lang w:val="en-GB"/>
         </w:rPr>
-        <w:t>we</w:t>
-      </w:r>
-      <w:proofErr w:type="gramEnd"/>
-      <w:r>
-        <w:rPr>
-          <w:lang w:val="en-GB"/>
-        </w:rPr>
-        <w:t xml:space="preserve"> need to be c</w:t>
+        <w:t>we need to be c</w:t>
       </w:r>
       <w:r>
         <w:rPr>
@@ -8267,23 +7841,7 @@
           <w:rStyle w:val="tlid-translation"/>
           <w:lang w:val="en"/>
         </w:rPr>
-        <w:t xml:space="preserve">, all the things related to this aspect </w:t>
-      </w:r>
-      <w:proofErr w:type="gramStart"/>
-      <w:r>
-        <w:rPr>
-          <w:rStyle w:val="tlid-translation"/>
-          <w:lang w:val="en"/>
-        </w:rPr>
-        <w:t>are listed</w:t>
-      </w:r>
-      <w:proofErr w:type="gramEnd"/>
-      <w:r>
-        <w:rPr>
-          <w:rStyle w:val="tlid-translation"/>
-          <w:lang w:val="en"/>
-        </w:rPr>
-        <w:t xml:space="preserve"> in the </w:t>
+        <w:t xml:space="preserve">, all the things related to this aspect are listed in the </w:t>
       </w:r>
       <w:r>
         <w:rPr>
@@ -8343,23 +7901,7 @@
           <w:rStyle w:val="tlid-translation"/>
           <w:lang w:val="en"/>
         </w:rPr>
-        <w:t xml:space="preserve">There </w:t>
-      </w:r>
-      <w:proofErr w:type="gramStart"/>
-      <w:r>
-        <w:rPr>
-          <w:rStyle w:val="tlid-translation"/>
-          <w:lang w:val="en"/>
-        </w:rPr>
-        <w:t>aren’t</w:t>
-      </w:r>
-      <w:proofErr w:type="gramEnd"/>
-      <w:r>
-        <w:rPr>
-          <w:rStyle w:val="tlid-translation"/>
-          <w:lang w:val="en"/>
-        </w:rPr>
-        <w:t xml:space="preserve"> special packaging requirements</w:t>
+        <w:t>There aren’t special packaging requirements</w:t>
       </w:r>
     </w:p>
     <w:p>
@@ -8390,21 +7932,7 @@
         <w:rPr>
           <w:lang w:val="en-GB"/>
         </w:rPr>
-        <w:t xml:space="preserve">CLOUDGATE BASIC WIRELESS WI-FI - </w:t>
-      </w:r>
-      <w:proofErr w:type="gramStart"/>
-      <w:r>
-        <w:rPr>
-          <w:lang w:val="en-GB"/>
-        </w:rPr>
-        <w:t>1</w:t>
-      </w:r>
-      <w:proofErr w:type="gramEnd"/>
-      <w:r>
-        <w:rPr>
-          <w:lang w:val="en-GB"/>
-        </w:rPr>
-        <w:t xml:space="preserve"> RS485</w:t>
+        <w:t>CLOUDGATE BASIC WIRELESS WI-FI - 1 RS485</w:t>
       </w:r>
       <w:r>
         <w:rPr>
@@ -8508,21 +8036,7 @@
         <w:rPr>
           <w:lang w:val="en-GB"/>
         </w:rPr>
-        <w:t xml:space="preserve">, the dimension is the same as the usual cartoon box </w:t>
-      </w:r>
-      <w:proofErr w:type="spellStart"/>
-      <w:r>
-        <w:rPr>
-          <w:lang w:val="en-GB"/>
-        </w:rPr>
-        <w:t>tha</w:t>
-      </w:r>
-      <w:proofErr w:type="spellEnd"/>
-      <w:r>
-        <w:rPr>
-          <w:lang w:val="en-GB"/>
-        </w:rPr>
-        <w:t xml:space="preserve"> USR use.</w:t>
+        <w:t>, the dimension is the same as the usual cartoon box tha USR use.</w:t>
       </w:r>
     </w:p>
     <w:p>
@@ -8577,14 +8091,7 @@
         <w:rPr>
           <w:lang w:val="en-GB"/>
         </w:rPr>
-        <w:t xml:space="preserve">, obviously update according to the new </w:t>
-      </w:r>
-      <w:proofErr w:type="gramStart"/>
-      <w:r>
-        <w:rPr>
-          <w:lang w:val="en-GB"/>
-        </w:rPr>
-        <w:t>devices</w:t>
+        <w:t>, obviously update according to the new devices</w:t>
       </w:r>
       <w:r>
         <w:rPr>
@@ -8598,7 +8105,6 @@
         </w:rPr>
         <w:t>.</w:t>
       </w:r>
-      <w:proofErr w:type="gramEnd"/>
     </w:p>
     <w:p>
       <w:pPr>
@@ -8887,21 +8393,7 @@
         <w:rPr>
           <w:lang w:val="en-GB"/>
         </w:rPr>
-        <w:t xml:space="preserve">We require a specific test to verify that the SIM </w:t>
-      </w:r>
-      <w:proofErr w:type="gramStart"/>
-      <w:r>
-        <w:rPr>
-          <w:lang w:val="en-GB"/>
-        </w:rPr>
-        <w:t>is properly installed</w:t>
-      </w:r>
-      <w:proofErr w:type="gramEnd"/>
-      <w:r>
-        <w:rPr>
-          <w:lang w:val="en-GB"/>
-        </w:rPr>
-        <w:t xml:space="preserve"> and working fine.</w:t>
+        <w:t>We require a specific test to verify that the SIM is properly installed and working fine.</w:t>
       </w:r>
     </w:p>
     <w:p>
@@ -9101,21 +8593,7 @@
         <w:rPr>
           <w:lang w:val="en-GB"/>
         </w:rPr>
-        <w:t xml:space="preserve"> the test </w:t>
-      </w:r>
-      <w:proofErr w:type="gramStart"/>
-      <w:r>
-        <w:rPr>
-          <w:lang w:val="en-GB"/>
-        </w:rPr>
-        <w:t>is passed</w:t>
-      </w:r>
-      <w:proofErr w:type="gramEnd"/>
-      <w:r>
-        <w:rPr>
-          <w:lang w:val="en-GB"/>
-        </w:rPr>
-        <w:t>.</w:t>
+        <w:t xml:space="preserve"> the test is passed.</w:t>
       </w:r>
     </w:p>
     <w:p>
@@ -9214,21 +8692,7 @@
         <w:rPr>
           <w:lang w:val="en-GB"/>
         </w:rPr>
-        <w:t xml:space="preserve"> or problem with the SIM </w:t>
-      </w:r>
-      <w:proofErr w:type="gramStart"/>
-      <w:r>
-        <w:rPr>
-          <w:lang w:val="en-GB"/>
-        </w:rPr>
-        <w:t>card holder</w:t>
-      </w:r>
-      <w:proofErr w:type="gramEnd"/>
-      <w:r>
-        <w:rPr>
-          <w:lang w:val="en-GB"/>
-        </w:rPr>
-        <w:t>.</w:t>
+        <w:t xml:space="preserve"> or problem with the SIM card holder.</w:t>
       </w:r>
     </w:p>
     <w:p>
@@ -9265,21 +8729,7 @@
         <w:rPr>
           <w:lang w:val="en-GB"/>
         </w:rPr>
-        <w:t xml:space="preserve"> or an error in the </w:t>
-      </w:r>
-      <w:proofErr w:type="spellStart"/>
-      <w:r>
-        <w:rPr>
-          <w:lang w:val="en-GB"/>
-        </w:rPr>
-        <w:t>programmation</w:t>
-      </w:r>
-      <w:proofErr w:type="spellEnd"/>
-      <w:r>
-        <w:rPr>
-          <w:lang w:val="en-GB"/>
-        </w:rPr>
-        <w:t xml:space="preserve"> of the SIM Card;</w:t>
+        <w:t xml:space="preserve"> or an error in the programmation of the SIM Card;</w:t>
       </w:r>
     </w:p>
     <w:p>
@@ -9308,21 +8758,7 @@
           <w:lang w:val="en-GB"/>
         </w:rPr>
         <w:br/>
-        <w:t xml:space="preserve">due to an error in the </w:t>
-      </w:r>
-      <w:proofErr w:type="spellStart"/>
-      <w:r>
-        <w:rPr>
-          <w:lang w:val="en-GB"/>
-        </w:rPr>
-        <w:t>programmation</w:t>
-      </w:r>
-      <w:proofErr w:type="spellEnd"/>
-      <w:r>
-        <w:rPr>
-          <w:lang w:val="en-GB"/>
-        </w:rPr>
-        <w:t>, very rare but sometimes happen.</w:t>
+        <w:t>due to an error in the programmation, very rare but sometimes happen.</w:t>
       </w:r>
     </w:p>
     <w:p>
@@ -9482,15 +8918,7 @@
         <w:t xml:space="preserve"> </w:t>
       </w:r>
       <w:r>
-        <w:t>- CLOUDGATE BASIC WIRELESS 2G/</w:t>
-      </w:r>
-      <w:proofErr w:type="spellStart"/>
-      <w:r>
-        <w:t>WiFi</w:t>
-      </w:r>
-      <w:proofErr w:type="spellEnd"/>
-      <w:r>
-        <w:t xml:space="preserve"> - 1 RS485 -                          THIRD PARTY CLOUD</w:t>
+        <w:t>- CLOUDGATE BASIC WIRELESS 2G/WiFi - 1 RS485 -                          THIRD PARTY CLOUD</w:t>
       </w:r>
       <w:bookmarkEnd w:id="24"/>
     </w:p>
@@ -9627,23 +9055,13 @@
                 <w:lang w:val="en-GB"/>
               </w:rPr>
             </w:pPr>
-            <w:proofErr w:type="spellStart"/>
             <w:r>
               <w:rPr>
                 <w:rStyle w:val="tlid-translation"/>
                 <w:b/>
                 <w:lang w:val="en-GB"/>
               </w:rPr>
-              <w:t>Carel</w:t>
-            </w:r>
-            <w:proofErr w:type="spellEnd"/>
-            <w:r>
-              <w:rPr>
-                <w:rStyle w:val="tlid-translation"/>
-                <w:b/>
-                <w:lang w:val="en-GB"/>
-              </w:rPr>
-              <w:t xml:space="preserve"> Part Number</w:t>
+              <w:t>Carel Part Number</w:t>
             </w:r>
           </w:p>
         </w:tc>
@@ -9752,14 +9170,12 @@
                 <w:lang w:val="en-GB"/>
               </w:rPr>
             </w:pPr>
-            <w:proofErr w:type="spellStart"/>
             <w:r>
               <w:rPr>
                 <w:lang w:val="en-GB"/>
               </w:rPr>
               <w:t>WiFi</w:t>
             </w:r>
-            <w:proofErr w:type="spellEnd"/>
           </w:p>
         </w:tc>
       </w:tr>
@@ -9895,30 +9311,8 @@
               <w:rPr>
                 <w:lang w:val="en-GB" w:eastAsia="it-IT"/>
               </w:rPr>
-              <w:t xml:space="preserve">2G with </w:t>
+              <w:t>2G with carel sim</w:t>
             </w:r>
-            <w:proofErr w:type="spellStart"/>
-            <w:r>
-              <w:rPr>
-                <w:lang w:val="en-GB" w:eastAsia="it-IT"/>
-              </w:rPr>
-              <w:t>carel</w:t>
-            </w:r>
-            <w:proofErr w:type="spellEnd"/>
-            <w:r>
-              <w:rPr>
-                <w:lang w:val="en-GB" w:eastAsia="it-IT"/>
-              </w:rPr>
-              <w:t xml:space="preserve"> </w:t>
-            </w:r>
-            <w:proofErr w:type="spellStart"/>
-            <w:r>
-              <w:rPr>
-                <w:lang w:val="en-GB" w:eastAsia="it-IT"/>
-              </w:rPr>
-              <w:t>sim</w:t>
-            </w:r>
-            <w:proofErr w:type="spellEnd"/>
             <w:r>
               <w:rPr>
                 <w:lang w:val="en-GB"/>
@@ -10000,8 +9394,6 @@
               </w:rPr>
               <w:t>NOT APPLICABLE</w:t>
             </w:r>
-            <w:bookmarkStart w:id="26" w:name="_GoBack"/>
-            <w:bookmarkEnd w:id="26"/>
           </w:p>
         </w:tc>
         <w:tc>
@@ -10086,8 +9478,12 @@
       </w:pPr>
     </w:p>
     <w:sectPr>
-      <w:headerReference w:type="default" r:id="rId13"/>
-      <w:footerReference w:type="default" r:id="rId14"/>
+      <w:headerReference w:type="even" r:id="rId13"/>
+      <w:headerReference w:type="default" r:id="rId14"/>
+      <w:footerReference w:type="even" r:id="rId15"/>
+      <w:footerReference w:type="default" r:id="rId16"/>
+      <w:headerReference w:type="first" r:id="rId17"/>
+      <w:footerReference w:type="first" r:id="rId18"/>
       <w:pgSz w:w="11906" w:h="16838"/>
       <w:pgMar w:top="1418" w:right="1134" w:bottom="2552" w:left="1701" w:header="708" w:footer="708" w:gutter="0"/>
       <w:cols w:space="708"/>
@@ -10117,6 +9513,16 @@
 </file>
 
 <file path=word/footer1.xml><?xml version="1.0" encoding="utf-8"?>
+<w:ftr xmlns:wpc="http://schemas.microsoft.com/office/word/2010/wordprocessingCanvas" xmlns:mc="http://schemas.openxmlformats.org/markup-compatibility/2006" xmlns:o="urn:schemas-microsoft-com:office:office" xmlns:r="http://schemas.openxmlformats.org/officeDocument/2006/relationships" xmlns:m="http://schemas.openxmlformats.org/officeDocument/2006/math" xmlns:v="urn:schemas-microsoft-com:vml" xmlns:wp14="http://schemas.microsoft.com/office/word/2010/wordprocessingDrawing" xmlns:wp="http://schemas.openxmlformats.org/drawingml/2006/wordprocessingDrawing" xmlns:w10="urn:schemas-microsoft-com:office:word" xmlns:w="http://schemas.openxmlformats.org/wordprocessingml/2006/main" xmlns:w14="http://schemas.microsoft.com/office/word/2010/wordml" xmlns:w15="http://schemas.microsoft.com/office/word/2012/wordml" xmlns:wpg="http://schemas.microsoft.com/office/word/2010/wordprocessingGroup" xmlns:wpi="http://schemas.microsoft.com/office/word/2010/wordprocessingInk" xmlns:wne="http://schemas.microsoft.com/office/word/2006/wordml" xmlns:wps="http://schemas.microsoft.com/office/word/2010/wordprocessingShape" mc:Ignorable="w14 w15 wp14">
+  <w:p>
+    <w:pPr>
+      <w:pStyle w:val="Pidipagina"/>
+    </w:pPr>
+  </w:p>
+</w:ftr>
+</file>
+
+<file path=word/footer2.xml><?xml version="1.0" encoding="utf-8"?>
 <w:ftr xmlns:wpc="http://schemas.microsoft.com/office/word/2010/wordprocessingCanvas" xmlns:mc="http://schemas.openxmlformats.org/markup-compatibility/2006" xmlns:o="urn:schemas-microsoft-com:office:office" xmlns:r="http://schemas.openxmlformats.org/officeDocument/2006/relationships" xmlns:m="http://schemas.openxmlformats.org/officeDocument/2006/math" xmlns:v="urn:schemas-microsoft-com:vml" xmlns:wp14="http://schemas.microsoft.com/office/word/2010/wordprocessingDrawing" xmlns:wp="http://schemas.openxmlformats.org/drawingml/2006/wordprocessingDrawing" xmlns:w10="urn:schemas-microsoft-com:office:word" xmlns:w="http://schemas.openxmlformats.org/wordprocessingml/2006/main" xmlns:w14="http://schemas.microsoft.com/office/word/2010/wordml" xmlns:w15="http://schemas.microsoft.com/office/word/2012/wordml" xmlns:wpg="http://schemas.microsoft.com/office/word/2010/wordprocessingGroup" xmlns:wpi="http://schemas.microsoft.com/office/word/2010/wordprocessingInk" xmlns:wne="http://schemas.microsoft.com/office/word/2006/wordml" xmlns:wps="http://schemas.microsoft.com/office/word/2010/wordprocessingShape" mc:Ignorable="w14 w15 wp14">
   <w:tbl>
     <w:tblPr>
@@ -10393,7 +9799,7 @@
               <w:sz w:val="16"/>
               <w:lang w:val="en-GB"/>
             </w:rPr>
-            <w:t>11</w:t>
+            <w:t>1</w:t>
           </w:r>
           <w:r>
             <w:rPr>
@@ -10534,8 +9940,18 @@
               <w:sz w:val="16"/>
               <w:lang w:val="en-GB"/>
             </w:rPr>
-            <w:t>01</w:t>
+            <w:t>0</w:t>
           </w:r>
+          <w:r>
+            <w:rPr>
+              <w:rFonts w:ascii="Verdana" w:hAnsi="Verdana"/>
+              <w:sz w:val="16"/>
+              <w:lang w:val="en-GB"/>
+            </w:rPr>
+            <w:t>8</w:t>
+          </w:r>
+          <w:bookmarkStart w:id="26" w:name="_GoBack"/>
+          <w:bookmarkEnd w:id="26"/>
           <w:r>
             <w:rPr>
               <w:rFonts w:ascii="Verdana" w:hAnsi="Verdana"/>
@@ -10630,24 +10046,24 @@
         <w:lang w:val="it-IT"/>
       </w:rPr>
     </w:pPr>
-    <w:proofErr w:type="spellStart"/>
     <w:r>
       <w:rPr>
         <w:rFonts w:ascii="Verdana" w:hAnsi="Verdana"/>
         <w:sz w:val="12"/>
         <w:lang w:val="it-IT"/>
       </w:rPr>
-      <w:t>Mod</w:t>
+      <w:t>Mod. RS 2.00 – 26/11/2009</w:t>
     </w:r>
-    <w:proofErr w:type="spellEnd"/>
-    <w:r>
-      <w:rPr>
-        <w:rFonts w:ascii="Verdana" w:hAnsi="Verdana"/>
-        <w:sz w:val="12"/>
-        <w:lang w:val="it-IT"/>
-      </w:rPr>
-      <w:t>. RS 2.00 – 26/11/2009</w:t>
-    </w:r>
+  </w:p>
+</w:ftr>
+</file>
+
+<file path=word/footer3.xml><?xml version="1.0" encoding="utf-8"?>
+<w:ftr xmlns:wpc="http://schemas.microsoft.com/office/word/2010/wordprocessingCanvas" xmlns:mc="http://schemas.openxmlformats.org/markup-compatibility/2006" xmlns:o="urn:schemas-microsoft-com:office:office" xmlns:r="http://schemas.openxmlformats.org/officeDocument/2006/relationships" xmlns:m="http://schemas.openxmlformats.org/officeDocument/2006/math" xmlns:v="urn:schemas-microsoft-com:vml" xmlns:wp14="http://schemas.microsoft.com/office/word/2010/wordprocessingDrawing" xmlns:wp="http://schemas.openxmlformats.org/drawingml/2006/wordprocessingDrawing" xmlns:w10="urn:schemas-microsoft-com:office:word" xmlns:w="http://schemas.openxmlformats.org/wordprocessingml/2006/main" xmlns:w14="http://schemas.microsoft.com/office/word/2010/wordml" xmlns:w15="http://schemas.microsoft.com/office/word/2012/wordml" xmlns:wpg="http://schemas.microsoft.com/office/word/2010/wordprocessingGroup" xmlns:wpi="http://schemas.microsoft.com/office/word/2010/wordprocessingInk" xmlns:wne="http://schemas.microsoft.com/office/word/2006/wordml" xmlns:wps="http://schemas.microsoft.com/office/word/2010/wordprocessingShape" mc:Ignorable="w14 w15 wp14">
+  <w:p>
+    <w:pPr>
+      <w:pStyle w:val="Pidipagina"/>
+    </w:pPr>
   </w:p>
 </w:ftr>
 </file>
@@ -10676,9 +10092,29 @@
   <w:p>
     <w:pPr>
       <w:pStyle w:val="Intestazione"/>
+    </w:pPr>
+  </w:p>
+</w:hdr>
+</file>
+
+<file path=word/header2.xml><?xml version="1.0" encoding="utf-8"?>
+<w:hdr xmlns:wpc="http://schemas.microsoft.com/office/word/2010/wordprocessingCanvas" xmlns:mc="http://schemas.openxmlformats.org/markup-compatibility/2006" xmlns:o="urn:schemas-microsoft-com:office:office" xmlns:r="http://schemas.openxmlformats.org/officeDocument/2006/relationships" xmlns:m="http://schemas.openxmlformats.org/officeDocument/2006/math" xmlns:v="urn:schemas-microsoft-com:vml" xmlns:wp14="http://schemas.microsoft.com/office/word/2010/wordprocessingDrawing" xmlns:wp="http://schemas.openxmlformats.org/drawingml/2006/wordprocessingDrawing" xmlns:w10="urn:schemas-microsoft-com:office:word" xmlns:w="http://schemas.openxmlformats.org/wordprocessingml/2006/main" xmlns:w14="http://schemas.microsoft.com/office/word/2010/wordml" xmlns:w15="http://schemas.microsoft.com/office/word/2012/wordml" xmlns:wpg="http://schemas.microsoft.com/office/word/2010/wordprocessingGroup" xmlns:wpi="http://schemas.microsoft.com/office/word/2010/wordprocessingInk" xmlns:wne="http://schemas.microsoft.com/office/word/2006/wordml" xmlns:wps="http://schemas.microsoft.com/office/word/2010/wordprocessingShape" mc:Ignorable="w14 w15 wp14">
+  <w:p>
+    <w:pPr>
+      <w:pStyle w:val="Intestazione"/>
       <w:pBdr>
         <w:bottom w:val="none" w:sz="0" w:space="0" w:color="auto"/>
       </w:pBdr>
+    </w:pPr>
+  </w:p>
+</w:hdr>
+</file>
+
+<file path=word/header3.xml><?xml version="1.0" encoding="utf-8"?>
+<w:hdr xmlns:wpc="http://schemas.microsoft.com/office/word/2010/wordprocessingCanvas" xmlns:mc="http://schemas.openxmlformats.org/markup-compatibility/2006" xmlns:o="urn:schemas-microsoft-com:office:office" xmlns:r="http://schemas.openxmlformats.org/officeDocument/2006/relationships" xmlns:m="http://schemas.openxmlformats.org/officeDocument/2006/math" xmlns:v="urn:schemas-microsoft-com:vml" xmlns:wp14="http://schemas.microsoft.com/office/word/2010/wordprocessingDrawing" xmlns:wp="http://schemas.openxmlformats.org/drawingml/2006/wordprocessingDrawing" xmlns:w10="urn:schemas-microsoft-com:office:word" xmlns:w="http://schemas.openxmlformats.org/wordprocessingml/2006/main" xmlns:w14="http://schemas.microsoft.com/office/word/2010/wordml" xmlns:w15="http://schemas.microsoft.com/office/word/2012/wordml" xmlns:wpg="http://schemas.microsoft.com/office/word/2010/wordprocessingGroup" xmlns:wpi="http://schemas.microsoft.com/office/word/2010/wordprocessingInk" xmlns:wne="http://schemas.microsoft.com/office/word/2006/wordml" xmlns:wps="http://schemas.microsoft.com/office/word/2010/wordprocessingShape" mc:Ignorable="w14 w15 wp14">
+  <w:p>
+    <w:pPr>
+      <w:pStyle w:val="Intestazione"/>
     </w:pPr>
   </w:p>
 </w:hdr>
@@ -15466,7 +14902,7 @@
 </file>
 
 <file path=customXml/itemProps1.xml><?xml version="1.0" encoding="utf-8"?>
-<ds:datastoreItem xmlns:ds="http://schemas.openxmlformats.org/officeDocument/2006/customXml" ds:itemID="{C0B48937-F882-4A94-B85E-62EA12891BFD}">
+<ds:datastoreItem xmlns:ds="http://schemas.openxmlformats.org/officeDocument/2006/customXml" ds:itemID="{A83DE479-15DB-4C02-B6FD-523286A99FC6}">
   <ds:schemaRefs>
     <ds:schemaRef ds:uri="http://schemas.openxmlformats.org/officeDocument/2006/bibliography"/>
   </ds:schemaRefs>

</xml_diff>

<commit_message>
revised for the Design Freeze
</commit_message>
<xml_diff>
--- a/Documents/specs/GME_HW_Requirements.docx
+++ b/Documents/specs/GME_HW_Requirements.docx
@@ -258,16 +258,7 @@
           <w:lang w:val="nl-NL"/>
         </w:rPr>
         <w:br/>
-        <w:t>rev. 0.0</w:t>
-      </w:r>
-      <w:r>
-        <w:rPr>
-          <w:rFonts w:ascii="Verdana" w:hAnsi="Verdana"/>
-          <w:sz w:val="32"/>
-          <w:szCs w:val="40"/>
-          <w:lang w:val="nl-NL"/>
-        </w:rPr>
-        <w:t>9</w:t>
+        <w:t>rev. 0.10</w:t>
       </w:r>
     </w:p>
     <w:p>
@@ -319,550 +310,6 @@
           <w:lang w:val="nl-NL"/>
         </w:rPr>
       </w:pPr>
-      <w:r>
-        <w:rPr>
-          <w:lang w:eastAsia="it-IT"/>
-        </w:rPr>
-        <mc:AlternateContent>
-          <mc:Choice Requires="wps">
-            <w:drawing>
-              <wp:anchor distT="0" distB="0" distL="114300" distR="114300" simplePos="0" relativeHeight="251657728" behindDoc="0" locked="0" layoutInCell="1" allowOverlap="1" wp14:anchorId="5083CDB6" wp14:editId="6B7794FC">
-                <wp:simplePos x="0" y="0"/>
-                <wp:positionH relativeFrom="column">
-                  <wp:posOffset>539750</wp:posOffset>
-                </wp:positionH>
-                <wp:positionV relativeFrom="paragraph">
-                  <wp:posOffset>210185</wp:posOffset>
-                </wp:positionV>
-                <wp:extent cx="5207635" cy="3184525"/>
-                <wp:effectExtent l="228600" t="1295400" r="240665" b="1311275"/>
-                <wp:wrapNone/>
-                <wp:docPr id="2" name="Casella di testo 2"/>
-                <wp:cNvGraphicFramePr/>
-                <a:graphic xmlns:a="http://schemas.openxmlformats.org/drawingml/2006/main">
-                  <a:graphicData uri="http://schemas.microsoft.com/office/word/2010/wordprocessingShape">
-                    <wps:wsp>
-                      <wps:cNvSpPr txBox="1"/>
-                      <wps:spPr>
-                        <a:xfrm rot="18996188">
-                          <a:off x="0" y="0"/>
-                          <a:ext cx="5207635" cy="3184525"/>
-                        </a:xfrm>
-                        <a:prstGeom prst="rect">
-                          <a:avLst/>
-                        </a:prstGeom>
-                        <a:noFill/>
-                        <a:ln>
-                          <a:noFill/>
-                        </a:ln>
-                        <a:effectLst/>
-                      </wps:spPr>
-                      <wps:txbx>
-                        <w:txbxContent>
-                          <w:p>
-                            <w:pPr>
-                              <w:pStyle w:val="Titolo"/>
-                              <w:widowControl w:val="0"/>
-                              <w:spacing w:before="60"/>
-                              <w:jc w:val="center"/>
-                            </w:pPr>
-                            <w:r>
-                              <w:rPr>
-                                <w:rFonts w:ascii="Verdana" w:hAnsi="Verdana"/>
-                                <w:color w:val="F79646" w:themeColor="accent6"/>
-                                <w:sz w:val="144"/>
-                                <w:szCs w:val="72"/>
-                                <w14:shadow w14:blurRad="50800" w14:dist="40005" w14:dir="5400000" w14:sx="100000" w14:sy="100000" w14:kx="0" w14:ky="0" w14:algn="tl">
-                                  <w14:srgbClr w14:val="000000">
-                                    <w14:alpha w14:val="67000"/>
-                                    <w14:shade w14:val="5000"/>
-                                    <w14:satMod w14:val="120000"/>
-                                  </w14:srgbClr>
-                                </w14:shadow>
-                                <w14:textOutline w14:w="31546" w14:cap="flat" w14:cmpd="sng" w14:algn="ctr">
-                                  <w14:gradFill>
-                                    <w14:gsLst>
-                                      <w14:gs w14:pos="70000">
-                                        <w14:schemeClr w14:val="accent6">
-                                          <w14:shade w14:val="50000"/>
-                                          <w14:satMod w14:val="190000"/>
-                                        </w14:schemeClr>
-                                      </w14:gs>
-                                      <w14:gs w14:pos="0">
-                                        <w14:schemeClr w14:val="accent6">
-                                          <w14:tint w14:val="77000"/>
-                                          <w14:satMod w14:val="180000"/>
-                                        </w14:schemeClr>
-                                      </w14:gs>
-                                    </w14:gsLst>
-                                    <w14:lin w14:ang="5400000" w14:scaled="0"/>
-                                  </w14:gradFill>
-                                  <w14:prstDash w14:val="solid"/>
-                                  <w14:round/>
-                                </w14:textOutline>
-                                <w14:textFill>
-                                  <w14:solidFill>
-                                    <w14:schemeClr w14:val="accent6">
-                                      <w14:tint w14:val="15000"/>
-                                      <w14:satMod w14:val="200000"/>
-                                    </w14:schemeClr>
-                                  </w14:solidFill>
-                                </w14:textFill>
-                              </w:rPr>
-                              <w:t>D</w:t>
-                            </w:r>
-                            <w:r>
-                              <w:rPr>
-                                <w:rFonts w:ascii="Verdana" w:hAnsi="Verdana"/>
-                                <w:color w:val="F79646" w:themeColor="accent6"/>
-                                <w:sz w:val="144"/>
-                                <w:szCs w:val="72"/>
-                                <w14:shadow w14:blurRad="50800" w14:dist="40005" w14:dir="5400000" w14:sx="100000" w14:sy="100000" w14:kx="0" w14:ky="0" w14:algn="tl">
-                                  <w14:srgbClr w14:val="000000">
-                                    <w14:alpha w14:val="67000"/>
-                                    <w14:shade w14:val="5000"/>
-                                    <w14:satMod w14:val="120000"/>
-                                  </w14:srgbClr>
-                                </w14:shadow>
-                                <w14:textOutline w14:w="31546" w14:cap="flat" w14:cmpd="sng" w14:algn="ctr">
-                                  <w14:gradFill>
-                                    <w14:gsLst>
-                                      <w14:gs w14:pos="70000">
-                                        <w14:schemeClr w14:val="accent6">
-                                          <w14:shade w14:val="50000"/>
-                                          <w14:satMod w14:val="190000"/>
-                                        </w14:schemeClr>
-                                      </w14:gs>
-                                      <w14:gs w14:pos="0">
-                                        <w14:schemeClr w14:val="accent6">
-                                          <w14:tint w14:val="77000"/>
-                                          <w14:satMod w14:val="180000"/>
-                                        </w14:schemeClr>
-                                      </w14:gs>
-                                    </w14:gsLst>
-                                    <w14:lin w14:ang="5400000" w14:scaled="0"/>
-                                  </w14:gradFill>
-                                  <w14:prstDash w14:val="solid"/>
-                                  <w14:round/>
-                                </w14:textOutline>
-                                <w14:textFill>
-                                  <w14:solidFill>
-                                    <w14:schemeClr w14:val="accent6">
-                                      <w14:tint w14:val="15000"/>
-                                      <w14:satMod w14:val="200000"/>
-                                    </w14:schemeClr>
-                                  </w14:solidFill>
-                                </w14:textFill>
-                              </w:rPr>
-                              <w:t>R</w:t>
-                            </w:r>
-                            <w:r>
-                              <w:rPr>
-                                <w:rFonts w:ascii="Verdana" w:hAnsi="Verdana"/>
-                                <w:b w:val="0"/>
-                                <w:color w:val="F79646" w:themeColor="accent6"/>
-                                <w:sz w:val="144"/>
-                                <w:szCs w:val="72"/>
-                                <w14:shadow w14:blurRad="50800" w14:dist="40005" w14:dir="5400000" w14:sx="100000" w14:sy="100000" w14:kx="0" w14:ky="0" w14:algn="tl">
-                                  <w14:srgbClr w14:val="000000">
-                                    <w14:alpha w14:val="67000"/>
-                                    <w14:shade w14:val="5000"/>
-                                    <w14:satMod w14:val="120000"/>
-                                  </w14:srgbClr>
-                                </w14:shadow>
-                                <w14:textOutline w14:w="31546" w14:cap="flat" w14:cmpd="sng" w14:algn="ctr">
-                                  <w14:gradFill>
-                                    <w14:gsLst>
-                                      <w14:gs w14:pos="70000">
-                                        <w14:schemeClr w14:val="accent6">
-                                          <w14:shade w14:val="50000"/>
-                                          <w14:satMod w14:val="190000"/>
-                                        </w14:schemeClr>
-                                      </w14:gs>
-                                      <w14:gs w14:pos="0">
-                                        <w14:schemeClr w14:val="accent6">
-                                          <w14:tint w14:val="77000"/>
-                                          <w14:satMod w14:val="180000"/>
-                                        </w14:schemeClr>
-                                      </w14:gs>
-                                    </w14:gsLst>
-                                    <w14:lin w14:ang="5400000" w14:scaled="0"/>
-                                  </w14:gradFill>
-                                  <w14:prstDash w14:val="solid"/>
-                                  <w14:round/>
-                                </w14:textOutline>
-                                <w14:textFill>
-                                  <w14:solidFill>
-                                    <w14:schemeClr w14:val="accent6">
-                                      <w14:tint w14:val="15000"/>
-                                      <w14:satMod w14:val="200000"/>
-                                    </w14:schemeClr>
-                                  </w14:solidFill>
-                                </w14:textFill>
-                              </w:rPr>
-                              <w:t>A</w:t>
-                            </w:r>
-                            <w:r>
-                              <w:rPr>
-                                <w:rFonts w:ascii="Verdana" w:hAnsi="Verdana"/>
-                                <w:color w:val="F79646" w:themeColor="accent6"/>
-                                <w:sz w:val="144"/>
-                                <w:szCs w:val="72"/>
-                                <w14:shadow w14:blurRad="50800" w14:dist="40005" w14:dir="5400000" w14:sx="100000" w14:sy="100000" w14:kx="0" w14:ky="0" w14:algn="tl">
-                                  <w14:srgbClr w14:val="000000">
-                                    <w14:alpha w14:val="67000"/>
-                                    <w14:shade w14:val="5000"/>
-                                    <w14:satMod w14:val="120000"/>
-                                  </w14:srgbClr>
-                                </w14:shadow>
-                                <w14:textOutline w14:w="31546" w14:cap="flat" w14:cmpd="sng" w14:algn="ctr">
-                                  <w14:gradFill>
-                                    <w14:gsLst>
-                                      <w14:gs w14:pos="70000">
-                                        <w14:schemeClr w14:val="accent6">
-                                          <w14:shade w14:val="50000"/>
-                                          <w14:satMod w14:val="190000"/>
-                                        </w14:schemeClr>
-                                      </w14:gs>
-                                      <w14:gs w14:pos="0">
-                                        <w14:schemeClr w14:val="accent6">
-                                          <w14:tint w14:val="77000"/>
-                                          <w14:satMod w14:val="180000"/>
-                                        </w14:schemeClr>
-                                      </w14:gs>
-                                    </w14:gsLst>
-                                    <w14:lin w14:ang="5400000" w14:scaled="0"/>
-                                  </w14:gradFill>
-                                  <w14:prstDash w14:val="solid"/>
-                                  <w14:round/>
-                                </w14:textOutline>
-                                <w14:textFill>
-                                  <w14:solidFill>
-                                    <w14:schemeClr w14:val="accent6">
-                                      <w14:tint w14:val="15000"/>
-                                      <w14:satMod w14:val="200000"/>
-                                    </w14:schemeClr>
-                                  </w14:solidFill>
-                                </w14:textFill>
-                              </w:rPr>
-                              <w:t xml:space="preserve">FT </w:t>
-                            </w:r>
-                            <w:r>
-                              <w:rPr>
-                                <w:rFonts w:ascii="Verdana" w:hAnsi="Verdana"/>
-                                <w:color w:val="F79646" w:themeColor="accent6"/>
-                                <w:sz w:val="72"/>
-                                <w:szCs w:val="72"/>
-                                <w14:shadow w14:blurRad="50800" w14:dist="40005" w14:dir="5400000" w14:sx="100000" w14:sy="100000" w14:kx="0" w14:ky="0" w14:algn="tl">
-                                  <w14:srgbClr w14:val="000000">
-                                    <w14:alpha w14:val="67000"/>
-                                    <w14:shade w14:val="5000"/>
-                                    <w14:satMod w14:val="120000"/>
-                                  </w14:srgbClr>
-                                </w14:shadow>
-                                <w14:textOutline w14:w="31546" w14:cap="flat" w14:cmpd="sng" w14:algn="ctr">
-                                  <w14:gradFill>
-                                    <w14:gsLst>
-                                      <w14:gs w14:pos="70000">
-                                        <w14:schemeClr w14:val="accent6">
-                                          <w14:shade w14:val="50000"/>
-                                          <w14:satMod w14:val="190000"/>
-                                        </w14:schemeClr>
-                                      </w14:gs>
-                                      <w14:gs w14:pos="0">
-                                        <w14:schemeClr w14:val="accent6">
-                                          <w14:tint w14:val="77000"/>
-                                          <w14:satMod w14:val="180000"/>
-                                        </w14:schemeClr>
-                                      </w14:gs>
-                                    </w14:gsLst>
-                                    <w14:lin w14:ang="5400000" w14:scaled="0"/>
-                                  </w14:gradFill>
-                                  <w14:prstDash w14:val="solid"/>
-                                  <w14:round/>
-                                </w14:textOutline>
-                                <w14:textFill>
-                                  <w14:solidFill>
-                                    <w14:schemeClr w14:val="accent6">
-                                      <w14:tint w14:val="15000"/>
-                                      <w14:satMod w14:val="200000"/>
-                                    </w14:schemeClr>
-                                  </w14:solidFill>
-                                </w14:textFill>
-                              </w:rPr>
-                              <w:t>CONFIDENTIAL</w:t>
-                            </w:r>
-                          </w:p>
-                        </w:txbxContent>
-                      </wps:txbx>
-                      <wps:bodyPr rot="0" spcFirstLastPara="0" vertOverflow="overflow" horzOverflow="overflow" vert="horz" wrap="square" lIns="91440" tIns="45720" rIns="91440" bIns="45720" numCol="1" spcCol="0" rtlCol="0" fromWordArt="0" anchor="t" anchorCtr="0" forceAA="0" compatLnSpc="1">
-                        <a:prstTxWarp prst="textNoShape">
-                          <a:avLst/>
-                        </a:prstTxWarp>
-                        <a:noAutofit/>
-                      </wps:bodyPr>
-                    </wps:wsp>
-                  </a:graphicData>
-                </a:graphic>
-                <wp14:sizeRelH relativeFrom="margin">
-                  <wp14:pctWidth>0</wp14:pctWidth>
-                </wp14:sizeRelH>
-                <wp14:sizeRelV relativeFrom="margin">
-                  <wp14:pctHeight>0</wp14:pctHeight>
-                </wp14:sizeRelV>
-              </wp:anchor>
-            </w:drawing>
-          </mc:Choice>
-          <mc:Fallback>
-            <w:pict>
-              <v:shapetype w14:anchorId="5083CDB6" id="_x0000_t202" coordsize="21600,21600" o:spt="202" path="m,l,21600r21600,l21600,xe">
-                <v:stroke joinstyle="miter"/>
-                <v:path gradientshapeok="t" o:connecttype="rect"/>
-              </v:shapetype>
-              <v:shape id="Casella di testo 2" o:spid="_x0000_s1026" type="#_x0000_t202" style="position:absolute;left:0;text-align:left;margin-left:42.5pt;margin-top:16.55pt;width:410.05pt;height:250.75pt;rotation:-2844057fd;z-index:251657728;visibility:visible;mso-wrap-style:square;mso-width-percent:0;mso-height-percent:0;mso-wrap-distance-left:9pt;mso-wrap-distance-top:0;mso-wrap-distance-right:9pt;mso-wrap-distance-bottom:0;mso-position-horizontal:absolute;mso-position-horizontal-relative:text;mso-position-vertical:absolute;mso-position-vertical-relative:text;mso-width-percent:0;mso-height-percent:0;mso-width-relative:margin;mso-height-relative:margin;v-text-anchor:top" o:gfxdata="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" filled="f" stroked="f">
-                <v:textbox>
-                  <w:txbxContent>
-                    <w:p>
-                      <w:pPr>
-                        <w:pStyle w:val="Titolo"/>
-                        <w:widowControl w:val="0"/>
-                        <w:spacing w:before="60"/>
-                        <w:jc w:val="center"/>
-                      </w:pPr>
-                      <w:r>
-                        <w:rPr>
-                          <w:rFonts w:ascii="Verdana" w:hAnsi="Verdana"/>
-                          <w:color w:val="F79646" w:themeColor="accent6"/>
-                          <w:sz w:val="144"/>
-                          <w:szCs w:val="72"/>
-                          <w14:shadow w14:blurRad="50800" w14:dist="40005" w14:dir="5400000" w14:sx="100000" w14:sy="100000" w14:kx="0" w14:ky="0" w14:algn="tl">
-                            <w14:srgbClr w14:val="000000">
-                              <w14:alpha w14:val="67000"/>
-                              <w14:shade w14:val="5000"/>
-                              <w14:satMod w14:val="120000"/>
-                            </w14:srgbClr>
-                          </w14:shadow>
-                          <w14:textOutline w14:w="31546" w14:cap="flat" w14:cmpd="sng" w14:algn="ctr">
-                            <w14:gradFill>
-                              <w14:gsLst>
-                                <w14:gs w14:pos="70000">
-                                  <w14:schemeClr w14:val="accent6">
-                                    <w14:shade w14:val="50000"/>
-                                    <w14:satMod w14:val="190000"/>
-                                  </w14:schemeClr>
-                                </w14:gs>
-                                <w14:gs w14:pos="0">
-                                  <w14:schemeClr w14:val="accent6">
-                                    <w14:tint w14:val="77000"/>
-                                    <w14:satMod w14:val="180000"/>
-                                  </w14:schemeClr>
-                                </w14:gs>
-                              </w14:gsLst>
-                              <w14:lin w14:ang="5400000" w14:scaled="0"/>
-                            </w14:gradFill>
-                            <w14:prstDash w14:val="solid"/>
-                            <w14:round/>
-                          </w14:textOutline>
-                          <w14:textFill>
-                            <w14:solidFill>
-                              <w14:schemeClr w14:val="accent6">
-                                <w14:tint w14:val="15000"/>
-                                <w14:satMod w14:val="200000"/>
-                              </w14:schemeClr>
-                            </w14:solidFill>
-                          </w14:textFill>
-                        </w:rPr>
-                        <w:t>D</w:t>
-                      </w:r>
-                      <w:r>
-                        <w:rPr>
-                          <w:rFonts w:ascii="Verdana" w:hAnsi="Verdana"/>
-                          <w:color w:val="F79646" w:themeColor="accent6"/>
-                          <w:sz w:val="144"/>
-                          <w:szCs w:val="72"/>
-                          <w14:shadow w14:blurRad="50800" w14:dist="40005" w14:dir="5400000" w14:sx="100000" w14:sy="100000" w14:kx="0" w14:ky="0" w14:algn="tl">
-                            <w14:srgbClr w14:val="000000">
-                              <w14:alpha w14:val="67000"/>
-                              <w14:shade w14:val="5000"/>
-                              <w14:satMod w14:val="120000"/>
-                            </w14:srgbClr>
-                          </w14:shadow>
-                          <w14:textOutline w14:w="31546" w14:cap="flat" w14:cmpd="sng" w14:algn="ctr">
-                            <w14:gradFill>
-                              <w14:gsLst>
-                                <w14:gs w14:pos="70000">
-                                  <w14:schemeClr w14:val="accent6">
-                                    <w14:shade w14:val="50000"/>
-                                    <w14:satMod w14:val="190000"/>
-                                  </w14:schemeClr>
-                                </w14:gs>
-                                <w14:gs w14:pos="0">
-                                  <w14:schemeClr w14:val="accent6">
-                                    <w14:tint w14:val="77000"/>
-                                    <w14:satMod w14:val="180000"/>
-                                  </w14:schemeClr>
-                                </w14:gs>
-                              </w14:gsLst>
-                              <w14:lin w14:ang="5400000" w14:scaled="0"/>
-                            </w14:gradFill>
-                            <w14:prstDash w14:val="solid"/>
-                            <w14:round/>
-                          </w14:textOutline>
-                          <w14:textFill>
-                            <w14:solidFill>
-                              <w14:schemeClr w14:val="accent6">
-                                <w14:tint w14:val="15000"/>
-                                <w14:satMod w14:val="200000"/>
-                              </w14:schemeClr>
-                            </w14:solidFill>
-                          </w14:textFill>
-                        </w:rPr>
-                        <w:t>R</w:t>
-                      </w:r>
-                      <w:r>
-                        <w:rPr>
-                          <w:rFonts w:ascii="Verdana" w:hAnsi="Verdana"/>
-                          <w:b w:val="0"/>
-                          <w:color w:val="F79646" w:themeColor="accent6"/>
-                          <w:sz w:val="144"/>
-                          <w:szCs w:val="72"/>
-                          <w14:shadow w14:blurRad="50800" w14:dist="40005" w14:dir="5400000" w14:sx="100000" w14:sy="100000" w14:kx="0" w14:ky="0" w14:algn="tl">
-                            <w14:srgbClr w14:val="000000">
-                              <w14:alpha w14:val="67000"/>
-                              <w14:shade w14:val="5000"/>
-                              <w14:satMod w14:val="120000"/>
-                            </w14:srgbClr>
-                          </w14:shadow>
-                          <w14:textOutline w14:w="31546" w14:cap="flat" w14:cmpd="sng" w14:algn="ctr">
-                            <w14:gradFill>
-                              <w14:gsLst>
-                                <w14:gs w14:pos="70000">
-                                  <w14:schemeClr w14:val="accent6">
-                                    <w14:shade w14:val="50000"/>
-                                    <w14:satMod w14:val="190000"/>
-                                  </w14:schemeClr>
-                                </w14:gs>
-                                <w14:gs w14:pos="0">
-                                  <w14:schemeClr w14:val="accent6">
-                                    <w14:tint w14:val="77000"/>
-                                    <w14:satMod w14:val="180000"/>
-                                  </w14:schemeClr>
-                                </w14:gs>
-                              </w14:gsLst>
-                              <w14:lin w14:ang="5400000" w14:scaled="0"/>
-                            </w14:gradFill>
-                            <w14:prstDash w14:val="solid"/>
-                            <w14:round/>
-                          </w14:textOutline>
-                          <w14:textFill>
-                            <w14:solidFill>
-                              <w14:schemeClr w14:val="accent6">
-                                <w14:tint w14:val="15000"/>
-                                <w14:satMod w14:val="200000"/>
-                              </w14:schemeClr>
-                            </w14:solidFill>
-                          </w14:textFill>
-                        </w:rPr>
-                        <w:t>A</w:t>
-                      </w:r>
-                      <w:r>
-                        <w:rPr>
-                          <w:rFonts w:ascii="Verdana" w:hAnsi="Verdana"/>
-                          <w:color w:val="F79646" w:themeColor="accent6"/>
-                          <w:sz w:val="144"/>
-                          <w:szCs w:val="72"/>
-                          <w14:shadow w14:blurRad="50800" w14:dist="40005" w14:dir="5400000" w14:sx="100000" w14:sy="100000" w14:kx="0" w14:ky="0" w14:algn="tl">
-                            <w14:srgbClr w14:val="000000">
-                              <w14:alpha w14:val="67000"/>
-                              <w14:shade w14:val="5000"/>
-                              <w14:satMod w14:val="120000"/>
-                            </w14:srgbClr>
-                          </w14:shadow>
-                          <w14:textOutline w14:w="31546" w14:cap="flat" w14:cmpd="sng" w14:algn="ctr">
-                            <w14:gradFill>
-                              <w14:gsLst>
-                                <w14:gs w14:pos="70000">
-                                  <w14:schemeClr w14:val="accent6">
-                                    <w14:shade w14:val="50000"/>
-                                    <w14:satMod w14:val="190000"/>
-                                  </w14:schemeClr>
-                                </w14:gs>
-                                <w14:gs w14:pos="0">
-                                  <w14:schemeClr w14:val="accent6">
-                                    <w14:tint w14:val="77000"/>
-                                    <w14:satMod w14:val="180000"/>
-                                  </w14:schemeClr>
-                                </w14:gs>
-                              </w14:gsLst>
-                              <w14:lin w14:ang="5400000" w14:scaled="0"/>
-                            </w14:gradFill>
-                            <w14:prstDash w14:val="solid"/>
-                            <w14:round/>
-                          </w14:textOutline>
-                          <w14:textFill>
-                            <w14:solidFill>
-                              <w14:schemeClr w14:val="accent6">
-                                <w14:tint w14:val="15000"/>
-                                <w14:satMod w14:val="200000"/>
-                              </w14:schemeClr>
-                            </w14:solidFill>
-                          </w14:textFill>
-                        </w:rPr>
-                        <w:t xml:space="preserve">FT </w:t>
-                      </w:r>
-                      <w:r>
-                        <w:rPr>
-                          <w:rFonts w:ascii="Verdana" w:hAnsi="Verdana"/>
-                          <w:color w:val="F79646" w:themeColor="accent6"/>
-                          <w:sz w:val="72"/>
-                          <w:szCs w:val="72"/>
-                          <w14:shadow w14:blurRad="50800" w14:dist="40005" w14:dir="5400000" w14:sx="100000" w14:sy="100000" w14:kx="0" w14:ky="0" w14:algn="tl">
-                            <w14:srgbClr w14:val="000000">
-                              <w14:alpha w14:val="67000"/>
-                              <w14:shade w14:val="5000"/>
-                              <w14:satMod w14:val="120000"/>
-                            </w14:srgbClr>
-                          </w14:shadow>
-                          <w14:textOutline w14:w="31546" w14:cap="flat" w14:cmpd="sng" w14:algn="ctr">
-                            <w14:gradFill>
-                              <w14:gsLst>
-                                <w14:gs w14:pos="70000">
-                                  <w14:schemeClr w14:val="accent6">
-                                    <w14:shade w14:val="50000"/>
-                                    <w14:satMod w14:val="190000"/>
-                                  </w14:schemeClr>
-                                </w14:gs>
-                                <w14:gs w14:pos="0">
-                                  <w14:schemeClr w14:val="accent6">
-                                    <w14:tint w14:val="77000"/>
-                                    <w14:satMod w14:val="180000"/>
-                                  </w14:schemeClr>
-                                </w14:gs>
-                              </w14:gsLst>
-                              <w14:lin w14:ang="5400000" w14:scaled="0"/>
-                            </w14:gradFill>
-                            <w14:prstDash w14:val="solid"/>
-                            <w14:round/>
-                          </w14:textOutline>
-                          <w14:textFill>
-                            <w14:solidFill>
-                              <w14:schemeClr w14:val="accent6">
-                                <w14:tint w14:val="15000"/>
-                                <w14:satMod w14:val="200000"/>
-                              </w14:schemeClr>
-                            </w14:solidFill>
-                          </w14:textFill>
-                        </w:rPr>
-                        <w:t>CONFIDENTIAL</w:t>
-                      </w:r>
-                    </w:p>
-                  </w:txbxContent>
-                </v:textbox>
-              </v:shape>
-            </w:pict>
-          </mc:Fallback>
-        </mc:AlternateContent>
-      </w:r>
     </w:p>
     <w:p>
       <w:pPr>
@@ -3436,6 +2883,13 @@
                 <w:lang w:val="en-GB"/>
               </w:rPr>
             </w:pPr>
+            <w:r>
+              <w:rPr>
+                <w:rFonts w:ascii="Verdana" w:hAnsi="Verdana"/>
+                <w:lang w:val="en-GB"/>
+              </w:rPr>
+              <w:t>0.10</w:t>
+            </w:r>
           </w:p>
         </w:tc>
         <w:tc>
@@ -3450,6 +2904,13 @@
                 <w:lang w:val="en-GB"/>
               </w:rPr>
             </w:pPr>
+            <w:r>
+              <w:rPr>
+                <w:rFonts w:ascii="Verdana" w:hAnsi="Verdana"/>
+                <w:lang w:val="en-GB"/>
+              </w:rPr>
+              <w:t>15/09/2020</w:t>
+            </w:r>
           </w:p>
         </w:tc>
         <w:tc>
@@ -3464,6 +2925,13 @@
                 <w:lang w:val="en-GB"/>
               </w:rPr>
             </w:pPr>
+            <w:r>
+              <w:rPr>
+                <w:rFonts w:ascii="Verdana" w:hAnsi="Verdana"/>
+                <w:lang w:val="en-GB"/>
+              </w:rPr>
+              <w:t>A.Bilato</w:t>
+            </w:r>
           </w:p>
         </w:tc>
         <w:tc>
@@ -3479,6 +2947,13 @@
                 <w:lang w:val="en-GB"/>
               </w:rPr>
             </w:pPr>
+            <w:r>
+              <w:rPr>
+                <w:rFonts w:ascii="Verdana" w:hAnsi="Verdana"/>
+                <w:lang w:val="en-GB"/>
+              </w:rPr>
+              <w:t>Content revision</w:t>
+            </w:r>
           </w:p>
         </w:tc>
       </w:tr>
@@ -7901,7 +7376,21 @@
           <w:rStyle w:val="tlid-translation"/>
           <w:lang w:val="en"/>
         </w:rPr>
-        <w:t>There aren’t special packaging requirements</w:t>
+        <w:t xml:space="preserve">There </w:t>
+      </w:r>
+      <w:r>
+        <w:rPr>
+          <w:rStyle w:val="tlid-translation"/>
+          <w:lang w:val="en"/>
+        </w:rPr>
+        <w:t>are not</w:t>
+      </w:r>
+      <w:r>
+        <w:rPr>
+          <w:rStyle w:val="tlid-translation"/>
+          <w:lang w:val="en"/>
+        </w:rPr>
+        <w:t xml:space="preserve"> special packaging requirements</w:t>
       </w:r>
     </w:p>
     <w:p>
@@ -8036,7 +7525,7 @@
         <w:rPr>
           <w:lang w:val="en-GB"/>
         </w:rPr>
-        <w:t>, the dimension is the same as the usual cartoon box tha USR use.</w:t>
+        <w:t>, the dimension is the same as the usual cartoon box USR use.</w:t>
       </w:r>
     </w:p>
     <w:p>
@@ -8091,13 +7580,15 @@
         <w:rPr>
           <w:lang w:val="en-GB"/>
         </w:rPr>
-        <w:t>, obviously update according to the new devices</w:t>
-      </w:r>
-      <w:r>
-        <w:rPr>
-          <w:lang w:val="en-GB"/>
-        </w:rPr>
-        <w:t xml:space="preserve"> </w:t>
+        <w:t xml:space="preserve">, obviously update according to the new </w:t>
+      </w:r>
+      <w:bookmarkStart w:id="22" w:name="_GoBack"/>
+      <w:bookmarkEnd w:id="22"/>
+      <w:r>
+        <w:rPr>
+          <w:lang w:val="en-GB"/>
+        </w:rPr>
+        <w:t>devices</w:t>
       </w:r>
       <w:r>
         <w:rPr>
@@ -8329,7 +7820,7 @@
           <w:numId w:val="2"/>
         </w:numPr>
       </w:pPr>
-      <w:bookmarkStart w:id="22" w:name="_Toc50469982"/>
+      <w:bookmarkStart w:id="23" w:name="_Toc50469982"/>
       <w:r>
         <w:t xml:space="preserve">GTW000MGP0 </w:t>
       </w:r>
@@ -8339,7 +7830,7 @@
       <w:r>
         <w:t xml:space="preserve"> CLOUDGATE BASIC WIRELESS 2G - 1 RS485</w:t>
       </w:r>
-      <w:bookmarkEnd w:id="22"/>
+      <w:bookmarkEnd w:id="23"/>
     </w:p>
     <w:p>
       <w:pPr>
@@ -8818,12 +8309,12 @@
           <w:numId w:val="2"/>
         </w:numPr>
       </w:pPr>
-      <w:bookmarkStart w:id="23" w:name="_Toc50469983"/>
+      <w:bookmarkStart w:id="24" w:name="_Toc50469983"/>
       <w:r>
         <w:lastRenderedPageBreak/>
         <w:t>GTW000MGT0 - CLOUDGATE BASIC WIRELESS 2G - 1 RS485 -                          THIRD PARTY CLOUD</w:t>
       </w:r>
-      <w:bookmarkEnd w:id="23"/>
+      <w:bookmarkEnd w:id="24"/>
     </w:p>
     <w:p>
       <w:pPr>
@@ -8910,7 +8401,7 @@
           <w:numId w:val="2"/>
         </w:numPr>
       </w:pPr>
-      <w:bookmarkStart w:id="24" w:name="_Toc50469984"/>
+      <w:bookmarkStart w:id="25" w:name="_Toc50469984"/>
       <w:r>
         <w:t>GTW000MGW0</w:t>
       </w:r>
@@ -8920,7 +8411,7 @@
       <w:r>
         <w:t>- CLOUDGATE BASIC WIRELESS 2G/WiFi - 1 RS485 -                          THIRD PARTY CLOUD</w:t>
       </w:r>
-      <w:bookmarkEnd w:id="24"/>
+      <w:bookmarkEnd w:id="25"/>
     </w:p>
     <w:p>
       <w:pPr>
@@ -9002,12 +8493,12 @@
           <w:numId w:val="2"/>
         </w:numPr>
       </w:pPr>
-      <w:bookmarkStart w:id="25" w:name="_Toc50469985"/>
+      <w:bookmarkStart w:id="26" w:name="_Toc50469985"/>
       <w:r>
         <w:lastRenderedPageBreak/>
         <w:t>FCC ID</w:t>
       </w:r>
-      <w:bookmarkEnd w:id="25"/>
+      <w:bookmarkEnd w:id="26"/>
     </w:p>
     <w:p>
       <w:pPr>
@@ -9478,12 +8969,8 @@
       </w:pPr>
     </w:p>
     <w:sectPr>
-      <w:headerReference w:type="even" r:id="rId13"/>
-      <w:headerReference w:type="default" r:id="rId14"/>
-      <w:footerReference w:type="even" r:id="rId15"/>
-      <w:footerReference w:type="default" r:id="rId16"/>
-      <w:headerReference w:type="first" r:id="rId17"/>
-      <w:footerReference w:type="first" r:id="rId18"/>
+      <w:headerReference w:type="default" r:id="rId13"/>
+      <w:footerReference w:type="default" r:id="rId14"/>
       <w:pgSz w:w="11906" w:h="16838"/>
       <w:pgMar w:top="1418" w:right="1134" w:bottom="2552" w:left="1701" w:header="708" w:footer="708" w:gutter="0"/>
       <w:cols w:space="708"/>
@@ -9513,16 +9000,6 @@
 </file>
 
 <file path=word/footer1.xml><?xml version="1.0" encoding="utf-8"?>
-<w:ftr xmlns:wpc="http://schemas.microsoft.com/office/word/2010/wordprocessingCanvas" xmlns:mc="http://schemas.openxmlformats.org/markup-compatibility/2006" xmlns:o="urn:schemas-microsoft-com:office:office" xmlns:r="http://schemas.openxmlformats.org/officeDocument/2006/relationships" xmlns:m="http://schemas.openxmlformats.org/officeDocument/2006/math" xmlns:v="urn:schemas-microsoft-com:vml" xmlns:wp14="http://schemas.microsoft.com/office/word/2010/wordprocessingDrawing" xmlns:wp="http://schemas.openxmlformats.org/drawingml/2006/wordprocessingDrawing" xmlns:w10="urn:schemas-microsoft-com:office:word" xmlns:w="http://schemas.openxmlformats.org/wordprocessingml/2006/main" xmlns:w14="http://schemas.microsoft.com/office/word/2010/wordml" xmlns:w15="http://schemas.microsoft.com/office/word/2012/wordml" xmlns:wpg="http://schemas.microsoft.com/office/word/2010/wordprocessingGroup" xmlns:wpi="http://schemas.microsoft.com/office/word/2010/wordprocessingInk" xmlns:wne="http://schemas.microsoft.com/office/word/2006/wordml" xmlns:wps="http://schemas.microsoft.com/office/word/2010/wordprocessingShape" mc:Ignorable="w14 w15 wp14">
-  <w:p>
-    <w:pPr>
-      <w:pStyle w:val="Pidipagina"/>
-    </w:pPr>
-  </w:p>
-</w:ftr>
-</file>
-
-<file path=word/footer2.xml><?xml version="1.0" encoding="utf-8"?>
 <w:ftr xmlns:wpc="http://schemas.microsoft.com/office/word/2010/wordprocessingCanvas" xmlns:mc="http://schemas.openxmlformats.org/markup-compatibility/2006" xmlns:o="urn:schemas-microsoft-com:office:office" xmlns:r="http://schemas.openxmlformats.org/officeDocument/2006/relationships" xmlns:m="http://schemas.openxmlformats.org/officeDocument/2006/math" xmlns:v="urn:schemas-microsoft-com:vml" xmlns:wp14="http://schemas.microsoft.com/office/word/2010/wordprocessingDrawing" xmlns:wp="http://schemas.openxmlformats.org/drawingml/2006/wordprocessingDrawing" xmlns:w10="urn:schemas-microsoft-com:office:word" xmlns:w="http://schemas.openxmlformats.org/wordprocessingml/2006/main" xmlns:w14="http://schemas.microsoft.com/office/word/2010/wordml" xmlns:w15="http://schemas.microsoft.com/office/word/2012/wordml" xmlns:wpg="http://schemas.microsoft.com/office/word/2010/wordprocessingGroup" xmlns:wpi="http://schemas.microsoft.com/office/word/2010/wordprocessingInk" xmlns:wne="http://schemas.microsoft.com/office/word/2006/wordml" xmlns:wps="http://schemas.microsoft.com/office/word/2010/wordprocessingShape" mc:Ignorable="w14 w15 wp14">
   <w:tbl>
     <w:tblPr>
@@ -9799,7 +9276,7 @@
               <w:sz w:val="16"/>
               <w:lang w:val="en-GB"/>
             </w:rPr>
-            <w:t>1</w:t>
+            <w:t>12</w:t>
           </w:r>
           <w:r>
             <w:rPr>
@@ -9940,18 +9417,8 @@
               <w:sz w:val="16"/>
               <w:lang w:val="en-GB"/>
             </w:rPr>
-            <w:t>0</w:t>
+            <w:t>19</w:t>
           </w:r>
-          <w:r>
-            <w:rPr>
-              <w:rFonts w:ascii="Verdana" w:hAnsi="Verdana"/>
-              <w:sz w:val="16"/>
-              <w:lang w:val="en-GB"/>
-            </w:rPr>
-            <w:t>8</w:t>
-          </w:r>
-          <w:bookmarkStart w:id="26" w:name="_GoBack"/>
-          <w:bookmarkEnd w:id="26"/>
           <w:r>
             <w:rPr>
               <w:rFonts w:ascii="Verdana" w:hAnsi="Verdana"/>
@@ -9974,7 +9441,7 @@
               <w:sz w:val="16"/>
               <w:lang w:val="en-GB"/>
             </w:rPr>
-            <w:t>7</w:t>
+            <w:t>9</w:t>
           </w:r>
           <w:r>
             <w:rPr>
@@ -10058,16 +9525,6 @@
 </w:ftr>
 </file>
 
-<file path=word/footer3.xml><?xml version="1.0" encoding="utf-8"?>
-<w:ftr xmlns:wpc="http://schemas.microsoft.com/office/word/2010/wordprocessingCanvas" xmlns:mc="http://schemas.openxmlformats.org/markup-compatibility/2006" xmlns:o="urn:schemas-microsoft-com:office:office" xmlns:r="http://schemas.openxmlformats.org/officeDocument/2006/relationships" xmlns:m="http://schemas.openxmlformats.org/officeDocument/2006/math" xmlns:v="urn:schemas-microsoft-com:vml" xmlns:wp14="http://schemas.microsoft.com/office/word/2010/wordprocessingDrawing" xmlns:wp="http://schemas.openxmlformats.org/drawingml/2006/wordprocessingDrawing" xmlns:w10="urn:schemas-microsoft-com:office:word" xmlns:w="http://schemas.openxmlformats.org/wordprocessingml/2006/main" xmlns:w14="http://schemas.microsoft.com/office/word/2010/wordml" xmlns:w15="http://schemas.microsoft.com/office/word/2012/wordml" xmlns:wpg="http://schemas.microsoft.com/office/word/2010/wordprocessingGroup" xmlns:wpi="http://schemas.microsoft.com/office/word/2010/wordprocessingInk" xmlns:wne="http://schemas.microsoft.com/office/word/2006/wordml" xmlns:wps="http://schemas.microsoft.com/office/word/2010/wordprocessingShape" mc:Ignorable="w14 w15 wp14">
-  <w:p>
-    <w:pPr>
-      <w:pStyle w:val="Pidipagina"/>
-    </w:pPr>
-  </w:p>
-</w:ftr>
-</file>
-
 <file path=word/footnotes.xml><?xml version="1.0" encoding="utf-8"?>
 <w:footnotes xmlns:wpc="http://schemas.microsoft.com/office/word/2010/wordprocessingCanvas" xmlns:mc="http://schemas.openxmlformats.org/markup-compatibility/2006" xmlns:o="urn:schemas-microsoft-com:office:office" xmlns:r="http://schemas.openxmlformats.org/officeDocument/2006/relationships" xmlns:m="http://schemas.openxmlformats.org/officeDocument/2006/math" xmlns:v="urn:schemas-microsoft-com:vml" xmlns:wp14="http://schemas.microsoft.com/office/word/2010/wordprocessingDrawing" xmlns:wp="http://schemas.openxmlformats.org/drawingml/2006/wordprocessingDrawing" xmlns:w10="urn:schemas-microsoft-com:office:word" xmlns:w="http://schemas.openxmlformats.org/wordprocessingml/2006/main" xmlns:w14="http://schemas.microsoft.com/office/word/2010/wordml" xmlns:w15="http://schemas.microsoft.com/office/word/2012/wordml" xmlns:wpg="http://schemas.microsoft.com/office/word/2010/wordprocessingGroup" xmlns:wpi="http://schemas.microsoft.com/office/word/2010/wordprocessingInk" xmlns:wne="http://schemas.microsoft.com/office/word/2006/wordml" xmlns:wps="http://schemas.microsoft.com/office/word/2010/wordprocessingShape" mc:Ignorable="w14 w15 wp14">
   <w:footnote w:type="separator" w:id="-1">
@@ -10092,29 +9549,9 @@
   <w:p>
     <w:pPr>
       <w:pStyle w:val="Intestazione"/>
-    </w:pPr>
-  </w:p>
-</w:hdr>
-</file>
-
-<file path=word/header2.xml><?xml version="1.0" encoding="utf-8"?>
-<w:hdr xmlns:wpc="http://schemas.microsoft.com/office/word/2010/wordprocessingCanvas" xmlns:mc="http://schemas.openxmlformats.org/markup-compatibility/2006" xmlns:o="urn:schemas-microsoft-com:office:office" xmlns:r="http://schemas.openxmlformats.org/officeDocument/2006/relationships" xmlns:m="http://schemas.openxmlformats.org/officeDocument/2006/math" xmlns:v="urn:schemas-microsoft-com:vml" xmlns:wp14="http://schemas.microsoft.com/office/word/2010/wordprocessingDrawing" xmlns:wp="http://schemas.openxmlformats.org/drawingml/2006/wordprocessingDrawing" xmlns:w10="urn:schemas-microsoft-com:office:word" xmlns:w="http://schemas.openxmlformats.org/wordprocessingml/2006/main" xmlns:w14="http://schemas.microsoft.com/office/word/2010/wordml" xmlns:w15="http://schemas.microsoft.com/office/word/2012/wordml" xmlns:wpg="http://schemas.microsoft.com/office/word/2010/wordprocessingGroup" xmlns:wpi="http://schemas.microsoft.com/office/word/2010/wordprocessingInk" xmlns:wne="http://schemas.microsoft.com/office/word/2006/wordml" xmlns:wps="http://schemas.microsoft.com/office/word/2010/wordprocessingShape" mc:Ignorable="w14 w15 wp14">
-  <w:p>
-    <w:pPr>
-      <w:pStyle w:val="Intestazione"/>
       <w:pBdr>
         <w:bottom w:val="none" w:sz="0" w:space="0" w:color="auto"/>
       </w:pBdr>
-    </w:pPr>
-  </w:p>
-</w:hdr>
-</file>
-
-<file path=word/header3.xml><?xml version="1.0" encoding="utf-8"?>
-<w:hdr xmlns:wpc="http://schemas.microsoft.com/office/word/2010/wordprocessingCanvas" xmlns:mc="http://schemas.openxmlformats.org/markup-compatibility/2006" xmlns:o="urn:schemas-microsoft-com:office:office" xmlns:r="http://schemas.openxmlformats.org/officeDocument/2006/relationships" xmlns:m="http://schemas.openxmlformats.org/officeDocument/2006/math" xmlns:v="urn:schemas-microsoft-com:vml" xmlns:wp14="http://schemas.microsoft.com/office/word/2010/wordprocessingDrawing" xmlns:wp="http://schemas.openxmlformats.org/drawingml/2006/wordprocessingDrawing" xmlns:w10="urn:schemas-microsoft-com:office:word" xmlns:w="http://schemas.openxmlformats.org/wordprocessingml/2006/main" xmlns:w14="http://schemas.microsoft.com/office/word/2010/wordml" xmlns:w15="http://schemas.microsoft.com/office/word/2012/wordml" xmlns:wpg="http://schemas.microsoft.com/office/word/2010/wordprocessingGroup" xmlns:wpi="http://schemas.microsoft.com/office/word/2010/wordprocessingInk" xmlns:wne="http://schemas.microsoft.com/office/word/2006/wordml" xmlns:wps="http://schemas.microsoft.com/office/word/2010/wordprocessingShape" mc:Ignorable="w14 w15 wp14">
-  <w:p>
-    <w:pPr>
-      <w:pStyle w:val="Intestazione"/>
     </w:pPr>
   </w:p>
 </w:hdr>
@@ -14902,7 +14339,7 @@
 </file>
 
 <file path=customXml/itemProps1.xml><?xml version="1.0" encoding="utf-8"?>
-<ds:datastoreItem xmlns:ds="http://schemas.openxmlformats.org/officeDocument/2006/customXml" ds:itemID="{A83DE479-15DB-4C02-B6FD-523286A99FC6}">
+<ds:datastoreItem xmlns:ds="http://schemas.openxmlformats.org/officeDocument/2006/customXml" ds:itemID="{06F94B53-A88F-49A4-B261-D03856A56E3C}">
   <ds:schemaRefs>
     <ds:schemaRef ds:uri="http://schemas.openxmlformats.org/officeDocument/2006/bibliography"/>
   </ds:schemaRefs>

</xml_diff>